<commit_message>
Sprache auf deutsch umgestellt
</commit_message>
<xml_diff>
--- a/Hausarbeit_formatiert.docx
+++ b/Hausarbeit_formatiert.docx
@@ -5042,23 +5042,21 @@
     <w:p>
       <w:pPr>
         <w:pStyle w:val="berschrift2"/>
+        <w:rPr>
+          <w:lang w:val="de-DE"/>
+        </w:rPr>
       </w:pPr>
       <w:bookmarkStart w:id="73" w:name="_Toc507170374"/>
-      <w:proofErr w:type="spellStart"/>
-      <w:r>
-        <w:t>Verwendete</w:t>
-      </w:r>
-      <w:proofErr w:type="spellEnd"/>
-      <w:r>
-        <w:t xml:space="preserve"> </w:t>
-      </w:r>
-      <w:proofErr w:type="spellStart"/>
-      <w:r>
-        <w:t>Entwicklungsumgebung</w:t>
+      <w:bookmarkStart w:id="74" w:name="_GoBack"/>
+      <w:r>
+        <w:rPr>
+          <w:lang w:val="de-DE"/>
+        </w:rPr>
+        <w:t>Verwendete Entwicklungsumgebung</w:t>
       </w:r>
       <w:bookmarkEnd w:id="73"/>
-      <w:proofErr w:type="spellEnd"/>
-    </w:p>
+    </w:p>
+    <w:bookmarkEnd w:id="74"/>
     <w:p>
       <w:pPr>
         <w:spacing w:line="276" w:lineRule="auto"/>
@@ -5289,7 +5287,7 @@
       <w:pPr>
         <w:pStyle w:val="berschrift2"/>
       </w:pPr>
-      <w:bookmarkStart w:id="74" w:name="_Toc507170375"/>
+      <w:bookmarkStart w:id="75" w:name="_Toc507170375"/>
       <w:r>
         <w:rPr>
           <w:lang w:val="de-DE"/>
@@ -5299,7 +5297,7 @@
       <w:r>
         <w:t xml:space="preserve"> der Google Maps API</w:t>
       </w:r>
-      <w:bookmarkEnd w:id="74"/>
+      <w:bookmarkEnd w:id="75"/>
     </w:p>
     <w:p>
       <w:pPr>
@@ -5336,20 +5334,20 @@
           <w:rFonts w:asciiTheme="minorHAnsi" w:hAnsiTheme="minorHAnsi" w:cstheme="minorHAnsi"/>
         </w:rPr>
       </w:pPr>
-      <w:commentRangeStart w:id="75"/>
+      <w:commentRangeStart w:id="76"/>
       <w:r>
         <w:rPr>
           <w:rFonts w:asciiTheme="minorHAnsi" w:hAnsiTheme="minorHAnsi" w:cstheme="minorHAnsi"/>
         </w:rPr>
         <w:t xml:space="preserve">Zum einen </w:t>
       </w:r>
-      <w:commentRangeEnd w:id="75"/>
+      <w:commentRangeEnd w:id="76"/>
       <w:r>
         <w:rPr>
           <w:rStyle w:val="Kommentarzeichen"/>
           <w:rFonts w:asciiTheme="minorHAnsi" w:hAnsiTheme="minorHAnsi" w:cstheme="minorHAnsi"/>
         </w:rPr>
-        <w:commentReference w:id="75"/>
+        <w:commentReference w:id="76"/>
       </w:r>
       <w:r>
         <w:rPr>
@@ -5385,7 +5383,7 @@
         </w:rPr>
         <w:t xml:space="preserve">“ </w:t>
       </w:r>
-      <w:ins w:id="76" w:author="ngs" w:date="2018-02-15T18:11:00Z">
+      <w:ins w:id="77" w:author="ngs" w:date="2018-02-15T18:11:00Z">
         <w:r>
           <w:rPr>
             <w:rStyle w:val="Funotenzeichen"/>
@@ -5532,86 +5530,79 @@
       <w:pPr>
         <w:pStyle w:val="berschrift2"/>
       </w:pPr>
-      <w:bookmarkStart w:id="78" w:name="_Toc507170376"/>
+      <w:bookmarkStart w:id="79" w:name="_Toc507170376"/>
+      <w:r>
+        <w:rPr>
+          <w:lang w:val="de-DE"/>
+        </w:rPr>
+        <w:t>Grundfunktionen</w:t>
+      </w:r>
+      <w:r>
+        <w:t xml:space="preserve"> der Home Page</w:t>
+      </w:r>
+      <w:bookmarkEnd w:id="79"/>
+    </w:p>
+    <w:p>
+      <w:pPr>
+        <w:spacing w:line="276" w:lineRule="auto"/>
+        <w:rPr>
+          <w:rFonts w:asciiTheme="minorHAnsi" w:hAnsiTheme="minorHAnsi" w:cstheme="minorHAnsi"/>
+        </w:rPr>
+      </w:pPr>
+      <w:r>
+        <w:rPr>
+          <w:rFonts w:asciiTheme="minorHAnsi" w:hAnsiTheme="minorHAnsi" w:cstheme="minorHAnsi"/>
+        </w:rPr>
+        <w:t xml:space="preserve">Nach dem erfolgreichen Abrufen der Stationsdaten war unser erstes Ziel, eine Station zu suchen und auf der Karte anzeigen zu lassen. Die eventbasierte Funktionalität des </w:t>
+      </w:r>
       <w:proofErr w:type="spellStart"/>
       <w:r>
-        <w:t>Grundfunktionen</w:t>
+        <w:rPr>
+          <w:rFonts w:asciiTheme="minorHAnsi" w:hAnsiTheme="minorHAnsi" w:cstheme="minorHAnsi"/>
+        </w:rPr>
+        <w:t>Ionic</w:t>
       </w:r>
       <w:proofErr w:type="spellEnd"/>
       <w:r>
-        <w:t xml:space="preserve"> der Home Page</w:t>
-      </w:r>
-      <w:bookmarkEnd w:id="78"/>
-    </w:p>
-    <w:p>
-      <w:pPr>
-        <w:spacing w:line="276" w:lineRule="auto"/>
-        <w:rPr>
-          <w:rFonts w:asciiTheme="minorHAnsi" w:hAnsiTheme="minorHAnsi" w:cstheme="minorHAnsi"/>
-        </w:rPr>
-      </w:pPr>
-      <w:r>
-        <w:rPr>
-          <w:rFonts w:asciiTheme="minorHAnsi" w:hAnsiTheme="minorHAnsi" w:cstheme="minorHAnsi"/>
-        </w:rPr>
-        <w:t xml:space="preserve">Nach dem erfolgreichen Abrufen der Stationsdaten war unser erstes Ziel, eine Station zu suchen und auf der Karte anzeigen zu lassen. Die eventbasierte Funktionalität des </w:t>
+        <w:rPr>
+          <w:rFonts w:asciiTheme="minorHAnsi" w:hAnsiTheme="minorHAnsi" w:cstheme="minorHAnsi"/>
+        </w:rPr>
+        <w:t xml:space="preserve">-Suchfeldes </w:t>
+      </w:r>
+      <w:commentRangeStart w:id="80"/>
+      <w:r>
+        <w:rPr>
+          <w:rFonts w:asciiTheme="minorHAnsi" w:hAnsiTheme="minorHAnsi" w:cstheme="minorHAnsi"/>
+        </w:rPr>
+        <w:t xml:space="preserve">. </w:t>
+      </w:r>
+      <w:commentRangeEnd w:id="80"/>
+      <w:r>
+        <w:rPr>
+          <w:rStyle w:val="Kommentarzeichen"/>
+          <w:rFonts w:asciiTheme="minorHAnsi" w:hAnsiTheme="minorHAnsi" w:cstheme="minorHAnsi"/>
+        </w:rPr>
+        <w:commentReference w:id="80"/>
+      </w:r>
+      <w:r>
+        <w:rPr>
+          <w:rFonts w:asciiTheme="minorHAnsi" w:hAnsiTheme="minorHAnsi" w:cstheme="minorHAnsi"/>
+        </w:rPr>
+        <w:t>Darunter wird eine Liste „</w:t>
       </w:r>
       <w:proofErr w:type="spellStart"/>
       <w:r>
         <w:rPr>
           <w:rFonts w:asciiTheme="minorHAnsi" w:hAnsiTheme="minorHAnsi" w:cstheme="minorHAnsi"/>
         </w:rPr>
-        <w:t>Ionic</w:t>
+        <w:t>filteredStations</w:t>
       </w:r>
       <w:proofErr w:type="spellEnd"/>
       <w:r>
         <w:rPr>
           <w:rFonts w:asciiTheme="minorHAnsi" w:hAnsiTheme="minorHAnsi" w:cstheme="minorHAnsi"/>
         </w:rPr>
-        <w:t xml:space="preserve">-Suchfeldes </w:t>
-      </w:r>
-      <w:commentRangeStart w:id="79"/>
-      <w:r>
-        <w:rPr>
-          <w:rFonts w:asciiTheme="minorHAnsi" w:hAnsiTheme="minorHAnsi" w:cstheme="minorHAnsi"/>
-        </w:rPr>
-        <w:t xml:space="preserve">. </w:t>
-      </w:r>
-      <w:commentRangeEnd w:id="79"/>
-      <w:r>
-        <w:rPr>
-          <w:rStyle w:val="Kommentarzeichen"/>
-          <w:rFonts w:asciiTheme="minorHAnsi" w:hAnsiTheme="minorHAnsi" w:cstheme="minorHAnsi"/>
-        </w:rPr>
-        <w:commentReference w:id="79"/>
-      </w:r>
-      <w:r>
-        <w:rPr>
-          <w:rFonts w:asciiTheme="minorHAnsi" w:hAnsiTheme="minorHAnsi" w:cstheme="minorHAnsi"/>
-        </w:rPr>
-        <w:t>Darunter wird eine Liste „</w:t>
-      </w:r>
-      <w:proofErr w:type="spellStart"/>
-      <w:r>
-        <w:rPr>
-          <w:rFonts w:asciiTheme="minorHAnsi" w:hAnsiTheme="minorHAnsi" w:cstheme="minorHAnsi"/>
-        </w:rPr>
-        <w:t>filteredStations</w:t>
-      </w:r>
-      <w:proofErr w:type="spellEnd"/>
-      <w:r>
-        <w:rPr>
-          <w:rFonts w:asciiTheme="minorHAnsi" w:hAnsiTheme="minorHAnsi" w:cstheme="minorHAnsi"/>
-        </w:rPr>
-        <w:t>“ angezeigt, die den Inhalt eines zusätzlichen Arrays aller Stationsnamen ausgibt. Die Wahl, zum Hauptarray mit allen Stationsdaten noch ein zusätzliches zu speichern, welches nur die Namen enthält, trafen wir aus zwei Gründen: Die Stationen müssen bei jeder Veränderung des Suchfeldinhaltes neu gefiltert werden. Demnach ist es notwendig, dass ein Array zu jedem Zeitpunkt alle Stationen enthält, um das Ergebnis bei verändertem Input zurücksetzen zu können, weshalb für die gefilterten Stationen ein zweites Feld gebraucht wird. Dieses entschieden wir nur mit den Namen der Stationen zu befüllen, nachdem wir zu dem Schluss gekommen waren, dass das wiederholte F</w:t>
-      </w:r>
-      <w:bookmarkStart w:id="80" w:name="_GoBack"/>
-      <w:bookmarkEnd w:id="80"/>
-      <w:r>
-        <w:rPr>
-          <w:rFonts w:asciiTheme="minorHAnsi" w:hAnsiTheme="minorHAnsi" w:cstheme="minorHAnsi"/>
-        </w:rPr>
-        <w:t xml:space="preserve">iltern umso schneller geht, je weniger Daten das Array enthält. </w:t>
+        <w:t xml:space="preserve">“ angezeigt, die den Inhalt eines zusätzlichen Arrays aller Stationsnamen ausgibt. Die Wahl, zum Hauptarray mit allen Stationsdaten noch ein zusätzliches zu speichern, welches nur die Namen enthält, trafen wir aus zwei Gründen: Die Stationen müssen bei jeder Veränderung des Suchfeldinhaltes neu gefiltert werden. Demnach ist es notwendig, dass ein Array zu jedem Zeitpunkt alle Stationen enthält, um das Ergebnis bei verändertem Input zurücksetzen zu können, weshalb für die gefilterten Stationen ein zweites Feld gebraucht wird. Dieses entschieden wir nur mit den Namen der Stationen zu befüllen, nachdem wir zu dem Schluss gekommen waren, dass das wiederholte Filtern umso schneller geht, je weniger Daten das Array enthält. </w:t>
       </w:r>
     </w:p>
     <w:p>
@@ -7318,7 +7309,7 @@
       </w:r>
     </w:p>
   </w:comment>
-  <w:comment w:id="75" w:author="ramona.plogmann@osnanet.de" w:date="2018-02-23T17:02:00Z" w:initials="r">
+  <w:comment w:id="76" w:author="ramona.plogmann@osnanet.de" w:date="2018-02-23T17:02:00Z" w:initials="r">
     <w:p>
       <w:pPr>
         <w:pStyle w:val="Kommentartext"/>
@@ -7334,7 +7325,7 @@
       </w:r>
     </w:p>
   </w:comment>
-  <w:comment w:id="79" w:author="ramona.plogmann@osnanet.de" w:date="2018-02-23T17:02:00Z" w:initials="r">
+  <w:comment w:id="80" w:author="ramona.plogmann@osnanet.de" w:date="2018-02-23T17:02:00Z" w:initials="r">
     <w:p>
       <w:pPr>
         <w:pStyle w:val="Kommentartext"/>
@@ -7398,7 +7389,7 @@
       <w:rPr>
         <w:noProof/>
       </w:rPr>
-      <w:t>10</w:t>
+      <w:t>8</w:t>
     </w:r>
     <w:r>
       <w:fldChar w:fldCharType="end"/>
@@ -7932,7 +7923,7 @@
       <w:pPr>
         <w:pStyle w:val="Funotentext"/>
       </w:pPr>
-      <w:ins w:id="77" w:author="ngs" w:date="2018-02-15T18:11:00Z">
+      <w:ins w:id="78" w:author="ngs" w:date="2018-02-15T18:11:00Z">
         <w:r>
           <w:rPr>
             <w:rStyle w:val="Funotenzeichen"/>
@@ -12237,7 +12228,7 @@
 </file>
 
 <file path=customXml/itemProps4.xml><?xml version="1.0" encoding="utf-8"?>
-<ds:datastoreItem xmlns:ds="http://schemas.openxmlformats.org/officeDocument/2006/customXml" ds:itemID="{DA3CF702-B95B-4E78-B813-62423599B1D6}">
+<ds:datastoreItem xmlns:ds="http://schemas.openxmlformats.org/officeDocument/2006/customXml" ds:itemID="{520A9A0E-9A44-4955-851F-57FAFFE2AC15}">
   <ds:schemaRefs>
     <ds:schemaRef ds:uri="http://schemas.openxmlformats.org/officeDocument/2006/bibliography"/>
   </ds:schemaRefs>

</xml_diff>

<commit_message>
weiter contacts und viele wichtige kleinigkeiten
</commit_message>
<xml_diff>
--- a/Hausarbeit_formatiert.docx
+++ b/Hausarbeit_formatiert.docx
@@ -7,6 +7,11 @@
       <w:sdtPr>
         <w:rPr>
           <w:rFonts w:asciiTheme="minorHAnsi" w:hAnsiTheme="minorHAnsi" w:cstheme="minorHAnsi"/>
+          <w:b w:val="0"/>
+          <w:bCs w:val="0"/>
+          <w:kern w:val="0"/>
+          <w:sz w:val="22"/>
+          <w:szCs w:val="24"/>
         </w:rPr>
         <w:id w:val="1416205133"/>
         <w:docPartObj>
@@ -14,18 +19,10 @@
           <w:docPartUnique/>
         </w:docPartObj>
       </w:sdtPr>
-      <w:sdtEndPr>
-        <w:rPr>
-          <w:b w:val="0"/>
-          <w:bCs w:val="0"/>
-          <w:kern w:val="0"/>
-          <w:sz w:val="22"/>
-          <w:szCs w:val="24"/>
-        </w:rPr>
-      </w:sdtEndPr>
+      <w:sdtEndPr/>
       <w:sdtContent>
-        <w:bookmarkStart w:id="1" w:name="_Toc507170140" w:displacedByCustomXml="prev"/>
-        <w:bookmarkStart w:id="2" w:name="_Toc507170109" w:displacedByCustomXml="prev"/>
+        <w:bookmarkStart w:id="1" w:name="_Toc507170109" w:displacedByCustomXml="prev"/>
+        <w:bookmarkStart w:id="2" w:name="_Toc507170140" w:displacedByCustomXml="prev"/>
         <w:p>
           <w:pPr>
             <w:pStyle w:val="Titel"/>
@@ -468,20 +465,21 @@
         </w:p>
         <w:sdt>
           <w:sdtPr>
+            <w:rPr>
+              <w:rFonts w:ascii="Constantia" w:hAnsi="Constantia"/>
+              <w:b w:val="0"/>
+              <w:bCs w:val="0"/>
+              <w:color w:val="auto"/>
+              <w:sz w:val="22"/>
+              <w:szCs w:val="24"/>
+            </w:rPr>
             <w:id w:val="1448357986"/>
             <w:docPartObj>
               <w:docPartGallery w:val="Table of Contents"/>
               <w:docPartUnique/>
             </w:docPartObj>
           </w:sdtPr>
-          <w:sdtEndPr>
-            <w:rPr>
-              <w:rFonts w:ascii="Constantia" w:hAnsi="Constantia"/>
-              <w:color w:val="auto"/>
-              <w:sz w:val="22"/>
-              <w:szCs w:val="24"/>
-            </w:rPr>
-          </w:sdtEndPr>
+          <w:sdtEndPr/>
           <w:sdtContent>
             <w:p>
               <w:pPr>
@@ -3098,9 +3096,9 @@
           <w:lang w:val="en-US"/>
         </w:rPr>
         <w:drawing>
-          <wp:inline distT="0" distB="0" distL="0" distR="0" wp14:anchorId="0EEC12DC" wp14:editId="119C2AE9">
-            <wp:extent cx="6188710" cy="1571625"/>
-            <wp:effectExtent l="0" t="0" r="2540" b="9525"/>
+          <wp:inline distT="0" distB="0" distL="0" distR="0" wp14:anchorId="0EEC12DC" wp14:editId="4400F7C7">
+            <wp:extent cx="6063779" cy="1567543"/>
+            <wp:effectExtent l="0" t="0" r="0" b="0"/>
             <wp:docPr id="1" name="Grafik 1"/>
             <wp:cNvGraphicFramePr>
               <a:graphicFrameLocks xmlns:a="http://schemas.openxmlformats.org/drawingml/2006/main" noChangeAspect="1"/>
@@ -3112,20 +3110,27 @@
                     <pic:cNvPr id="1" name=""/>
                     <pic:cNvPicPr/>
                   </pic:nvPicPr>
-                  <pic:blipFill>
+                  <pic:blipFill rotWithShape="1">
                     <a:blip r:embed="rId13"/>
-                    <a:stretch>
-                      <a:fillRect/>
-                    </a:stretch>
+                    <a:srcRect l="1764"/>
+                    <a:stretch/>
                   </pic:blipFill>
-                  <pic:spPr>
+                  <pic:spPr bwMode="auto">
                     <a:xfrm>
                       <a:off x="0" y="0"/>
-                      <a:ext cx="6188710" cy="1571625"/>
+                      <a:ext cx="6079570" cy="1571625"/>
                     </a:xfrm>
                     <a:prstGeom prst="rect">
                       <a:avLst/>
                     </a:prstGeom>
+                    <a:ln>
+                      <a:noFill/>
+                    </a:ln>
+                    <a:extLst>
+                      <a:ext uri="{53640926-AAD7-44D8-BBD7-CCE9431645EC}">
+                        <a14:shadowObscured xmlns:a14="http://schemas.microsoft.com/office/drawing/2010/main"/>
+                      </a:ext>
+                    </a:extLst>
                   </pic:spPr>
                 </pic:pic>
               </a:graphicData>
@@ -3263,6 +3268,8 @@
         <w:pStyle w:val="berschrift2"/>
       </w:pPr>
       <w:bookmarkStart w:id="49" w:name="_Toc507170365"/>
+      <w:bookmarkStart w:id="50" w:name="_GoBack"/>
+      <w:bookmarkEnd w:id="50"/>
       <w:r>
         <w:t>REST API</w:t>
       </w:r>
@@ -3295,7 +3302,7 @@
         </w:rPr>
         <w:t xml:space="preserve">Die Abkürzung „REST API“ steht </w:t>
       </w:r>
-      <w:del w:id="50" w:author="ramona.plogmann@osnanet.de" w:date="2018-02-22T16:08:00Z">
+      <w:del w:id="51" w:author="ramona.plogmann@osnanet.de" w:date="2018-02-22T16:08:00Z">
         <w:r>
           <w:rPr>
             <w:rFonts w:asciiTheme="minorHAnsi" w:hAnsiTheme="minorHAnsi" w:cstheme="minorHAnsi"/>
@@ -3390,7 +3397,7 @@
           <w:rStyle w:val="Kommentarzeichen"/>
           <w:rFonts w:asciiTheme="minorHAnsi" w:hAnsiTheme="minorHAnsi" w:cstheme="minorHAnsi"/>
         </w:rPr>
-        <w:commentReference w:id="51"/>
+        <w:commentReference w:id="52"/>
       </w:r>
       <w:r>
         <w:rPr>
@@ -3398,7 +3405,7 @@
         </w:rPr>
         <w:t>Ein Dienst muss, um das Paradigma zu erfüllen</w:t>
       </w:r>
-      <w:ins w:id="52" w:author="ramona.plogmann@osnanet.de" w:date="2018-02-22T16:08:00Z">
+      <w:ins w:id="53" w:author="ramona.plogmann@osnanet.de" w:date="2018-02-22T16:08:00Z">
         <w:r>
           <w:rPr>
             <w:rFonts w:asciiTheme="minorHAnsi" w:hAnsiTheme="minorHAnsi" w:cstheme="minorHAnsi"/>
@@ -3440,7 +3447,7 @@
         </w:rPr>
         <w:t xml:space="preserve"> Eine weitere Bedingung ist, dass für Anfragen eines Clients http-Caching verwendet wird, um so unnötige Abfragen zu umgehen und den Netzwerk Traffic zu schonen. Problematisch und wichtig </w:t>
       </w:r>
-      <w:ins w:id="53" w:author="ramona.plogmann@osnanet.de" w:date="2018-02-22T16:07:00Z">
+      <w:ins w:id="54" w:author="ramona.plogmann@osnanet.de" w:date="2018-02-22T16:07:00Z">
         <w:r>
           <w:rPr>
             <w:rFonts w:asciiTheme="minorHAnsi" w:hAnsiTheme="minorHAnsi" w:cstheme="minorHAnsi"/>
@@ -3453,20 +3460,6 @@
           <w:rFonts w:asciiTheme="minorHAnsi" w:hAnsiTheme="minorHAnsi" w:cstheme="minorHAnsi"/>
         </w:rPr>
         <w:t xml:space="preserve"> für die Anwender</w:t>
-      </w:r>
-      <w:ins w:id="54" w:author="ramona.plogmann@osnanet.de" w:date="2018-02-22T16:07:00Z">
-        <w:r>
-          <w:rPr>
-            <w:rFonts w:asciiTheme="minorHAnsi" w:hAnsiTheme="minorHAnsi" w:cstheme="minorHAnsi"/>
-          </w:rPr>
-          <w:t>,</w:t>
-        </w:r>
-      </w:ins>
-      <w:r>
-        <w:rPr>
-          <w:rFonts w:asciiTheme="minorHAnsi" w:hAnsiTheme="minorHAnsi" w:cstheme="minorHAnsi"/>
-        </w:rPr>
-        <w:t xml:space="preserve"> die auf die REST Schnittstelle zugreifen</w:t>
       </w:r>
       <w:ins w:id="55" w:author="ramona.plogmann@osnanet.de" w:date="2018-02-22T16:07:00Z">
         <w:r>
@@ -3480,6 +3473,20 @@
         <w:rPr>
           <w:rFonts w:asciiTheme="minorHAnsi" w:hAnsiTheme="minorHAnsi" w:cstheme="minorHAnsi"/>
         </w:rPr>
+        <w:t xml:space="preserve"> die auf die REST Schnittstelle zugreifen</w:t>
+      </w:r>
+      <w:ins w:id="56" w:author="ramona.plogmann@osnanet.de" w:date="2018-02-22T16:07:00Z">
+        <w:r>
+          <w:rPr>
+            <w:rFonts w:asciiTheme="minorHAnsi" w:hAnsiTheme="minorHAnsi" w:cstheme="minorHAnsi"/>
+          </w:rPr>
+          <w:t>,</w:t>
+        </w:r>
+      </w:ins>
+      <w:r>
+        <w:rPr>
+          <w:rFonts w:asciiTheme="minorHAnsi" w:hAnsiTheme="minorHAnsi" w:cstheme="minorHAnsi"/>
+        </w:rPr>
         <w:t xml:space="preserve"> ist es, dass durch eben dieses Caching die Möglichkeit besteht, dass auf bereits veraltete Daten aus dem Cache zugegriffen wird. Daher werden gespeicherte Informationen mit speziellen Flags versehen, die sie danach kennzeichnen, ob sie kurzfristig gespeichert werden können oder nicht. </w:t>
       </w:r>
       <w:r>
@@ -3509,20 +3516,20 @@
         </w:rPr>
         <w:t xml:space="preserve">Wie oben erwähnt, setzt eine REST API meistens HTTP zur Kommunikation ein. Dabei werden die Befehle </w:t>
       </w:r>
-      <w:commentRangeStart w:id="56"/>
+      <w:commentRangeStart w:id="57"/>
       <w:r>
         <w:rPr>
           <w:rFonts w:asciiTheme="minorHAnsi" w:hAnsiTheme="minorHAnsi" w:cstheme="minorHAnsi"/>
         </w:rPr>
         <w:t xml:space="preserve">GET, POST, PUT, PATCH, DELETE, HEAD, OPTIONS, CONNECT und </w:t>
       </w:r>
-      <w:commentRangeEnd w:id="56"/>
+      <w:commentRangeEnd w:id="57"/>
       <w:r>
         <w:rPr>
           <w:rStyle w:val="Kommentarzeichen"/>
           <w:rFonts w:asciiTheme="minorHAnsi" w:hAnsiTheme="minorHAnsi" w:cstheme="minorHAnsi"/>
         </w:rPr>
-        <w:commentReference w:id="56"/>
+        <w:commentReference w:id="57"/>
       </w:r>
       <w:r>
         <w:rPr>
@@ -3543,28 +3550,28 @@
       <w:pPr>
         <w:pStyle w:val="berschrift1"/>
       </w:pPr>
-      <w:bookmarkStart w:id="57" w:name="_Toc507170366"/>
+      <w:bookmarkStart w:id="58" w:name="_Toc507170366"/>
       <w:proofErr w:type="spellStart"/>
       <w:r>
         <w:t>DBOpenData</w:t>
-      </w:r>
-      <w:bookmarkEnd w:id="57"/>
-      <w:proofErr w:type="spellEnd"/>
-    </w:p>
-    <w:p>
-      <w:pPr>
-        <w:pStyle w:val="berschrift2"/>
-      </w:pPr>
-      <w:bookmarkStart w:id="58" w:name="_Toc507170367"/>
-      <w:proofErr w:type="spellStart"/>
-      <w:r>
-        <w:t>Allgemeines</w:t>
       </w:r>
       <w:bookmarkEnd w:id="58"/>
       <w:proofErr w:type="spellEnd"/>
     </w:p>
     <w:p>
       <w:pPr>
+        <w:pStyle w:val="berschrift2"/>
+      </w:pPr>
+      <w:bookmarkStart w:id="59" w:name="_Toc507170367"/>
+      <w:proofErr w:type="spellStart"/>
+      <w:r>
+        <w:t>Allgemeines</w:t>
+      </w:r>
+      <w:bookmarkEnd w:id="59"/>
+      <w:proofErr w:type="spellEnd"/>
+    </w:p>
+    <w:p>
+      <w:pPr>
         <w:spacing w:line="276" w:lineRule="auto"/>
         <w:rPr>
           <w:rFonts w:asciiTheme="minorHAnsi" w:hAnsiTheme="minorHAnsi" w:cstheme="minorHAnsi"/>
@@ -3617,7 +3624,7 @@
         </w:rPr>
         <w:t xml:space="preserve">Hierbei handelt es sich um von der Deutschen Bahn öffentlich zur Verfügung gestellte Daten, die sich rund um den Bahnbetrieb drehen. Zur Verfügung gestellt werden sie in einem Online Portal. Um die Entwicklung voranzutreiben finden regelmäßig </w:t>
       </w:r>
-      <w:commentRangeStart w:id="59"/>
+      <w:commentRangeStart w:id="60"/>
       <w:proofErr w:type="spellStart"/>
       <w:r>
         <w:rPr>
@@ -3632,13 +3639,13 @@
         </w:rPr>
         <w:t xml:space="preserve"> </w:t>
       </w:r>
-      <w:commentRangeEnd w:id="59"/>
+      <w:commentRangeEnd w:id="60"/>
       <w:r>
         <w:rPr>
           <w:rStyle w:val="Kommentarzeichen"/>
           <w:rFonts w:asciiTheme="minorHAnsi" w:hAnsiTheme="minorHAnsi" w:cstheme="minorHAnsi"/>
         </w:rPr>
-        <w:commentReference w:id="59"/>
+        <w:commentReference w:id="60"/>
       </w:r>
       <w:r>
         <w:rPr>
@@ -3702,7 +3709,7 @@
         </w:rPr>
         <w:t xml:space="preserve"> Token benötigt, der dann an die jeweilige HTTP Anfrage angehängt wird. Um diesen</w:t>
       </w:r>
-      <w:ins w:id="60" w:author="ramona.plogmann@osnanet.de" w:date="2018-02-22T16:09:00Z">
+      <w:ins w:id="61" w:author="ramona.plogmann@osnanet.de" w:date="2018-02-22T16:09:00Z">
         <w:r>
           <w:rPr>
             <w:rFonts w:asciiTheme="minorHAnsi" w:hAnsiTheme="minorHAnsi" w:cstheme="minorHAnsi"/>
@@ -3762,7 +3769,7 @@
       <w:pPr>
         <w:pStyle w:val="berschrift2"/>
       </w:pPr>
-      <w:bookmarkStart w:id="61" w:name="_Toc507170368"/>
+      <w:bookmarkStart w:id="62" w:name="_Toc507170368"/>
       <w:proofErr w:type="spellStart"/>
       <w:r>
         <w:t>Bahnhofsfotos</w:t>
@@ -3771,7 +3778,7 @@
       <w:r>
         <w:t xml:space="preserve"> API</w:t>
       </w:r>
-      <w:bookmarkEnd w:id="61"/>
+      <w:bookmarkEnd w:id="62"/>
     </w:p>
     <w:p>
       <w:pPr>
@@ -3786,20 +3793,20 @@
         </w:rPr>
         <w:t xml:space="preserve">Die Bahnhofsfotos API stellt Fotos der jeweiligen Bahnhöfe über eine Schnittstelle zu Verfügung. Das Konzept ist, dass Reisende ihre eigenen Fotos zu den Bahnhöfen </w:t>
       </w:r>
-      <w:commentRangeStart w:id="62"/>
+      <w:commentRangeStart w:id="63"/>
       <w:r>
         <w:rPr>
           <w:rFonts w:asciiTheme="minorHAnsi" w:hAnsiTheme="minorHAnsi" w:cstheme="minorHAnsi"/>
         </w:rPr>
         <w:t>online zur Verfügung stellen können</w:t>
       </w:r>
-      <w:commentRangeEnd w:id="62"/>
+      <w:commentRangeEnd w:id="63"/>
       <w:r>
         <w:rPr>
           <w:rStyle w:val="Kommentarzeichen"/>
           <w:rFonts w:asciiTheme="minorHAnsi" w:hAnsiTheme="minorHAnsi" w:cstheme="minorHAnsi"/>
         </w:rPr>
-        <w:commentReference w:id="62"/>
+        <w:commentReference w:id="63"/>
       </w:r>
       <w:r>
         <w:rPr>
@@ -3838,7 +3845,7 @@
           <w:rStyle w:val="Kommentarzeichen"/>
           <w:rFonts w:asciiTheme="minorHAnsi" w:hAnsiTheme="minorHAnsi" w:cstheme="minorHAnsi"/>
         </w:rPr>
-        <w:commentReference w:id="63"/>
+        <w:commentReference w:id="64"/>
       </w:r>
       <w:r>
         <w:rPr>
@@ -3933,7 +3940,7 @@
           <w:rFonts w:asciiTheme="minorHAnsi" w:hAnsiTheme="minorHAnsi" w:cstheme="minorHAnsi"/>
         </w:rPr>
       </w:pPr>
-      <w:commentRangeStart w:id="64"/>
+      <w:commentRangeStart w:id="65"/>
       <w:r>
         <w:rPr>
           <w:rFonts w:asciiTheme="minorHAnsi" w:hAnsiTheme="minorHAnsi" w:cstheme="minorHAnsi"/>
@@ -3983,13 +3990,13 @@
           </wp:inline>
         </w:drawing>
       </w:r>
-      <w:commentRangeEnd w:id="64"/>
+      <w:commentRangeEnd w:id="65"/>
       <w:r>
         <w:rPr>
           <w:rStyle w:val="Kommentarzeichen"/>
           <w:rFonts w:asciiTheme="minorHAnsi" w:hAnsiTheme="minorHAnsi" w:cstheme="minorHAnsi"/>
         </w:rPr>
-        <w:commentReference w:id="64"/>
+        <w:commentReference w:id="65"/>
       </w:r>
     </w:p>
     <w:p>
@@ -4049,7 +4056,7 @@
       <w:pPr>
         <w:pStyle w:val="berschrift2"/>
       </w:pPr>
-      <w:bookmarkStart w:id="65" w:name="_Toc507170369"/>
+      <w:bookmarkStart w:id="66" w:name="_Toc507170369"/>
       <w:proofErr w:type="spellStart"/>
       <w:r>
         <w:lastRenderedPageBreak/>
@@ -4059,7 +4066,7 @@
       <w:r>
         <w:t xml:space="preserve"> API</w:t>
       </w:r>
-      <w:bookmarkEnd w:id="65"/>
+      <w:bookmarkEnd w:id="66"/>
     </w:p>
     <w:p>
       <w:pPr>
@@ -4110,20 +4117,20 @@
         </w:rPr>
         <w:t xml:space="preserve"> Version 2, da die erste Version nicht mehr lange </w:t>
       </w:r>
-      <w:commentRangeStart w:id="66"/>
+      <w:commentRangeStart w:id="67"/>
       <w:r>
         <w:rPr>
           <w:rFonts w:asciiTheme="minorHAnsi" w:hAnsiTheme="minorHAnsi" w:cstheme="minorHAnsi"/>
         </w:rPr>
         <w:t>unterstützt wird</w:t>
       </w:r>
-      <w:commentRangeEnd w:id="66"/>
+      <w:commentRangeEnd w:id="67"/>
       <w:r>
         <w:rPr>
           <w:rStyle w:val="Kommentarzeichen"/>
           <w:rFonts w:asciiTheme="minorHAnsi" w:hAnsiTheme="minorHAnsi" w:cstheme="minorHAnsi"/>
         </w:rPr>
-        <w:commentReference w:id="66"/>
+        <w:commentReference w:id="67"/>
       </w:r>
       <w:r>
         <w:rPr>
@@ -4164,15 +4171,7 @@
         <w:rPr>
           <w:rFonts w:asciiTheme="minorHAnsi" w:hAnsiTheme="minorHAnsi" w:cstheme="minorHAnsi"/>
         </w:rPr>
-        <w:t>Equipmentnum</w:t>
-      </w:r>
-      <w:bookmarkStart w:id="67" w:name="_GoBack"/>
-      <w:bookmarkEnd w:id="67"/>
-      <w:r>
-        <w:rPr>
-          <w:rFonts w:asciiTheme="minorHAnsi" w:hAnsiTheme="minorHAnsi" w:cstheme="minorHAnsi"/>
-        </w:rPr>
-        <w:t>mer</w:t>
+        <w:t>Equipmentnummer</w:t>
       </w:r>
       <w:proofErr w:type="spellEnd"/>
       <w:r>
@@ -5674,11 +5673,7 @@
       <w:pPr>
         <w:spacing w:line="276" w:lineRule="auto"/>
         <w:rPr>
-          <w:rStyle w:val="SchwacheHervorhebung"/>
-          <w:rFonts w:asciiTheme="minorHAnsi" w:hAnsiTheme="minorHAnsi" w:cstheme="minorHAnsi"/>
-          <w:i w:val="0"/>
-          <w:iCs w:val="0"/>
-          <w:color w:val="auto"/>
+          <w:rFonts w:asciiTheme="minorHAnsi" w:hAnsiTheme="minorHAnsi" w:cstheme="minorHAnsi"/>
         </w:rPr>
       </w:pPr>
       <w:r>
@@ -5689,13 +5684,13 @@
         </w:rPr>
         <w:lastRenderedPageBreak/>
         <w:drawing>
-          <wp:anchor distT="0" distB="0" distL="114300" distR="114300" simplePos="0" relativeHeight="251658240" behindDoc="0" locked="0" layoutInCell="1" allowOverlap="1" wp14:anchorId="2A1425F6" wp14:editId="39EE5B50">
+          <wp:anchor distT="0" distB="0" distL="114300" distR="114300" simplePos="0" relativeHeight="251658240" behindDoc="0" locked="0" layoutInCell="1" allowOverlap="1" wp14:anchorId="2A1425F6" wp14:editId="5EFE4727">
             <wp:simplePos x="0" y="0"/>
             <wp:positionH relativeFrom="column">
-              <wp:posOffset>-24130</wp:posOffset>
+              <wp:posOffset>41275</wp:posOffset>
             </wp:positionH>
             <wp:positionV relativeFrom="paragraph">
-              <wp:posOffset>2047240</wp:posOffset>
+              <wp:posOffset>2166620</wp:posOffset>
             </wp:positionV>
             <wp:extent cx="4939030" cy="1057910"/>
             <wp:effectExtent l="0" t="0" r="0" b="8890"/>
@@ -5804,7 +5799,7 @@
         <w:rPr>
           <w:rFonts w:asciiTheme="minorHAnsi" w:hAnsiTheme="minorHAnsi" w:cstheme="minorHAnsi"/>
         </w:rPr>
-        <w:t>-API liefert, konnten wir jedoch zunächst keine Koordinaten finden, die hier zwingend benötigt werden, weshalb wir auf Reverse-</w:t>
+        <w:t xml:space="preserve">-API liefert, konnten wir jedoch zunächst keine Koordinaten finden, die hier zwingend benötigt werden, weshalb wir auf </w:t>
       </w:r>
       <w:proofErr w:type="spellStart"/>
       <w:r>
@@ -5868,15 +5863,22 @@
         </w:rPr>
         <w:t xml:space="preserve"> herausfinden.</w:t>
       </w:r>
-      <w:r>
-        <w:rPr>
-          <w:rFonts w:asciiTheme="minorHAnsi" w:hAnsiTheme="minorHAnsi" w:cstheme="minorHAnsi"/>
-        </w:rPr>
-        <w:br/>
-      </w:r>
+    </w:p>
+    <w:p>
+      <w:pPr>
+        <w:spacing w:line="276" w:lineRule="auto"/>
+        <w:rPr>
+          <w:rStyle w:val="SchwacheHervorhebung"/>
+          <w:rFonts w:asciiTheme="minorHAnsi" w:hAnsiTheme="minorHAnsi" w:cstheme="minorHAnsi"/>
+          <w:i w:val="0"/>
+          <w:iCs w:val="0"/>
+          <w:color w:val="auto"/>
+        </w:rPr>
+      </w:pPr>
       <w:r>
         <w:rPr>
           <w:noProof/>
+          <w:lang w:val="en-US"/>
         </w:rPr>
         <mc:AlternateContent>
           <mc:Choice Requires="wps">
@@ -6664,21 +6666,7 @@
             <w:rStyle w:val="Hyperlink"/>
             <w:rFonts w:asciiTheme="minorHAnsi" w:hAnsiTheme="minorHAnsi" w:cstheme="minorHAnsi"/>
           </w:rPr>
-          <w:t>https://develop</w:t>
-        </w:r>
-        <w:r>
-          <w:rPr>
-            <w:rStyle w:val="Hyperlink"/>
-            <w:rFonts w:asciiTheme="minorHAnsi" w:hAnsiTheme="minorHAnsi" w:cstheme="minorHAnsi"/>
-          </w:rPr>
-          <w:t>e</w:t>
-        </w:r>
-        <w:r>
-          <w:rPr>
-            <w:rStyle w:val="Hyperlink"/>
-            <w:rFonts w:asciiTheme="minorHAnsi" w:hAnsiTheme="minorHAnsi" w:cstheme="minorHAnsi"/>
-          </w:rPr>
-          <w:t>r.deutschebahn.com/store/apis/info?name=Bahnhofsfotos&amp;version=v1&amp;provider=DBOpenData&amp;</w:t>
+          <w:t>https://developer.deutschebahn.com/store/apis/info?name=Bahnhofsfotos&amp;version=v1&amp;provider=DBOpenData&amp;</w:t>
         </w:r>
       </w:hyperlink>
       <w:r>
@@ -6921,7 +6909,7 @@
           <w:rFonts w:asciiTheme="minorHAnsi" w:hAnsiTheme="minorHAnsi" w:cstheme="minorHAnsi"/>
           <w:noProof/>
         </w:rPr>
-        <w:t>02. März 2018</w:t>
+        <w:t>25. Februar 2018</w:t>
       </w:r>
       <w:r>
         <w:rPr>
@@ -7089,7 +7077,7 @@
       </w:r>
     </w:p>
   </w:comment>
-  <w:comment w:id="51" w:author="ngs" w:date="2018-02-23T17:02:00Z" w:initials="n">
+  <w:comment w:id="52" w:author="ngs" w:date="2018-02-23T17:02:00Z" w:initials="n">
     <w:p>
       <w:pPr>
         <w:pStyle w:val="Kommentartext"/>
@@ -7105,7 +7093,7 @@
       </w:r>
     </w:p>
   </w:comment>
-  <w:comment w:id="56" w:author="ramona.plogmann@osnanet.de" w:date="2018-02-23T17:02:00Z" w:initials="r">
+  <w:comment w:id="57" w:author="ramona.plogmann@osnanet.de" w:date="2018-02-23T17:02:00Z" w:initials="r">
     <w:p>
       <w:pPr>
         <w:pStyle w:val="Kommentartext"/>
@@ -7143,7 +7131,7 @@
       </w:r>
     </w:p>
   </w:comment>
-  <w:comment w:id="59" w:author="ramona.plogmann@osnanet.de" w:date="2018-02-23T17:02:00Z" w:initials="r">
+  <w:comment w:id="60" w:author="ramona.plogmann@osnanet.de" w:date="2018-02-23T17:02:00Z" w:initials="r">
     <w:p>
       <w:pPr>
         <w:pStyle w:val="Kommentartext"/>
@@ -7184,30 +7172,6 @@
         <w:t>codingparty</w:t>
       </w:r>
       <w:proofErr w:type="spellEnd"/>
-    </w:p>
-  </w:comment>
-  <w:comment w:id="62" w:author="ramona.plogmann@osnanet.de" w:date="2018-02-23T17:02:00Z" w:initials="r">
-    <w:p>
-      <w:pPr>
-        <w:pStyle w:val="Kommentartext"/>
-      </w:pPr>
-      <w:r>
-        <w:rPr>
-          <w:rStyle w:val="Kommentarzeichen"/>
-        </w:rPr>
-        <w:annotationRef/>
-      </w:r>
-      <w:r>
-        <w:t>Auch über API möglich, bei uns aber nicht genutzt (vielleicht noch hinzufügen?)</w:t>
-      </w:r>
-    </w:p>
-    <w:p>
-      <w:pPr>
-        <w:pStyle w:val="Kommentartext"/>
-      </w:pPr>
-      <w:r>
-        <w:t>Ah ok steht weiter unten</w:t>
-      </w:r>
     </w:p>
   </w:comment>
   <w:comment w:id="63" w:author="ramona.plogmann@osnanet.de" w:date="2018-02-23T17:02:00Z" w:initials="r">
@@ -7222,6 +7186,30 @@
         <w:annotationRef/>
       </w:r>
       <w:r>
+        <w:t>Auch über API möglich, bei uns aber nicht genutzt (vielleicht noch hinzufügen?)</w:t>
+      </w:r>
+    </w:p>
+    <w:p>
+      <w:pPr>
+        <w:pStyle w:val="Kommentartext"/>
+      </w:pPr>
+      <w:r>
+        <w:t>Ah ok steht weiter unten</w:t>
+      </w:r>
+    </w:p>
+  </w:comment>
+  <w:comment w:id="64" w:author="ramona.plogmann@osnanet.de" w:date="2018-02-23T17:02:00Z" w:initials="r">
+    <w:p>
+      <w:pPr>
+        <w:pStyle w:val="Kommentartext"/>
+      </w:pPr>
+      <w:r>
+        <w:rPr>
+          <w:rStyle w:val="Kommentarzeichen"/>
+        </w:rPr>
+        <w:annotationRef/>
+      </w:r>
+      <w:r>
         <w:t xml:space="preserve">Werden die von DB bereitgestellt, oder sind das </w:t>
       </w:r>
       <w:proofErr w:type="spellStart"/>
@@ -7242,7 +7230,7 @@
       </w:r>
     </w:p>
   </w:comment>
-  <w:comment w:id="64" w:author="ngs" w:date="2018-02-23T17:02:00Z" w:initials="n">
+  <w:comment w:id="65" w:author="ngs" w:date="2018-02-23T17:02:00Z" w:initials="n">
     <w:p>
       <w:pPr>
         <w:pStyle w:val="Kommentartext"/>
@@ -7258,7 +7246,7 @@
       </w:r>
     </w:p>
   </w:comment>
-  <w:comment w:id="66" w:author="ramona.plogmann@osnanet.de" w:date="2018-02-23T17:02:00Z" w:initials="r">
+  <w:comment w:id="67" w:author="ramona.plogmann@osnanet.de" w:date="2018-02-23T17:02:00Z" w:initials="r">
     <w:p>
       <w:pPr>
         <w:pStyle w:val="Kommentartext"/>
@@ -7391,7 +7379,7 @@
       <w:rPr>
         <w:noProof/>
       </w:rPr>
-      <w:t>6</w:t>
+      <w:t>5</w:t>
     </w:r>
     <w:r>
       <w:fldChar w:fldCharType="end"/>
@@ -9492,6 +9480,7 @@
   <w:style w:type="character" w:default="1" w:styleId="Absatz-Standardschriftart">
     <w:name w:val="Default Paragraph Font"/>
     <w:uiPriority w:val="1"/>
+    <w:semiHidden/>
     <w:unhideWhenUsed/>
   </w:style>
   <w:style w:type="table" w:default="1" w:styleId="NormaleTabelle">
@@ -10554,6 +10543,7 @@
   <w:style w:type="character" w:default="1" w:styleId="Absatz-Standardschriftart">
     <w:name w:val="Default Paragraph Font"/>
     <w:uiPriority w:val="1"/>
+    <w:semiHidden/>
     <w:unhideWhenUsed/>
   </w:style>
   <w:style w:type="table" w:default="1" w:styleId="NormaleTabelle">
@@ -11213,549 +11203,6 @@
     </w:rPr>
   </w:style>
 </w:styles>
-</file>
-
-<file path=word/glossary/document.xml><?xml version="1.0" encoding="utf-8"?>
-<w:glossaryDocument xmlns:wpc="http://schemas.microsoft.com/office/word/2010/wordprocessingCanvas" xmlns:mc="http://schemas.openxmlformats.org/markup-compatibility/2006" xmlns:o="urn:schemas-microsoft-com:office:office" xmlns:r="http://schemas.openxmlformats.org/officeDocument/2006/relationships" xmlns:m="http://schemas.openxmlformats.org/officeDocument/2006/math" xmlns:v="urn:schemas-microsoft-com:vml" xmlns:wp14="http://schemas.microsoft.com/office/word/2010/wordprocessingDrawing" xmlns:wp="http://schemas.openxmlformats.org/drawingml/2006/wordprocessingDrawing" xmlns:w10="urn:schemas-microsoft-com:office:word" xmlns:w="http://schemas.openxmlformats.org/wordprocessingml/2006/main" xmlns:w14="http://schemas.microsoft.com/office/word/2010/wordml" xmlns:wpg="http://schemas.microsoft.com/office/word/2010/wordprocessingGroup" xmlns:wpi="http://schemas.microsoft.com/office/word/2010/wordprocessingInk" xmlns:wne="http://schemas.microsoft.com/office/word/2006/wordml" xmlns:wps="http://schemas.microsoft.com/office/word/2010/wordprocessingShape" mc:Ignorable="w14 wp14"/>
-</file>
-
-<file path=word/glossary/fontTable.xml><?xml version="1.0" encoding="utf-8"?>
-<w:fonts xmlns:mc="http://schemas.openxmlformats.org/markup-compatibility/2006" xmlns:r="http://schemas.openxmlformats.org/officeDocument/2006/relationships" xmlns:w="http://schemas.openxmlformats.org/wordprocessingml/2006/main" xmlns:w14="http://schemas.microsoft.com/office/word/2010/wordml" mc:Ignorable="w14">
-  <w:font w:name="Times New Roman">
-    <w:panose1 w:val="02020603050405020304"/>
-    <w:charset w:val="00"/>
-    <w:family w:val="roman"/>
-    <w:pitch w:val="variable"/>
-    <w:sig w:usb0="E0002EFF" w:usb1="C000785B" w:usb2="00000009" w:usb3="00000000" w:csb0="000001FF" w:csb1="00000000"/>
-  </w:font>
-  <w:font w:name="Symbol">
-    <w:panose1 w:val="05050102010706020507"/>
-    <w:charset w:val="02"/>
-    <w:family w:val="roman"/>
-    <w:pitch w:val="variable"/>
-    <w:sig w:usb0="00000000" w:usb1="10000000" w:usb2="00000000" w:usb3="00000000" w:csb0="80000000" w:csb1="00000000"/>
-  </w:font>
-  <w:font w:name="Courier New">
-    <w:panose1 w:val="02070309020205020404"/>
-    <w:charset w:val="00"/>
-    <w:family w:val="modern"/>
-    <w:pitch w:val="fixed"/>
-    <w:sig w:usb0="E0002EFF" w:usb1="C0007843" w:usb2="00000009" w:usb3="00000000" w:csb0="000001FF" w:csb1="00000000"/>
-  </w:font>
-  <w:font w:name="Wingdings">
-    <w:panose1 w:val="05000000000000000000"/>
-    <w:charset w:val="02"/>
-    <w:family w:val="auto"/>
-    <w:pitch w:val="variable"/>
-    <w:sig w:usb0="00000000" w:usb1="10000000" w:usb2="00000000" w:usb3="00000000" w:csb0="80000000" w:csb1="00000000"/>
-  </w:font>
-  <w:font w:name="Constantia">
-    <w:panose1 w:val="02030602050306030303"/>
-    <w:charset w:val="00"/>
-    <w:family w:val="roman"/>
-    <w:pitch w:val="variable"/>
-    <w:sig w:usb0="A00002EF" w:usb1="4000204B" w:usb2="00000000" w:usb3="00000000" w:csb0="0000019F" w:csb1="00000000"/>
-  </w:font>
-  <w:font w:name="Arial">
-    <w:panose1 w:val="020B0604020202020204"/>
-    <w:charset w:val="00"/>
-    <w:family w:val="swiss"/>
-    <w:pitch w:val="variable"/>
-    <w:sig w:usb0="E0002EFF" w:usb1="C0007843" w:usb2="00000009" w:usb3="00000000" w:csb0="000001FF" w:csb1="00000000"/>
-  </w:font>
-  <w:font w:name="Cambria">
-    <w:panose1 w:val="02040503050406030204"/>
-    <w:charset w:val="00"/>
-    <w:family w:val="roman"/>
-    <w:pitch w:val="variable"/>
-    <w:sig w:usb0="E00006FF" w:usb1="400004FF" w:usb2="00000000" w:usb3="00000000" w:csb0="0000019F" w:csb1="00000000"/>
-  </w:font>
-  <w:font w:name="Calibri">
-    <w:panose1 w:val="020F0502020204030204"/>
-    <w:charset w:val="00"/>
-    <w:family w:val="swiss"/>
-    <w:pitch w:val="variable"/>
-    <w:sig w:usb0="E0002AFF" w:usb1="C000247B" w:usb2="00000009" w:usb3="00000000" w:csb0="000001FF" w:csb1="00000000"/>
-  </w:font>
-  <w:font w:name="Lucida Grande">
-    <w:altName w:val="Times New Roman"/>
-    <w:charset w:val="00"/>
-    <w:family w:val="auto"/>
-    <w:pitch w:val="variable"/>
-    <w:sig w:usb0="00000000" w:usb1="5000A1FF" w:usb2="00000000" w:usb3="00000000" w:csb0="000001BF" w:csb1="00000000"/>
-  </w:font>
-  <w:font w:name="MS Gothic">
-    <w:altName w:val="ＭＳ ゴシック"/>
-    <w:panose1 w:val="020B0609070205080204"/>
-    <w:charset w:val="80"/>
-    <w:family w:val="modern"/>
-    <w:pitch w:val="fixed"/>
-    <w:sig w:usb0="E00002FF" w:usb1="6AC7FDFB" w:usb2="08000012" w:usb3="00000000" w:csb0="0002009F" w:csb1="00000000"/>
-  </w:font>
-  <w:font w:name="MS Mincho">
-    <w:altName w:val="MS Gothic"/>
-    <w:panose1 w:val="02020609040205080304"/>
-    <w:charset w:val="80"/>
-    <w:family w:val="roman"/>
-    <w:notTrueType/>
-    <w:pitch w:val="fixed"/>
-    <w:sig w:usb0="00000000" w:usb1="08070000" w:usb2="00000010" w:usb3="00000000" w:csb0="00020000" w:csb1="00000000"/>
-  </w:font>
-  <w:font w:name="Helvetica">
-    <w:panose1 w:val="020B0604020202020204"/>
-    <w:charset w:val="00"/>
-    <w:family w:val="swiss"/>
-    <w:pitch w:val="variable"/>
-    <w:sig w:usb0="E0002EFF" w:usb1="C0007843" w:usb2="00000009" w:usb3="00000000" w:csb0="000001FF" w:csb1="00000000"/>
-  </w:font>
-</w:fonts>
-</file>
-
-<file path=word/glossary/settings.xml><?xml version="1.0" encoding="utf-8"?>
-<w:settings xmlns:mc="http://schemas.openxmlformats.org/markup-compatibility/2006" xmlns:o="urn:schemas-microsoft-com:office:office" xmlns:r="http://schemas.openxmlformats.org/officeDocument/2006/relationships" xmlns:m="http://schemas.openxmlformats.org/officeDocument/2006/math" xmlns:v="urn:schemas-microsoft-com:vml" xmlns:w10="urn:schemas-microsoft-com:office:word" xmlns:w="http://schemas.openxmlformats.org/wordprocessingml/2006/main" xmlns:w14="http://schemas.microsoft.com/office/word/2010/wordml" xmlns:sl="http://schemas.openxmlformats.org/schemaLibrary/2006/main" mc:Ignorable="w14">
-  <w:view w:val="normal"/>
-  <w:defaultTabStop w:val="720"/>
-  <w:characterSpacingControl w:val="doNotCompress"/>
-  <w:compat>
-    <w:useFELayout/>
-    <w:compatSetting w:name="compatibilityMode" w:uri="http://schemas.microsoft.com/office/word" w:val="14"/>
-    <w:compatSetting w:name="overrideTableStyleFontSizeAndJustification" w:uri="http://schemas.microsoft.com/office/word" w:val="1"/>
-    <w:compatSetting w:name="enableOpenTypeFeatures" w:uri="http://schemas.microsoft.com/office/word" w:val="1"/>
-    <w:compatSetting w:name="doNotFlipMirrorIndents" w:uri="http://schemas.microsoft.com/office/word" w:val="1"/>
-  </w:compat>
-  <w:rsids>
-    <w:rsidRoot w:val="00D436CC"/>
-    <w:rsid w:val="00D436CC"/>
-  </w:rsids>
-  <m:mathPr>
-    <m:mathFont m:val="Cambria Math"/>
-    <m:brkBin m:val="before"/>
-    <m:brkBinSub m:val="--"/>
-    <m:smallFrac m:val="0"/>
-    <m:dispDef/>
-    <m:lMargin m:val="0"/>
-    <m:rMargin m:val="0"/>
-    <m:defJc m:val="centerGroup"/>
-    <m:wrapIndent m:val="1440"/>
-    <m:intLim m:val="subSup"/>
-    <m:naryLim m:val="undOvr"/>
-  </m:mathPr>
-  <w:themeFontLang w:val="en-US"/>
-  <w:clrSchemeMapping w:bg1="light1" w:t1="dark1" w:bg2="light2" w:t2="dark2" w:accent1="accent1" w:accent2="accent2" w:accent3="accent3" w:accent4="accent4" w:accent5="accent5" w:accent6="accent6" w:hyperlink="hyperlink" w:followedHyperlink="followedHyperlink"/>
-  <w:decimalSymbol w:val=","/>
-  <w:listSeparator w:val=";"/>
-</w:settings>
-</file>
-
-<file path=word/glossary/styles.xml><?xml version="1.0" encoding="utf-8"?>
-<w:styles xmlns:mc="http://schemas.openxmlformats.org/markup-compatibility/2006" xmlns:r="http://schemas.openxmlformats.org/officeDocument/2006/relationships" xmlns:w="http://schemas.openxmlformats.org/wordprocessingml/2006/main" xmlns:w14="http://schemas.microsoft.com/office/word/2010/wordml" mc:Ignorable="w14">
-  <w:docDefaults>
-    <w:rPrDefault>
-      <w:rPr>
-        <w:rFonts w:asciiTheme="minorHAnsi" w:eastAsiaTheme="minorEastAsia" w:hAnsiTheme="minorHAnsi" w:cstheme="minorBidi"/>
-        <w:sz w:val="22"/>
-        <w:szCs w:val="22"/>
-        <w:lang w:val="en-US" w:eastAsia="en-US" w:bidi="ar-SA"/>
-      </w:rPr>
-    </w:rPrDefault>
-    <w:pPrDefault>
-      <w:pPr>
-        <w:spacing w:after="200" w:line="276" w:lineRule="auto"/>
-      </w:pPr>
-    </w:pPrDefault>
-  </w:docDefaults>
-  <w:latentStyles w:defLockedState="0" w:defUIPriority="99" w:defSemiHidden="1" w:defUnhideWhenUsed="1" w:defQFormat="0" w:count="267">
-    <w:lsdException w:name="Normal" w:semiHidden="0" w:uiPriority="0" w:unhideWhenUsed="0" w:qFormat="1"/>
-    <w:lsdException w:name="heading 1" w:semiHidden="0" w:uiPriority="9" w:unhideWhenUsed="0" w:qFormat="1"/>
-    <w:lsdException w:name="heading 2" w:uiPriority="9" w:qFormat="1"/>
-    <w:lsdException w:name="heading 3" w:uiPriority="9" w:qFormat="1"/>
-    <w:lsdException w:name="heading 4" w:uiPriority="9" w:qFormat="1"/>
-    <w:lsdException w:name="heading 5" w:uiPriority="9" w:qFormat="1"/>
-    <w:lsdException w:name="heading 6" w:uiPriority="9" w:qFormat="1"/>
-    <w:lsdException w:name="heading 7" w:uiPriority="9" w:qFormat="1"/>
-    <w:lsdException w:name="heading 8" w:uiPriority="9" w:qFormat="1"/>
-    <w:lsdException w:name="heading 9" w:uiPriority="9" w:qFormat="1"/>
-    <w:lsdException w:name="toc 1" w:uiPriority="39"/>
-    <w:lsdException w:name="toc 2" w:uiPriority="39"/>
-    <w:lsdException w:name="toc 3" w:uiPriority="39"/>
-    <w:lsdException w:name="toc 4" w:uiPriority="39"/>
-    <w:lsdException w:name="toc 5" w:uiPriority="39"/>
-    <w:lsdException w:name="toc 6" w:uiPriority="39"/>
-    <w:lsdException w:name="toc 7" w:uiPriority="39"/>
-    <w:lsdException w:name="toc 8" w:uiPriority="39"/>
-    <w:lsdException w:name="toc 9" w:uiPriority="39"/>
-    <w:lsdException w:name="caption" w:uiPriority="35" w:qFormat="1"/>
-    <w:lsdException w:name="Title" w:semiHidden="0" w:uiPriority="10" w:unhideWhenUsed="0" w:qFormat="1"/>
-    <w:lsdException w:name="Default Paragraph Font" w:uiPriority="1"/>
-    <w:lsdException w:name="Subtitle" w:semiHidden="0" w:uiPriority="11" w:unhideWhenUsed="0" w:qFormat="1"/>
-    <w:lsdException w:name="Strong" w:semiHidden="0" w:uiPriority="22" w:unhideWhenUsed="0" w:qFormat="1"/>
-    <w:lsdException w:name="Emphasis" w:semiHidden="0" w:uiPriority="20" w:unhideWhenUsed="0" w:qFormat="1"/>
-    <w:lsdException w:name="Table Grid" w:semiHidden="0" w:uiPriority="59" w:unhideWhenUsed="0"/>
-    <w:lsdException w:name="Placeholder Text" w:unhideWhenUsed="0"/>
-    <w:lsdException w:name="No Spacing" w:semiHidden="0" w:uiPriority="1" w:unhideWhenUsed="0" w:qFormat="1"/>
-    <w:lsdException w:name="Light Shading" w:semiHidden="0" w:uiPriority="60" w:unhideWhenUsed="0"/>
-    <w:lsdException w:name="Light List" w:semiHidden="0" w:uiPriority="61" w:unhideWhenUsed="0"/>
-    <w:lsdException w:name="Light Grid" w:semiHidden="0" w:uiPriority="62" w:unhideWhenUsed="0"/>
-    <w:lsdException w:name="Medium Shading 1" w:semiHidden="0" w:uiPriority="63" w:unhideWhenUsed="0"/>
-    <w:lsdException w:name="Medium Shading 2" w:semiHidden="0" w:uiPriority="64" w:unhideWhenUsed="0"/>
-    <w:lsdException w:name="Medium List 1" w:semiHidden="0" w:uiPriority="65" w:unhideWhenUsed="0"/>
-    <w:lsdException w:name="Medium List 2" w:semiHidden="0" w:uiPriority="66" w:unhideWhenUsed="0"/>
-    <w:lsdException w:name="Medium Grid 1" w:semiHidden="0" w:uiPriority="67" w:unhideWhenUsed="0"/>
-    <w:lsdException w:name="Medium Grid 2" w:semiHidden="0" w:uiPriority="68" w:unhideWhenUsed="0"/>
-    <w:lsdException w:name="Medium Grid 3" w:semiHidden="0" w:uiPriority="69" w:unhideWhenUsed="0"/>
-    <w:lsdException w:name="Dark List" w:semiHidden="0" w:uiPriority="70" w:unhideWhenUsed="0"/>
-    <w:lsdException w:name="Colorful Shading" w:semiHidden="0" w:uiPriority="71" w:unhideWhenUsed="0"/>
-    <w:lsdException w:name="Colorful List" w:semiHidden="0" w:uiPriority="72" w:unhideWhenUsed="0"/>
-    <w:lsdException w:name="Colorful Grid" w:semiHidden="0" w:uiPriority="73" w:unhideWhenUsed="0"/>
-    <w:lsdException w:name="Light Shading Accent 1" w:semiHidden="0" w:uiPriority="60" w:unhideWhenUsed="0"/>
-    <w:lsdException w:name="Light List Accent 1" w:semiHidden="0" w:uiPriority="61" w:unhideWhenUsed="0"/>
-    <w:lsdException w:name="Light Grid Accent 1" w:semiHidden="0" w:uiPriority="62" w:unhideWhenUsed="0"/>
-    <w:lsdException w:name="Medium Shading 1 Accent 1" w:semiHidden="0" w:uiPriority="63" w:unhideWhenUsed="0"/>
-    <w:lsdException w:name="Medium Shading 2 Accent 1" w:semiHidden="0" w:uiPriority="64" w:unhideWhenUsed="0"/>
-    <w:lsdException w:name="Medium List 1 Accent 1" w:semiHidden="0" w:uiPriority="65" w:unhideWhenUsed="0"/>
-    <w:lsdException w:name="Revision" w:unhideWhenUsed="0"/>
-    <w:lsdException w:name="List Paragraph" w:semiHidden="0" w:uiPriority="34" w:unhideWhenUsed="0" w:qFormat="1"/>
-    <w:lsdException w:name="Quote" w:semiHidden="0" w:uiPriority="29" w:unhideWhenUsed="0" w:qFormat="1"/>
-    <w:lsdException w:name="Intense Quote" w:semiHidden="0" w:uiPriority="30" w:unhideWhenUsed="0" w:qFormat="1"/>
-    <w:lsdException w:name="Medium List 2 Accent 1" w:semiHidden="0" w:uiPriority="66" w:unhideWhenUsed="0"/>
-    <w:lsdException w:name="Medium Grid 1 Accent 1" w:semiHidden="0" w:uiPriority="67" w:unhideWhenUsed="0"/>
-    <w:lsdException w:name="Medium Grid 2 Accent 1" w:semiHidden="0" w:uiPriority="68" w:unhideWhenUsed="0"/>
-    <w:lsdException w:name="Medium Grid 3 Accent 1" w:semiHidden="0" w:uiPriority="69" w:unhideWhenUsed="0"/>
-    <w:lsdException w:name="Dark List Accent 1" w:semiHidden="0" w:uiPriority="70" w:unhideWhenUsed="0"/>
-    <w:lsdException w:name="Colorful Shading Accent 1" w:semiHidden="0" w:uiPriority="71" w:unhideWhenUsed="0"/>
-    <w:lsdException w:name="Colorful List Accent 1" w:semiHidden="0" w:uiPriority="72" w:unhideWhenUsed="0"/>
-    <w:lsdException w:name="Colorful Grid Accent 1" w:semiHidden="0" w:uiPriority="73" w:unhideWhenUsed="0"/>
-    <w:lsdException w:name="Light Shading Accent 2" w:semiHidden="0" w:uiPriority="60" w:unhideWhenUsed="0"/>
-    <w:lsdException w:name="Light List Accent 2" w:semiHidden="0" w:uiPriority="61" w:unhideWhenUsed="0"/>
-    <w:lsdException w:name="Light Grid Accent 2" w:semiHidden="0" w:uiPriority="62" w:unhideWhenUsed="0"/>
-    <w:lsdException w:name="Medium Shading 1 Accent 2" w:semiHidden="0" w:uiPriority="63" w:unhideWhenUsed="0"/>
-    <w:lsdException w:name="Medium Shading 2 Accent 2" w:semiHidden="0" w:uiPriority="64" w:unhideWhenUsed="0"/>
-    <w:lsdException w:name="Medium List 1 Accent 2" w:semiHidden="0" w:uiPriority="65" w:unhideWhenUsed="0"/>
-    <w:lsdException w:name="Medium List 2 Accent 2" w:semiHidden="0" w:uiPriority="66" w:unhideWhenUsed="0"/>
-    <w:lsdException w:name="Medium Grid 1 Accent 2" w:semiHidden="0" w:uiPriority="67" w:unhideWhenUsed="0"/>
-    <w:lsdException w:name="Medium Grid 2 Accent 2" w:semiHidden="0" w:uiPriority="68" w:unhideWhenUsed="0"/>
-    <w:lsdException w:name="Medium Grid 3 Accent 2" w:semiHidden="0" w:uiPriority="69" w:unhideWhenUsed="0"/>
-    <w:lsdException w:name="Dark List Accent 2" w:semiHidden="0" w:uiPriority="70" w:unhideWhenUsed="0"/>
-    <w:lsdException w:name="Colorful Shading Accent 2" w:semiHidden="0" w:uiPriority="71" w:unhideWhenUsed="0"/>
-    <w:lsdException w:name="Colorful List Accent 2" w:semiHidden="0" w:uiPriority="72" w:unhideWhenUsed="0"/>
-    <w:lsdException w:name="Colorful Grid Accent 2" w:semiHidden="0" w:uiPriority="73" w:unhideWhenUsed="0"/>
-    <w:lsdException w:name="Light Shading Accent 3" w:semiHidden="0" w:uiPriority="60" w:unhideWhenUsed="0"/>
-    <w:lsdException w:name="Light List Accent 3" w:semiHidden="0" w:uiPriority="61" w:unhideWhenUsed="0"/>
-    <w:lsdException w:name="Light Grid Accent 3" w:semiHidden="0" w:uiPriority="62" w:unhideWhenUsed="0"/>
-    <w:lsdException w:name="Medium Shading 1 Accent 3" w:semiHidden="0" w:uiPriority="63" w:unhideWhenUsed="0"/>
-    <w:lsdException w:name="Medium Shading 2 Accent 3" w:semiHidden="0" w:uiPriority="64" w:unhideWhenUsed="0"/>
-    <w:lsdException w:name="Medium List 1 Accent 3" w:semiHidden="0" w:uiPriority="65" w:unhideWhenUsed="0"/>
-    <w:lsdException w:name="Medium List 2 Accent 3" w:semiHidden="0" w:uiPriority="66" w:unhideWhenUsed="0"/>
-    <w:lsdException w:name="Medium Grid 1 Accent 3" w:semiHidden="0" w:uiPriority="67" w:unhideWhenUsed="0"/>
-    <w:lsdException w:name="Medium Grid 2 Accent 3" w:semiHidden="0" w:uiPriority="68" w:unhideWhenUsed="0"/>
-    <w:lsdException w:name="Medium Grid 3 Accent 3" w:semiHidden="0" w:uiPriority="69" w:unhideWhenUsed="0"/>
-    <w:lsdException w:name="Dark List Accent 3" w:semiHidden="0" w:uiPriority="70" w:unhideWhenUsed="0"/>
-    <w:lsdException w:name="Colorful Shading Accent 3" w:semiHidden="0" w:uiPriority="71" w:unhideWhenUsed="0"/>
-    <w:lsdException w:name="Colorful List Accent 3" w:semiHidden="0" w:uiPriority="72" w:unhideWhenUsed="0"/>
-    <w:lsdException w:name="Colorful Grid Accent 3" w:semiHidden="0" w:uiPriority="73" w:unhideWhenUsed="0"/>
-    <w:lsdException w:name="Light Shading Accent 4" w:semiHidden="0" w:uiPriority="60" w:unhideWhenUsed="0"/>
-    <w:lsdException w:name="Light List Accent 4" w:semiHidden="0" w:uiPriority="61" w:unhideWhenUsed="0"/>
-    <w:lsdException w:name="Light Grid Accent 4" w:semiHidden="0" w:uiPriority="62" w:unhideWhenUsed="0"/>
-    <w:lsdException w:name="Medium Shading 1 Accent 4" w:semiHidden="0" w:uiPriority="63" w:unhideWhenUsed="0"/>
-    <w:lsdException w:name="Medium Shading 2 Accent 4" w:semiHidden="0" w:uiPriority="64" w:unhideWhenUsed="0"/>
-    <w:lsdException w:name="Medium List 1 Accent 4" w:semiHidden="0" w:uiPriority="65" w:unhideWhenUsed="0"/>
-    <w:lsdException w:name="Medium List 2 Accent 4" w:semiHidden="0" w:uiPriority="66" w:unhideWhenUsed="0"/>
-    <w:lsdException w:name="Medium Grid 1 Accent 4" w:semiHidden="0" w:uiPriority="67" w:unhideWhenUsed="0"/>
-    <w:lsdException w:name="Medium Grid 2 Accent 4" w:semiHidden="0" w:uiPriority="68" w:unhideWhenUsed="0"/>
-    <w:lsdException w:name="Medium Grid 3 Accent 4" w:semiHidden="0" w:uiPriority="69" w:unhideWhenUsed="0"/>
-    <w:lsdException w:name="Dark List Accent 4" w:semiHidden="0" w:uiPriority="70" w:unhideWhenUsed="0"/>
-    <w:lsdException w:name="Colorful Shading Accent 4" w:semiHidden="0" w:uiPriority="71" w:unhideWhenUsed="0"/>
-    <w:lsdException w:name="Colorful List Accent 4" w:semiHidden="0" w:uiPriority="72" w:unhideWhenUsed="0"/>
-    <w:lsdException w:name="Colorful Grid Accent 4" w:semiHidden="0" w:uiPriority="73" w:unhideWhenUsed="0"/>
-    <w:lsdException w:name="Light Shading Accent 5" w:semiHidden="0" w:uiPriority="60" w:unhideWhenUsed="0"/>
-    <w:lsdException w:name="Light List Accent 5" w:semiHidden="0" w:uiPriority="61" w:unhideWhenUsed="0"/>
-    <w:lsdException w:name="Light Grid Accent 5" w:semiHidden="0" w:uiPriority="62" w:unhideWhenUsed="0"/>
-    <w:lsdException w:name="Medium Shading 1 Accent 5" w:semiHidden="0" w:uiPriority="63" w:unhideWhenUsed="0"/>
-    <w:lsdException w:name="Medium Shading 2 Accent 5" w:semiHidden="0" w:uiPriority="64" w:unhideWhenUsed="0"/>
-    <w:lsdException w:name="Medium List 1 Accent 5" w:semiHidden="0" w:uiPriority="65" w:unhideWhenUsed="0"/>
-    <w:lsdException w:name="Medium List 2 Accent 5" w:semiHidden="0" w:uiPriority="66" w:unhideWhenUsed="0"/>
-    <w:lsdException w:name="Medium Grid 1 Accent 5" w:semiHidden="0" w:uiPriority="67" w:unhideWhenUsed="0"/>
-    <w:lsdException w:name="Medium Grid 2 Accent 5" w:semiHidden="0" w:uiPriority="68" w:unhideWhenUsed="0"/>
-    <w:lsdException w:name="Medium Grid 3 Accent 5" w:semiHidden="0" w:uiPriority="69" w:unhideWhenUsed="0"/>
-    <w:lsdException w:name="Dark List Accent 5" w:semiHidden="0" w:uiPriority="70" w:unhideWhenUsed="0"/>
-    <w:lsdException w:name="Colorful Shading Accent 5" w:semiHidden="0" w:uiPriority="71" w:unhideWhenUsed="0"/>
-    <w:lsdException w:name="Colorful List Accent 5" w:semiHidden="0" w:uiPriority="72" w:unhideWhenUsed="0"/>
-    <w:lsdException w:name="Colorful Grid Accent 5" w:semiHidden="0" w:uiPriority="73" w:unhideWhenUsed="0"/>
-    <w:lsdException w:name="Light Shading Accent 6" w:semiHidden="0" w:uiPriority="60" w:unhideWhenUsed="0"/>
-    <w:lsdException w:name="Light List Accent 6" w:semiHidden="0" w:uiPriority="61" w:unhideWhenUsed="0"/>
-    <w:lsdException w:name="Light Grid Accent 6" w:semiHidden="0" w:uiPriority="62" w:unhideWhenUsed="0"/>
-    <w:lsdException w:name="Medium Shading 1 Accent 6" w:semiHidden="0" w:uiPriority="63" w:unhideWhenUsed="0"/>
-    <w:lsdException w:name="Medium Shading 2 Accent 6" w:semiHidden="0" w:uiPriority="64" w:unhideWhenUsed="0"/>
-    <w:lsdException w:name="Medium List 1 Accent 6" w:semiHidden="0" w:uiPriority="65" w:unhideWhenUsed="0"/>
-    <w:lsdException w:name="Medium List 2 Accent 6" w:semiHidden="0" w:uiPriority="66" w:unhideWhenUsed="0"/>
-    <w:lsdException w:name="Medium Grid 1 Accent 6" w:semiHidden="0" w:uiPriority="67" w:unhideWhenUsed="0"/>
-    <w:lsdException w:name="Medium Grid 2 Accent 6" w:semiHidden="0" w:uiPriority="68" w:unhideWhenUsed="0"/>
-    <w:lsdException w:name="Medium Grid 3 Accent 6" w:semiHidden="0" w:uiPriority="69" w:unhideWhenUsed="0"/>
-    <w:lsdException w:name="Dark List Accent 6" w:semiHidden="0" w:uiPriority="70" w:unhideWhenUsed="0"/>
-    <w:lsdException w:name="Colorful Shading Accent 6" w:semiHidden="0" w:uiPriority="71" w:unhideWhenUsed="0"/>
-    <w:lsdException w:name="Colorful List Accent 6" w:semiHidden="0" w:uiPriority="72" w:unhideWhenUsed="0"/>
-    <w:lsdException w:name="Colorful Grid Accent 6" w:semiHidden="0" w:uiPriority="73" w:unhideWhenUsed="0"/>
-    <w:lsdException w:name="Subtle Emphasis" w:semiHidden="0" w:uiPriority="19" w:unhideWhenUsed="0" w:qFormat="1"/>
-    <w:lsdException w:name="Intense Emphasis" w:semiHidden="0" w:uiPriority="21" w:unhideWhenUsed="0" w:qFormat="1"/>
-    <w:lsdException w:name="Subtle Reference" w:semiHidden="0" w:uiPriority="31" w:unhideWhenUsed="0" w:qFormat="1"/>
-    <w:lsdException w:name="Intense Reference" w:semiHidden="0" w:uiPriority="32" w:unhideWhenUsed="0" w:qFormat="1"/>
-    <w:lsdException w:name="Book Title" w:semiHidden="0" w:uiPriority="33" w:unhideWhenUsed="0" w:qFormat="1"/>
-    <w:lsdException w:name="Bibliography" w:uiPriority="37"/>
-    <w:lsdException w:name="TOC Heading" w:uiPriority="39" w:qFormat="1"/>
-  </w:latentStyles>
-  <w:style w:type="paragraph" w:default="1" w:styleId="Standard">
-    <w:name w:val="Normal"/>
-    <w:qFormat/>
-  </w:style>
-  <w:style w:type="character" w:default="1" w:styleId="Absatz-Standardschriftart">
-    <w:name w:val="Default Paragraph Font"/>
-    <w:uiPriority w:val="1"/>
-    <w:semiHidden/>
-    <w:unhideWhenUsed/>
-  </w:style>
-  <w:style w:type="table" w:default="1" w:styleId="NormaleTabelle">
-    <w:name w:val="Normal Table"/>
-    <w:uiPriority w:val="99"/>
-    <w:semiHidden/>
-    <w:unhideWhenUsed/>
-    <w:tblPr>
-      <w:tblInd w:w="0" w:type="dxa"/>
-      <w:tblCellMar>
-        <w:top w:w="0" w:type="dxa"/>
-        <w:left w:w="108" w:type="dxa"/>
-        <w:bottom w:w="0" w:type="dxa"/>
-        <w:right w:w="108" w:type="dxa"/>
-      </w:tblCellMar>
-    </w:tblPr>
-  </w:style>
-  <w:style w:type="numbering" w:default="1" w:styleId="KeineListe">
-    <w:name w:val="No List"/>
-    <w:uiPriority w:val="99"/>
-    <w:semiHidden/>
-    <w:unhideWhenUsed/>
-  </w:style>
-  <w:style w:type="paragraph" w:customStyle="1" w:styleId="53459BF3836A4DCFA456046E4A825960">
-    <w:name w:val="53459BF3836A4DCFA456046E4A825960"/>
-    <w:rsid w:val="00D436CC"/>
-  </w:style>
-  <w:style w:type="paragraph" w:customStyle="1" w:styleId="7CA9D0840E454B37A466C8D9E64D9498">
-    <w:name w:val="7CA9D0840E454B37A466C8D9E64D9498"/>
-    <w:rsid w:val="00D436CC"/>
-  </w:style>
-  <w:style w:type="paragraph" w:customStyle="1" w:styleId="BBE8269E99124DC4A8A48B62B0618443">
-    <w:name w:val="BBE8269E99124DC4A8A48B62B0618443"/>
-    <w:rsid w:val="00D436CC"/>
-  </w:style>
-</w:styles>
-</file>
-
-<file path=word/glossary/stylesWithEffects.xml><?xml version="1.0" encoding="utf-8"?>
-<w:styles xmlns:wpc="http://schemas.microsoft.com/office/word/2010/wordprocessingCanvas" xmlns:mc="http://schemas.openxmlformats.org/markup-compatibility/2006" xmlns:o="urn:schemas-microsoft-com:office:office" xmlns:r="http://schemas.openxmlformats.org/officeDocument/2006/relationships" xmlns:m="http://schemas.openxmlformats.org/officeDocument/2006/math" xmlns:v="urn:schemas-microsoft-com:vml" xmlns:wp14="http://schemas.microsoft.com/office/word/2010/wordprocessingDrawing" xmlns:wp="http://schemas.openxmlformats.org/drawingml/2006/wordprocessingDrawing" xmlns:w10="urn:schemas-microsoft-com:office:word" xmlns:w="http://schemas.openxmlformats.org/wordprocessingml/2006/main" xmlns:w14="http://schemas.microsoft.com/office/word/2010/wordml" xmlns:wpg="http://schemas.microsoft.com/office/word/2010/wordprocessingGroup" xmlns:wpi="http://schemas.microsoft.com/office/word/2010/wordprocessingInk" xmlns:wne="http://schemas.microsoft.com/office/word/2006/wordml" xmlns:wps="http://schemas.microsoft.com/office/word/2010/wordprocessingShape" mc:Ignorable="w14 wp14">
-  <w:docDefaults>
-    <w:rPrDefault>
-      <w:rPr>
-        <w:rFonts w:asciiTheme="minorHAnsi" w:eastAsiaTheme="minorEastAsia" w:hAnsiTheme="minorHAnsi" w:cstheme="minorBidi"/>
-        <w:sz w:val="22"/>
-        <w:szCs w:val="22"/>
-        <w:lang w:val="en-US" w:eastAsia="en-US" w:bidi="ar-SA"/>
-      </w:rPr>
-    </w:rPrDefault>
-    <w:pPrDefault>
-      <w:pPr>
-        <w:spacing w:after="200" w:line="276" w:lineRule="auto"/>
-      </w:pPr>
-    </w:pPrDefault>
-  </w:docDefaults>
-  <w:latentStyles w:defLockedState="0" w:defUIPriority="99" w:defSemiHidden="1" w:defUnhideWhenUsed="1" w:defQFormat="0" w:count="267">
-    <w:lsdException w:name="Normal" w:semiHidden="0" w:uiPriority="0" w:unhideWhenUsed="0" w:qFormat="1"/>
-    <w:lsdException w:name="heading 1" w:semiHidden="0" w:uiPriority="9" w:unhideWhenUsed="0" w:qFormat="1"/>
-    <w:lsdException w:name="heading 2" w:uiPriority="9" w:qFormat="1"/>
-    <w:lsdException w:name="heading 3" w:uiPriority="9" w:qFormat="1"/>
-    <w:lsdException w:name="heading 4" w:uiPriority="9" w:qFormat="1"/>
-    <w:lsdException w:name="heading 5" w:uiPriority="9" w:qFormat="1"/>
-    <w:lsdException w:name="heading 6" w:uiPriority="9" w:qFormat="1"/>
-    <w:lsdException w:name="heading 7" w:uiPriority="9" w:qFormat="1"/>
-    <w:lsdException w:name="heading 8" w:uiPriority="9" w:qFormat="1"/>
-    <w:lsdException w:name="heading 9" w:uiPriority="9" w:qFormat="1"/>
-    <w:lsdException w:name="toc 1" w:uiPriority="39"/>
-    <w:lsdException w:name="toc 2" w:uiPriority="39"/>
-    <w:lsdException w:name="toc 3" w:uiPriority="39"/>
-    <w:lsdException w:name="toc 4" w:uiPriority="39"/>
-    <w:lsdException w:name="toc 5" w:uiPriority="39"/>
-    <w:lsdException w:name="toc 6" w:uiPriority="39"/>
-    <w:lsdException w:name="toc 7" w:uiPriority="39"/>
-    <w:lsdException w:name="toc 8" w:uiPriority="39"/>
-    <w:lsdException w:name="toc 9" w:uiPriority="39"/>
-    <w:lsdException w:name="caption" w:uiPriority="35" w:qFormat="1"/>
-    <w:lsdException w:name="Title" w:semiHidden="0" w:uiPriority="10" w:unhideWhenUsed="0" w:qFormat="1"/>
-    <w:lsdException w:name="Default Paragraph Font" w:uiPriority="1"/>
-    <w:lsdException w:name="Subtitle" w:semiHidden="0" w:uiPriority="11" w:unhideWhenUsed="0" w:qFormat="1"/>
-    <w:lsdException w:name="Strong" w:semiHidden="0" w:uiPriority="22" w:unhideWhenUsed="0" w:qFormat="1"/>
-    <w:lsdException w:name="Emphasis" w:semiHidden="0" w:uiPriority="20" w:unhideWhenUsed="0" w:qFormat="1"/>
-    <w:lsdException w:name="Table Grid" w:semiHidden="0" w:uiPriority="59" w:unhideWhenUsed="0"/>
-    <w:lsdException w:name="Placeholder Text" w:unhideWhenUsed="0"/>
-    <w:lsdException w:name="No Spacing" w:semiHidden="0" w:uiPriority="1" w:unhideWhenUsed="0" w:qFormat="1"/>
-    <w:lsdException w:name="Light Shading" w:semiHidden="0" w:uiPriority="60" w:unhideWhenUsed="0"/>
-    <w:lsdException w:name="Light List" w:semiHidden="0" w:uiPriority="61" w:unhideWhenUsed="0"/>
-    <w:lsdException w:name="Light Grid" w:semiHidden="0" w:uiPriority="62" w:unhideWhenUsed="0"/>
-    <w:lsdException w:name="Medium Shading 1" w:semiHidden="0" w:uiPriority="63" w:unhideWhenUsed="0"/>
-    <w:lsdException w:name="Medium Shading 2" w:semiHidden="0" w:uiPriority="64" w:unhideWhenUsed="0"/>
-    <w:lsdException w:name="Medium List 1" w:semiHidden="0" w:uiPriority="65" w:unhideWhenUsed="0"/>
-    <w:lsdException w:name="Medium List 2" w:semiHidden="0" w:uiPriority="66" w:unhideWhenUsed="0"/>
-    <w:lsdException w:name="Medium Grid 1" w:semiHidden="0" w:uiPriority="67" w:unhideWhenUsed="0"/>
-    <w:lsdException w:name="Medium Grid 2" w:semiHidden="0" w:uiPriority="68" w:unhideWhenUsed="0"/>
-    <w:lsdException w:name="Medium Grid 3" w:semiHidden="0" w:uiPriority="69" w:unhideWhenUsed="0"/>
-    <w:lsdException w:name="Dark List" w:semiHidden="0" w:uiPriority="70" w:unhideWhenUsed="0"/>
-    <w:lsdException w:name="Colorful Shading" w:semiHidden="0" w:uiPriority="71" w:unhideWhenUsed="0"/>
-    <w:lsdException w:name="Colorful List" w:semiHidden="0" w:uiPriority="72" w:unhideWhenUsed="0"/>
-    <w:lsdException w:name="Colorful Grid" w:semiHidden="0" w:uiPriority="73" w:unhideWhenUsed="0"/>
-    <w:lsdException w:name="Light Shading Accent 1" w:semiHidden="0" w:uiPriority="60" w:unhideWhenUsed="0"/>
-    <w:lsdException w:name="Light List Accent 1" w:semiHidden="0" w:uiPriority="61" w:unhideWhenUsed="0"/>
-    <w:lsdException w:name="Light Grid Accent 1" w:semiHidden="0" w:uiPriority="62" w:unhideWhenUsed="0"/>
-    <w:lsdException w:name="Medium Shading 1 Accent 1" w:semiHidden="0" w:uiPriority="63" w:unhideWhenUsed="0"/>
-    <w:lsdException w:name="Medium Shading 2 Accent 1" w:semiHidden="0" w:uiPriority="64" w:unhideWhenUsed="0"/>
-    <w:lsdException w:name="Medium List 1 Accent 1" w:semiHidden="0" w:uiPriority="65" w:unhideWhenUsed="0"/>
-    <w:lsdException w:name="Revision" w:unhideWhenUsed="0"/>
-    <w:lsdException w:name="List Paragraph" w:semiHidden="0" w:uiPriority="34" w:unhideWhenUsed="0" w:qFormat="1"/>
-    <w:lsdException w:name="Quote" w:semiHidden="0" w:uiPriority="29" w:unhideWhenUsed="0" w:qFormat="1"/>
-    <w:lsdException w:name="Intense Quote" w:semiHidden="0" w:uiPriority="30" w:unhideWhenUsed="0" w:qFormat="1"/>
-    <w:lsdException w:name="Medium List 2 Accent 1" w:semiHidden="0" w:uiPriority="66" w:unhideWhenUsed="0"/>
-    <w:lsdException w:name="Medium Grid 1 Accent 1" w:semiHidden="0" w:uiPriority="67" w:unhideWhenUsed="0"/>
-    <w:lsdException w:name="Medium Grid 2 Accent 1" w:semiHidden="0" w:uiPriority="68" w:unhideWhenUsed="0"/>
-    <w:lsdException w:name="Medium Grid 3 Accent 1" w:semiHidden="0" w:uiPriority="69" w:unhideWhenUsed="0"/>
-    <w:lsdException w:name="Dark List Accent 1" w:semiHidden="0" w:uiPriority="70" w:unhideWhenUsed="0"/>
-    <w:lsdException w:name="Colorful Shading Accent 1" w:semiHidden="0" w:uiPriority="71" w:unhideWhenUsed="0"/>
-    <w:lsdException w:name="Colorful List Accent 1" w:semiHidden="0" w:uiPriority="72" w:unhideWhenUsed="0"/>
-    <w:lsdException w:name="Colorful Grid Accent 1" w:semiHidden="0" w:uiPriority="73" w:unhideWhenUsed="0"/>
-    <w:lsdException w:name="Light Shading Accent 2" w:semiHidden="0" w:uiPriority="60" w:unhideWhenUsed="0"/>
-    <w:lsdException w:name="Light List Accent 2" w:semiHidden="0" w:uiPriority="61" w:unhideWhenUsed="0"/>
-    <w:lsdException w:name="Light Grid Accent 2" w:semiHidden="0" w:uiPriority="62" w:unhideWhenUsed="0"/>
-    <w:lsdException w:name="Medium Shading 1 Accent 2" w:semiHidden="0" w:uiPriority="63" w:unhideWhenUsed="0"/>
-    <w:lsdException w:name="Medium Shading 2 Accent 2" w:semiHidden="0" w:uiPriority="64" w:unhideWhenUsed="0"/>
-    <w:lsdException w:name="Medium List 1 Accent 2" w:semiHidden="0" w:uiPriority="65" w:unhideWhenUsed="0"/>
-    <w:lsdException w:name="Medium List 2 Accent 2" w:semiHidden="0" w:uiPriority="66" w:unhideWhenUsed="0"/>
-    <w:lsdException w:name="Medium Grid 1 Accent 2" w:semiHidden="0" w:uiPriority="67" w:unhideWhenUsed="0"/>
-    <w:lsdException w:name="Medium Grid 2 Accent 2" w:semiHidden="0" w:uiPriority="68" w:unhideWhenUsed="0"/>
-    <w:lsdException w:name="Medium Grid 3 Accent 2" w:semiHidden="0" w:uiPriority="69" w:unhideWhenUsed="0"/>
-    <w:lsdException w:name="Dark List Accent 2" w:semiHidden="0" w:uiPriority="70" w:unhideWhenUsed="0"/>
-    <w:lsdException w:name="Colorful Shading Accent 2" w:semiHidden="0" w:uiPriority="71" w:unhideWhenUsed="0"/>
-    <w:lsdException w:name="Colorful List Accent 2" w:semiHidden="0" w:uiPriority="72" w:unhideWhenUsed="0"/>
-    <w:lsdException w:name="Colorful Grid Accent 2" w:semiHidden="0" w:uiPriority="73" w:unhideWhenUsed="0"/>
-    <w:lsdException w:name="Light Shading Accent 3" w:semiHidden="0" w:uiPriority="60" w:unhideWhenUsed="0"/>
-    <w:lsdException w:name="Light List Accent 3" w:semiHidden="0" w:uiPriority="61" w:unhideWhenUsed="0"/>
-    <w:lsdException w:name="Light Grid Accent 3" w:semiHidden="0" w:uiPriority="62" w:unhideWhenUsed="0"/>
-    <w:lsdException w:name="Medium Shading 1 Accent 3" w:semiHidden="0" w:uiPriority="63" w:unhideWhenUsed="0"/>
-    <w:lsdException w:name="Medium Shading 2 Accent 3" w:semiHidden="0" w:uiPriority="64" w:unhideWhenUsed="0"/>
-    <w:lsdException w:name="Medium List 1 Accent 3" w:semiHidden="0" w:uiPriority="65" w:unhideWhenUsed="0"/>
-    <w:lsdException w:name="Medium List 2 Accent 3" w:semiHidden="0" w:uiPriority="66" w:unhideWhenUsed="0"/>
-    <w:lsdException w:name="Medium Grid 1 Accent 3" w:semiHidden="0" w:uiPriority="67" w:unhideWhenUsed="0"/>
-    <w:lsdException w:name="Medium Grid 2 Accent 3" w:semiHidden="0" w:uiPriority="68" w:unhideWhenUsed="0"/>
-    <w:lsdException w:name="Medium Grid 3 Accent 3" w:semiHidden="0" w:uiPriority="69" w:unhideWhenUsed="0"/>
-    <w:lsdException w:name="Dark List Accent 3" w:semiHidden="0" w:uiPriority="70" w:unhideWhenUsed="0"/>
-    <w:lsdException w:name="Colorful Shading Accent 3" w:semiHidden="0" w:uiPriority="71" w:unhideWhenUsed="0"/>
-    <w:lsdException w:name="Colorful List Accent 3" w:semiHidden="0" w:uiPriority="72" w:unhideWhenUsed="0"/>
-    <w:lsdException w:name="Colorful Grid Accent 3" w:semiHidden="0" w:uiPriority="73" w:unhideWhenUsed="0"/>
-    <w:lsdException w:name="Light Shading Accent 4" w:semiHidden="0" w:uiPriority="60" w:unhideWhenUsed="0"/>
-    <w:lsdException w:name="Light List Accent 4" w:semiHidden="0" w:uiPriority="61" w:unhideWhenUsed="0"/>
-    <w:lsdException w:name="Light Grid Accent 4" w:semiHidden="0" w:uiPriority="62" w:unhideWhenUsed="0"/>
-    <w:lsdException w:name="Medium Shading 1 Accent 4" w:semiHidden="0" w:uiPriority="63" w:unhideWhenUsed="0"/>
-    <w:lsdException w:name="Medium Shading 2 Accent 4" w:semiHidden="0" w:uiPriority="64" w:unhideWhenUsed="0"/>
-    <w:lsdException w:name="Medium List 1 Accent 4" w:semiHidden="0" w:uiPriority="65" w:unhideWhenUsed="0"/>
-    <w:lsdException w:name="Medium List 2 Accent 4" w:semiHidden="0" w:uiPriority="66" w:unhideWhenUsed="0"/>
-    <w:lsdException w:name="Medium Grid 1 Accent 4" w:semiHidden="0" w:uiPriority="67" w:unhideWhenUsed="0"/>
-    <w:lsdException w:name="Medium Grid 2 Accent 4" w:semiHidden="0" w:uiPriority="68" w:unhideWhenUsed="0"/>
-    <w:lsdException w:name="Medium Grid 3 Accent 4" w:semiHidden="0" w:uiPriority="69" w:unhideWhenUsed="0"/>
-    <w:lsdException w:name="Dark List Accent 4" w:semiHidden="0" w:uiPriority="70" w:unhideWhenUsed="0"/>
-    <w:lsdException w:name="Colorful Shading Accent 4" w:semiHidden="0" w:uiPriority="71" w:unhideWhenUsed="0"/>
-    <w:lsdException w:name="Colorful List Accent 4" w:semiHidden="0" w:uiPriority="72" w:unhideWhenUsed="0"/>
-    <w:lsdException w:name="Colorful Grid Accent 4" w:semiHidden="0" w:uiPriority="73" w:unhideWhenUsed="0"/>
-    <w:lsdException w:name="Light Shading Accent 5" w:semiHidden="0" w:uiPriority="60" w:unhideWhenUsed="0"/>
-    <w:lsdException w:name="Light List Accent 5" w:semiHidden="0" w:uiPriority="61" w:unhideWhenUsed="0"/>
-    <w:lsdException w:name="Light Grid Accent 5" w:semiHidden="0" w:uiPriority="62" w:unhideWhenUsed="0"/>
-    <w:lsdException w:name="Medium Shading 1 Accent 5" w:semiHidden="0" w:uiPriority="63" w:unhideWhenUsed="0"/>
-    <w:lsdException w:name="Medium Shading 2 Accent 5" w:semiHidden="0" w:uiPriority="64" w:unhideWhenUsed="0"/>
-    <w:lsdException w:name="Medium List 1 Accent 5" w:semiHidden="0" w:uiPriority="65" w:unhideWhenUsed="0"/>
-    <w:lsdException w:name="Medium List 2 Accent 5" w:semiHidden="0" w:uiPriority="66" w:unhideWhenUsed="0"/>
-    <w:lsdException w:name="Medium Grid 1 Accent 5" w:semiHidden="0" w:uiPriority="67" w:unhideWhenUsed="0"/>
-    <w:lsdException w:name="Medium Grid 2 Accent 5" w:semiHidden="0" w:uiPriority="68" w:unhideWhenUsed="0"/>
-    <w:lsdException w:name="Medium Grid 3 Accent 5" w:semiHidden="0" w:uiPriority="69" w:unhideWhenUsed="0"/>
-    <w:lsdException w:name="Dark List Accent 5" w:semiHidden="0" w:uiPriority="70" w:unhideWhenUsed="0"/>
-    <w:lsdException w:name="Colorful Shading Accent 5" w:semiHidden="0" w:uiPriority="71" w:unhideWhenUsed="0"/>
-    <w:lsdException w:name="Colorful List Accent 5" w:semiHidden="0" w:uiPriority="72" w:unhideWhenUsed="0"/>
-    <w:lsdException w:name="Colorful Grid Accent 5" w:semiHidden="0" w:uiPriority="73" w:unhideWhenUsed="0"/>
-    <w:lsdException w:name="Light Shading Accent 6" w:semiHidden="0" w:uiPriority="60" w:unhideWhenUsed="0"/>
-    <w:lsdException w:name="Light List Accent 6" w:semiHidden="0" w:uiPriority="61" w:unhideWhenUsed="0"/>
-    <w:lsdException w:name="Light Grid Accent 6" w:semiHidden="0" w:uiPriority="62" w:unhideWhenUsed="0"/>
-    <w:lsdException w:name="Medium Shading 1 Accent 6" w:semiHidden="0" w:uiPriority="63" w:unhideWhenUsed="0"/>
-    <w:lsdException w:name="Medium Shading 2 Accent 6" w:semiHidden="0" w:uiPriority="64" w:unhideWhenUsed="0"/>
-    <w:lsdException w:name="Medium List 1 Accent 6" w:semiHidden="0" w:uiPriority="65" w:unhideWhenUsed="0"/>
-    <w:lsdException w:name="Medium List 2 Accent 6" w:semiHidden="0" w:uiPriority="66" w:unhideWhenUsed="0"/>
-    <w:lsdException w:name="Medium Grid 1 Accent 6" w:semiHidden="0" w:uiPriority="67" w:unhideWhenUsed="0"/>
-    <w:lsdException w:name="Medium Grid 2 Accent 6" w:semiHidden="0" w:uiPriority="68" w:unhideWhenUsed="0"/>
-    <w:lsdException w:name="Medium Grid 3 Accent 6" w:semiHidden="0" w:uiPriority="69" w:unhideWhenUsed="0"/>
-    <w:lsdException w:name="Dark List Accent 6" w:semiHidden="0" w:uiPriority="70" w:unhideWhenUsed="0"/>
-    <w:lsdException w:name="Colorful Shading Accent 6" w:semiHidden="0" w:uiPriority="71" w:unhideWhenUsed="0"/>
-    <w:lsdException w:name="Colorful List Accent 6" w:semiHidden="0" w:uiPriority="72" w:unhideWhenUsed="0"/>
-    <w:lsdException w:name="Colorful Grid Accent 6" w:semiHidden="0" w:uiPriority="73" w:unhideWhenUsed="0"/>
-    <w:lsdException w:name="Subtle Emphasis" w:semiHidden="0" w:uiPriority="19" w:unhideWhenUsed="0" w:qFormat="1"/>
-    <w:lsdException w:name="Intense Emphasis" w:semiHidden="0" w:uiPriority="21" w:unhideWhenUsed="0" w:qFormat="1"/>
-    <w:lsdException w:name="Subtle Reference" w:semiHidden="0" w:uiPriority="31" w:unhideWhenUsed="0" w:qFormat="1"/>
-    <w:lsdException w:name="Intense Reference" w:semiHidden="0" w:uiPriority="32" w:unhideWhenUsed="0" w:qFormat="1"/>
-    <w:lsdException w:name="Book Title" w:semiHidden="0" w:uiPriority="33" w:unhideWhenUsed="0" w:qFormat="1"/>
-    <w:lsdException w:name="Bibliography" w:uiPriority="37"/>
-    <w:lsdException w:name="TOC Heading" w:uiPriority="39" w:qFormat="1"/>
-  </w:latentStyles>
-  <w:style w:type="paragraph" w:default="1" w:styleId="Standard">
-    <w:name w:val="Normal"/>
-    <w:qFormat/>
-  </w:style>
-  <w:style w:type="character" w:default="1" w:styleId="Absatz-Standardschriftart">
-    <w:name w:val="Default Paragraph Font"/>
-    <w:uiPriority w:val="1"/>
-    <w:semiHidden/>
-    <w:unhideWhenUsed/>
-  </w:style>
-  <w:style w:type="table" w:default="1" w:styleId="NormaleTabelle">
-    <w:name w:val="Normal Table"/>
-    <w:uiPriority w:val="99"/>
-    <w:semiHidden/>
-    <w:unhideWhenUsed/>
-    <w:tblPr>
-      <w:tblInd w:w="0" w:type="dxa"/>
-      <w:tblCellMar>
-        <w:top w:w="0" w:type="dxa"/>
-        <w:left w:w="108" w:type="dxa"/>
-        <w:bottom w:w="0" w:type="dxa"/>
-        <w:right w:w="108" w:type="dxa"/>
-      </w:tblCellMar>
-    </w:tblPr>
-  </w:style>
-  <w:style w:type="numbering" w:default="1" w:styleId="KeineListe">
-    <w:name w:val="No List"/>
-    <w:uiPriority w:val="99"/>
-    <w:semiHidden/>
-    <w:unhideWhenUsed/>
-  </w:style>
-  <w:style w:type="paragraph" w:customStyle="1" w:styleId="53459BF3836A4DCFA456046E4A825960">
-    <w:name w:val="53459BF3836A4DCFA456046E4A825960"/>
-    <w:rsid w:val="00D436CC"/>
-  </w:style>
-  <w:style w:type="paragraph" w:customStyle="1" w:styleId="7CA9D0840E454B37A466C8D9E64D9498">
-    <w:name w:val="7CA9D0840E454B37A466C8D9E64D9498"/>
-    <w:rsid w:val="00D436CC"/>
-  </w:style>
-  <w:style w:type="paragraph" w:customStyle="1" w:styleId="BBE8269E99124DC4A8A48B62B0618443">
-    <w:name w:val="BBE8269E99124DC4A8A48B62B0618443"/>
-    <w:rsid w:val="00D436CC"/>
-  </w:style>
-</w:styles>
-</file>
-
-<file path=word/glossary/webSettings.xml><?xml version="1.0" encoding="utf-8"?>
-<w:webSettings xmlns:mc="http://schemas.openxmlformats.org/markup-compatibility/2006" xmlns:r="http://schemas.openxmlformats.org/officeDocument/2006/relationships" xmlns:w="http://schemas.openxmlformats.org/wordprocessingml/2006/main" xmlns:w14="http://schemas.microsoft.com/office/word/2010/wordml" mc:Ignorable="w14">
-  <w:optimizeForBrowser/>
-  <w:allowPNG/>
-</w:webSettings>
 </file>
 
 <file path=word/theme/theme1.xml><?xml version="1.0" encoding="utf-8"?>
@@ -12044,15 +11491,6 @@
 </file>
 
 <file path=customXml/item1.xml><?xml version="1.0" encoding="utf-8"?>
-<?mso-contentType ?>
-<FormTemplates xmlns="http://schemas.microsoft.com/sharepoint/v3/contenttype/forms">
-  <Display>DocumentLibraryForm</Display>
-  <Edit>DocumentLibraryForm</Edit>
-  <New>DocumentLibraryForm</New>
-</FormTemplates>
-</file>
-
-<file path=customXml/item2.xml><?xml version="1.0" encoding="utf-8"?>
 <ct:contentTypeSchema xmlns:ct="http://schemas.microsoft.com/office/2006/metadata/contentType" xmlns:ma="http://schemas.microsoft.com/office/2006/metadata/properties/metaAttributes" ct:_="" ma:_="" ma:contentTypeName="Dokument" ma:contentTypeID="0x01010066F63F641A000C4A8120AE400374A54A" ma:contentTypeVersion="0" ma:contentTypeDescription="Ein neues Dokument erstellen." ma:contentTypeScope="" ma:versionID="86071882f288a244462eb579de46ea47">
   <xsd:schema xmlns:xsd="http://www.w3.org/2001/XMLSchema" xmlns:xs="http://www.w3.org/2001/XMLSchema" xmlns:p="http://schemas.microsoft.com/office/2006/metadata/properties" targetNamespace="http://schemas.microsoft.com/office/2006/metadata/properties" ma:root="true" ma:fieldsID="b4f5dc90cf06628c3b90945c8266c24d">
     <xsd:element name="properties">
@@ -12166,6 +11604,15 @@
 </ct:contentTypeSchema>
 </file>
 
+<file path=customXml/item2.xml><?xml version="1.0" encoding="utf-8"?>
+<?mso-contentType ?>
+<FormTemplates xmlns="http://schemas.microsoft.com/sharepoint/v3/contenttype/forms">
+  <Display>DocumentLibraryForm</Display>
+  <Edit>DocumentLibraryForm</Edit>
+  <New>DocumentLibraryForm</New>
+</FormTemplates>
+</file>
+
 <file path=customXml/item3.xml><?xml version="1.0" encoding="utf-8"?>
 <p:properties xmlns:p="http://schemas.microsoft.com/office/2006/metadata/properties" xmlns:xsi="http://www.w3.org/2001/XMLSchema-instance" xmlns:pc="http://schemas.microsoft.com/office/infopath/2007/PartnerControls">
   <documentManagement/>
@@ -12197,14 +11644,6 @@
 </file>
 
 <file path=customXml/itemProps1.xml><?xml version="1.0" encoding="utf-8"?>
-<ds:datastoreItem xmlns:ds="http://schemas.openxmlformats.org/officeDocument/2006/customXml" ds:itemID="{75DE1663-2004-494B-A6BF-90FC1D13D724}">
-  <ds:schemaRefs>
-    <ds:schemaRef ds:uri="http://schemas.microsoft.com/sharepoint/v3/contenttype/forms"/>
-  </ds:schemaRefs>
-</ds:datastoreItem>
-</file>
-
-<file path=customXml/itemProps2.xml><?xml version="1.0" encoding="utf-8"?>
 <ds:datastoreItem xmlns:ds="http://schemas.openxmlformats.org/officeDocument/2006/customXml" ds:itemID="{37DAE813-5962-46B4-9AF1-FA94A2E825A4}">
   <ds:schemaRefs>
     <ds:schemaRef ds:uri="http://schemas.microsoft.com/office/2006/metadata/contentType"/>
@@ -12220,6 +11659,14 @@
 </ds:datastoreItem>
 </file>
 
+<file path=customXml/itemProps2.xml><?xml version="1.0" encoding="utf-8"?>
+<ds:datastoreItem xmlns:ds="http://schemas.openxmlformats.org/officeDocument/2006/customXml" ds:itemID="{75DE1663-2004-494B-A6BF-90FC1D13D724}">
+  <ds:schemaRefs>
+    <ds:schemaRef ds:uri="http://schemas.microsoft.com/sharepoint/v3/contenttype/forms"/>
+  </ds:schemaRefs>
+</ds:datastoreItem>
+</file>
+
 <file path=customXml/itemProps3.xml><?xml version="1.0" encoding="utf-8"?>
 <ds:datastoreItem xmlns:ds="http://schemas.openxmlformats.org/officeDocument/2006/customXml" ds:itemID="{23ED090E-6907-45F9-A4BA-38C4C7B65FD0}">
   <ds:schemaRefs>
@@ -12230,7 +11677,7 @@
 </file>
 
 <file path=customXml/itemProps4.xml><?xml version="1.0" encoding="utf-8"?>
-<ds:datastoreItem xmlns:ds="http://schemas.openxmlformats.org/officeDocument/2006/customXml" ds:itemID="{559BD03C-ECF4-4C03-B89A-46D1542DFA4F}">
+<ds:datastoreItem xmlns:ds="http://schemas.openxmlformats.org/officeDocument/2006/customXml" ds:itemID="{9F3FED66-D383-4977-8417-7D55ADA163AB}">
   <ds:schemaRefs>
     <ds:schemaRef ds:uri="http://schemas.openxmlformats.org/officeDocument/2006/bibliography"/>
   </ds:schemaRefs>

</xml_diff>

<commit_message>
screenshots und anderes, implementierung etc
</commit_message>
<xml_diff>
--- a/Hausarbeit_formatiert.docx
+++ b/Hausarbeit_formatiert.docx
@@ -21,8 +21,8 @@
       </w:sdtPr>
       <w:sdtEndPr/>
       <w:sdtContent>
-        <w:bookmarkStart w:id="1" w:name="_Toc507170109" w:displacedByCustomXml="prev"/>
-        <w:bookmarkStart w:id="2" w:name="_Toc507170140" w:displacedByCustomXml="prev"/>
+        <w:bookmarkStart w:id="1" w:name="_Toc507170140" w:displacedByCustomXml="prev"/>
+        <w:bookmarkStart w:id="2" w:name="_Toc507170109" w:displacedByCustomXml="prev"/>
         <w:p>
           <w:pPr>
             <w:pStyle w:val="Titel"/>
@@ -184,7 +184,7 @@
             <w:pStyle w:val="Titel"/>
             <w:rPr>
               <w:rFonts w:asciiTheme="minorHAnsi" w:hAnsiTheme="minorHAnsi" w:cstheme="minorHAnsi"/>
-              <w:sz w:val="36"/>
+              <w:sz w:val="40"/>
             </w:rPr>
           </w:pPr>
           <w:bookmarkStart w:id="12" w:name="_Toc507170113"/>
@@ -193,13 +193,68 @@
           <w:r>
             <w:rPr>
               <w:rFonts w:asciiTheme="minorHAnsi" w:hAnsiTheme="minorHAnsi" w:cstheme="minorHAnsi"/>
-              <w:sz w:val="36"/>
+              <w:sz w:val="40"/>
             </w:rPr>
-            <w:t>Entwicklung einer Bahnhofs-App</w:t>
+            <w:t>Bahnhofsbegleiter</w:t>
+          </w:r>
+        </w:p>
+        <w:p>
+          <w:pPr>
+            <w:pStyle w:val="Titel"/>
+            <w:rPr>
+              <w:rFonts w:asciiTheme="minorHAnsi" w:hAnsiTheme="minorHAnsi" w:cstheme="minorHAnsi"/>
+              <w:sz w:val="32"/>
+            </w:rPr>
+          </w:pPr>
+          <w:r>
+            <w:rPr>
+              <w:rFonts w:asciiTheme="minorHAnsi" w:hAnsiTheme="minorHAnsi" w:cstheme="minorHAnsi"/>
+              <w:sz w:val="32"/>
+            </w:rPr>
+            <w:t xml:space="preserve">Entwicklung einer </w:t>
+          </w:r>
+          <w:proofErr w:type="spellStart"/>
+          <w:r>
+            <w:rPr>
+              <w:rFonts w:asciiTheme="minorHAnsi" w:hAnsiTheme="minorHAnsi" w:cstheme="minorHAnsi"/>
+              <w:sz w:val="32"/>
+            </w:rPr>
+            <w:t>Ionic</w:t>
+          </w:r>
+          <w:proofErr w:type="spellEnd"/>
+          <w:r>
+            <w:rPr>
+              <w:rFonts w:asciiTheme="minorHAnsi" w:hAnsiTheme="minorHAnsi" w:cstheme="minorHAnsi"/>
+              <w:sz w:val="32"/>
+            </w:rPr>
+            <w:t>-</w:t>
+          </w:r>
+          <w:r>
+            <w:rPr>
+              <w:rFonts w:asciiTheme="minorHAnsi" w:hAnsiTheme="minorHAnsi" w:cstheme="minorHAnsi"/>
+              <w:sz w:val="32"/>
+            </w:rPr>
+            <w:t>App</w:t>
           </w:r>
           <w:bookmarkEnd w:id="12"/>
           <w:bookmarkEnd w:id="13"/>
           <w:bookmarkEnd w:id="14"/>
+          <w:r>
+            <w:rPr>
+              <w:rFonts w:asciiTheme="minorHAnsi" w:hAnsiTheme="minorHAnsi" w:cstheme="minorHAnsi"/>
+              <w:sz w:val="32"/>
+            </w:rPr>
+            <w:t xml:space="preserve"> mithilfe der </w:t>
+          </w:r>
+          <w:proofErr w:type="spellStart"/>
+          <w:r>
+            <w:rPr>
+              <w:rFonts w:asciiTheme="minorHAnsi" w:hAnsiTheme="minorHAnsi" w:cstheme="minorHAnsi"/>
+              <w:sz w:val="32"/>
+            </w:rPr>
+            <w:t>DBOpenData</w:t>
+          </w:r>
+          <w:proofErr w:type="spellEnd"/>
         </w:p>
         <w:p>
           <w:pPr>
@@ -2483,35 +2538,8 @@
       <w:r>
         <w:rPr>
           <w:rFonts w:asciiTheme="minorHAnsi" w:hAnsiTheme="minorHAnsi" w:cstheme="minorHAnsi"/>
-          <w:highlight w:val="yellow"/>
-        </w:rPr>
-        <w:t xml:space="preserve">, beziehungsweise sollten die Daten einen Zusammenhang zur Geographie erkennen </w:t>
-      </w:r>
-      <w:commentRangeStart w:id="35"/>
-      <w:commentRangeStart w:id="36"/>
-      <w:r>
-        <w:rPr>
-          <w:rFonts w:asciiTheme="minorHAnsi" w:hAnsiTheme="minorHAnsi" w:cstheme="minorHAnsi"/>
-          <w:highlight w:val="yellow"/>
-        </w:rPr>
-        <w:t>lassen</w:t>
-      </w:r>
-      <w:commentRangeEnd w:id="35"/>
-      <w:r>
-        <w:rPr>
-          <w:rStyle w:val="Kommentarzeichen"/>
-          <w:rFonts w:asciiTheme="minorHAnsi" w:hAnsiTheme="minorHAnsi" w:cstheme="minorHAnsi"/>
-          <w:szCs w:val="22"/>
-        </w:rPr>
-        <w:commentReference w:id="35"/>
-      </w:r>
-      <w:commentRangeEnd w:id="36"/>
-      <w:r>
-        <w:rPr>
-          <w:rStyle w:val="Kommentarzeichen"/>
-          <w:rFonts w:asciiTheme="minorHAnsi" w:hAnsiTheme="minorHAnsi" w:cstheme="minorHAnsi"/>
-        </w:rPr>
-        <w:commentReference w:id="36"/>
+        </w:rPr>
+        <w:t>, beziehungsweise sollten die Daten einen Zusammenhang zur Geographie erkennen lassen</w:t>
       </w:r>
       <w:r>
         <w:rPr>
@@ -2558,38 +2586,7 @@
         <w:rPr>
           <w:rFonts w:asciiTheme="minorHAnsi" w:hAnsiTheme="minorHAnsi" w:cstheme="minorHAnsi"/>
         </w:rPr>
-        <w:t xml:space="preserve">. Da die dort bereitgestellten Datensätze aber entweder keine praktische Relevanz oder keine Aktualität aufwiesen, oder aber nicht in unserem Interessengebiet lagen, haben wir uns noch einmal umorientiert. Eine weitere Suche führte uns schließlich zu </w:t>
-      </w:r>
-      <w:commentRangeStart w:id="37"/>
-      <w:commentRangeStart w:id="38"/>
-      <w:r>
-        <w:rPr>
-          <w:rFonts w:asciiTheme="minorHAnsi" w:hAnsiTheme="minorHAnsi" w:cstheme="minorHAnsi"/>
-        </w:rPr>
-        <w:t>den v</w:t>
-      </w:r>
-      <w:commentRangeEnd w:id="37"/>
-      <w:r>
-        <w:rPr>
-          <w:rStyle w:val="Kommentarzeichen"/>
-          <w:rFonts w:asciiTheme="minorHAnsi" w:hAnsiTheme="minorHAnsi" w:cstheme="minorHAnsi"/>
-          <w:szCs w:val="22"/>
-        </w:rPr>
-        <w:commentReference w:id="37"/>
-      </w:r>
-      <w:commentRangeEnd w:id="38"/>
-      <w:r>
-        <w:rPr>
-          <w:rStyle w:val="Kommentarzeichen"/>
-          <w:rFonts w:asciiTheme="minorHAnsi" w:hAnsiTheme="minorHAnsi" w:cstheme="minorHAnsi"/>
-        </w:rPr>
-        <w:commentReference w:id="38"/>
-      </w:r>
-      <w:r>
-        <w:rPr>
-          <w:rFonts w:asciiTheme="minorHAnsi" w:hAnsiTheme="minorHAnsi" w:cstheme="minorHAnsi"/>
-        </w:rPr>
-        <w:t>erwendeten „</w:t>
+        <w:t>. Da die dort bereitgestellten Datensätze aber entweder keine praktische Relevanz oder keine Aktualität aufwiesen, oder aber nicht in unserem Interessengebiet lagen, haben wir uns noch einmal umorientiert. Eine weitere Suche führte uns schließlich zu den verwendeten „</w:t>
       </w:r>
       <w:proofErr w:type="spellStart"/>
       <w:r>
@@ -2637,12 +2634,12 @@
       <w:pPr>
         <w:pStyle w:val="berschrift2"/>
       </w:pPr>
-      <w:bookmarkStart w:id="39" w:name="_Toc507170362"/>
+      <w:bookmarkStart w:id="35" w:name="_Toc507170362"/>
       <w:proofErr w:type="spellStart"/>
       <w:r>
         <w:t>Ziele</w:t>
       </w:r>
-      <w:bookmarkEnd w:id="39"/>
+      <w:bookmarkEnd w:id="35"/>
       <w:proofErr w:type="spellEnd"/>
     </w:p>
     <w:p>
@@ -2657,91 +2654,38 @@
         <w:rPr>
           <w:rFonts w:asciiTheme="minorHAnsi" w:hAnsiTheme="minorHAnsi" w:cstheme="minorHAnsi"/>
         </w:rPr>
-        <w:t>Im Vordergrund soll zunächst einmal die einfache Bedienbarkeit liegen. Da die Zielgruppe der App aus der Natur der Daten heraus Bahnfahrer aller Altersgruppen sein sollen ist es wichtig, die App für alle Altersklassen optisch ansprechend und möglichst intuitiv bedienbar zu gestalten. Es muss sowohl für junge als auch für ältere Nutzer, die nicht mit Smartphones oder ähnlichem aufgewachsenen sind, auf den ersten Blick zu verstehen sein, wie die App funktioniert und welche Schritte getätigt werden müssen, um zum gewünschten Ergebnis zu gelangen</w:t>
-      </w:r>
-      <w:commentRangeStart w:id="40"/>
-      <w:commentRangeStart w:id="41"/>
-      <w:r>
-        <w:rPr>
-          <w:rFonts w:asciiTheme="minorHAnsi" w:hAnsiTheme="minorHAnsi" w:cstheme="minorHAnsi"/>
-        </w:rPr>
-        <w:t xml:space="preserve">. Daher verzichten wir möglichst auf eine Einstellungsseite, die mit verschiedenen Einstellungen, wie zum Beispiel dem Auswählen eines Intervalls für die Standortbestimmung, gerade </w:t>
-      </w:r>
-      <w:del w:id="42" w:author="ngs" w:date="2018-02-15T18:02:00Z">
-        <w:r>
-          <w:rPr>
-            <w:rFonts w:asciiTheme="minorHAnsi" w:hAnsiTheme="minorHAnsi" w:cstheme="minorHAnsi"/>
-          </w:rPr>
-          <w:delText xml:space="preserve">im </w:delText>
-        </w:r>
-      </w:del>
-      <w:ins w:id="43" w:author="ngs" w:date="2018-02-15T18:02:00Z">
-        <w:r>
-          <w:rPr>
-            <w:rFonts w:asciiTheme="minorHAnsi" w:hAnsiTheme="minorHAnsi" w:cstheme="minorHAnsi"/>
-          </w:rPr>
-          <w:t xml:space="preserve"> beim </w:t>
-        </w:r>
-      </w:ins>
-      <w:r>
-        <w:rPr>
-          <w:rFonts w:asciiTheme="minorHAnsi" w:hAnsiTheme="minorHAnsi" w:cstheme="minorHAnsi"/>
-        </w:rPr>
-        <w:t>älteren Teil der Zielgruppe für Verwirrung sorgt</w:t>
-      </w:r>
-      <w:commentRangeEnd w:id="40"/>
-      <w:r>
-        <w:rPr>
-          <w:rStyle w:val="Kommentarzeichen"/>
-          <w:rFonts w:asciiTheme="minorHAnsi" w:hAnsiTheme="minorHAnsi" w:cstheme="minorHAnsi"/>
-          <w:szCs w:val="22"/>
-        </w:rPr>
-        <w:commentReference w:id="40"/>
-      </w:r>
-      <w:commentRangeEnd w:id="41"/>
-      <w:r>
-        <w:rPr>
-          <w:rStyle w:val="Kommentarzeichen"/>
-          <w:rFonts w:asciiTheme="minorHAnsi" w:hAnsiTheme="minorHAnsi" w:cstheme="minorHAnsi"/>
-        </w:rPr>
-        <w:commentReference w:id="41"/>
-      </w:r>
-      <w:r>
-        <w:rPr>
-          <w:rFonts w:asciiTheme="minorHAnsi" w:hAnsiTheme="minorHAnsi" w:cstheme="minorHAnsi"/>
-        </w:rPr>
-        <w:t>. Des Weiteren soll die App kostenlos sein, da wir von der Bahn öffentlich zur Verfügung gestellte Daten nutzen</w:t>
-      </w:r>
-      <w:ins w:id="44" w:author="ramona.plogmann@osnanet.de" w:date="2018-02-16T11:23:00Z">
-        <w:r>
-          <w:rPr>
-            <w:rFonts w:asciiTheme="minorHAnsi" w:hAnsiTheme="minorHAnsi" w:cstheme="minorHAnsi"/>
-          </w:rPr>
-          <w:t>,</w:t>
-        </w:r>
-      </w:ins>
+        <w:t xml:space="preserve">Im Vordergrund soll zunächst einmal die einfache Bedienbarkeit liegen. Da die Zielgruppe der App aus der Natur der Daten heraus Bahnfahrer aller Altersgruppen sein sollen ist es wichtig, die App für alle Altersklassen optisch ansprechend und möglichst intuitiv bedienbar zu gestalten. Es muss sowohl für junge als auch für ältere Nutzer, die nicht mit Smartphones oder ähnlichem aufgewachsenen sind, auf den ersten Blick zu verstehen sein, wie die App funktioniert und welche Schritte getätigt werden müssen, um zum gewünschten Ergebnis zu gelangen. Daher verzichten wir möglichst auf eine Einstellungsseite, die mit verschiedenen Einstellungen, wie zum Beispiel dem Auswählen eines Intervalls für die Standortbestimmung, gerade </w:t>
+      </w:r>
+      <w:r>
+        <w:rPr>
+          <w:rFonts w:asciiTheme="minorHAnsi" w:hAnsiTheme="minorHAnsi" w:cstheme="minorHAnsi"/>
+        </w:rPr>
+        <w:t xml:space="preserve"> beim </w:t>
+      </w:r>
+      <w:r>
+        <w:rPr>
+          <w:rFonts w:asciiTheme="minorHAnsi" w:hAnsiTheme="minorHAnsi" w:cstheme="minorHAnsi"/>
+        </w:rPr>
+        <w:t>älteren Teil der Zielgruppe für Verwirrung sorgt. Des Weiteren soll die App kostenlos sein, da wir von der Bahn öffentlich zur Verfügung gestellte Daten nutzen</w:t>
+      </w:r>
+      <w:r>
+        <w:rPr>
+          <w:rFonts w:asciiTheme="minorHAnsi" w:hAnsiTheme="minorHAnsi" w:cstheme="minorHAnsi"/>
+        </w:rPr>
+        <w:t>,</w:t>
+      </w:r>
       <w:r>
         <w:rPr>
           <w:rFonts w:asciiTheme="minorHAnsi" w:hAnsiTheme="minorHAnsi" w:cstheme="minorHAnsi"/>
         </w:rPr>
         <w:t xml:space="preserve"> und </w:t>
       </w:r>
-      <w:del w:id="45" w:author="ramona.plogmann@osnanet.de" w:date="2018-02-16T11:23:00Z">
-        <w:r>
-          <w:rPr>
-            <w:rFonts w:asciiTheme="minorHAnsi" w:hAnsiTheme="minorHAnsi" w:cstheme="minorHAnsi"/>
-          </w:rPr>
-          <w:delText xml:space="preserve">auch </w:delText>
-        </w:r>
-      </w:del>
-      <w:ins w:id="46" w:author="ramona.plogmann@osnanet.de" w:date="2018-02-16T11:23:00Z">
-        <w:r>
-          <w:rPr>
-            <w:rFonts w:asciiTheme="minorHAnsi" w:hAnsiTheme="minorHAnsi" w:cstheme="minorHAnsi"/>
-          </w:rPr>
-          <w:t xml:space="preserve">darüber hinaus </w:t>
-        </w:r>
-      </w:ins>
+      <w:r>
+        <w:rPr>
+          <w:rFonts w:asciiTheme="minorHAnsi" w:hAnsiTheme="minorHAnsi" w:cstheme="minorHAnsi"/>
+        </w:rPr>
+        <w:t xml:space="preserve">darüber hinaus </w:t>
+      </w:r>
       <w:r>
         <w:rPr>
           <w:rFonts w:asciiTheme="minorHAnsi" w:hAnsiTheme="minorHAnsi" w:cstheme="minorHAnsi"/>
@@ -2759,22 +2703,22 @@
       <w:pPr>
         <w:pStyle w:val="berschrift1"/>
       </w:pPr>
-      <w:bookmarkStart w:id="47" w:name="_Toc507170363"/>
+      <w:bookmarkStart w:id="36" w:name="_Toc507170363"/>
       <w:r>
         <w:lastRenderedPageBreak/>
         <w:t>Verwendete Technologien</w:t>
       </w:r>
-      <w:bookmarkEnd w:id="47"/>
+      <w:bookmarkEnd w:id="36"/>
     </w:p>
     <w:p>
       <w:pPr>
         <w:pStyle w:val="berschrift2"/>
       </w:pPr>
-      <w:bookmarkStart w:id="48" w:name="_Toc507170364"/>
+      <w:bookmarkStart w:id="37" w:name="_Toc507170364"/>
       <w:r>
         <w:t>Ionic Framework</w:t>
       </w:r>
-      <w:bookmarkEnd w:id="48"/>
+      <w:bookmarkEnd w:id="37"/>
     </w:p>
     <w:p>
       <w:pPr>
@@ -3111,7 +3055,7 @@
                     <pic:cNvPicPr/>
                   </pic:nvPicPr>
                   <pic:blipFill rotWithShape="1">
-                    <a:blip r:embed="rId13"/>
+                    <a:blip r:embed="rId12"/>
                     <a:srcRect l="1764"/>
                     <a:stretch/>
                   </pic:blipFill>
@@ -3267,13 +3211,11 @@
       <w:pPr>
         <w:pStyle w:val="berschrift2"/>
       </w:pPr>
-      <w:bookmarkStart w:id="49" w:name="_Toc507170365"/>
-      <w:bookmarkStart w:id="50" w:name="_GoBack"/>
-      <w:bookmarkEnd w:id="50"/>
+      <w:bookmarkStart w:id="38" w:name="_Toc507170365"/>
       <w:r>
         <w:t>REST API</w:t>
       </w:r>
-      <w:bookmarkEnd w:id="49"/>
+      <w:bookmarkEnd w:id="38"/>
     </w:p>
     <w:p>
       <w:pPr>
@@ -3300,21 +3242,7 @@
         <w:rPr>
           <w:rFonts w:asciiTheme="minorHAnsi" w:hAnsiTheme="minorHAnsi" w:cstheme="minorHAnsi"/>
         </w:rPr>
-        <w:t xml:space="preserve">Die Abkürzung „REST API“ steht </w:t>
-      </w:r>
-      <w:del w:id="51" w:author="ramona.plogmann@osnanet.de" w:date="2018-02-22T16:08:00Z">
-        <w:r>
-          <w:rPr>
-            <w:rFonts w:asciiTheme="minorHAnsi" w:hAnsiTheme="minorHAnsi" w:cstheme="minorHAnsi"/>
-          </w:rPr>
-          <w:delText xml:space="preserve">dabei </w:delText>
-        </w:r>
-      </w:del>
-      <w:r>
-        <w:rPr>
-          <w:rFonts w:asciiTheme="minorHAnsi" w:hAnsiTheme="minorHAnsi" w:cstheme="minorHAnsi"/>
-        </w:rPr>
-        <w:t>für „</w:t>
+        <w:t>Die Abkürzung „REST API“ steht für „</w:t>
       </w:r>
       <w:proofErr w:type="spellStart"/>
       <w:r>
@@ -3369,7 +3297,13 @@
         <w:rPr>
           <w:rFonts w:asciiTheme="minorHAnsi" w:hAnsiTheme="minorHAnsi" w:cstheme="minorHAnsi"/>
         </w:rPr>
-        <w:t xml:space="preserve"> Eine Programmierung einer Schnittstelle nach dem REST Programmierparadigma setzt sich dabei zum Ziel, eine Kommunikation zwischen Client und Server nach den Prinzipien des World Wide Web zu ermöglichen. </w:t>
+        <w:t xml:space="preserve"> Eine Programmierung einer Schnittstelle nach dem REST Programmierparadigma setzt sich dabei zum Ziel, eine Kommunikation zwischen Client und Server nach den Prinzipien des</w:t>
+      </w:r>
+      <w:r>
+        <w:rPr>
+          <w:rFonts w:asciiTheme="minorHAnsi" w:hAnsiTheme="minorHAnsi" w:cstheme="minorHAnsi"/>
+        </w:rPr>
+        <w:t xml:space="preserve"> World Wide Web zu ermöglichen.</w:t>
       </w:r>
       <w:r>
         <w:rPr>
@@ -3394,25 +3328,16 @@
       </w:pPr>
       <w:r>
         <w:rPr>
-          <w:rStyle w:val="Kommentarzeichen"/>
-          <w:rFonts w:asciiTheme="minorHAnsi" w:hAnsiTheme="minorHAnsi" w:cstheme="minorHAnsi"/>
-        </w:rPr>
-        <w:commentReference w:id="52"/>
-      </w:r>
-      <w:r>
-        <w:rPr>
           <w:rFonts w:asciiTheme="minorHAnsi" w:hAnsiTheme="minorHAnsi" w:cstheme="minorHAnsi"/>
         </w:rPr>
         <w:t>Ein Dienst muss, um das Paradigma zu erfüllen</w:t>
       </w:r>
-      <w:ins w:id="53" w:author="ramona.plogmann@osnanet.de" w:date="2018-02-22T16:08:00Z">
-        <w:r>
-          <w:rPr>
-            <w:rFonts w:asciiTheme="minorHAnsi" w:hAnsiTheme="minorHAnsi" w:cstheme="minorHAnsi"/>
-          </w:rPr>
-          <w:t>,</w:t>
-        </w:r>
-      </w:ins>
+      <w:r>
+        <w:rPr>
+          <w:rFonts w:asciiTheme="minorHAnsi" w:hAnsiTheme="minorHAnsi" w:cstheme="minorHAnsi"/>
+        </w:rPr>
+        <w:t>,</w:t>
+      </w:r>
       <w:r>
         <w:rPr>
           <w:rFonts w:asciiTheme="minorHAnsi" w:hAnsiTheme="minorHAnsi" w:cstheme="minorHAnsi"/>
@@ -3432,7 +3357,13 @@
           <w:rFonts w:asciiTheme="minorHAnsi" w:hAnsiTheme="minorHAnsi" w:cstheme="minorHAnsi"/>
         </w:rPr>
         <w:lastRenderedPageBreak/>
-        <w:t xml:space="preserve">Zum ersten verlangt das Paradigma ein Client-Server System im üblichen Sinne, dass der Server auf Anfrage Daten an den Client liefert. Die zweite Bedingung ist es, dass Client und Server zustandslos miteinander kommunizieren. Konkret bedeutet dies, dass der Server nicht selber auf gespeicherte Daten zugreift. Jede Anfrage eines Clients muss so formuliert sein, dass der Server daraus die für den Datenzugriff nötigen Informationen gewinnen kann. Dadurch sollen Zuverlässigkeit in der Datenhaltung und Skalierbarkeit verbessert werden. Jedoch treten auch Nachteile in Bezug auf die Netzwerk-Performance durch diese Richtlinie auf. </w:t>
+        <w:t>Zum ersten verlangt das Paradigma ein Client-Server System im üblichen Sinne, dass der Server auf Anfrage Daten an den Client liefert. Die zweite Bedingung ist es, dass Client und Server zustandslos miteinander kommunizieren. Konkret bedeutet dies, dass der Server nicht selber auf gespeicherte Daten zugreift. Jede Anfrage eines Clients muss so formuliert sein, dass der Server daraus die für den Datenzugriff nötigen Informationen gewinnen kann. Dadurch sollen Zuverlässigkeit in der Datenhaltung und Skalierbarkeit verbessert werden. Jedoch treten auch Nachteile in Bezug auf die Netzwerk-Performa</w:t>
+      </w:r>
+      <w:r>
+        <w:rPr>
+          <w:rFonts w:asciiTheme="minorHAnsi" w:hAnsiTheme="minorHAnsi" w:cstheme="minorHAnsi"/>
+        </w:rPr>
+        <w:t>nce durch diese Richtlinie auf.</w:t>
       </w:r>
       <w:r>
         <w:rPr>
@@ -3447,42 +3378,36 @@
         </w:rPr>
         <w:t xml:space="preserve"> Eine weitere Bedingung ist, dass für Anfragen eines Clients http-Caching verwendet wird, um so unnötige Abfragen zu umgehen und den Netzwerk Traffic zu schonen. Problematisch und wichtig </w:t>
       </w:r>
-      <w:ins w:id="54" w:author="ramona.plogmann@osnanet.de" w:date="2018-02-22T16:07:00Z">
-        <w:r>
-          <w:rPr>
-            <w:rFonts w:asciiTheme="minorHAnsi" w:hAnsiTheme="minorHAnsi" w:cstheme="minorHAnsi"/>
-          </w:rPr>
-          <w:t>zu wissen</w:t>
-        </w:r>
-      </w:ins>
+      <w:r>
+        <w:rPr>
+          <w:rFonts w:asciiTheme="minorHAnsi" w:hAnsiTheme="minorHAnsi" w:cstheme="minorHAnsi"/>
+        </w:rPr>
+        <w:t>zu wissen</w:t>
+      </w:r>
       <w:r>
         <w:rPr>
           <w:rFonts w:asciiTheme="minorHAnsi" w:hAnsiTheme="minorHAnsi" w:cstheme="minorHAnsi"/>
         </w:rPr>
         <w:t xml:space="preserve"> für die Anwender</w:t>
       </w:r>
-      <w:ins w:id="55" w:author="ramona.plogmann@osnanet.de" w:date="2018-02-22T16:07:00Z">
-        <w:r>
-          <w:rPr>
-            <w:rFonts w:asciiTheme="minorHAnsi" w:hAnsiTheme="minorHAnsi" w:cstheme="minorHAnsi"/>
-          </w:rPr>
-          <w:t>,</w:t>
-        </w:r>
-      </w:ins>
+      <w:r>
+        <w:rPr>
+          <w:rFonts w:asciiTheme="minorHAnsi" w:hAnsiTheme="minorHAnsi" w:cstheme="minorHAnsi"/>
+        </w:rPr>
+        <w:t>,</w:t>
+      </w:r>
       <w:r>
         <w:rPr>
           <w:rFonts w:asciiTheme="minorHAnsi" w:hAnsiTheme="minorHAnsi" w:cstheme="minorHAnsi"/>
         </w:rPr>
         <w:t xml:space="preserve"> die auf die REST Schnittstelle zugreifen</w:t>
       </w:r>
-      <w:ins w:id="56" w:author="ramona.plogmann@osnanet.de" w:date="2018-02-22T16:07:00Z">
-        <w:r>
-          <w:rPr>
-            <w:rFonts w:asciiTheme="minorHAnsi" w:hAnsiTheme="minorHAnsi" w:cstheme="minorHAnsi"/>
-          </w:rPr>
-          <w:t>,</w:t>
-        </w:r>
-      </w:ins>
+      <w:r>
+        <w:rPr>
+          <w:rFonts w:asciiTheme="minorHAnsi" w:hAnsiTheme="minorHAnsi" w:cstheme="minorHAnsi"/>
+        </w:rPr>
+        <w:t>,</w:t>
+      </w:r>
       <w:r>
         <w:rPr>
           <w:rFonts w:asciiTheme="minorHAnsi" w:hAnsiTheme="minorHAnsi" w:cstheme="minorHAnsi"/>
@@ -3492,15 +3417,26 @@
       <w:r>
         <w:rPr>
           <w:rFonts w:asciiTheme="minorHAnsi" w:hAnsiTheme="minorHAnsi" w:cstheme="minorHAnsi"/>
-          <w:highlight w:val="yellow"/>
-        </w:rPr>
-        <w:t>Schnittstellentechnisch</w:t>
-      </w:r>
-      <w:r>
-        <w:rPr>
-          <w:rFonts w:asciiTheme="minorHAnsi" w:hAnsiTheme="minorHAnsi" w:cstheme="minorHAnsi"/>
-        </w:rPr>
-        <w:t xml:space="preserve"> setzt die REST API auf eine einheitliche Schnittstelle für alle durch den Server verwalteten Daten. Nachteilig ist dabei, dass durch diese Vereinheitlichung Informationen oft nicht optimal angepasst dargestellt werden können. Des Weiteren sind REST Systeme mehrschichtig aufgebaut, sodass jede Schicht nur die notwendigen Informationen bekommt. Dadurch wird die Kommunikation entscheidend vereinfacht, da keine unnötigen Informationen dargestellt werden. Die sechste und letzte Bedingung ist optionaler Natur. Sie legt fest, dass sogenannter Code-on-Demand möglich sein muss. Dieser wird zur lokalen Ausführung „beantragt“ und erweitert die Funktionalität eines Clients. Dies kann beispielsweise ein Skript sein, dass von einer REST API heruntergeladen wird. </w:t>
+        </w:rPr>
+        <w:t>D</w:t>
+      </w:r>
+      <w:r>
+        <w:rPr>
+          <w:rFonts w:asciiTheme="minorHAnsi" w:hAnsiTheme="minorHAnsi" w:cstheme="minorHAnsi"/>
+        </w:rPr>
+        <w:t xml:space="preserve">ie REST API </w:t>
+      </w:r>
+      <w:r>
+        <w:rPr>
+          <w:rFonts w:asciiTheme="minorHAnsi" w:hAnsiTheme="minorHAnsi" w:cstheme="minorHAnsi"/>
+        </w:rPr>
+        <w:t xml:space="preserve">setzt </w:t>
+      </w:r>
+      <w:r>
+        <w:rPr>
+          <w:rFonts w:asciiTheme="minorHAnsi" w:hAnsiTheme="minorHAnsi" w:cstheme="minorHAnsi"/>
+        </w:rPr>
+        <w:t xml:space="preserve">auf eine einheitliche Schnittstelle für alle durch den Server verwalteten Daten. Nachteilig ist dabei, dass durch diese Vereinheitlichung Informationen oft nicht optimal angepasst dargestellt werden können. Des Weiteren sind REST Systeme mehrschichtig aufgebaut, sodass jede Schicht nur die notwendigen Informationen bekommt. Dadurch wird die Kommunikation entscheidend vereinfacht, da keine unnötigen Informationen dargestellt werden. Die sechste und letzte Bedingung ist optionaler Natur. Sie legt fest, dass sogenannter Code-on-Demand möglich sein muss. Dieser wird zur lokalen Ausführung „beantragt“ und erweitert die Funktionalität eines Clients. Dies kann beispielsweise ein Skript sein, dass von einer REST API heruntergeladen wird. </w:t>
       </w:r>
     </w:p>
     <w:p>
@@ -3514,28 +3450,20 @@
         <w:rPr>
           <w:rFonts w:asciiTheme="minorHAnsi" w:hAnsiTheme="minorHAnsi" w:cstheme="minorHAnsi"/>
         </w:rPr>
-        <w:t xml:space="preserve">Wie oben erwähnt, setzt eine REST API meistens HTTP zur Kommunikation ein. Dabei werden die Befehle </w:t>
-      </w:r>
-      <w:commentRangeStart w:id="57"/>
-      <w:r>
-        <w:rPr>
-          <w:rFonts w:asciiTheme="minorHAnsi" w:hAnsiTheme="minorHAnsi" w:cstheme="minorHAnsi"/>
-        </w:rPr>
-        <w:t xml:space="preserve">GET, POST, PUT, PATCH, DELETE, HEAD, OPTIONS, CONNECT und </w:t>
-      </w:r>
-      <w:commentRangeEnd w:id="57"/>
-      <w:r>
-        <w:rPr>
-          <w:rStyle w:val="Kommentarzeichen"/>
-          <w:rFonts w:asciiTheme="minorHAnsi" w:hAnsiTheme="minorHAnsi" w:cstheme="minorHAnsi"/>
-        </w:rPr>
-        <w:commentReference w:id="57"/>
-      </w:r>
-      <w:r>
-        <w:rPr>
-          <w:rFonts w:asciiTheme="minorHAnsi" w:hAnsiTheme="minorHAnsi" w:cstheme="minorHAnsi"/>
-        </w:rPr>
-        <w:t>TRACE dem Client zur Verfügung gestellt. Davon werden einige im Rahmen dieser Arbeit verwendet.</w:t>
+        <w:t>Wie oben erwähnt, setzt eine REST API meistens HTTP zur Kommunikation ein. Dabei werden die Befehle GET, POST, PUT, PATCH, DELETE, HEAD, OPTIONS, CONNECT und TRACE</w:t>
+      </w:r>
+      <w:r>
+        <w:rPr>
+          <w:rStyle w:val="Funotenzeichen"/>
+          <w:rFonts w:asciiTheme="minorHAnsi" w:hAnsiTheme="minorHAnsi" w:cstheme="minorHAnsi"/>
+        </w:rPr>
+        <w:footnoteReference w:id="18"/>
+      </w:r>
+      <w:r>
+        <w:rPr>
+          <w:rFonts w:asciiTheme="minorHAnsi" w:hAnsiTheme="minorHAnsi" w:cstheme="minorHAnsi"/>
+        </w:rPr>
+        <w:t xml:space="preserve"> dem Client zur Verfügung gestellt. Davon werden einige im Rahmen dieser Arbeit verwendet.</w:t>
       </w:r>
     </w:p>
     <w:p>
@@ -3550,24 +3478,24 @@
       <w:pPr>
         <w:pStyle w:val="berschrift1"/>
       </w:pPr>
-      <w:bookmarkStart w:id="58" w:name="_Toc507170366"/>
+      <w:bookmarkStart w:id="39" w:name="_Toc507170366"/>
       <w:proofErr w:type="spellStart"/>
       <w:r>
         <w:t>DBOpenData</w:t>
       </w:r>
-      <w:bookmarkEnd w:id="58"/>
+      <w:bookmarkEnd w:id="39"/>
       <w:proofErr w:type="spellEnd"/>
     </w:p>
     <w:p>
       <w:pPr>
         <w:pStyle w:val="berschrift2"/>
       </w:pPr>
-      <w:bookmarkStart w:id="59" w:name="_Toc507170367"/>
+      <w:bookmarkStart w:id="40" w:name="_Toc507170367"/>
       <w:proofErr w:type="spellStart"/>
       <w:r>
         <w:t>Allgemeines</w:t>
       </w:r>
-      <w:bookmarkEnd w:id="59"/>
+      <w:bookmarkEnd w:id="40"/>
       <w:proofErr w:type="spellEnd"/>
     </w:p>
     <w:p>
@@ -3581,7 +3509,13 @@
         <w:rPr>
           <w:rFonts w:asciiTheme="minorHAnsi" w:hAnsiTheme="minorHAnsi" w:cstheme="minorHAnsi"/>
         </w:rPr>
-        <w:t xml:space="preserve">Im Fokus dieses Abschnittes sollen die </w:t>
+        <w:t>Im Fokus dieses Ab</w:t>
+      </w:r>
+      <w:r>
+        <w:rPr>
+          <w:rFonts w:asciiTheme="minorHAnsi" w:hAnsiTheme="minorHAnsi" w:cstheme="minorHAnsi"/>
+        </w:rPr>
+        <w:t xml:space="preserve">schnittes sollen die </w:t>
       </w:r>
       <w:proofErr w:type="spellStart"/>
       <w:r>
@@ -3593,16 +3527,10 @@
       <w:proofErr w:type="spellEnd"/>
       <w:r>
         <w:rPr>
-          <w:rFonts w:asciiTheme="minorHAnsi" w:hAnsiTheme="minorHAnsi" w:cstheme="minorHAnsi"/>
-        </w:rPr>
-        <w:t xml:space="preserve"> </w:t>
-      </w:r>
-      <w:r>
-        <w:rPr>
           <w:rStyle w:val="Funotenzeichen"/>
           <w:rFonts w:asciiTheme="minorHAnsi" w:hAnsiTheme="minorHAnsi" w:cstheme="minorHAnsi"/>
         </w:rPr>
-        <w:footnoteReference w:id="18"/>
+        <w:footnoteReference w:id="19"/>
       </w:r>
       <w:r>
         <w:rPr>
@@ -3624,7 +3552,6 @@
         </w:rPr>
         <w:t xml:space="preserve">Hierbei handelt es sich um von der Deutschen Bahn öffentlich zur Verfügung gestellte Daten, die sich rund um den Bahnbetrieb drehen. Zur Verfügung gestellt werden sie in einem Online Portal. Um die Entwicklung voranzutreiben finden regelmäßig </w:t>
       </w:r>
-      <w:commentRangeStart w:id="60"/>
       <w:proofErr w:type="spellStart"/>
       <w:r>
         <w:rPr>
@@ -3637,21 +3564,7 @@
         <w:rPr>
           <w:rFonts w:asciiTheme="minorHAnsi" w:hAnsiTheme="minorHAnsi" w:cstheme="minorHAnsi"/>
         </w:rPr>
-        <w:t xml:space="preserve"> </w:t>
-      </w:r>
-      <w:commentRangeEnd w:id="60"/>
-      <w:r>
-        <w:rPr>
-          <w:rStyle w:val="Kommentarzeichen"/>
-          <w:rFonts w:asciiTheme="minorHAnsi" w:hAnsiTheme="minorHAnsi" w:cstheme="minorHAnsi"/>
-        </w:rPr>
-        <w:commentReference w:id="60"/>
-      </w:r>
-      <w:r>
-        <w:rPr>
-          <w:rFonts w:asciiTheme="minorHAnsi" w:hAnsiTheme="minorHAnsi" w:cstheme="minorHAnsi"/>
-        </w:rPr>
-        <w:t xml:space="preserve">statt, bei denen die Daten mit anderen Interessierten gemeinsam genutzt werden können. </w:t>
+        <w:t xml:space="preserve"> statt, bei denen die Daten mit anderen Interessierten gemeinsam genutzt werden können. </w:t>
       </w:r>
     </w:p>
     <w:p>
@@ -3672,7 +3585,7 @@
           <w:rStyle w:val="Funotenzeichen"/>
           <w:rFonts w:asciiTheme="minorHAnsi" w:hAnsiTheme="minorHAnsi" w:cstheme="minorHAnsi"/>
         </w:rPr>
-        <w:footnoteReference w:id="19"/>
+        <w:footnoteReference w:id="20"/>
       </w:r>
       <w:r>
         <w:rPr>
@@ -3709,14 +3622,12 @@
         </w:rPr>
         <w:t xml:space="preserve"> Token benötigt, der dann an die jeweilige HTTP Anfrage angehängt wird. Um diesen</w:t>
       </w:r>
-      <w:ins w:id="61" w:author="ramona.plogmann@osnanet.de" w:date="2018-02-22T16:09:00Z">
-        <w:r>
-          <w:rPr>
-            <w:rFonts w:asciiTheme="minorHAnsi" w:hAnsiTheme="minorHAnsi" w:cstheme="minorHAnsi"/>
-          </w:rPr>
-          <w:t xml:space="preserve"> Token</w:t>
-        </w:r>
-      </w:ins>
+      <w:r>
+        <w:rPr>
+          <w:rFonts w:asciiTheme="minorHAnsi" w:hAnsiTheme="minorHAnsi" w:cstheme="minorHAnsi"/>
+        </w:rPr>
+        <w:t xml:space="preserve"> Token</w:t>
+      </w:r>
       <w:r>
         <w:rPr>
           <w:rFonts w:asciiTheme="minorHAnsi" w:hAnsiTheme="minorHAnsi" w:cstheme="minorHAnsi"/>
@@ -3742,7 +3653,7 @@
           <w:rStyle w:val="Funotenzeichen"/>
           <w:rFonts w:asciiTheme="minorHAnsi" w:hAnsiTheme="minorHAnsi" w:cstheme="minorHAnsi"/>
         </w:rPr>
-        <w:footnoteReference w:id="20"/>
+        <w:footnoteReference w:id="21"/>
       </w:r>
       <w:r>
         <w:rPr>
@@ -3769,7 +3680,7 @@
       <w:pPr>
         <w:pStyle w:val="berschrift2"/>
       </w:pPr>
-      <w:bookmarkStart w:id="62" w:name="_Toc507170368"/>
+      <w:bookmarkStart w:id="41" w:name="_Toc507170368"/>
       <w:proofErr w:type="spellStart"/>
       <w:r>
         <w:t>Bahnhofsfotos</w:t>
@@ -3778,7 +3689,7 @@
       <w:r>
         <w:t xml:space="preserve"> API</w:t>
       </w:r>
-      <w:bookmarkEnd w:id="62"/>
+      <w:bookmarkEnd w:id="41"/>
     </w:p>
     <w:p>
       <w:pPr>
@@ -3791,35 +3702,26 @@
         <w:rPr>
           <w:rFonts w:asciiTheme="minorHAnsi" w:hAnsiTheme="minorHAnsi" w:cstheme="minorHAnsi"/>
         </w:rPr>
-        <w:t xml:space="preserve">Die Bahnhofsfotos API stellt Fotos der jeweiligen Bahnhöfe über eine Schnittstelle zu Verfügung. Das Konzept ist, dass Reisende ihre eigenen Fotos zu den Bahnhöfen </w:t>
-      </w:r>
-      <w:commentRangeStart w:id="63"/>
-      <w:r>
-        <w:rPr>
-          <w:rFonts w:asciiTheme="minorHAnsi" w:hAnsiTheme="minorHAnsi" w:cstheme="minorHAnsi"/>
-        </w:rPr>
-        <w:t>online zur Verfügung stellen können</w:t>
-      </w:r>
-      <w:commentRangeEnd w:id="63"/>
-      <w:r>
-        <w:rPr>
-          <w:rStyle w:val="Kommentarzeichen"/>
-          <w:rFonts w:asciiTheme="minorHAnsi" w:hAnsiTheme="minorHAnsi" w:cstheme="minorHAnsi"/>
-        </w:rPr>
-        <w:commentReference w:id="63"/>
-      </w:r>
-      <w:r>
-        <w:rPr>
-          <w:rFonts w:asciiTheme="minorHAnsi" w:hAnsiTheme="minorHAnsi" w:cstheme="minorHAnsi"/>
-        </w:rPr>
-        <w:t>, die dann über die API verwendet werden können. Dazu wird eine Internetseite</w:t>
+        <w:t>Die Bahnhofsfotos API stellt Fotos der jeweiligen Bahnhöfe über eine Schnittstelle zu Verfügung. Das Konzept ist, dass Reisende ihre eigenen Fotos zu den Bahnhöfen online zur Verfügung stellen können, die dann über die API verwendet werden können. Dazu w</w:t>
+      </w:r>
+      <w:r>
+        <w:rPr>
+          <w:rFonts w:asciiTheme="minorHAnsi" w:hAnsiTheme="minorHAnsi" w:cstheme="minorHAnsi"/>
+        </w:rPr>
+        <w:t>urden bereits</w:t>
+      </w:r>
+      <w:r>
+        <w:rPr>
+          <w:rFonts w:asciiTheme="minorHAnsi" w:hAnsiTheme="minorHAnsi" w:cstheme="minorHAnsi"/>
+        </w:rPr>
+        <w:t xml:space="preserve"> eine Internetseite</w:t>
       </w:r>
       <w:r>
         <w:rPr>
           <w:rStyle w:val="Funotenzeichen"/>
           <w:rFonts w:asciiTheme="minorHAnsi" w:hAnsiTheme="minorHAnsi" w:cstheme="minorHAnsi"/>
         </w:rPr>
-        <w:footnoteReference w:id="21"/>
+        <w:footnoteReference w:id="22"/>
       </w:r>
       <w:r>
         <w:rPr>
@@ -3832,7 +3734,7 @@
           <w:rStyle w:val="Funotenzeichen"/>
           <w:rFonts w:asciiTheme="minorHAnsi" w:hAnsiTheme="minorHAnsi" w:cstheme="minorHAnsi"/>
         </w:rPr>
-        <w:footnoteReference w:id="22"/>
+        <w:footnoteReference w:id="23"/>
       </w:r>
       <w:r>
         <w:rPr>
@@ -3842,16 +3744,36 @@
       </w:r>
       <w:r>
         <w:rPr>
-          <w:rStyle w:val="Kommentarzeichen"/>
-          <w:rFonts w:asciiTheme="minorHAnsi" w:hAnsiTheme="minorHAnsi" w:cstheme="minorHAnsi"/>
-        </w:rPr>
-        <w:commentReference w:id="64"/>
-      </w:r>
-      <w:r>
-        <w:rPr>
-          <w:rFonts w:asciiTheme="minorHAnsi" w:hAnsiTheme="minorHAnsi" w:cstheme="minorHAnsi"/>
-        </w:rPr>
-        <w:t>angeboten.</w:t>
+          <w:rFonts w:asciiTheme="minorHAnsi" w:hAnsiTheme="minorHAnsi" w:cstheme="minorHAnsi"/>
+        </w:rPr>
+        <w:t xml:space="preserve">veröffentlicht, die man beide im Showcase der </w:t>
+      </w:r>
+      <w:proofErr w:type="spellStart"/>
+      <w:r>
+        <w:rPr>
+          <w:rFonts w:asciiTheme="minorHAnsi" w:hAnsiTheme="minorHAnsi" w:cstheme="minorHAnsi"/>
+        </w:rPr>
+        <w:t>DBOpenData</w:t>
+      </w:r>
+      <w:proofErr w:type="spellEnd"/>
+      <w:r>
+        <w:rPr>
+          <w:rStyle w:val="Funotenzeichen"/>
+          <w:rFonts w:asciiTheme="minorHAnsi" w:hAnsiTheme="minorHAnsi" w:cstheme="minorHAnsi"/>
+        </w:rPr>
+        <w:footnoteReference w:id="24"/>
+      </w:r>
+      <w:r>
+        <w:rPr>
+          <w:rFonts w:asciiTheme="minorHAnsi" w:hAnsiTheme="minorHAnsi" w:cstheme="minorHAnsi"/>
+        </w:rPr>
+        <w:t xml:space="preserve"> finden kann</w:t>
+      </w:r>
+      <w:r>
+        <w:rPr>
+          <w:rFonts w:asciiTheme="minorHAnsi" w:hAnsiTheme="minorHAnsi" w:cstheme="minorHAnsi"/>
+        </w:rPr>
+        <w:t>.</w:t>
       </w:r>
     </w:p>
     <w:p>
@@ -3940,7 +3862,6 @@
           <w:rFonts w:asciiTheme="minorHAnsi" w:hAnsiTheme="minorHAnsi" w:cstheme="minorHAnsi"/>
         </w:rPr>
       </w:pPr>
-      <w:commentRangeStart w:id="65"/>
       <w:r>
         <w:rPr>
           <w:rFonts w:asciiTheme="minorHAnsi" w:hAnsiTheme="minorHAnsi" w:cstheme="minorHAnsi"/>
@@ -3963,7 +3884,7 @@
                     <pic:cNvPicPr/>
                   </pic:nvPicPr>
                   <pic:blipFill rotWithShape="1">
-                    <a:blip r:embed="rId14"/>
+                    <a:blip r:embed="rId13"/>
                     <a:srcRect t="48049" b="4881"/>
                     <a:stretch/>
                   </pic:blipFill>
@@ -3990,14 +3911,6 @@
           </wp:inline>
         </w:drawing>
       </w:r>
-      <w:commentRangeEnd w:id="65"/>
-      <w:r>
-        <w:rPr>
-          <w:rStyle w:val="Kommentarzeichen"/>
-          <w:rFonts w:asciiTheme="minorHAnsi" w:hAnsiTheme="minorHAnsi" w:cstheme="minorHAnsi"/>
-        </w:rPr>
-        <w:commentReference w:id="65"/>
-      </w:r>
     </w:p>
     <w:p>
       <w:pPr>
@@ -4056,7 +3969,7 @@
       <w:pPr>
         <w:pStyle w:val="berschrift2"/>
       </w:pPr>
-      <w:bookmarkStart w:id="66" w:name="_Toc507170369"/>
+      <w:bookmarkStart w:id="42" w:name="_Toc507170369"/>
       <w:proofErr w:type="spellStart"/>
       <w:r>
         <w:lastRenderedPageBreak/>
@@ -4066,7 +3979,7 @@
       <w:r>
         <w:t xml:space="preserve"> API</w:t>
       </w:r>
-      <w:bookmarkEnd w:id="66"/>
+      <w:bookmarkEnd w:id="42"/>
     </w:p>
     <w:p>
       <w:pPr>
@@ -4101,42 +4014,7 @@
         <w:rPr>
           <w:rFonts w:asciiTheme="minorHAnsi" w:hAnsiTheme="minorHAnsi" w:cstheme="minorHAnsi"/>
         </w:rPr>
-        <w:t xml:space="preserve"> Status und dient dazu, über den Betriebszustand von Rolltreppen und Aufzügen zu informieren. Verwendet worden ist hier die </w:t>
-      </w:r>
-      <w:proofErr w:type="spellStart"/>
-      <w:r>
-        <w:rPr>
-          <w:rFonts w:asciiTheme="minorHAnsi" w:hAnsiTheme="minorHAnsi" w:cstheme="minorHAnsi"/>
-        </w:rPr>
-        <w:t>FaSta</w:t>
-      </w:r>
-      <w:proofErr w:type="spellEnd"/>
-      <w:r>
-        <w:rPr>
-          <w:rFonts w:asciiTheme="minorHAnsi" w:hAnsiTheme="minorHAnsi" w:cstheme="minorHAnsi"/>
-        </w:rPr>
-        <w:t xml:space="preserve"> Version 2, da die erste Version nicht mehr lange </w:t>
-      </w:r>
-      <w:commentRangeStart w:id="67"/>
-      <w:r>
-        <w:rPr>
-          <w:rFonts w:asciiTheme="minorHAnsi" w:hAnsiTheme="minorHAnsi" w:cstheme="minorHAnsi"/>
-        </w:rPr>
-        <w:t>unterstützt wird</w:t>
-      </w:r>
-      <w:commentRangeEnd w:id="67"/>
-      <w:r>
-        <w:rPr>
-          <w:rStyle w:val="Kommentarzeichen"/>
-          <w:rFonts w:asciiTheme="minorHAnsi" w:hAnsiTheme="minorHAnsi" w:cstheme="minorHAnsi"/>
-        </w:rPr>
-        <w:commentReference w:id="67"/>
-      </w:r>
-      <w:r>
-        <w:rPr>
-          <w:rFonts w:asciiTheme="minorHAnsi" w:hAnsiTheme="minorHAnsi" w:cstheme="minorHAnsi"/>
-        </w:rPr>
-        <w:t xml:space="preserve">. Insgesamt stellt die </w:t>
+        <w:t xml:space="preserve"> Status und dient dazu, über den Betriebszustand von Rolltreppen und Aufzügen zu informieren. Insgesamt stellt die </w:t>
       </w:r>
       <w:proofErr w:type="spellStart"/>
       <w:r>
@@ -4239,7 +4117,7 @@
                     <pic:cNvPicPr/>
                   </pic:nvPicPr>
                   <pic:blipFill rotWithShape="1">
-                    <a:blip r:embed="rId15"/>
+                    <a:blip r:embed="rId14"/>
                     <a:srcRect t="21553" b="19827"/>
                     <a:stretch/>
                   </pic:blipFill>
@@ -4331,21 +4209,7 @@
         <w:rPr>
           <w:rStyle w:val="SchwacheHervorhebung"/>
         </w:rPr>
-        <w:t xml:space="preserve"> API mit den jeweiligen Links für die oben beschriebenen Verwendungsmöglichkeiten, Quelle: selbst erstellt, 21.02.18, 16:</w:t>
-      </w:r>
-      <w:commentRangeStart w:id="68"/>
-      <w:r>
-        <w:rPr>
-          <w:rStyle w:val="SchwacheHervorhebung"/>
-        </w:rPr>
-        <w:t>37</w:t>
-      </w:r>
-      <w:commentRangeEnd w:id="68"/>
-      <w:r>
-        <w:rPr>
-          <w:rStyle w:val="SchwacheHervorhebung"/>
-        </w:rPr>
-        <w:commentReference w:id="68"/>
+        <w:t xml:space="preserve"> API mit den jeweiligen Links für die oben beschriebenen Verwendungsmöglichkeiten, Quelle: selbst erstellt, 21.02.18, 16:37</w:t>
       </w:r>
     </w:p>
     <w:p>
@@ -4360,7 +4224,7 @@
       <w:pPr>
         <w:pStyle w:val="berschrift2"/>
       </w:pPr>
-      <w:bookmarkStart w:id="69" w:name="_Toc507170370"/>
+      <w:bookmarkStart w:id="43" w:name="_Toc507170370"/>
       <w:r>
         <w:rPr>
           <w:lang w:val="de-DE"/>
@@ -4370,7 +4234,7 @@
       <w:r>
         <w:t xml:space="preserve"> API</w:t>
       </w:r>
-      <w:bookmarkEnd w:id="69"/>
+      <w:bookmarkEnd w:id="43"/>
     </w:p>
     <w:p>
       <w:pPr>
@@ -4515,7 +4379,7 @@
                     <pic:cNvPicPr/>
                   </pic:nvPicPr>
                   <pic:blipFill>
-                    <a:blip r:embed="rId16"/>
+                    <a:blip r:embed="rId15"/>
                     <a:stretch>
                       <a:fillRect/>
                     </a:stretch>
@@ -4601,7 +4465,7 @@
       <w:pPr>
         <w:pStyle w:val="berschrift2"/>
       </w:pPr>
-      <w:bookmarkStart w:id="70" w:name="_Toc507170371"/>
+      <w:bookmarkStart w:id="44" w:name="_Toc507170371"/>
       <w:proofErr w:type="spellStart"/>
       <w:r>
         <w:t>StaDa</w:t>
@@ -4610,7 +4474,7 @@
       <w:r>
         <w:t xml:space="preserve"> API</w:t>
       </w:r>
-      <w:bookmarkEnd w:id="70"/>
+      <w:bookmarkEnd w:id="44"/>
     </w:p>
     <w:p>
       <w:pPr>
@@ -4672,28 +4536,13 @@
           <w:rStyle w:val="Funotenzeichen"/>
           <w:rFonts w:asciiTheme="minorHAnsi" w:hAnsiTheme="minorHAnsi" w:cstheme="minorHAnsi"/>
         </w:rPr>
-        <w:footnoteReference w:id="23"/>
-      </w:r>
-      <w:r>
-        <w:rPr>
-          <w:rFonts w:asciiTheme="minorHAnsi" w:hAnsiTheme="minorHAnsi" w:cstheme="minorHAnsi"/>
-        </w:rPr>
-        <w:t xml:space="preserve"> herausfinden. </w:t>
-      </w:r>
-      <w:commentRangeStart w:id="71"/>
-      <w:r>
-        <w:rPr>
-          <w:rFonts w:asciiTheme="minorHAnsi" w:hAnsiTheme="minorHAnsi" w:cstheme="minorHAnsi"/>
-        </w:rPr>
-        <w:t>Dies hat für unser Projekt jedoch keine Relevanz</w:t>
-      </w:r>
-      <w:commentRangeEnd w:id="71"/>
-      <w:r>
-        <w:rPr>
-          <w:rStyle w:val="Kommentarzeichen"/>
-          <w:rFonts w:asciiTheme="minorHAnsi" w:hAnsiTheme="minorHAnsi" w:cstheme="minorHAnsi"/>
-        </w:rPr>
-        <w:commentReference w:id="71"/>
+        <w:footnoteReference w:id="25"/>
+      </w:r>
+      <w:r>
+        <w:rPr>
+          <w:rFonts w:asciiTheme="minorHAnsi" w:hAnsiTheme="minorHAnsi" w:cstheme="minorHAnsi"/>
+        </w:rPr>
+        <w:t xml:space="preserve"> herausfinden. Dies hat für unser Projekt jedoch keine Relevanz</w:t>
       </w:r>
       <w:r>
         <w:rPr>
@@ -4701,6 +4550,17 @@
         </w:rPr>
         <w:t>.</w:t>
       </w:r>
+    </w:p>
+    <w:p>
+      <w:pPr>
+        <w:spacing w:line="276" w:lineRule="auto"/>
+        <w:jc w:val="left"/>
+        <w:rPr>
+          <w:rStyle w:val="SchwacheHervorhebung"/>
+          <w:sz w:val="18"/>
+          <w:szCs w:val="18"/>
+        </w:rPr>
+      </w:pPr>
       <w:r>
         <w:rPr>
           <w:rFonts w:asciiTheme="minorHAnsi" w:hAnsiTheme="minorHAnsi" w:cstheme="minorHAnsi"/>
@@ -4723,7 +4583,7 @@
                     <pic:cNvPicPr/>
                   </pic:nvPicPr>
                   <pic:blipFill rotWithShape="1">
-                    <a:blip r:embed="rId17"/>
+                    <a:blip r:embed="rId16"/>
                     <a:srcRect t="12558" b="25581"/>
                     <a:stretch/>
                   </pic:blipFill>
@@ -4750,37 +4610,35 @@
           </wp:inline>
         </w:drawing>
       </w:r>
-    </w:p>
-    <w:p>
-      <w:pPr>
-        <w:pStyle w:val="Beschriftung"/>
-        <w:spacing w:line="276" w:lineRule="auto"/>
-        <w:jc w:val="left"/>
+      <w:r>
         <w:rPr>
           <w:rStyle w:val="SchwacheHervorhebung"/>
-        </w:rPr>
-      </w:pPr>
+          <w:sz w:val="18"/>
+          <w:szCs w:val="18"/>
+        </w:rPr>
+        <w:t xml:space="preserve">Abbildung </w:t>
+      </w:r>
       <w:r>
         <w:rPr>
           <w:rStyle w:val="SchwacheHervorhebung"/>
-        </w:rPr>
-        <w:t xml:space="preserve">Abbildung </w:t>
+          <w:sz w:val="18"/>
+          <w:szCs w:val="18"/>
+        </w:rPr>
+        <w:fldChar w:fldCharType="begin"/>
       </w:r>
       <w:r>
         <w:rPr>
           <w:rStyle w:val="SchwacheHervorhebung"/>
-        </w:rPr>
-        <w:fldChar w:fldCharType="begin"/>
+          <w:sz w:val="18"/>
+          <w:szCs w:val="18"/>
+        </w:rPr>
+        <w:instrText xml:space="preserve"> SEQ Abbildung \* ARABIC </w:instrText>
       </w:r>
       <w:r>
         <w:rPr>
           <w:rStyle w:val="SchwacheHervorhebung"/>
-        </w:rPr>
-        <w:instrText xml:space="preserve"> SEQ Abbildung \* ARABIC </w:instrText>
-      </w:r>
-      <w:r>
-        <w:rPr>
-          <w:rStyle w:val="SchwacheHervorhebung"/>
+          <w:sz w:val="18"/>
+          <w:szCs w:val="18"/>
         </w:rPr>
         <w:fldChar w:fldCharType="separate"/>
       </w:r>
@@ -4788,18 +4646,24 @@
         <w:rPr>
           <w:rStyle w:val="SchwacheHervorhebung"/>
           <w:noProof/>
+          <w:sz w:val="18"/>
+          <w:szCs w:val="18"/>
         </w:rPr>
         <w:t>5</w:t>
       </w:r>
       <w:r>
         <w:rPr>
           <w:rStyle w:val="SchwacheHervorhebung"/>
+          <w:sz w:val="18"/>
+          <w:szCs w:val="18"/>
         </w:rPr>
         <w:fldChar w:fldCharType="end"/>
       </w:r>
       <w:r>
         <w:rPr>
           <w:rStyle w:val="SchwacheHervorhebung"/>
+          <w:sz w:val="18"/>
+          <w:szCs w:val="18"/>
         </w:rPr>
         <w:t xml:space="preserve">: Screenshot der API Konsole der </w:t>
       </w:r>
@@ -4807,6 +4671,8 @@
       <w:r>
         <w:rPr>
           <w:rStyle w:val="SchwacheHervorhebung"/>
+          <w:sz w:val="18"/>
+          <w:szCs w:val="18"/>
         </w:rPr>
         <w:t>StaDa</w:t>
       </w:r>
@@ -4814,6 +4680,8 @@
       <w:r>
         <w:rPr>
           <w:rStyle w:val="SchwacheHervorhebung"/>
+          <w:sz w:val="18"/>
+          <w:szCs w:val="18"/>
         </w:rPr>
         <w:t xml:space="preserve"> API mit den möglichen Abfragen, Quelle: selbst aufgenommen, 21.02.18, 17:19</w:t>
       </w:r>
@@ -4822,12 +4690,12 @@
       <w:pPr>
         <w:pStyle w:val="berschrift2"/>
       </w:pPr>
-      <w:bookmarkStart w:id="72" w:name="_Toc507170372"/>
+      <w:bookmarkStart w:id="45" w:name="_Toc507170372"/>
       <w:r>
         <w:lastRenderedPageBreak/>
         <w:t>Reisezentren API</w:t>
       </w:r>
-      <w:bookmarkEnd w:id="72"/>
+      <w:bookmarkEnd w:id="45"/>
     </w:p>
     <w:p>
       <w:pPr>
@@ -4943,7 +4811,7 @@
                     <pic:cNvPicPr/>
                   </pic:nvPicPr>
                   <pic:blipFill rotWithShape="1">
-                    <a:blip r:embed="rId18"/>
+                    <a:blip r:embed="rId17"/>
                     <a:srcRect t="13470" b="17607"/>
                     <a:stretch/>
                   </pic:blipFill>
@@ -5036,11 +4904,11 @@
       <w:pPr>
         <w:pStyle w:val="berschrift1"/>
       </w:pPr>
-      <w:bookmarkStart w:id="73" w:name="_Toc507170373"/>
+      <w:bookmarkStart w:id="46" w:name="_Toc507170373"/>
       <w:r>
         <w:t>Implementierung</w:t>
       </w:r>
-      <w:bookmarkEnd w:id="73"/>
+      <w:bookmarkEnd w:id="46"/>
     </w:p>
     <w:p>
       <w:pPr>
@@ -5049,14 +4917,14 @@
           <w:lang w:val="de-DE"/>
         </w:rPr>
       </w:pPr>
-      <w:bookmarkStart w:id="74" w:name="_Toc507170374"/>
+      <w:bookmarkStart w:id="47" w:name="_Toc507170374"/>
       <w:r>
         <w:rPr>
           <w:lang w:val="de-DE"/>
         </w:rPr>
         <w:t>Verwendete Entwicklungsumgebung</w:t>
       </w:r>
-      <w:bookmarkEnd w:id="74"/>
+      <w:bookmarkEnd w:id="47"/>
     </w:p>
     <w:p>
       <w:pPr>
@@ -5187,7 +5055,7 @@
                     <pic:cNvPicPr/>
                   </pic:nvPicPr>
                   <pic:blipFill>
-                    <a:blip r:embed="rId19"/>
+                    <a:blip r:embed="rId18"/>
                     <a:stretch>
                       <a:fillRect/>
                     </a:stretch>
@@ -5272,7 +5140,19 @@
         <w:rPr>
           <w:rStyle w:val="SchwacheHervorhebung"/>
         </w:rPr>
-        <w:t xml:space="preserve"> Entwicklungsumgebung, Quelle: selbst aufgenommen, 23.02.18, 16:20</w:t>
+        <w:t xml:space="preserve"> Entwicklungsumgebung, Quelle: selbst aufgenommen, 23.02.18</w:t>
+      </w:r>
+      <w:r>
+        <w:rPr>
+          <w:rStyle w:val="SchwacheHervorhebung"/>
+        </w:rPr>
+        <w:t xml:space="preserve">, </w:t>
+      </w:r>
+      <w:r>
+        <w:rPr>
+          <w:rStyle w:val="SchwacheHervorhebung"/>
+        </w:rPr>
+        <w:t xml:space="preserve"> 16:20</w:t>
       </w:r>
     </w:p>
     <w:p>
@@ -5288,7 +5168,7 @@
       <w:pPr>
         <w:pStyle w:val="berschrift2"/>
       </w:pPr>
-      <w:bookmarkStart w:id="75" w:name="_Toc507170375"/>
+      <w:bookmarkStart w:id="48" w:name="_Toc507170375"/>
       <w:r>
         <w:rPr>
           <w:lang w:val="de-DE"/>
@@ -5298,7 +5178,7 @@
       <w:r>
         <w:t xml:space="preserve"> der Google Maps API</w:t>
       </w:r>
-      <w:bookmarkEnd w:id="75"/>
+      <w:bookmarkEnd w:id="48"/>
     </w:p>
     <w:p>
       <w:pPr>
@@ -5335,26 +5215,11 @@
           <w:rFonts w:asciiTheme="minorHAnsi" w:hAnsiTheme="minorHAnsi" w:cstheme="minorHAnsi"/>
         </w:rPr>
       </w:pPr>
-      <w:commentRangeStart w:id="76"/>
-      <w:r>
-        <w:rPr>
-          <w:rFonts w:asciiTheme="minorHAnsi" w:hAnsiTheme="minorHAnsi" w:cstheme="minorHAnsi"/>
-        </w:rPr>
-        <w:t xml:space="preserve">Zum einen </w:t>
-      </w:r>
-      <w:commentRangeEnd w:id="76"/>
-      <w:r>
-        <w:rPr>
-          <w:rStyle w:val="Kommentarzeichen"/>
-          <w:rFonts w:asciiTheme="minorHAnsi" w:hAnsiTheme="minorHAnsi" w:cstheme="minorHAnsi"/>
-        </w:rPr>
-        <w:commentReference w:id="76"/>
-      </w:r>
-      <w:r>
-        <w:rPr>
-          <w:rFonts w:asciiTheme="minorHAnsi" w:hAnsiTheme="minorHAnsi" w:cstheme="minorHAnsi"/>
-        </w:rPr>
-        <w:t xml:space="preserve">stellt sie die Hauptkomponente der Home Page dar, über die man Stationen findet und auswählt. </w:t>
+      <w:r>
+        <w:rPr>
+          <w:rFonts w:asciiTheme="minorHAnsi" w:hAnsiTheme="minorHAnsi" w:cstheme="minorHAnsi"/>
+        </w:rPr>
+        <w:t xml:space="preserve">Zum einen stellt sie die Hauptkomponente der Home Page dar, über die man Stationen findet und auswählt. </w:t>
       </w:r>
     </w:p>
     <w:p>
@@ -5384,15 +5249,13 @@
         </w:rPr>
         <w:t xml:space="preserve">“ </w:t>
       </w:r>
-      <w:ins w:id="77" w:author="ngs" w:date="2018-02-15T18:11:00Z">
-        <w:r>
-          <w:rPr>
-            <w:rStyle w:val="Funotenzeichen"/>
-            <w:rFonts w:asciiTheme="minorHAnsi" w:hAnsiTheme="minorHAnsi" w:cstheme="minorHAnsi"/>
-          </w:rPr>
-          <w:footnoteReference w:id="24"/>
-        </w:r>
-      </w:ins>
+      <w:r>
+        <w:rPr>
+          <w:rStyle w:val="Funotenzeichen"/>
+          <w:rFonts w:asciiTheme="minorHAnsi" w:hAnsiTheme="minorHAnsi" w:cstheme="minorHAnsi"/>
+        </w:rPr>
+        <w:footnoteReference w:id="26"/>
+      </w:r>
       <w:r>
         <w:rPr>
           <w:rFonts w:asciiTheme="minorHAnsi" w:hAnsiTheme="minorHAnsi" w:cstheme="minorHAnsi"/>
@@ -5531,7 +5394,7 @@
       <w:pPr>
         <w:pStyle w:val="berschrift2"/>
       </w:pPr>
-      <w:bookmarkStart w:id="79" w:name="_Toc507170376"/>
+      <w:bookmarkStart w:id="49" w:name="_Toc507170376"/>
       <w:r>
         <w:rPr>
           <w:lang w:val="de-DE"/>
@@ -5541,7 +5404,7 @@
       <w:r>
         <w:t xml:space="preserve"> der Home Page</w:t>
       </w:r>
-      <w:bookmarkEnd w:id="79"/>
+      <w:bookmarkEnd w:id="49"/>
     </w:p>
     <w:p>
       <w:pPr>
@@ -5554,56 +5417,57 @@
         <w:rPr>
           <w:rFonts w:asciiTheme="minorHAnsi" w:hAnsiTheme="minorHAnsi" w:cstheme="minorHAnsi"/>
         </w:rPr>
-        <w:t xml:space="preserve">Nach dem erfolgreichen Abrufen der Stationsdaten war unser erstes Ziel, eine Station zu suchen und auf der Karte anzeigen zu lassen. Die eventbasierte Funktionalität des </w:t>
+        <w:t xml:space="preserve">Nach dem erfolgreichen Abrufen der Stationsdaten war unser erstes Ziel, eine Station zu suchen und auf der Karte anzeigen zu lassen. </w:t>
+      </w:r>
+      <w:r>
+        <w:rPr>
+          <w:rFonts w:asciiTheme="minorHAnsi" w:hAnsiTheme="minorHAnsi" w:cstheme="minorHAnsi"/>
+        </w:rPr>
+        <w:t xml:space="preserve">Als Ergebnis lassen wir unterhalb des Suchfeldes </w:t>
+      </w:r>
+      <w:r>
+        <w:rPr>
+          <w:rFonts w:asciiTheme="minorHAnsi" w:hAnsiTheme="minorHAnsi" w:cstheme="minorHAnsi"/>
+        </w:rPr>
+        <w:t>eine Lis</w:t>
+      </w:r>
+      <w:r>
+        <w:rPr>
+          <w:rFonts w:asciiTheme="minorHAnsi" w:hAnsiTheme="minorHAnsi" w:cstheme="minorHAnsi"/>
+        </w:rPr>
+        <w:t>te „</w:t>
       </w:r>
       <w:proofErr w:type="spellStart"/>
       <w:r>
         <w:rPr>
           <w:rFonts w:asciiTheme="minorHAnsi" w:hAnsiTheme="minorHAnsi" w:cstheme="minorHAnsi"/>
         </w:rPr>
-        <w:t>Ionic</w:t>
+        <w:t>filteredStations</w:t>
       </w:r>
       <w:proofErr w:type="spellEnd"/>
       <w:r>
         <w:rPr>
           <w:rFonts w:asciiTheme="minorHAnsi" w:hAnsiTheme="minorHAnsi" w:cstheme="minorHAnsi"/>
         </w:rPr>
-        <w:t xml:space="preserve">-Suchfeldes </w:t>
-      </w:r>
-      <w:commentRangeStart w:id="80"/>
-      <w:r>
-        <w:rPr>
-          <w:rFonts w:asciiTheme="minorHAnsi" w:hAnsiTheme="minorHAnsi" w:cstheme="minorHAnsi"/>
-        </w:rPr>
-        <w:t xml:space="preserve">. </w:t>
-      </w:r>
-      <w:commentRangeEnd w:id="80"/>
-      <w:r>
-        <w:rPr>
-          <w:rStyle w:val="Kommentarzeichen"/>
-          <w:rFonts w:asciiTheme="minorHAnsi" w:hAnsiTheme="minorHAnsi" w:cstheme="minorHAnsi"/>
-        </w:rPr>
-        <w:commentReference w:id="80"/>
-      </w:r>
-      <w:r>
-        <w:rPr>
-          <w:rFonts w:asciiTheme="minorHAnsi" w:hAnsiTheme="minorHAnsi" w:cstheme="minorHAnsi"/>
-        </w:rPr>
-        <w:t>Darunter wird eine Liste „</w:t>
-      </w:r>
-      <w:proofErr w:type="spellStart"/>
-      <w:r>
-        <w:rPr>
-          <w:rFonts w:asciiTheme="minorHAnsi" w:hAnsiTheme="minorHAnsi" w:cstheme="minorHAnsi"/>
-        </w:rPr>
-        <w:t>filteredStations</w:t>
-      </w:r>
-      <w:proofErr w:type="spellEnd"/>
-      <w:r>
-        <w:rPr>
-          <w:rFonts w:asciiTheme="minorHAnsi" w:hAnsiTheme="minorHAnsi" w:cstheme="minorHAnsi"/>
-        </w:rPr>
-        <w:t xml:space="preserve">“ angezeigt, die den Inhalt eines zusätzlichen Arrays aller Stationsnamen ausgibt. Die Wahl, zum Hauptarray mit allen Stationsdaten noch ein zusätzliches zu speichern, welches nur die Namen enthält, trafen wir aus zwei Gründen: Die Stationen müssen bei jeder Veränderung des Suchfeldinhaltes neu gefiltert werden. Demnach ist es notwendig, dass ein Array zu jedem Zeitpunkt alle Stationen enthält, um das Ergebnis bei verändertem Input zurücksetzen zu können, weshalb für die gefilterten Stationen ein zweites Feld gebraucht wird. Dieses entschieden wir nur mit den Namen der Stationen zu befüllen, nachdem wir zu dem Schluss gekommen waren, dass das wiederholte Filtern umso schneller geht, je weniger Daten das Array enthält. </w:t>
+        <w:t>“ anzeigen,</w:t>
+      </w:r>
+      <w:r>
+        <w:rPr>
+          <w:rFonts w:asciiTheme="minorHAnsi" w:hAnsiTheme="minorHAnsi" w:cstheme="minorHAnsi"/>
+        </w:rPr>
+        <w:t xml:space="preserve"> die den Inhalt eines zusätzlichen Arrays aller Stationsnamen ausgibt. Die Wahl, zum Hauptarray mit allen Stationsdaten noch ein zusätzliches zu speichern, welches nur die Namen enthält, trafen wir aus</w:t>
+      </w:r>
+      <w:r>
+        <w:rPr>
+          <w:rFonts w:asciiTheme="minorHAnsi" w:hAnsiTheme="minorHAnsi" w:cstheme="minorHAnsi"/>
+        </w:rPr>
+        <w:t xml:space="preserve"> folgendem Grund</w:t>
+      </w:r>
+      <w:r>
+        <w:rPr>
+          <w:rFonts w:asciiTheme="minorHAnsi" w:hAnsiTheme="minorHAnsi" w:cstheme="minorHAnsi"/>
+        </w:rPr>
+        <w:t xml:space="preserve">: Die Stationen müssen bei jeder Veränderung des Suchfeldinhaltes neu gefiltert werden. Demnach ist es notwendig, dass ein Array zu jedem Zeitpunkt alle Stationen enthält, um das Ergebnis bei verändertem Input zurücksetzen zu können, weshalb für die gefilterten Stationen ein zweites Feld gebraucht wird. Dieses entschieden wir nur mit den Namen der Stationen zu befüllen, nachdem wir zu dem Schluss gekommen waren, dass das wiederholte Filtern umso schneller geht, je weniger Daten das Array enthält. </w:t>
       </w:r>
     </w:p>
     <w:p>
@@ -5679,21 +5543,155 @@
       <w:r>
         <w:rPr>
           <w:rFonts w:asciiTheme="minorHAnsi" w:hAnsiTheme="minorHAnsi" w:cstheme="minorHAnsi"/>
+        </w:rPr>
+        <w:t xml:space="preserve">Die Auswahl einer bestimmten Station – nach einer Suche oder der Favoritenliste – ruft die Funktion </w:t>
+      </w:r>
+      <w:proofErr w:type="spellStart"/>
+      <w:r>
+        <w:rPr>
+          <w:rFonts w:asciiTheme="minorHAnsi" w:hAnsiTheme="minorHAnsi" w:cstheme="minorHAnsi"/>
+        </w:rPr>
+        <w:t>foundStation</w:t>
+      </w:r>
+      <w:proofErr w:type="spellEnd"/>
+      <w:r>
+        <w:rPr>
+          <w:rFonts w:asciiTheme="minorHAnsi" w:hAnsiTheme="minorHAnsi" w:cstheme="minorHAnsi"/>
+        </w:rPr>
+        <w:t xml:space="preserve"> auf. Die </w:t>
+      </w:r>
+      <w:proofErr w:type="spellStart"/>
+      <w:r>
+        <w:rPr>
+          <w:rFonts w:asciiTheme="minorHAnsi" w:hAnsiTheme="minorHAnsi" w:cstheme="minorHAnsi"/>
+        </w:rPr>
+        <w:t>Javascript</w:t>
+      </w:r>
+      <w:proofErr w:type="spellEnd"/>
+      <w:r>
+        <w:rPr>
+          <w:rFonts w:asciiTheme="minorHAnsi" w:hAnsiTheme="minorHAnsi" w:cstheme="minorHAnsi"/>
+        </w:rPr>
+        <w:t xml:space="preserve">-Funktion </w:t>
+      </w:r>
+      <w:proofErr w:type="gramStart"/>
+      <w:r>
+        <w:rPr>
+          <w:rFonts w:asciiTheme="minorHAnsi" w:hAnsiTheme="minorHAnsi" w:cstheme="minorHAnsi"/>
+        </w:rPr>
+        <w:t>find</w:t>
+      </w:r>
+      <w:proofErr w:type="gramEnd"/>
+      <w:r>
+        <w:rPr>
+          <w:rFonts w:asciiTheme="minorHAnsi" w:hAnsiTheme="minorHAnsi" w:cstheme="minorHAnsi"/>
+        </w:rPr>
+        <w:t xml:space="preserve"> erlaubt eine einfache Auswahl der aktuellen Station über deren Namen, welcher von der View übergeben wird. Zunächst wird ein Marker für die ausgewählte Station hinzugefügt. Bei dem Durchsehen der Daten, die die </w:t>
+      </w:r>
+      <w:proofErr w:type="spellStart"/>
+      <w:r>
+        <w:rPr>
+          <w:rFonts w:asciiTheme="minorHAnsi" w:hAnsiTheme="minorHAnsi" w:cstheme="minorHAnsi"/>
+        </w:rPr>
+        <w:t>Stada</w:t>
+      </w:r>
+      <w:proofErr w:type="spellEnd"/>
+      <w:r>
+        <w:rPr>
+          <w:rFonts w:asciiTheme="minorHAnsi" w:hAnsiTheme="minorHAnsi" w:cstheme="minorHAnsi"/>
+        </w:rPr>
+        <w:t>-API liefert, konnten wir jedoch zunächst keine Koordinaten finden, die hier zwingend benötigt werden, weshalb wir auf Geocoding zurückgriffen. Dies erlaubt eine Gewinnung der Koordinaten aus der Bahnhofsadresse. Später haben wir tiefer geschachtelt in</w:t>
+      </w:r>
+      <w:r>
+        <w:rPr>
+          <w:rFonts w:asciiTheme="minorHAnsi" w:hAnsiTheme="minorHAnsi" w:cstheme="minorHAnsi"/>
+        </w:rPr>
+        <w:t xml:space="preserve"> den</w:t>
+      </w:r>
+      <w:r>
+        <w:rPr>
+          <w:rFonts w:asciiTheme="minorHAnsi" w:hAnsiTheme="minorHAnsi" w:cstheme="minorHAnsi"/>
+        </w:rPr>
+        <w:t xml:space="preserve"> sogenannten </w:t>
+      </w:r>
+      <w:proofErr w:type="spellStart"/>
+      <w:r>
+        <w:rPr>
+          <w:rFonts w:asciiTheme="minorHAnsi" w:hAnsiTheme="minorHAnsi" w:cstheme="minorHAnsi"/>
+        </w:rPr>
+        <w:t>evaNumbers</w:t>
+      </w:r>
+      <w:proofErr w:type="spellEnd"/>
+      <w:r>
+        <w:rPr>
+          <w:rFonts w:asciiTheme="minorHAnsi" w:hAnsiTheme="minorHAnsi" w:cstheme="minorHAnsi"/>
+        </w:rPr>
+        <w:t xml:space="preserve"> des Datenpaketes doch noch Koordinaten der Bahnhöfe entdeckt und den Code dementsprechend angepasst. Teilweise gibt es für einen Bahnhof aber mehrere </w:t>
+      </w:r>
+      <w:proofErr w:type="spellStart"/>
+      <w:r>
+        <w:rPr>
+          <w:rFonts w:asciiTheme="minorHAnsi" w:hAnsiTheme="minorHAnsi" w:cstheme="minorHAnsi"/>
+        </w:rPr>
+        <w:t>evaNumbers</w:t>
+      </w:r>
+      <w:proofErr w:type="spellEnd"/>
+      <w:r>
+        <w:rPr>
+          <w:rFonts w:asciiTheme="minorHAnsi" w:hAnsiTheme="minorHAnsi" w:cstheme="minorHAnsi"/>
+        </w:rPr>
+        <w:t>, von denen nur eine die gesuchten Koordinaten enthält. Dies lässt sich jedoch über da</w:t>
+      </w:r>
+      <w:r>
+        <w:rPr>
+          <w:rFonts w:asciiTheme="minorHAnsi" w:hAnsiTheme="minorHAnsi" w:cstheme="minorHAnsi"/>
+        </w:rPr>
+        <w:t xml:space="preserve">s Attribut </w:t>
+      </w:r>
+      <w:proofErr w:type="spellStart"/>
+      <w:r>
+        <w:rPr>
+          <w:rFonts w:asciiTheme="minorHAnsi" w:hAnsiTheme="minorHAnsi" w:cstheme="minorHAnsi"/>
+        </w:rPr>
+        <w:t>isMain</w:t>
+      </w:r>
+      <w:proofErr w:type="spellEnd"/>
+      <w:r>
+        <w:rPr>
+          <w:rFonts w:asciiTheme="minorHAnsi" w:hAnsiTheme="minorHAnsi" w:cstheme="minorHAnsi"/>
+        </w:rPr>
+        <w:t xml:space="preserve"> herausfinden.</w:t>
+      </w:r>
+    </w:p>
+    <w:p>
+      <w:pPr>
+        <w:spacing w:line="276" w:lineRule="auto"/>
+        <w:rPr>
+          <w:rStyle w:val="SchwacheHervorhebung"/>
+          <w:rFonts w:asciiTheme="minorHAnsi" w:hAnsiTheme="minorHAnsi" w:cstheme="minorHAnsi"/>
+          <w:i w:val="0"/>
+          <w:iCs w:val="0"/>
+          <w:color w:val="auto"/>
+        </w:rPr>
+      </w:pPr>
+      <w:r>
+        <w:rPr>
+          <w:rFonts w:asciiTheme="minorHAnsi" w:hAnsiTheme="minorHAnsi" w:cstheme="minorHAnsi"/>
           <w:noProof/>
           <w:lang w:val="en-US"/>
         </w:rPr>
         <w:lastRenderedPageBreak/>
         <w:drawing>
-          <wp:anchor distT="0" distB="0" distL="114300" distR="114300" simplePos="0" relativeHeight="251658240" behindDoc="0" locked="0" layoutInCell="1" allowOverlap="1" wp14:anchorId="2A1425F6" wp14:editId="5EFE4727">
+          <wp:anchor distT="0" distB="0" distL="114300" distR="114300" simplePos="0" relativeHeight="251658240" behindDoc="0" locked="0" layoutInCell="1" allowOverlap="1" wp14:anchorId="2A1425F6" wp14:editId="65CBD677">
             <wp:simplePos x="0" y="0"/>
             <wp:positionH relativeFrom="column">
-              <wp:posOffset>41275</wp:posOffset>
+              <wp:posOffset>-635</wp:posOffset>
             </wp:positionH>
             <wp:positionV relativeFrom="paragraph">
-              <wp:posOffset>2166620</wp:posOffset>
+              <wp:posOffset>-348615</wp:posOffset>
             </wp:positionV>
-            <wp:extent cx="4939030" cy="1057910"/>
-            <wp:effectExtent l="0" t="0" r="0" b="8890"/>
+            <wp:extent cx="4427220" cy="946785"/>
+            <wp:effectExtent l="0" t="0" r="0" b="5715"/>
             <wp:wrapTopAndBottom/>
             <wp:docPr id="6" name="Grafik 6"/>
             <wp:cNvGraphicFramePr>
@@ -5707,7 +5705,7 @@
                     <pic:cNvPicPr/>
                   </pic:nvPicPr>
                   <pic:blipFill>
-                    <a:blip r:embed="rId20">
+                    <a:blip r:embed="rId19">
                       <a:extLst>
                         <a:ext uri="{28A0092B-C50C-407E-A947-70E740481C1C}">
                           <a14:useLocalDpi xmlns:a14="http://schemas.microsoft.com/office/drawing/2010/main" val="0"/>
@@ -5721,7 +5719,7 @@
                   <pic:spPr>
                     <a:xfrm>
                       <a:off x="0" y="0"/>
-                      <a:ext cx="4939030" cy="1057910"/>
+                      <a:ext cx="4427220" cy="946785"/>
                     </a:xfrm>
                     <a:prstGeom prst="rect">
                       <a:avLst/>
@@ -5741,151 +5739,15 @@
       </w:r>
       <w:r>
         <w:rPr>
-          <w:rFonts w:asciiTheme="minorHAnsi" w:hAnsiTheme="minorHAnsi" w:cstheme="minorHAnsi"/>
-        </w:rPr>
-        <w:t xml:space="preserve">Die Auswahl einer bestimmten Station – nach einer Suche oder der Favoritenliste – ruft die Funktion </w:t>
-      </w:r>
-      <w:proofErr w:type="spellStart"/>
-      <w:r>
-        <w:rPr>
-          <w:rFonts w:asciiTheme="minorHAnsi" w:hAnsiTheme="minorHAnsi" w:cstheme="minorHAnsi"/>
-        </w:rPr>
-        <w:t>foundStation</w:t>
-      </w:r>
-      <w:proofErr w:type="spellEnd"/>
-      <w:r>
-        <w:rPr>
-          <w:rFonts w:asciiTheme="minorHAnsi" w:hAnsiTheme="minorHAnsi" w:cstheme="minorHAnsi"/>
-        </w:rPr>
-        <w:t xml:space="preserve"> auf. Die </w:t>
-      </w:r>
-      <w:proofErr w:type="spellStart"/>
-      <w:r>
-        <w:rPr>
-          <w:rFonts w:asciiTheme="minorHAnsi" w:hAnsiTheme="minorHAnsi" w:cstheme="minorHAnsi"/>
-        </w:rPr>
-        <w:t>Javascript</w:t>
-      </w:r>
-      <w:proofErr w:type="spellEnd"/>
-      <w:r>
-        <w:rPr>
-          <w:rFonts w:asciiTheme="minorHAnsi" w:hAnsiTheme="minorHAnsi" w:cstheme="minorHAnsi"/>
-        </w:rPr>
-        <w:t xml:space="preserve">-Funktion </w:t>
-      </w:r>
-      <w:proofErr w:type="gramStart"/>
-      <w:r>
-        <w:rPr>
-          <w:rFonts w:asciiTheme="minorHAnsi" w:hAnsiTheme="minorHAnsi" w:cstheme="minorHAnsi"/>
-        </w:rPr>
-        <w:t>find</w:t>
-      </w:r>
-      <w:proofErr w:type="gramEnd"/>
-      <w:r>
-        <w:rPr>
-          <w:rFonts w:asciiTheme="minorHAnsi" w:hAnsiTheme="minorHAnsi" w:cstheme="minorHAnsi"/>
-        </w:rPr>
-        <w:t xml:space="preserve"> erlaubt eine einfache Auswahl der aktuellen Station über deren Namen, welcher von der View übergeben wird. Zunächst wird ein Marker für die ausgewählte Station hinzugefügt. Bei dem Durchsehen der Daten, die die </w:t>
-      </w:r>
-      <w:proofErr w:type="spellStart"/>
-      <w:r>
-        <w:rPr>
-          <w:rFonts w:asciiTheme="minorHAnsi" w:hAnsiTheme="minorHAnsi" w:cstheme="minorHAnsi"/>
-        </w:rPr>
-        <w:t>Stada</w:t>
-      </w:r>
-      <w:proofErr w:type="spellEnd"/>
-      <w:r>
-        <w:rPr>
-          <w:rFonts w:asciiTheme="minorHAnsi" w:hAnsiTheme="minorHAnsi" w:cstheme="minorHAnsi"/>
-        </w:rPr>
-        <w:t xml:space="preserve">-API liefert, konnten wir jedoch zunächst keine Koordinaten finden, die hier zwingend benötigt werden, weshalb wir auf </w:t>
-      </w:r>
-      <w:proofErr w:type="spellStart"/>
-      <w:r>
-        <w:rPr>
-          <w:rFonts w:asciiTheme="minorHAnsi" w:hAnsiTheme="minorHAnsi" w:cstheme="minorHAnsi"/>
-        </w:rPr>
-        <w:t>Geocoding</w:t>
-      </w:r>
-      <w:proofErr w:type="spellEnd"/>
-      <w:r>
-        <w:rPr>
-          <w:rFonts w:asciiTheme="minorHAnsi" w:hAnsiTheme="minorHAnsi" w:cstheme="minorHAnsi"/>
-        </w:rPr>
-        <w:t xml:space="preserve"> zurückgriffen. Dies erlaubt eine Gewinnung der Koordinaten aus der Bahnhofsadresse. Später haben wir tiefer geschachtelt in sogenannten </w:t>
-      </w:r>
-      <w:proofErr w:type="spellStart"/>
-      <w:r>
-        <w:rPr>
-          <w:rFonts w:asciiTheme="minorHAnsi" w:hAnsiTheme="minorHAnsi" w:cstheme="minorHAnsi"/>
-        </w:rPr>
-        <w:t>evaNumbers</w:t>
-      </w:r>
-      <w:proofErr w:type="spellEnd"/>
-      <w:r>
-        <w:rPr>
-          <w:rFonts w:asciiTheme="minorHAnsi" w:hAnsiTheme="minorHAnsi" w:cstheme="minorHAnsi"/>
-        </w:rPr>
-        <w:t xml:space="preserve"> des Datenpaketes doch noch Koordinaten der Bahnhöfe entdeckt und den Code dementsprechend angepasst. Teilweise gibt es für einen Bahnhof aber mehrere </w:t>
-      </w:r>
-      <w:proofErr w:type="spellStart"/>
-      <w:r>
-        <w:rPr>
-          <w:rFonts w:asciiTheme="minorHAnsi" w:hAnsiTheme="minorHAnsi" w:cstheme="minorHAnsi"/>
-        </w:rPr>
-        <w:t>evaNumbers</w:t>
-      </w:r>
-      <w:proofErr w:type="spellEnd"/>
-      <w:r>
-        <w:rPr>
-          <w:rFonts w:asciiTheme="minorHAnsi" w:hAnsiTheme="minorHAnsi" w:cstheme="minorHAnsi"/>
-        </w:rPr>
-        <w:t>, von denen nur eine die gesuchten Koordinaten enthält. Dies lässt sich jedoch über da</w:t>
-      </w:r>
-      <w:r>
-        <w:rPr>
-          <w:rFonts w:asciiTheme="minorHAnsi" w:hAnsiTheme="minorHAnsi" w:cstheme="minorHAnsi"/>
-        </w:rPr>
-        <w:t xml:space="preserve">s Attribut </w:t>
-      </w:r>
-      <w:proofErr w:type="spellStart"/>
-      <w:r>
-        <w:rPr>
-          <w:rFonts w:asciiTheme="minorHAnsi" w:hAnsiTheme="minorHAnsi" w:cstheme="minorHAnsi"/>
-        </w:rPr>
-        <w:t>isMain</w:t>
-      </w:r>
-      <w:proofErr w:type="spellEnd"/>
-      <w:r>
-        <w:rPr>
-          <w:rFonts w:asciiTheme="minorHAnsi" w:hAnsiTheme="minorHAnsi" w:cstheme="minorHAnsi"/>
-        </w:rPr>
-        <w:t xml:space="preserve"> herausfinden.</w:t>
-      </w:r>
-    </w:p>
-    <w:p>
-      <w:pPr>
-        <w:spacing w:line="276" w:lineRule="auto"/>
-        <w:rPr>
-          <w:rStyle w:val="SchwacheHervorhebung"/>
-          <w:rFonts w:asciiTheme="minorHAnsi" w:hAnsiTheme="minorHAnsi" w:cstheme="minorHAnsi"/>
-          <w:i w:val="0"/>
-          <w:iCs w:val="0"/>
-          <w:color w:val="auto"/>
-        </w:rPr>
-      </w:pPr>
-      <w:r>
-        <w:rPr>
           <w:noProof/>
           <w:lang w:val="en-US"/>
         </w:rPr>
         <mc:AlternateContent>
           <mc:Choice Requires="wps">
             <w:drawing>
-              <wp:inline distT="0" distB="0" distL="0" distR="0" wp14:anchorId="5B520A2C" wp14:editId="755D1911">
-                <wp:extent cx="4939030" cy="635"/>
-                <wp:effectExtent l="0" t="0" r="0" b="0"/>
+              <wp:inline distT="0" distB="0" distL="0" distR="0" wp14:anchorId="5B520A2C" wp14:editId="6E585B30">
+                <wp:extent cx="5139266" cy="635"/>
+                <wp:effectExtent l="0" t="0" r="4445" b="0"/>
                 <wp:docPr id="11" name="Textfeld 11"/>
                 <wp:cNvGraphicFramePr/>
                 <a:graphic xmlns:a="http://schemas.openxmlformats.org/drawingml/2006/main">
@@ -5895,7 +5757,831 @@
                       <wps:spPr>
                         <a:xfrm>
                           <a:off x="0" y="0"/>
-                          <a:ext cx="4939030" cy="635"/>
+                          <a:ext cx="5139266" cy="635"/>
+                        </a:xfrm>
+                        <a:prstGeom prst="rect">
+                          <a:avLst/>
+                        </a:prstGeom>
+                        <a:solidFill>
+                          <a:prstClr val="white"/>
+                        </a:solidFill>
+                        <a:ln>
+                          <a:noFill/>
+                        </a:ln>
+                        <a:effectLst/>
+                      </wps:spPr>
+                      <wps:txbx>
+                        <w:txbxContent>
+                          <w:p>
+                            <w:pPr>
+                              <w:pStyle w:val="Beschriftung"/>
+                              <w:jc w:val="left"/>
+                              <w:rPr>
+                                <w:rStyle w:val="SchwacheHervorhebung"/>
+                              </w:rPr>
+                            </w:pPr>
+                            <w:r>
+                              <w:rPr>
+                                <w:rStyle w:val="SchwacheHervorhebung"/>
+                              </w:rPr>
+                              <w:t xml:space="preserve">Abbildung </w:t>
+                            </w:r>
+                            <w:r>
+                              <w:rPr>
+                                <w:rStyle w:val="SchwacheHervorhebung"/>
+                              </w:rPr>
+                              <w:fldChar w:fldCharType="begin"/>
+                            </w:r>
+                            <w:r>
+                              <w:rPr>
+                                <w:rStyle w:val="SchwacheHervorhebung"/>
+                              </w:rPr>
+                              <w:instrText xml:space="preserve"> SEQ Abbildung \* ARABIC </w:instrText>
+                            </w:r>
+                            <w:r>
+                              <w:rPr>
+                                <w:rStyle w:val="SchwacheHervorhebung"/>
+                              </w:rPr>
+                              <w:fldChar w:fldCharType="separate"/>
+                            </w:r>
+                            <w:r>
+                              <w:rPr>
+                                <w:rStyle w:val="SchwacheHervorhebung"/>
+                                <w:noProof/>
+                              </w:rPr>
+                              <w:t>8</w:t>
+                            </w:r>
+                            <w:r>
+                              <w:rPr>
+                                <w:rStyle w:val="SchwacheHervorhebung"/>
+                              </w:rPr>
+                              <w:fldChar w:fldCharType="end"/>
+                            </w:r>
+                            <w:r>
+                              <w:rPr>
+                                <w:rStyle w:val="SchwacheHervorhebung"/>
+                              </w:rPr>
+                              <w:t>: Finden der Koordinaten des aktuellen Bahnhofs</w:t>
+                            </w:r>
+                            <w:r>
+                              <w:rPr>
+                                <w:rStyle w:val="SchwacheHervorhebung"/>
+                              </w:rPr>
+                              <w:t>, Quelle: selbst aufgenommen, 24.02.18, 17:40</w:t>
+                            </w:r>
+                          </w:p>
+                        </w:txbxContent>
+                      </wps:txbx>
+                      <wps:bodyPr rot="0" spcFirstLastPara="0" vertOverflow="overflow" horzOverflow="overflow" vert="horz" wrap="square" lIns="0" tIns="0" rIns="0" bIns="0" numCol="1" spcCol="0" rtlCol="0" fromWordArt="0" anchor="t" anchorCtr="0" forceAA="0" compatLnSpc="1">
+                        <a:prstTxWarp prst="textNoShape">
+                          <a:avLst/>
+                        </a:prstTxWarp>
+                        <a:spAutoFit/>
+                      </wps:bodyPr>
+                    </wps:wsp>
+                  </a:graphicData>
+                </a:graphic>
+              </wp:inline>
+            </w:drawing>
+          </mc:Choice>
+          <mc:Fallback>
+            <w:pict>
+              <v:shapetype id="_x0000_t202" coordsize="21600,21600" o:spt="202" path="m,l,21600r21600,l21600,xe">
+                <v:stroke joinstyle="miter"/>
+                <v:path gradientshapeok="t" o:connecttype="rect"/>
+              </v:shapetype>
+              <v:shape id="Textfeld 11" o:spid="_x0000_s1026" type="#_x0000_t202" style="width:404.65pt;height:.05pt;visibility:visible;mso-wrap-style:square;mso-left-percent:-10001;mso-top-percent:-10001;mso-position-horizontal:absolute;mso-position-horizontal-relative:char;mso-position-vertical:absolute;mso-position-vertical-relative:line;mso-left-percent:-10001;mso-top-percent:-10001;v-text-anchor:top" o:gfxdata="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" stroked="f">
+                <v:textbox style="mso-fit-shape-to-text:t" inset="0,0,0,0">
+                  <w:txbxContent>
+                    <w:p>
+                      <w:pPr>
+                        <w:pStyle w:val="Beschriftung"/>
+                        <w:jc w:val="left"/>
+                        <w:rPr>
+                          <w:rStyle w:val="SchwacheHervorhebung"/>
+                        </w:rPr>
+                      </w:pPr>
+                      <w:r>
+                        <w:rPr>
+                          <w:rStyle w:val="SchwacheHervorhebung"/>
+                        </w:rPr>
+                        <w:t xml:space="preserve">Abbildung </w:t>
+                      </w:r>
+                      <w:r>
+                        <w:rPr>
+                          <w:rStyle w:val="SchwacheHervorhebung"/>
+                        </w:rPr>
+                        <w:fldChar w:fldCharType="begin"/>
+                      </w:r>
+                      <w:r>
+                        <w:rPr>
+                          <w:rStyle w:val="SchwacheHervorhebung"/>
+                        </w:rPr>
+                        <w:instrText xml:space="preserve"> SEQ Abbildung \* ARABIC </w:instrText>
+                      </w:r>
+                      <w:r>
+                        <w:rPr>
+                          <w:rStyle w:val="SchwacheHervorhebung"/>
+                        </w:rPr>
+                        <w:fldChar w:fldCharType="separate"/>
+                      </w:r>
+                      <w:r>
+                        <w:rPr>
+                          <w:rStyle w:val="SchwacheHervorhebung"/>
+                          <w:noProof/>
+                        </w:rPr>
+                        <w:t>8</w:t>
+                      </w:r>
+                      <w:r>
+                        <w:rPr>
+                          <w:rStyle w:val="SchwacheHervorhebung"/>
+                        </w:rPr>
+                        <w:fldChar w:fldCharType="end"/>
+                      </w:r>
+                      <w:r>
+                        <w:rPr>
+                          <w:rStyle w:val="SchwacheHervorhebung"/>
+                        </w:rPr>
+                        <w:t>: Finden der Koordinaten des aktuellen Bahnhofs</w:t>
+                      </w:r>
+                      <w:r>
+                        <w:rPr>
+                          <w:rStyle w:val="SchwacheHervorhebung"/>
+                        </w:rPr>
+                        <w:t>, Quelle: selbst aufgenommen, 24.02.18, 17:40</w:t>
+                      </w:r>
+                    </w:p>
+                  </w:txbxContent>
+                </v:textbox>
+                <w10:anchorlock/>
+              </v:shape>
+            </w:pict>
+          </mc:Fallback>
+        </mc:AlternateContent>
+      </w:r>
+    </w:p>
+    <w:p>
+      <w:pPr>
+        <w:spacing w:line="276" w:lineRule="auto"/>
+        <w:rPr>
+          <w:rFonts w:asciiTheme="minorHAnsi" w:hAnsiTheme="minorHAnsi" w:cstheme="minorHAnsi"/>
+        </w:rPr>
+      </w:pPr>
+      <w:r>
+        <w:rPr>
+          <w:rFonts w:asciiTheme="minorHAnsi" w:hAnsiTheme="minorHAnsi" w:cstheme="minorHAnsi"/>
+        </w:rPr>
+        <w:t xml:space="preserve">Für jeden neuen Marker wird ein </w:t>
+      </w:r>
+      <w:proofErr w:type="spellStart"/>
+      <w:r>
+        <w:rPr>
+          <w:rFonts w:asciiTheme="minorHAnsi" w:hAnsiTheme="minorHAnsi" w:cstheme="minorHAnsi"/>
+        </w:rPr>
+        <w:t>Listener</w:t>
+      </w:r>
+      <w:proofErr w:type="spellEnd"/>
+      <w:r>
+        <w:rPr>
+          <w:rFonts w:asciiTheme="minorHAnsi" w:hAnsiTheme="minorHAnsi" w:cstheme="minorHAnsi"/>
+        </w:rPr>
+        <w:t xml:space="preserve"> hinzugefügt. Dieser bewirkt, dass bei einem Klick auf den Marker die zugehörige Station als aktuelle Station bekannt gemacht und das Detailfenster geöffnet wird. So kann man zwischen mehreren auf der Karte angezeigten Station ohne erneute Suche hin- und herwechseln.</w:t>
+      </w:r>
+    </w:p>
+    <w:p>
+      <w:pPr>
+        <w:spacing w:line="276" w:lineRule="auto"/>
+        <w:rPr>
+          <w:rFonts w:asciiTheme="minorHAnsi" w:hAnsiTheme="minorHAnsi" w:cstheme="minorHAnsi"/>
+        </w:rPr>
+      </w:pPr>
+      <w:r>
+        <w:rPr>
+          <w:rFonts w:asciiTheme="minorHAnsi" w:hAnsiTheme="minorHAnsi" w:cstheme="minorHAnsi"/>
+        </w:rPr>
+        <w:t xml:space="preserve">Die oben erwähnte </w:t>
+      </w:r>
+      <w:proofErr w:type="spellStart"/>
+      <w:r>
+        <w:rPr>
+          <w:rFonts w:asciiTheme="minorHAnsi" w:hAnsiTheme="minorHAnsi" w:cstheme="minorHAnsi"/>
+        </w:rPr>
+        <w:t>Geocodingfunktion</w:t>
+      </w:r>
+      <w:proofErr w:type="spellEnd"/>
+      <w:r>
+        <w:rPr>
+          <w:rFonts w:asciiTheme="minorHAnsi" w:hAnsiTheme="minorHAnsi" w:cstheme="minorHAnsi"/>
+        </w:rPr>
+        <w:t xml:space="preserve"> konnten wir jedoch leicht verändert an anderer Stelle nutzen. </w:t>
+      </w:r>
+      <w:r>
+        <w:rPr>
+          <w:rFonts w:asciiTheme="minorHAnsi" w:hAnsiTheme="minorHAnsi" w:cstheme="minorHAnsi"/>
+        </w:rPr>
+        <w:t>Wir erweiterten die Suche nämlich auf die Kontakte, die der Nutzer in seinem Gerät gespeichert hat. Sucht er nach Adresse oder Namen eines Kontakts, werden die Ergebnisse unterhalb der mit der Suche übereinstimmenden Bahnhöfe angezeigt (s. Abb. 9).</w:t>
+      </w:r>
+      <w:r>
+        <w:rPr>
+          <w:rFonts w:asciiTheme="minorHAnsi" w:hAnsiTheme="minorHAnsi" w:cstheme="minorHAnsi"/>
+        </w:rPr>
+        <w:t xml:space="preserve"> Für jede bei einem Kontakt hinterlegte Adresse wird ein eigenes Ergebnis angezeigt, das den Adresstyp spezifiziert. </w:t>
+      </w:r>
+    </w:p>
+    <w:p>
+      <w:pPr>
+        <w:spacing w:line="276" w:lineRule="auto"/>
+        <w:rPr>
+          <w:rFonts w:asciiTheme="minorHAnsi" w:hAnsiTheme="minorHAnsi" w:cstheme="minorHAnsi"/>
+        </w:rPr>
+      </w:pPr>
+      <w:r>
+        <w:rPr>
+          <w:rFonts w:asciiTheme="minorHAnsi" w:hAnsiTheme="minorHAnsi" w:cstheme="minorHAnsi"/>
+        </w:rPr>
+        <w:t>Beim Testen der Funktion stießen wir auf das Problem, dass</w:t>
+      </w:r>
+      <w:r>
+        <w:rPr>
+          <w:rFonts w:asciiTheme="minorHAnsi" w:hAnsiTheme="minorHAnsi" w:cstheme="minorHAnsi"/>
+        </w:rPr>
+        <w:t>, obwohl die Geocoding-Ergebnisse von der Funktion „</w:t>
+      </w:r>
+      <w:proofErr w:type="spellStart"/>
+      <w:r>
+        <w:rPr>
+          <w:rFonts w:asciiTheme="minorHAnsi" w:hAnsiTheme="minorHAnsi" w:cstheme="minorHAnsi"/>
+        </w:rPr>
+        <w:t>geocode</w:t>
+      </w:r>
+      <w:proofErr w:type="spellEnd"/>
+      <w:r>
+        <w:rPr>
+          <w:rFonts w:asciiTheme="minorHAnsi" w:hAnsiTheme="minorHAnsi" w:cstheme="minorHAnsi"/>
+        </w:rPr>
+        <w:t xml:space="preserve">“ </w:t>
+      </w:r>
+      <w:r>
+        <w:rPr>
+          <w:rFonts w:asciiTheme="minorHAnsi" w:hAnsiTheme="minorHAnsi" w:cstheme="minorHAnsi"/>
+        </w:rPr>
+        <w:t xml:space="preserve">in die Konsole geschrieben wurden, die </w:t>
+      </w:r>
+      <w:r>
+        <w:rPr>
+          <w:rFonts w:asciiTheme="minorHAnsi" w:hAnsiTheme="minorHAnsi" w:cstheme="minorHAnsi"/>
+        </w:rPr>
+        <w:t>„</w:t>
+      </w:r>
+      <w:proofErr w:type="spellStart"/>
+      <w:r>
+        <w:rPr>
+          <w:rFonts w:asciiTheme="minorHAnsi" w:hAnsiTheme="minorHAnsi" w:cstheme="minorHAnsi"/>
+        </w:rPr>
+        <w:t>foundContact</w:t>
+      </w:r>
+      <w:proofErr w:type="spellEnd"/>
+      <w:r>
+        <w:rPr>
+          <w:rFonts w:asciiTheme="minorHAnsi" w:hAnsiTheme="minorHAnsi" w:cstheme="minorHAnsi"/>
+        </w:rPr>
+        <w:t>“</w:t>
+      </w:r>
+      <w:r>
+        <w:rPr>
+          <w:rFonts w:asciiTheme="minorHAnsi" w:hAnsiTheme="minorHAnsi" w:cstheme="minorHAnsi"/>
+        </w:rPr>
+        <w:t xml:space="preserve">-Funktion den Rückgabewert </w:t>
+      </w:r>
+      <w:proofErr w:type="spellStart"/>
+      <w:r>
+        <w:rPr>
+          <w:rFonts w:asciiTheme="minorHAnsi" w:hAnsiTheme="minorHAnsi" w:cstheme="minorHAnsi"/>
+        </w:rPr>
+        <w:t>undefined</w:t>
+      </w:r>
+      <w:proofErr w:type="spellEnd"/>
+      <w:r>
+        <w:rPr>
+          <w:rFonts w:asciiTheme="minorHAnsi" w:hAnsiTheme="minorHAnsi" w:cstheme="minorHAnsi"/>
+        </w:rPr>
+        <w:t xml:space="preserve"> erhielt und somit nicht mit der geokodierten Adresse </w:t>
+      </w:r>
+      <w:proofErr w:type="spellStart"/>
+      <w:r>
+        <w:rPr>
+          <w:rFonts w:asciiTheme="minorHAnsi" w:hAnsiTheme="minorHAnsi" w:cstheme="minorHAnsi"/>
+        </w:rPr>
+        <w:t>wieterarbeiten</w:t>
+      </w:r>
+      <w:proofErr w:type="spellEnd"/>
+      <w:r>
+        <w:rPr>
+          <w:rFonts w:asciiTheme="minorHAnsi" w:hAnsiTheme="minorHAnsi" w:cstheme="minorHAnsi"/>
+        </w:rPr>
+        <w:t xml:space="preserve"> konnte</w:t>
+      </w:r>
+      <w:r>
+        <w:rPr>
+          <w:rFonts w:asciiTheme="minorHAnsi" w:hAnsiTheme="minorHAnsi" w:cstheme="minorHAnsi"/>
+        </w:rPr>
+        <w:t xml:space="preserve"> (s. Abb. 10)</w:t>
+      </w:r>
+      <w:r>
+        <w:rPr>
+          <w:rFonts w:asciiTheme="minorHAnsi" w:hAnsiTheme="minorHAnsi" w:cstheme="minorHAnsi"/>
+        </w:rPr>
+        <w:t>.</w:t>
+      </w:r>
+      <w:r>
+        <w:rPr>
+          <w:rFonts w:asciiTheme="minorHAnsi" w:hAnsiTheme="minorHAnsi" w:cstheme="minorHAnsi"/>
+        </w:rPr>
+        <w:t xml:space="preserve"> Uns wurde bewusst, dass der Code parallel ausgeführt worden sein musste, sodass die Abfrage, ob das Attribut </w:t>
+      </w:r>
+      <w:proofErr w:type="spellStart"/>
+      <w:r>
+        <w:rPr>
+          <w:rFonts w:asciiTheme="minorHAnsi" w:hAnsiTheme="minorHAnsi" w:cstheme="minorHAnsi"/>
+        </w:rPr>
+        <w:t>result</w:t>
+      </w:r>
+      <w:proofErr w:type="spellEnd"/>
+      <w:r>
+        <w:rPr>
+          <w:rFonts w:asciiTheme="minorHAnsi" w:hAnsiTheme="minorHAnsi" w:cstheme="minorHAnsi"/>
+        </w:rPr>
+        <w:t xml:space="preserve">  </w:t>
+      </w:r>
+      <w:r>
+        <w:rPr>
+          <w:rFonts w:asciiTheme="minorHAnsi" w:hAnsiTheme="minorHAnsi" w:cstheme="minorHAnsi"/>
+        </w:rPr>
+        <w:t xml:space="preserve">definiert wurde, schon beendet war, bevor das Ergebnis selbst zurückgeliefert wurde. Aus diesem Grund wird nun die weitere Verarbeitung der Kontaktadresse (dies beinhaltet vor allem das Hinzufügen eines Markers, eines Detailfensters und das Aktualisieren der Variable </w:t>
+      </w:r>
+      <w:proofErr w:type="spellStart"/>
+      <w:r>
+        <w:rPr>
+          <w:rFonts w:asciiTheme="minorHAnsi" w:hAnsiTheme="minorHAnsi" w:cstheme="minorHAnsi"/>
+        </w:rPr>
+        <w:t>aktStation</w:t>
+      </w:r>
+      <w:proofErr w:type="spellEnd"/>
+      <w:r>
+        <w:rPr>
+          <w:rFonts w:asciiTheme="minorHAnsi" w:hAnsiTheme="minorHAnsi" w:cstheme="minorHAnsi"/>
+        </w:rPr>
+        <w:t xml:space="preserve"> auf den gefundenen Kontakt) in einem Callback an die Funktion „</w:t>
+      </w:r>
+      <w:proofErr w:type="spellStart"/>
+      <w:r>
+        <w:rPr>
+          <w:rFonts w:asciiTheme="minorHAnsi" w:hAnsiTheme="minorHAnsi" w:cstheme="minorHAnsi"/>
+        </w:rPr>
+        <w:t>geocode</w:t>
+      </w:r>
+      <w:proofErr w:type="spellEnd"/>
+      <w:r>
+        <w:rPr>
+          <w:rFonts w:asciiTheme="minorHAnsi" w:hAnsiTheme="minorHAnsi" w:cstheme="minorHAnsi"/>
+        </w:rPr>
+        <w:t>“ übergeben. So kann sichergestellt werden, dass die Geokodierung abgeschlossen ist und erst dann die Ergebnisse verarbeitet werden.</w:t>
+      </w:r>
+    </w:p>
+    <w:p>
+      <w:pPr>
+        <w:keepNext/>
+        <w:spacing w:line="276" w:lineRule="auto"/>
+      </w:pPr>
+      <w:r>
+        <w:rPr>
+          <w:rFonts w:asciiTheme="minorHAnsi" w:hAnsiTheme="minorHAnsi" w:cstheme="minorHAnsi"/>
+          <w:noProof/>
+          <w:lang w:val="en-US"/>
+        </w:rPr>
+        <w:lastRenderedPageBreak/>
+        <mc:AlternateContent>
+          <mc:Choice Requires="wpg">
+            <w:drawing>
+              <wp:anchor distT="0" distB="0" distL="114300" distR="114300" simplePos="0" relativeHeight="251661312" behindDoc="0" locked="0" layoutInCell="1" allowOverlap="1" wp14:anchorId="60443777" wp14:editId="21730375">
+                <wp:simplePos x="0" y="0"/>
+                <wp:positionH relativeFrom="column">
+                  <wp:posOffset>-193675</wp:posOffset>
+                </wp:positionH>
+                <wp:positionV relativeFrom="paragraph">
+                  <wp:posOffset>-59055</wp:posOffset>
+                </wp:positionV>
+                <wp:extent cx="2306320" cy="2610485"/>
+                <wp:effectExtent l="0" t="0" r="0" b="0"/>
+                <wp:wrapTight wrapText="bothSides">
+                  <wp:wrapPolygon edited="0">
+                    <wp:start x="0" y="0"/>
+                    <wp:lineTo x="0" y="21437"/>
+                    <wp:lineTo x="21410" y="21437"/>
+                    <wp:lineTo x="21410" y="0"/>
+                    <wp:lineTo x="0" y="0"/>
+                  </wp:wrapPolygon>
+                </wp:wrapTight>
+                <wp:docPr id="14" name="Gruppieren 14"/>
+                <wp:cNvGraphicFramePr/>
+                <a:graphic xmlns:a="http://schemas.openxmlformats.org/drawingml/2006/main">
+                  <a:graphicData uri="http://schemas.microsoft.com/office/word/2010/wordprocessingGroup">
+                    <wpg:wgp>
+                      <wpg:cNvGrpSpPr/>
+                      <wpg:grpSpPr>
+                        <a:xfrm>
+                          <a:off x="0" y="0"/>
+                          <a:ext cx="2306320" cy="2610485"/>
+                          <a:chOff x="0" y="0"/>
+                          <a:chExt cx="2306320" cy="2610485"/>
+                        </a:xfrm>
+                      </wpg:grpSpPr>
+                      <pic:pic xmlns:pic="http://schemas.openxmlformats.org/drawingml/2006/picture">
+                        <pic:nvPicPr>
+                          <pic:cNvPr id="9" name="Grafik 9"/>
+                          <pic:cNvPicPr>
+                            <a:picLocks noChangeAspect="1"/>
+                          </pic:cNvPicPr>
+                        </pic:nvPicPr>
+                        <pic:blipFill rotWithShape="1">
+                          <a:blip r:embed="rId20">
+                            <a:extLst>
+                              <a:ext uri="{28A0092B-C50C-407E-A947-70E740481C1C}">
+                                <a14:useLocalDpi xmlns:a14="http://schemas.microsoft.com/office/drawing/2010/main" val="0"/>
+                              </a:ext>
+                            </a:extLst>
+                          </a:blip>
+                          <a:srcRect l="1840" t="7838" r="2026" b="37693"/>
+                          <a:stretch/>
+                        </pic:blipFill>
+                        <pic:spPr bwMode="auto">
+                          <a:xfrm>
+                            <a:off x="0" y="0"/>
+                            <a:ext cx="2278380" cy="2186940"/>
+                          </a:xfrm>
+                          <a:prstGeom prst="rect">
+                            <a:avLst/>
+                          </a:prstGeom>
+                          <a:ln>
+                            <a:noFill/>
+                          </a:ln>
+                          <a:extLst>
+                            <a:ext uri="{53640926-AAD7-44D8-BBD7-CCE9431645EC}">
+                              <a14:shadowObscured xmlns:a14="http://schemas.microsoft.com/office/drawing/2010/main"/>
+                            </a:ext>
+                          </a:extLst>
+                        </pic:spPr>
+                      </pic:pic>
+                      <wps:wsp>
+                        <wps:cNvPr id="12" name="Textfeld 12"/>
+                        <wps:cNvSpPr txBox="1"/>
+                        <wps:spPr>
+                          <a:xfrm>
+                            <a:off x="0" y="2179320"/>
+                            <a:ext cx="2306320" cy="431165"/>
+                          </a:xfrm>
+                          <a:prstGeom prst="rect">
+                            <a:avLst/>
+                          </a:prstGeom>
+                          <a:solidFill>
+                            <a:prstClr val="white"/>
+                          </a:solidFill>
+                          <a:ln>
+                            <a:noFill/>
+                          </a:ln>
+                          <a:effectLst/>
+                        </wps:spPr>
+                        <wps:txbx>
+                          <w:txbxContent>
+                            <w:p>
+                              <w:pPr>
+                                <w:pStyle w:val="Beschriftung"/>
+                                <w:jc w:val="left"/>
+                                <w:rPr>
+                                  <w:rStyle w:val="SchwacheHervorhebung"/>
+                                </w:rPr>
+                              </w:pPr>
+                              <w:r>
+                                <w:rPr>
+                                  <w:rStyle w:val="SchwacheHervorhebung"/>
+                                </w:rPr>
+                                <w:t xml:space="preserve">Abbildung </w:t>
+                              </w:r>
+                              <w:r>
+                                <w:rPr>
+                                  <w:rStyle w:val="SchwacheHervorhebung"/>
+                                </w:rPr>
+                                <w:fldChar w:fldCharType="begin"/>
+                              </w:r>
+                              <w:r>
+                                <w:rPr>
+                                  <w:rStyle w:val="SchwacheHervorhebung"/>
+                                </w:rPr>
+                                <w:instrText xml:space="preserve"> SEQ Abbildung \* ARABIC </w:instrText>
+                              </w:r>
+                              <w:r>
+                                <w:rPr>
+                                  <w:rStyle w:val="SchwacheHervorhebung"/>
+                                </w:rPr>
+                                <w:fldChar w:fldCharType="separate"/>
+                              </w:r>
+                              <w:r>
+                                <w:rPr>
+                                  <w:rStyle w:val="SchwacheHervorhebung"/>
+                                  <w:noProof/>
+                                </w:rPr>
+                                <w:t>9</w:t>
+                              </w:r>
+                              <w:r>
+                                <w:rPr>
+                                  <w:rStyle w:val="SchwacheHervorhebung"/>
+                                </w:rPr>
+                                <w:fldChar w:fldCharType="end"/>
+                              </w:r>
+                              <w:r>
+                                <w:rPr>
+                                  <w:rStyle w:val="SchwacheHervorhebung"/>
+                                </w:rPr>
+                                <w:t>:</w:t>
+                              </w:r>
+                              <w:r>
+                                <w:rPr>
+                                  <w:rStyle w:val="SchwacheHervorhebung"/>
+                                </w:rPr>
+                                <w:t xml:space="preserve"> Kontakte in der Ergebnisliste</w:t>
+                              </w:r>
+                              <w:r>
+                                <w:rPr>
+                                  <w:rStyle w:val="SchwacheHervorhebung"/>
+                                </w:rPr>
+                                <w:t>, Quelle: selbst aufgenommen, 26.02.2018 15:05</w:t>
+                              </w:r>
+                            </w:p>
+                          </w:txbxContent>
+                        </wps:txbx>
+                        <wps:bodyPr rot="0" spcFirstLastPara="0" vertOverflow="overflow" horzOverflow="overflow" vert="horz" wrap="square" lIns="0" tIns="0" rIns="0" bIns="0" numCol="1" spcCol="0" rtlCol="0" fromWordArt="0" anchor="t" anchorCtr="0" forceAA="0" compatLnSpc="1">
+                          <a:prstTxWarp prst="textNoShape">
+                            <a:avLst/>
+                          </a:prstTxWarp>
+                          <a:spAutoFit/>
+                        </wps:bodyPr>
+                      </wps:wsp>
+                    </wpg:wgp>
+                  </a:graphicData>
+                </a:graphic>
+                <wp14:sizeRelH relativeFrom="margin">
+                  <wp14:pctWidth>0</wp14:pctWidth>
+                </wp14:sizeRelH>
+                <wp14:sizeRelV relativeFrom="margin">
+                  <wp14:pctHeight>0</wp14:pctHeight>
+                </wp14:sizeRelV>
+              </wp:anchor>
+            </w:drawing>
+          </mc:Choice>
+          <mc:Fallback>
+            <w:pict>
+              <v:group id="Gruppieren 14" o:spid="_x0000_s1027" style="position:absolute;left:0;text-align:left;margin-left:-15.25pt;margin-top:-4.65pt;width:181.6pt;height:205.55pt;z-index:251661312;mso-position-horizontal-relative:text;mso-position-vertical-relative:text;mso-width-relative:margin;mso-height-relative:margin" coordsize="23063,26104" o:gfxdata="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">
+                <v:shapetype id="_x0000_t75" coordsize="21600,21600" o:spt="75" o:preferrelative="t" path="m@4@5l@4@11@9@11@9@5xe" filled="f" stroked="f">
+                  <v:stroke joinstyle="miter"/>
+                  <v:formulas>
+                    <v:f eqn="if lineDrawn pixelLineWidth 0"/>
+                    <v:f eqn="sum @0 1 0"/>
+                    <v:f eqn="sum 0 0 @1"/>
+                    <v:f eqn="prod @2 1 2"/>
+                    <v:f eqn="prod @3 21600 pixelWidth"/>
+                    <v:f eqn="prod @3 21600 pixelHeight"/>
+                    <v:f eqn="sum @0 0 1"/>
+                    <v:f eqn="prod @6 1 2"/>
+                    <v:f eqn="prod @7 21600 pixelWidth"/>
+                    <v:f eqn="sum @8 21600 0"/>
+                    <v:f eqn="prod @7 21600 pixelHeight"/>
+                    <v:f eqn="sum @10 21600 0"/>
+                  </v:formulas>
+                  <v:path o:extrusionok="f" gradientshapeok="t" o:connecttype="rect"/>
+                  <o:lock v:ext="edit" aspectratio="t"/>
+                </v:shapetype>
+                <v:shape id="Grafik 9" o:spid="_x0000_s1028" type="#_x0000_t75" style="position:absolute;width:22783;height:21869;visibility:visible;mso-wrap-style:square" o:gfxdata="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">
+                  <v:imagedata r:id="rId21" o:title="" croptop="5137f" cropbottom="24702f" cropleft="1206f" cropright="1328f"/>
+                  <v:path arrowok="t"/>
+                </v:shape>
+                <v:shape id="Textfeld 12" o:spid="_x0000_s1029" type="#_x0000_t202" style="position:absolute;top:21793;width:23063;height:4311;visibility:visible;mso-wrap-style:square;v-text-anchor:top" o:gfxdata="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" stroked="f">
+                  <v:textbox style="mso-fit-shape-to-text:t" inset="0,0,0,0">
+                    <w:txbxContent>
+                      <w:p>
+                        <w:pPr>
+                          <w:pStyle w:val="Beschriftung"/>
+                          <w:jc w:val="left"/>
+                          <w:rPr>
+                            <w:rStyle w:val="SchwacheHervorhebung"/>
+                          </w:rPr>
+                        </w:pPr>
+                        <w:r>
+                          <w:rPr>
+                            <w:rStyle w:val="SchwacheHervorhebung"/>
+                          </w:rPr>
+                          <w:t xml:space="preserve">Abbildung </w:t>
+                        </w:r>
+                        <w:r>
+                          <w:rPr>
+                            <w:rStyle w:val="SchwacheHervorhebung"/>
+                          </w:rPr>
+                          <w:fldChar w:fldCharType="begin"/>
+                        </w:r>
+                        <w:r>
+                          <w:rPr>
+                            <w:rStyle w:val="SchwacheHervorhebung"/>
+                          </w:rPr>
+                          <w:instrText xml:space="preserve"> SEQ Abbildung \* ARABIC </w:instrText>
+                        </w:r>
+                        <w:r>
+                          <w:rPr>
+                            <w:rStyle w:val="SchwacheHervorhebung"/>
+                          </w:rPr>
+                          <w:fldChar w:fldCharType="separate"/>
+                        </w:r>
+                        <w:r>
+                          <w:rPr>
+                            <w:rStyle w:val="SchwacheHervorhebung"/>
+                            <w:noProof/>
+                          </w:rPr>
+                          <w:t>9</w:t>
+                        </w:r>
+                        <w:r>
+                          <w:rPr>
+                            <w:rStyle w:val="SchwacheHervorhebung"/>
+                          </w:rPr>
+                          <w:fldChar w:fldCharType="end"/>
+                        </w:r>
+                        <w:r>
+                          <w:rPr>
+                            <w:rStyle w:val="SchwacheHervorhebung"/>
+                          </w:rPr>
+                          <w:t>:</w:t>
+                        </w:r>
+                        <w:r>
+                          <w:rPr>
+                            <w:rStyle w:val="SchwacheHervorhebung"/>
+                          </w:rPr>
+                          <w:t xml:space="preserve"> Kontakte in der Ergebnisliste</w:t>
+                        </w:r>
+                        <w:r>
+                          <w:rPr>
+                            <w:rStyle w:val="SchwacheHervorhebung"/>
+                          </w:rPr>
+                          <w:t>, Quelle: selbst aufgenommen, 26.02.2018 15:05</w:t>
+                        </w:r>
+                      </w:p>
+                    </w:txbxContent>
+                  </v:textbox>
+                </v:shape>
+                <w10:wrap type="tight"/>
+              </v:group>
+            </w:pict>
+          </mc:Fallback>
+        </mc:AlternateContent>
+      </w:r>
+      <w:r>
+        <w:rPr>
+          <w:noProof/>
+          <w:lang w:val="en-US"/>
+        </w:rPr>
+        <w:drawing>
+          <wp:inline distT="0" distB="0" distL="0" distR="0" wp14:anchorId="2DDB8307" wp14:editId="28DB6C59">
+            <wp:extent cx="3429000" cy="1684900"/>
+            <wp:effectExtent l="0" t="0" r="0" b="0"/>
+            <wp:docPr id="13" name="Grafik 13"/>
+            <wp:cNvGraphicFramePr>
+              <a:graphicFrameLocks xmlns:a="http://schemas.openxmlformats.org/drawingml/2006/main" noChangeAspect="1"/>
+            </wp:cNvGraphicFramePr>
+            <a:graphic xmlns:a="http://schemas.openxmlformats.org/drawingml/2006/main">
+              <a:graphicData uri="http://schemas.openxmlformats.org/drawingml/2006/picture">
+                <pic:pic xmlns:pic="http://schemas.openxmlformats.org/drawingml/2006/picture">
+                  <pic:nvPicPr>
+                    <pic:cNvPr id="0" name=""/>
+                    <pic:cNvPicPr/>
+                  </pic:nvPicPr>
+                  <pic:blipFill>
+                    <a:blip r:embed="rId22"/>
+                    <a:stretch>
+                      <a:fillRect/>
+                    </a:stretch>
+                  </pic:blipFill>
+                  <pic:spPr>
+                    <a:xfrm>
+                      <a:off x="0" y="0"/>
+                      <a:ext cx="3431694" cy="1686224"/>
+                    </a:xfrm>
+                    <a:prstGeom prst="rect">
+                      <a:avLst/>
+                    </a:prstGeom>
+                  </pic:spPr>
+                </pic:pic>
+              </a:graphicData>
+            </a:graphic>
+          </wp:inline>
+        </w:drawing>
+      </w:r>
+      <w:r>
+        <w:rPr>
+          <w:noProof/>
+        </w:rPr>
+        <w:t xml:space="preserve"> </w:t>
+      </w:r>
+    </w:p>
+    <w:p>
+      <w:pPr>
+        <w:pStyle w:val="Beschriftung"/>
+        <w:jc w:val="both"/>
+        <w:rPr>
+          <w:rFonts w:asciiTheme="minorHAnsi" w:hAnsiTheme="minorHAnsi" w:cstheme="minorHAnsi"/>
+        </w:rPr>
+      </w:pPr>
+      <w:r>
+        <w:rPr>
+          <w:rStyle w:val="SchwacheHervorhebung"/>
+        </w:rPr>
+        <w:t xml:space="preserve">Abbildung </w:t>
+      </w:r>
+      <w:r>
+        <w:rPr>
+          <w:rStyle w:val="SchwacheHervorhebung"/>
+        </w:rPr>
+        <w:fldChar w:fldCharType="begin"/>
+      </w:r>
+      <w:r>
+        <w:rPr>
+          <w:rStyle w:val="SchwacheHervorhebung"/>
+        </w:rPr>
+        <w:instrText xml:space="preserve"> SEQ Abbildung \* ARABIC </w:instrText>
+      </w:r>
+      <w:r>
+        <w:rPr>
+          <w:rStyle w:val="SchwacheHervorhebung"/>
+        </w:rPr>
+        <w:fldChar w:fldCharType="separate"/>
+      </w:r>
+      <w:r>
+        <w:rPr>
+          <w:rStyle w:val="SchwacheHervorhebung"/>
+          <w:noProof/>
+        </w:rPr>
+        <w:t>10</w:t>
+      </w:r>
+      <w:r>
+        <w:rPr>
+          <w:rStyle w:val="SchwacheHervorhebung"/>
+        </w:rPr>
+        <w:fldChar w:fldCharType="end"/>
+      </w:r>
+      <w:r>
+        <w:rPr>
+          <w:rStyle w:val="SchwacheHervorhebung"/>
+        </w:rPr>
+        <w:t>:  Ausschnitt aus der Dateihistorie vom 25.02.18 17:42, Quelle: selbst aufgenommen, 27.02.18, 13:30</w:t>
+      </w:r>
+    </w:p>
+    <w:p>
+      <w:pPr>
+        <w:spacing w:line="276" w:lineRule="auto"/>
+        <w:rPr>
+          <w:rFonts w:asciiTheme="minorHAnsi" w:hAnsiTheme="minorHAnsi" w:cstheme="minorHAnsi"/>
+        </w:rPr>
+      </w:pPr>
+      <w:r>
+        <w:rPr>
+          <w:noProof/>
+        </w:rPr>
+        <mc:AlternateContent>
+          <mc:Choice Requires="wps">
+            <w:drawing>
+              <wp:anchor distT="0" distB="0" distL="114300" distR="114300" simplePos="0" relativeHeight="251664384" behindDoc="0" locked="0" layoutInCell="1" allowOverlap="1" wp14:anchorId="60567846" wp14:editId="60B828E9">
+                <wp:simplePos x="0" y="0"/>
+                <wp:positionH relativeFrom="column">
+                  <wp:posOffset>-2396490</wp:posOffset>
+                </wp:positionH>
+                <wp:positionV relativeFrom="paragraph">
+                  <wp:posOffset>2183765</wp:posOffset>
+                </wp:positionV>
+                <wp:extent cx="5761355" cy="635"/>
+                <wp:effectExtent l="0" t="0" r="0" b="0"/>
+                <wp:wrapTight wrapText="bothSides">
+                  <wp:wrapPolygon edited="0">
+                    <wp:start x="0" y="0"/>
+                    <wp:lineTo x="0" y="21600"/>
+                    <wp:lineTo x="21600" y="21600"/>
+                    <wp:lineTo x="21600" y="0"/>
+                  </wp:wrapPolygon>
+                </wp:wrapTight>
+                <wp:docPr id="15" name="Textfeld 15"/>
+                <wp:cNvGraphicFramePr/>
+                <a:graphic xmlns:a="http://schemas.openxmlformats.org/drawingml/2006/main">
+                  <a:graphicData uri="http://schemas.microsoft.com/office/word/2010/wordprocessingShape">
+                    <wps:wsp>
+                      <wps:cNvSpPr txBox="1"/>
+                      <wps:spPr>
+                        <a:xfrm>
+                          <a:off x="0" y="0"/>
+                          <a:ext cx="5761355" cy="635"/>
                         </a:xfrm>
                         <a:prstGeom prst="rect">
                           <a:avLst/>
@@ -5946,7 +6632,7 @@
                               <w:rPr>
                                 <w:rStyle w:val="SchwacheHervorhebung"/>
                               </w:rPr>
-                              <w:t>8</w:t>
+                              <w:t>11</w:t>
                             </w:r>
                             <w:r>
                               <w:rPr>
@@ -5958,7 +6644,21 @@
                               <w:rPr>
                                 <w:rStyle w:val="SchwacheHervorhebung"/>
                               </w:rPr>
-                              <w:t>: Finden der Koordinaten des aktuellen Bahnhofs</w:t>
+                              <w:t xml:space="preserve"> : Die Methode </w:t>
+                            </w:r>
+                            <w:proofErr w:type="spellStart"/>
+                            <w:r>
+                              <w:rPr>
+                                <w:rStyle w:val="SchwacheHervorhebung"/>
+                              </w:rPr>
+                              <w:t>geocode</w:t>
+                            </w:r>
+                            <w:proofErr w:type="spellEnd"/>
+                            <w:r>
+                              <w:rPr>
+                                <w:rStyle w:val="SchwacheHervorhebung"/>
+                              </w:rPr>
+                              <w:t>, Quelle: selbst aufgenommen, 27.02.18, 16:24</w:t>
                             </w:r>
                           </w:p>
                         </w:txbxContent>
@@ -5972,16 +6672,12 @@
                     </wps:wsp>
                   </a:graphicData>
                 </a:graphic>
-              </wp:inline>
+              </wp:anchor>
             </w:drawing>
           </mc:Choice>
           <mc:Fallback>
             <w:pict>
-              <v:shapetype id="_x0000_t202" coordsize="21600,21600" o:spt="202" path="m,l,21600r21600,l21600,xe">
-                <v:stroke joinstyle="miter"/>
-                <v:path gradientshapeok="t" o:connecttype="rect"/>
-              </v:shapetype>
-              <v:shape id="Textfeld 11" o:spid="_x0000_s1026" type="#_x0000_t202" style="width:388.9pt;height:.05pt;visibility:visible;mso-wrap-style:square;mso-left-percent:-10001;mso-top-percent:-10001;mso-position-horizontal:absolute;mso-position-horizontal-relative:char;mso-position-vertical:absolute;mso-position-vertical-relative:line;mso-left-percent:-10001;mso-top-percent:-10001;v-text-anchor:top" o:gfxdata="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" stroked="f">
+              <v:shape id="Textfeld 15" o:spid="_x0000_s1030" type="#_x0000_t202" style="position:absolute;left:0;text-align:left;margin-left:-188.7pt;margin-top:171.95pt;width:453.65pt;height:.05pt;z-index:251664384;visibility:visible;mso-wrap-style:square;mso-wrap-distance-left:9pt;mso-wrap-distance-top:0;mso-wrap-distance-right:9pt;mso-wrap-distance-bottom:0;mso-position-horizontal:absolute;mso-position-horizontal-relative:text;mso-position-vertical:absolute;mso-position-vertical-relative:text;v-text-anchor:top" o:gfxdata="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" stroked="f">
                 <v:textbox style="mso-fit-shape-to-text:t" inset="0,0,0,0">
                   <w:txbxContent>
                     <w:p>
@@ -6020,7 +6716,7 @@
                         <w:rPr>
                           <w:rStyle w:val="SchwacheHervorhebung"/>
                         </w:rPr>
-                        <w:t>8</w:t>
+                        <w:t>11</w:t>
                       </w:r>
                       <w:r>
                         <w:rPr>
@@ -6032,17 +6728,127 @@
                         <w:rPr>
                           <w:rStyle w:val="SchwacheHervorhebung"/>
                         </w:rPr>
-                        <w:t>: Finden der Koordinaten des aktuellen Bahnhofs</w:t>
+                        <w:t xml:space="preserve"> : Die Methode </w:t>
+                      </w:r>
+                      <w:proofErr w:type="spellStart"/>
+                      <w:r>
+                        <w:rPr>
+                          <w:rStyle w:val="SchwacheHervorhebung"/>
+                        </w:rPr>
+                        <w:t>geocode</w:t>
+                      </w:r>
+                      <w:proofErr w:type="spellEnd"/>
+                      <w:r>
+                        <w:rPr>
+                          <w:rStyle w:val="SchwacheHervorhebung"/>
+                        </w:rPr>
+                        <w:t>, Quelle: selbst aufgenommen, 27.02.18, 16:24</w:t>
                       </w:r>
                     </w:p>
                   </w:txbxContent>
                 </v:textbox>
-                <w10:anchorlock/>
+                <w10:wrap type="tight"/>
               </v:shape>
             </w:pict>
           </mc:Fallback>
         </mc:AlternateContent>
       </w:r>
+      <w:r>
+        <w:rPr>
+          <w:rStyle w:val="SchwacheHervorhebung"/>
+        </w:rPr>
+        <w:drawing>
+          <wp:anchor distT="0" distB="0" distL="114300" distR="114300" simplePos="0" relativeHeight="251662336" behindDoc="1" locked="0" layoutInCell="1" allowOverlap="1" wp14:anchorId="5A4C5690" wp14:editId="2B50EE20">
+            <wp:simplePos x="0" y="0"/>
+            <wp:positionH relativeFrom="column">
+              <wp:posOffset>-2396490</wp:posOffset>
+            </wp:positionH>
+            <wp:positionV relativeFrom="paragraph">
+              <wp:posOffset>353060</wp:posOffset>
+            </wp:positionV>
+            <wp:extent cx="5761355" cy="1773555"/>
+            <wp:effectExtent l="0" t="0" r="0" b="0"/>
+            <wp:wrapTight wrapText="bothSides">
+              <wp:wrapPolygon edited="0">
+                <wp:start x="0" y="0"/>
+                <wp:lineTo x="0" y="21345"/>
+                <wp:lineTo x="21498" y="21345"/>
+                <wp:lineTo x="21498" y="0"/>
+                <wp:lineTo x="0" y="0"/>
+              </wp:wrapPolygon>
+            </wp:wrapTight>
+            <wp:docPr id="2" name="Grafik 2"/>
+            <wp:cNvGraphicFramePr>
+              <a:graphicFrameLocks xmlns:a="http://schemas.openxmlformats.org/drawingml/2006/main" noChangeAspect="1"/>
+            </wp:cNvGraphicFramePr>
+            <a:graphic xmlns:a="http://schemas.openxmlformats.org/drawingml/2006/main">
+              <a:graphicData uri="http://schemas.openxmlformats.org/drawingml/2006/picture">
+                <pic:pic xmlns:pic="http://schemas.openxmlformats.org/drawingml/2006/picture">
+                  <pic:nvPicPr>
+                    <pic:cNvPr id="0" name=""/>
+                    <pic:cNvPicPr/>
+                  </pic:nvPicPr>
+                  <pic:blipFill>
+                    <a:blip r:embed="rId23">
+                      <a:extLst>
+                        <a:ext uri="{28A0092B-C50C-407E-A947-70E740481C1C}">
+                          <a14:useLocalDpi xmlns:a14="http://schemas.microsoft.com/office/drawing/2010/main" val="0"/>
+                        </a:ext>
+                      </a:extLst>
+                    </a:blip>
+                    <a:stretch>
+                      <a:fillRect/>
+                    </a:stretch>
+                  </pic:blipFill>
+                  <pic:spPr>
+                    <a:xfrm>
+                      <a:off x="0" y="0"/>
+                      <a:ext cx="5761355" cy="1773555"/>
+                    </a:xfrm>
+                    <a:prstGeom prst="rect">
+                      <a:avLst/>
+                    </a:prstGeom>
+                  </pic:spPr>
+                </pic:pic>
+              </a:graphicData>
+            </a:graphic>
+            <wp14:sizeRelH relativeFrom="page">
+              <wp14:pctWidth>0</wp14:pctWidth>
+            </wp14:sizeRelH>
+            <wp14:sizeRelV relativeFrom="page">
+              <wp14:pctHeight>0</wp14:pctHeight>
+            </wp14:sizeRelV>
+          </wp:anchor>
+        </w:drawing>
+      </w:r>
+      <w:r>
+        <w:rPr>
+          <w:rFonts w:asciiTheme="minorHAnsi" w:hAnsiTheme="minorHAnsi" w:cstheme="minorHAnsi"/>
+        </w:rPr>
+        <w:t xml:space="preserve"> </w:t>
+      </w:r>
+      <w:r>
+        <w:rPr>
+          <w:noProof/>
+        </w:rPr>
+        <w:t xml:space="preserve"> </w:t>
+      </w:r>
+    </w:p>
+    <w:p>
+      <w:pPr>
+        <w:pStyle w:val="berschrift2"/>
+        <w:rPr>
+          <w:lang w:val="de-DE"/>
+        </w:rPr>
+      </w:pPr>
+      <w:bookmarkStart w:id="50" w:name="_Toc507170377"/>
+      <w:r>
+        <w:rPr>
+          <w:lang w:val="de-DE"/>
+        </w:rPr>
+        <w:t>Aktualisierung des aktuellen Bahnhofs</w:t>
+      </w:r>
+      <w:bookmarkEnd w:id="50"/>
     </w:p>
     <w:p>
       <w:pPr>
@@ -6055,191 +6861,159 @@
         <w:rPr>
           <w:rFonts w:asciiTheme="minorHAnsi" w:hAnsiTheme="minorHAnsi" w:cstheme="minorHAnsi"/>
         </w:rPr>
-        <w:t xml:space="preserve">Für jeden neuen Marker wird ein </w:t>
+        <w:t xml:space="preserve">Ein Problem auf das wir bei der App-Programmierung stießen, war die seitenübergreifende Bekanntmachung des aktuellen Bahnhofs. Die Schwierigkeit lag darin, dass man nicht nur über Buttons auf den Seiten selbst zwischen diesen wechseln kann, sondern auch über die Tabs am unteren Bildschirmrand, weswegen die Übergabe als Navigation Parameter bei einem Push nicht in Frage kam. </w:t>
+      </w:r>
+    </w:p>
+    <w:p>
+      <w:pPr>
+        <w:spacing w:line="276" w:lineRule="auto"/>
+        <w:rPr>
+          <w:rFonts w:asciiTheme="minorHAnsi" w:hAnsiTheme="minorHAnsi" w:cstheme="minorHAnsi"/>
+        </w:rPr>
+      </w:pPr>
+      <w:r>
+        <w:rPr>
+          <w:rFonts w:asciiTheme="minorHAnsi" w:hAnsiTheme="minorHAnsi" w:cstheme="minorHAnsi"/>
+        </w:rPr>
+        <w:t xml:space="preserve">Eine naheliegende Lösung </w:t>
+      </w:r>
+      <w:proofErr w:type="gramStart"/>
+      <w:r>
+        <w:rPr>
+          <w:rFonts w:asciiTheme="minorHAnsi" w:hAnsiTheme="minorHAnsi" w:cstheme="minorHAnsi"/>
+        </w:rPr>
+        <w:t>stellten</w:t>
+      </w:r>
+      <w:proofErr w:type="gramEnd"/>
+      <w:r>
+        <w:rPr>
+          <w:rFonts w:asciiTheme="minorHAnsi" w:hAnsiTheme="minorHAnsi" w:cstheme="minorHAnsi"/>
+        </w:rPr>
+        <w:t xml:space="preserve"> unserer Meinung nach Events dar. Dieses </w:t>
       </w:r>
       <w:proofErr w:type="spellStart"/>
       <w:r>
         <w:rPr>
           <w:rFonts w:asciiTheme="minorHAnsi" w:hAnsiTheme="minorHAnsi" w:cstheme="minorHAnsi"/>
         </w:rPr>
-        <w:t>Listener</w:t>
+        <w:t>Ionic</w:t>
       </w:r>
       <w:proofErr w:type="spellEnd"/>
       <w:r>
         <w:rPr>
           <w:rFonts w:asciiTheme="minorHAnsi" w:hAnsiTheme="minorHAnsi" w:cstheme="minorHAnsi"/>
         </w:rPr>
-        <w:t xml:space="preserve"> hinzugefügt. Dieser bewirkt, dass bei einem Klick auf den Marker die zugehörige Station als aktuelle Station bekannt gemacht und das Detailfenster geöffnet wird. So kann man zwischen mehreren auf der Karte angezeigten Station ohne erneute Suche hin- und herwechseln.</w:t>
-      </w:r>
-    </w:p>
-    <w:p>
-      <w:pPr>
-        <w:pStyle w:val="berschrift2"/>
-      </w:pPr>
-      <w:bookmarkStart w:id="81" w:name="_Toc507170377"/>
+        <w:t>-Feature bietet die Möglichkeit des seitenübergreifend</w:t>
+      </w:r>
+      <w:bookmarkStart w:id="51" w:name="_GoBack"/>
+      <w:bookmarkEnd w:id="51"/>
+      <w:r>
+        <w:rPr>
+          <w:rFonts w:asciiTheme="minorHAnsi" w:hAnsiTheme="minorHAnsi" w:cstheme="minorHAnsi"/>
+        </w:rPr>
+        <w:t>en Nachrichtenaustauschs inklusive Parameterübergabe. Eine Seite veröffentlicht ein Event, beispielsweise die Änderung des aktuellen Bahnhofs, und liefert dabei den neuen Bahnhof gleich mit. Die anderen Seiten abonnieren diese Events und aktualisieren dann ihre aktuelle Station auf die mitgelieferte. Auch gibt es die Möglichkeit, in diesem Zuge noch andere Funktionen auszuführen, so wie zum Beispiel auf der Detailseite das Laden, ob  Parkplatzinformationen zum aktuellen Bahnhof existieren, wovon abhängt, ob der Button, der auf die Parkplatzseite verlinkt, angezeigt wird oder nicht.</w:t>
+      </w:r>
+    </w:p>
+    <w:p>
+      <w:pPr>
+        <w:spacing w:line="276" w:lineRule="auto"/>
+        <w:rPr>
+          <w:rFonts w:asciiTheme="minorHAnsi" w:hAnsiTheme="minorHAnsi" w:cstheme="minorHAnsi"/>
+        </w:rPr>
+      </w:pPr>
+      <w:r>
+        <w:rPr>
+          <w:rFonts w:asciiTheme="minorHAnsi" w:hAnsiTheme="minorHAnsi" w:cstheme="minorHAnsi"/>
+        </w:rPr>
+        <w:lastRenderedPageBreak/>
+        <w:t xml:space="preserve">Später stellte sich heraus, dass die Lösung nicht ausreichend war, da Seiten erst Events abonnieren können, wenn der Konstruktor bereits aufgerufen wurde. Wählte man also einen Bahnhof, und öffnete dann den Tab „Details“, fehlte dort die Information, dass schon ein aktueller Bahnhof existiert, da das Event, das bei der </w:t>
+      </w:r>
       <w:proofErr w:type="spellStart"/>
       <w:r>
-        <w:t>Aktualisierung</w:t>
+        <w:rPr>
+          <w:rFonts w:asciiTheme="minorHAnsi" w:hAnsiTheme="minorHAnsi" w:cstheme="minorHAnsi"/>
+        </w:rPr>
+        <w:t>Bahnshofsauswahl</w:t>
       </w:r>
       <w:proofErr w:type="spellEnd"/>
       <w:r>
-        <w:t xml:space="preserve"> des </w:t>
+        <w:rPr>
+          <w:rFonts w:asciiTheme="minorHAnsi" w:hAnsiTheme="minorHAnsi" w:cstheme="minorHAnsi"/>
+        </w:rPr>
+        <w:t xml:space="preserve"> ausgelöst worden war, noch nicht von der Detailseite registriert worden war. Der Konstruktor war nämlich erst nach Klick des Tabs aufgerufen worden und somit wurde auch dort erst </w:t>
+      </w:r>
+      <w:proofErr w:type="gramStart"/>
+      <w:r>
+        <w:rPr>
+          <w:rFonts w:asciiTheme="minorHAnsi" w:hAnsiTheme="minorHAnsi" w:cstheme="minorHAnsi"/>
+        </w:rPr>
+        <w:t>das</w:t>
+      </w:r>
+      <w:proofErr w:type="gramEnd"/>
+      <w:r>
+        <w:rPr>
+          <w:rFonts w:asciiTheme="minorHAnsi" w:hAnsiTheme="minorHAnsi" w:cstheme="minorHAnsi"/>
+        </w:rPr>
+        <w:t xml:space="preserve"> Event abonniert.</w:t>
+      </w:r>
+    </w:p>
+    <w:p>
+      <w:pPr>
+        <w:spacing w:line="276" w:lineRule="auto"/>
+        <w:rPr>
+          <w:rFonts w:asciiTheme="minorHAnsi" w:hAnsiTheme="minorHAnsi" w:cstheme="minorHAnsi"/>
+        </w:rPr>
+      </w:pPr>
+      <w:r>
+        <w:rPr>
+          <w:rFonts w:asciiTheme="minorHAnsi" w:hAnsiTheme="minorHAnsi" w:cstheme="minorHAnsi"/>
+        </w:rPr>
+        <w:t>Aus diesem Grund erstellten wir den Data Provider. Immer wenn das „</w:t>
       </w:r>
       <w:proofErr w:type="spellStart"/>
       <w:r>
-        <w:t>aktuellen</w:t>
+        <w:rPr>
+          <w:rFonts w:asciiTheme="minorHAnsi" w:hAnsiTheme="minorHAnsi" w:cstheme="minorHAnsi"/>
+        </w:rPr>
+        <w:t>station:changed</w:t>
       </w:r>
       <w:proofErr w:type="spellEnd"/>
       <w:r>
-        <w:t xml:space="preserve"> </w:t>
+        <w:rPr>
+          <w:rFonts w:asciiTheme="minorHAnsi" w:hAnsiTheme="minorHAnsi" w:cstheme="minorHAnsi"/>
+        </w:rPr>
+        <w:t xml:space="preserve">“-Event veröffentlicht wird, wird der neue Bahnhof auch in das </w:t>
       </w:r>
       <w:proofErr w:type="spellStart"/>
       <w:r>
-        <w:t>Bahnhofs</w:t>
-      </w:r>
-      <w:bookmarkEnd w:id="81"/>
+        <w:rPr>
+          <w:rFonts w:asciiTheme="minorHAnsi" w:hAnsiTheme="minorHAnsi" w:cstheme="minorHAnsi"/>
+        </w:rPr>
+        <w:t>aktStation</w:t>
+      </w:r>
       <w:proofErr w:type="spellEnd"/>
-    </w:p>
-    <w:p>
-      <w:pPr>
-        <w:spacing w:line="276" w:lineRule="auto"/>
-        <w:rPr>
-          <w:rFonts w:asciiTheme="minorHAnsi" w:hAnsiTheme="minorHAnsi" w:cstheme="minorHAnsi"/>
-        </w:rPr>
-      </w:pPr>
-      <w:r>
-        <w:rPr>
-          <w:rFonts w:asciiTheme="minorHAnsi" w:hAnsiTheme="minorHAnsi" w:cstheme="minorHAnsi"/>
-        </w:rPr>
-        <w:t xml:space="preserve">Ein Problem auf das wir bei der App-Programmierung stießen, war die seitenübergreifende Bekanntmachung des aktuellen Bahnhofs. Die Schwierigkeit lag darin, dass man nicht nur über Buttons auf den Seiten selbst zwischen diesen wechseln kann, sondern auch über die Tabs am unteren Bildschirmrand, weswegen die Übergabe als Navigation Parameter bei einem Push nicht in Frage kam. </w:t>
-      </w:r>
-    </w:p>
-    <w:p>
-      <w:pPr>
-        <w:spacing w:line="276" w:lineRule="auto"/>
-        <w:rPr>
-          <w:rFonts w:asciiTheme="minorHAnsi" w:hAnsiTheme="minorHAnsi" w:cstheme="minorHAnsi"/>
-        </w:rPr>
-      </w:pPr>
-      <w:r>
-        <w:rPr>
-          <w:rFonts w:asciiTheme="minorHAnsi" w:hAnsiTheme="minorHAnsi" w:cstheme="minorHAnsi"/>
-        </w:rPr>
-        <w:t xml:space="preserve">Eine naheliegende Lösung </w:t>
-      </w:r>
-      <w:proofErr w:type="gramStart"/>
-      <w:r>
-        <w:rPr>
-          <w:rFonts w:asciiTheme="minorHAnsi" w:hAnsiTheme="minorHAnsi" w:cstheme="minorHAnsi"/>
-        </w:rPr>
-        <w:t>stellten</w:t>
-      </w:r>
-      <w:proofErr w:type="gramEnd"/>
-      <w:r>
-        <w:rPr>
-          <w:rFonts w:asciiTheme="minorHAnsi" w:hAnsiTheme="minorHAnsi" w:cstheme="minorHAnsi"/>
-        </w:rPr>
-        <w:t xml:space="preserve"> unserer Meinung nach Events dar. Dieses </w:t>
-      </w:r>
-      <w:proofErr w:type="spellStart"/>
-      <w:r>
-        <w:rPr>
-          <w:rFonts w:asciiTheme="minorHAnsi" w:hAnsiTheme="minorHAnsi" w:cstheme="minorHAnsi"/>
-        </w:rPr>
-        <w:t>Ionic</w:t>
-      </w:r>
-      <w:proofErr w:type="spellEnd"/>
-      <w:r>
-        <w:rPr>
-          <w:rFonts w:asciiTheme="minorHAnsi" w:hAnsiTheme="minorHAnsi" w:cstheme="minorHAnsi"/>
-        </w:rPr>
-        <w:t>-Feature bietet die Möglichkeit des seitenübergreifenden Nachrichtenaustauschs inklusive Parameterübergabe. Eine Seite veröffentlicht ein Event, beispielsweise die Änderung des aktuellen Bahnhofs, und liefert dabei den neuen Bahnhof gleich mit. Die anderen Seiten abonnieren diese Events und aktualisieren dann ihre aktuelle Station auf die mitgelieferte. Auch gibt es die Möglichkeit, in diesem Zuge noch andere Funktionen auszuführen, so wie zum Beispiel auf der Detailseite das Laden, ob  Parkplatzinformationen zum aktuellen Bahnhof existieren, wovon abhängt, ob der Button, der auf die Parkplatzseite verlinkt, angezeigt wird oder nicht.</w:t>
-      </w:r>
-    </w:p>
-    <w:p>
-      <w:pPr>
-        <w:spacing w:line="276" w:lineRule="auto"/>
-        <w:rPr>
-          <w:rFonts w:asciiTheme="minorHAnsi" w:hAnsiTheme="minorHAnsi" w:cstheme="minorHAnsi"/>
-        </w:rPr>
-      </w:pPr>
-      <w:r>
-        <w:rPr>
-          <w:rFonts w:asciiTheme="minorHAnsi" w:hAnsiTheme="minorHAnsi" w:cstheme="minorHAnsi"/>
-        </w:rPr>
-        <w:t xml:space="preserve">Später stellte sich heraus, dass die Lösung nicht ausreichend war, da Seiten erst Events abonnieren können, wenn der Konstruktor bereits aufgerufen wurde. Wählte man also einen Bahnhof, und öffnete dann den Tab „Details“, fehlte dort die Information, dass schon ein aktueller Bahnhof existiert, da das Event, das bei der </w:t>
-      </w:r>
-      <w:proofErr w:type="spellStart"/>
-      <w:r>
-        <w:rPr>
-          <w:rFonts w:asciiTheme="minorHAnsi" w:hAnsiTheme="minorHAnsi" w:cstheme="minorHAnsi"/>
-        </w:rPr>
-        <w:t>Bahnshofsauswahl</w:t>
-      </w:r>
-      <w:proofErr w:type="spellEnd"/>
-      <w:r>
-        <w:rPr>
-          <w:rFonts w:asciiTheme="minorHAnsi" w:hAnsiTheme="minorHAnsi" w:cstheme="minorHAnsi"/>
-        </w:rPr>
-        <w:t xml:space="preserve"> ausgelöst worden war, noch nicht von der Detailseite registriert worden war. Der Konstruktor war nämlich erst nach Klick des Tabs aufgerufen worden und somit wurde auch dort erst </w:t>
-      </w:r>
-      <w:proofErr w:type="gramStart"/>
-      <w:r>
-        <w:rPr>
-          <w:rFonts w:asciiTheme="minorHAnsi" w:hAnsiTheme="minorHAnsi" w:cstheme="minorHAnsi"/>
-        </w:rPr>
-        <w:t>das</w:t>
-      </w:r>
-      <w:proofErr w:type="gramEnd"/>
-      <w:r>
-        <w:rPr>
-          <w:rFonts w:asciiTheme="minorHAnsi" w:hAnsiTheme="minorHAnsi" w:cstheme="minorHAnsi"/>
-        </w:rPr>
-        <w:t xml:space="preserve"> Event abonniert.</w:t>
-      </w:r>
-    </w:p>
-    <w:p>
-      <w:pPr>
-        <w:spacing w:line="276" w:lineRule="auto"/>
-        <w:rPr>
-          <w:rFonts w:asciiTheme="minorHAnsi" w:hAnsiTheme="minorHAnsi" w:cstheme="minorHAnsi"/>
-        </w:rPr>
-      </w:pPr>
-      <w:r>
-        <w:rPr>
-          <w:rFonts w:asciiTheme="minorHAnsi" w:hAnsiTheme="minorHAnsi" w:cstheme="minorHAnsi"/>
-        </w:rPr>
-        <w:lastRenderedPageBreak/>
-        <w:t>Aus diesem Grund erstellten wir den Data Provider. Immer wenn das „</w:t>
-      </w:r>
-      <w:proofErr w:type="spellStart"/>
-      <w:r>
-        <w:rPr>
-          <w:rFonts w:asciiTheme="minorHAnsi" w:hAnsiTheme="minorHAnsi" w:cstheme="minorHAnsi"/>
-        </w:rPr>
-        <w:t>station:changed</w:t>
-      </w:r>
-      <w:proofErr w:type="spellEnd"/>
-      <w:r>
-        <w:rPr>
-          <w:rFonts w:asciiTheme="minorHAnsi" w:hAnsiTheme="minorHAnsi" w:cstheme="minorHAnsi"/>
-        </w:rPr>
-        <w:t xml:space="preserve">“-Event veröffentlicht wird, wird der neue Bahnhof auch in das </w:t>
-      </w:r>
-      <w:proofErr w:type="spellStart"/>
-      <w:r>
-        <w:rPr>
-          <w:rFonts w:asciiTheme="minorHAnsi" w:hAnsiTheme="minorHAnsi" w:cstheme="minorHAnsi"/>
-        </w:rPr>
-        <w:t>aktStation</w:t>
-      </w:r>
-      <w:proofErr w:type="spellEnd"/>
       <w:r>
         <w:rPr>
           <w:rFonts w:asciiTheme="minorHAnsi" w:hAnsiTheme="minorHAnsi" w:cstheme="minorHAnsi"/>
         </w:rPr>
         <w:t xml:space="preserve">-Attribut des Data Providers geschrieben. Dort ist dann der aktuelle Bahnhof schon verfügbar, auch wenn die Detail- oder die Parkplatzseite das erste Event verpasst hat. </w:t>
       </w:r>
+      <w:bookmarkStart w:id="52" w:name="_Toc507170378"/>
+    </w:p>
+    <w:p>
+      <w:pPr>
+        <w:pStyle w:val="berschrift1"/>
+      </w:pPr>
+      <w:r>
+        <w:t>Fazit</w:t>
+      </w:r>
+    </w:p>
+    <w:p>
+      <w:pPr>
+        <w:rPr>
+          <w:lang w:eastAsia="de-DE"/>
+        </w:rPr>
+      </w:pPr>
     </w:p>
     <w:p>
       <w:pPr>
@@ -6247,17 +7021,13 @@
         <w:spacing w:after="0"/>
         <w:jc w:val="left"/>
         <w:rPr>
-          <w:rFonts w:cs="Arial"/>
-          <w:b/>
-          <w:bCs/>
-          <w:kern w:val="32"/>
-          <w:sz w:val="28"/>
-          <w:szCs w:val="32"/>
           <w:lang w:eastAsia="de-DE"/>
         </w:rPr>
       </w:pPr>
-      <w:bookmarkStart w:id="82" w:name="_Toc507170378"/>
-      <w:r>
+      <w:r>
+        <w:rPr>
+          <w:lang w:eastAsia="de-DE"/>
+        </w:rPr>
         <w:br w:type="page"/>
       </w:r>
     </w:p>
@@ -6275,18 +7045,17 @@
       <w:r>
         <w:t>verzeichnis</w:t>
       </w:r>
-      <w:bookmarkEnd w:id="82"/>
+      <w:bookmarkEnd w:id="52"/>
     </w:p>
     <w:p>
       <w:pPr>
         <w:pStyle w:val="Listenabsatz"/>
-        <w:spacing w:line="276" w:lineRule="auto"/>
         <w:ind w:left="398"/>
         <w:rPr>
           <w:rFonts w:asciiTheme="minorHAnsi" w:hAnsiTheme="minorHAnsi" w:cstheme="minorHAnsi"/>
         </w:rPr>
       </w:pPr>
-      <w:hyperlink r:id="rId21" w:history="1">
+      <w:hyperlink r:id="rId24" w:history="1">
         <w:r>
           <w:rPr>
             <w:rStyle w:val="Hyperlink"/>
@@ -6305,13 +7074,12 @@
     <w:p>
       <w:pPr>
         <w:pStyle w:val="Listenabsatz"/>
-        <w:spacing w:line="276" w:lineRule="auto"/>
         <w:ind w:left="398"/>
         <w:rPr>
           <w:rFonts w:asciiTheme="minorHAnsi" w:hAnsiTheme="minorHAnsi" w:cstheme="minorHAnsi"/>
         </w:rPr>
       </w:pPr>
-      <w:hyperlink r:id="rId22" w:history="1">
+      <w:hyperlink r:id="rId25" w:history="1">
         <w:r>
           <w:rPr>
             <w:rStyle w:val="Hyperlink"/>
@@ -6330,13 +7098,12 @@
     <w:p>
       <w:pPr>
         <w:pStyle w:val="Listenabsatz"/>
-        <w:spacing w:line="276" w:lineRule="auto"/>
         <w:ind w:left="398"/>
         <w:rPr>
           <w:rFonts w:asciiTheme="minorHAnsi" w:hAnsiTheme="minorHAnsi" w:cstheme="minorHAnsi"/>
         </w:rPr>
       </w:pPr>
-      <w:hyperlink r:id="rId23" w:history="1">
+      <w:hyperlink r:id="rId26" w:history="1">
         <w:r>
           <w:rPr>
             <w:rStyle w:val="Hyperlink"/>
@@ -6355,13 +7122,12 @@
     <w:p>
       <w:pPr>
         <w:pStyle w:val="Listenabsatz"/>
-        <w:spacing w:line="276" w:lineRule="auto"/>
         <w:ind w:left="398"/>
         <w:rPr>
           <w:rFonts w:asciiTheme="minorHAnsi" w:hAnsiTheme="minorHAnsi" w:cstheme="minorHAnsi"/>
         </w:rPr>
       </w:pPr>
-      <w:hyperlink r:id="rId24" w:history="1">
+      <w:hyperlink r:id="rId27" w:history="1">
         <w:r>
           <w:rPr>
             <w:rStyle w:val="Hyperlink"/>
@@ -6380,7 +7146,6 @@
     <w:p>
       <w:pPr>
         <w:pStyle w:val="Listenabsatz"/>
-        <w:spacing w:line="276" w:lineRule="auto"/>
         <w:ind w:left="398"/>
         <w:rPr>
           <w:rFonts w:asciiTheme="minorHAnsi" w:hAnsiTheme="minorHAnsi" w:cstheme="minorHAnsi"/>
@@ -6396,7 +7161,6 @@
     <w:p>
       <w:pPr>
         <w:pStyle w:val="Listenabsatz"/>
-        <w:spacing w:line="276" w:lineRule="auto"/>
         <w:ind w:left="398"/>
         <w:rPr>
           <w:rFonts w:asciiTheme="minorHAnsi" w:hAnsiTheme="minorHAnsi" w:cstheme="minorHAnsi"/>
@@ -6414,13 +7178,12 @@
     <w:p>
       <w:pPr>
         <w:pStyle w:val="Listenabsatz"/>
-        <w:spacing w:line="276" w:lineRule="auto"/>
         <w:ind w:left="398"/>
         <w:rPr>
           <w:rFonts w:asciiTheme="minorHAnsi" w:hAnsiTheme="minorHAnsi" w:cstheme="minorHAnsi"/>
         </w:rPr>
       </w:pPr>
-      <w:hyperlink r:id="rId25" w:history="1">
+      <w:hyperlink r:id="rId28" w:history="1">
         <w:r>
           <w:rPr>
             <w:rStyle w:val="Hyperlink"/>
@@ -6439,13 +7202,12 @@
     <w:p>
       <w:pPr>
         <w:pStyle w:val="Listenabsatz"/>
-        <w:spacing w:line="276" w:lineRule="auto"/>
         <w:ind w:left="398"/>
         <w:rPr>
           <w:rFonts w:asciiTheme="minorHAnsi" w:hAnsiTheme="minorHAnsi" w:cstheme="minorHAnsi"/>
         </w:rPr>
       </w:pPr>
-      <w:hyperlink r:id="rId26" w:history="1">
+      <w:hyperlink r:id="rId29" w:history="1">
         <w:r>
           <w:rPr>
             <w:rStyle w:val="Hyperlink"/>
@@ -6464,13 +7226,12 @@
     <w:p>
       <w:pPr>
         <w:pStyle w:val="Listenabsatz"/>
-        <w:spacing w:line="276" w:lineRule="auto"/>
         <w:ind w:left="398"/>
         <w:rPr>
           <w:rFonts w:asciiTheme="minorHAnsi" w:hAnsiTheme="minorHAnsi" w:cstheme="minorHAnsi"/>
         </w:rPr>
       </w:pPr>
-      <w:hyperlink r:id="rId27" w:history="1">
+      <w:hyperlink r:id="rId30" w:history="1">
         <w:r>
           <w:rPr>
             <w:rStyle w:val="Hyperlink"/>
@@ -6489,13 +7250,12 @@
     <w:p>
       <w:pPr>
         <w:pStyle w:val="Listenabsatz"/>
-        <w:spacing w:line="276" w:lineRule="auto"/>
         <w:ind w:left="398"/>
         <w:rPr>
           <w:rFonts w:asciiTheme="minorHAnsi" w:hAnsiTheme="minorHAnsi" w:cstheme="minorHAnsi"/>
         </w:rPr>
       </w:pPr>
-      <w:hyperlink r:id="rId28" w:history="1">
+      <w:hyperlink r:id="rId31" w:history="1">
         <w:r>
           <w:rPr>
             <w:rStyle w:val="Hyperlink"/>
@@ -6514,13 +7274,12 @@
     <w:p>
       <w:pPr>
         <w:pStyle w:val="Listenabsatz"/>
-        <w:spacing w:line="276" w:lineRule="auto"/>
         <w:ind w:left="398"/>
         <w:rPr>
           <w:rFonts w:asciiTheme="minorHAnsi" w:hAnsiTheme="minorHAnsi" w:cstheme="minorHAnsi"/>
         </w:rPr>
       </w:pPr>
-      <w:hyperlink r:id="rId29" w:history="1">
+      <w:hyperlink r:id="rId32" w:history="1">
         <w:r>
           <w:rPr>
             <w:rStyle w:val="Hyperlink"/>
@@ -6539,14 +7298,12 @@
     <w:p>
       <w:pPr>
         <w:pStyle w:val="Listenabsatz"/>
-        <w:spacing w:line="276" w:lineRule="auto"/>
         <w:ind w:left="398"/>
         <w:rPr>
-          <w:ins w:id="83" w:author="ngs" w:date="2018-02-15T18:11:00Z"/>
-          <w:rFonts w:asciiTheme="minorHAnsi" w:hAnsiTheme="minorHAnsi" w:cstheme="minorHAnsi"/>
-        </w:rPr>
-      </w:pPr>
-      <w:hyperlink r:id="rId30" w:history="1">
+          <w:rFonts w:asciiTheme="minorHAnsi" w:hAnsiTheme="minorHAnsi" w:cstheme="minorHAnsi"/>
+        </w:rPr>
+      </w:pPr>
+      <w:hyperlink r:id="rId33" w:history="1">
         <w:r>
           <w:rPr>
             <w:rStyle w:val="Hyperlink"/>
@@ -6565,31 +7322,12 @@
     <w:p>
       <w:pPr>
         <w:pStyle w:val="Listenabsatz"/>
-        <w:spacing w:line="276" w:lineRule="auto"/>
         <w:ind w:left="398"/>
         <w:rPr>
           <w:rFonts w:asciiTheme="minorHAnsi" w:hAnsiTheme="minorHAnsi" w:cstheme="minorHAnsi"/>
         </w:rPr>
       </w:pPr>
-      <w:ins w:id="84" w:author="ngs" w:date="2018-02-15T18:11:00Z">
-        <w:r>
-          <w:rPr>
-            <w:rFonts w:asciiTheme="minorHAnsi" w:hAnsiTheme="minorHAnsi" w:cstheme="minorHAnsi"/>
-          </w:rPr>
-          <w:fldChar w:fldCharType="begin"/>
-        </w:r>
-        <w:r>
-          <w:rPr>
-            <w:rFonts w:asciiTheme="minorHAnsi" w:hAnsiTheme="minorHAnsi" w:cstheme="minorHAnsi"/>
-          </w:rPr>
-          <w:instrText xml:space="preserve"> HYPERLINK "https://developers.google.com/maps/documentation/javascript/reference?hl=de" </w:instrText>
-        </w:r>
-        <w:r>
-          <w:rPr>
-            <w:rFonts w:asciiTheme="minorHAnsi" w:hAnsiTheme="minorHAnsi" w:cstheme="minorHAnsi"/>
-          </w:rPr>
-          <w:fldChar w:fldCharType="separate"/>
-        </w:r>
+      <w:hyperlink r:id="rId34" w:history="1">
         <w:r>
           <w:rPr>
             <w:rStyle w:val="Hyperlink"/>
@@ -6597,32 +7335,17 @@
           </w:rPr>
           <w:t>https://developers.google.com/maps/documentation/javascript/reference?hl=de</w:t>
         </w:r>
-        <w:r>
-          <w:rPr>
-            <w:rFonts w:asciiTheme="minorHAnsi" w:hAnsiTheme="minorHAnsi" w:cstheme="minorHAnsi"/>
-          </w:rPr>
-          <w:fldChar w:fldCharType="end"/>
-        </w:r>
-        <w:r>
-          <w:rPr>
-            <w:rFonts w:asciiTheme="minorHAnsi" w:hAnsiTheme="minorHAnsi" w:cstheme="minorHAnsi"/>
-          </w:rPr>
-          <w:t>, Zeitpunkt des Zugriffs</w:t>
-        </w:r>
-      </w:ins>
-      <w:ins w:id="85" w:author="ngs" w:date="2018-02-15T18:12:00Z">
-        <w:r>
-          <w:rPr>
-            <w:rFonts w:asciiTheme="minorHAnsi" w:hAnsiTheme="minorHAnsi" w:cstheme="minorHAnsi"/>
-          </w:rPr>
-          <w:t>: 15.02.18, 18:12</w:t>
-        </w:r>
-      </w:ins>
+      </w:hyperlink>
+      <w:r>
+        <w:rPr>
+          <w:rFonts w:asciiTheme="minorHAnsi" w:hAnsiTheme="minorHAnsi" w:cstheme="minorHAnsi"/>
+        </w:rPr>
+        <w:t>, Zeitpunkt des Zugriffs: 15.02.18, 18:12</w:t>
+      </w:r>
     </w:p>
     <w:p>
       <w:pPr>
         <w:pStyle w:val="Listenabsatz"/>
-        <w:spacing w:line="276" w:lineRule="auto"/>
         <w:ind w:left="398"/>
         <w:rPr>
           <w:rFonts w:asciiTheme="minorHAnsi" w:hAnsiTheme="minorHAnsi" w:cstheme="minorHAnsi"/>
@@ -6638,7 +7361,6 @@
     <w:p>
       <w:pPr>
         <w:pStyle w:val="Listenabsatz"/>
-        <w:spacing w:line="276" w:lineRule="auto"/>
         <w:ind w:left="398"/>
         <w:rPr>
           <w:rFonts w:asciiTheme="minorHAnsi" w:hAnsiTheme="minorHAnsi" w:cstheme="minorHAnsi"/>
@@ -6654,13 +7376,12 @@
     <w:p>
       <w:pPr>
         <w:pStyle w:val="Listenabsatz"/>
-        <w:spacing w:line="276" w:lineRule="auto"/>
         <w:ind w:left="398"/>
         <w:rPr>
           <w:rFonts w:asciiTheme="minorHAnsi" w:hAnsiTheme="minorHAnsi" w:cstheme="minorHAnsi"/>
         </w:rPr>
       </w:pPr>
-      <w:hyperlink r:id="rId31" w:history="1">
+      <w:hyperlink r:id="rId35" w:history="1">
         <w:r>
           <w:rPr>
             <w:rStyle w:val="Hyperlink"/>
@@ -6679,13 +7400,12 @@
     <w:p>
       <w:pPr>
         <w:pStyle w:val="Listenabsatz"/>
-        <w:spacing w:line="276" w:lineRule="auto"/>
         <w:ind w:left="398"/>
         <w:rPr>
           <w:rFonts w:asciiTheme="minorHAnsi" w:hAnsiTheme="minorHAnsi" w:cstheme="minorHAnsi"/>
         </w:rPr>
       </w:pPr>
-      <w:hyperlink r:id="rId32" w:history="1">
+      <w:hyperlink r:id="rId36" w:history="1">
         <w:r>
           <w:rPr>
             <w:rStyle w:val="Hyperlink"/>
@@ -6704,13 +7424,12 @@
     <w:p>
       <w:pPr>
         <w:pStyle w:val="Listenabsatz"/>
-        <w:spacing w:line="276" w:lineRule="auto"/>
         <w:ind w:left="398"/>
         <w:rPr>
           <w:rFonts w:asciiTheme="minorHAnsi" w:hAnsiTheme="minorHAnsi" w:cstheme="minorHAnsi"/>
         </w:rPr>
       </w:pPr>
-      <w:hyperlink r:id="rId33" w:anchor="/" w:history="1">
+      <w:hyperlink r:id="rId37" w:anchor="/" w:history="1">
         <w:r>
           <w:rPr>
             <w:rStyle w:val="Hyperlink"/>
@@ -6729,13 +7448,12 @@
     <w:p>
       <w:pPr>
         <w:pStyle w:val="Listenabsatz"/>
-        <w:spacing w:line="276" w:lineRule="auto"/>
         <w:ind w:left="398"/>
         <w:rPr>
           <w:rFonts w:asciiTheme="minorHAnsi" w:hAnsiTheme="minorHAnsi" w:cstheme="minorHAnsi"/>
         </w:rPr>
       </w:pPr>
-      <w:hyperlink r:id="rId34" w:anchor="/" w:history="1">
+      <w:hyperlink r:id="rId38" w:anchor="/" w:history="1">
         <w:r>
           <w:rPr>
             <w:rStyle w:val="Hyperlink"/>
@@ -6754,13 +7472,12 @@
     <w:p>
       <w:pPr>
         <w:pStyle w:val="Listenabsatz"/>
-        <w:spacing w:line="276" w:lineRule="auto"/>
         <w:ind w:left="398"/>
         <w:rPr>
           <w:rFonts w:asciiTheme="minorHAnsi" w:hAnsiTheme="minorHAnsi" w:cstheme="minorHAnsi"/>
         </w:rPr>
       </w:pPr>
-      <w:hyperlink r:id="rId35" w:anchor="/" w:history="1">
+      <w:hyperlink r:id="rId39" w:anchor="/" w:history="1">
         <w:r>
           <w:rPr>
             <w:rStyle w:val="Hyperlink"/>
@@ -6800,10 +7517,10 @@
           <w:color w:val="auto"/>
         </w:rPr>
       </w:pPr>
-      <w:bookmarkStart w:id="86" w:name="_Toc507170139"/>
-      <w:bookmarkStart w:id="87" w:name="_Toc507170379"/>
-      <w:bookmarkEnd w:id="86"/>
-      <w:bookmarkEnd w:id="87"/>
+      <w:bookmarkStart w:id="53" w:name="_Toc507170139"/>
+      <w:bookmarkStart w:id="54" w:name="_Toc507170379"/>
+      <w:bookmarkEnd w:id="53"/>
+      <w:bookmarkEnd w:id="54"/>
       <w:r>
         <w:rPr>
           <w:rStyle w:val="SchwacheHervorhebung"/>
@@ -6909,7 +7626,7 @@
           <w:rFonts w:asciiTheme="minorHAnsi" w:hAnsiTheme="minorHAnsi" w:cstheme="minorHAnsi"/>
           <w:noProof/>
         </w:rPr>
-        <w:t>25. Februar 2018</w:t>
+        <w:t>26. Februar 2018</w:t>
       </w:r>
       <w:r>
         <w:rPr>
@@ -6925,7 +7642,7 @@
       </w:r>
     </w:p>
     <w:sectPr>
-      <w:footerReference w:type="default" r:id="rId36"/>
+      <w:footerReference w:type="default" r:id="rId40"/>
       <w:pgSz w:w="11907" w:h="16840" w:code="9"/>
       <w:pgMar w:top="1417" w:right="1417" w:bottom="1134" w:left="1417" w:header="709" w:footer="709" w:gutter="0"/>
       <w:pgNumType w:start="1"/>
@@ -6934,404 +7651,6 @@
     </w:sectPr>
   </w:body>
 </w:document>
-</file>
-
-<file path=word/comments.xml><?xml version="1.0" encoding="utf-8"?>
-<w:comments xmlns:wpc="http://schemas.microsoft.com/office/word/2010/wordprocessingCanvas" xmlns:mc="http://schemas.openxmlformats.org/markup-compatibility/2006" xmlns:o="urn:schemas-microsoft-com:office:office" xmlns:r="http://schemas.openxmlformats.org/officeDocument/2006/relationships" xmlns:m="http://schemas.openxmlformats.org/officeDocument/2006/math" xmlns:v="urn:schemas-microsoft-com:vml" xmlns:wp14="http://schemas.microsoft.com/office/word/2010/wordprocessingDrawing" xmlns:wp="http://schemas.openxmlformats.org/drawingml/2006/wordprocessingDrawing" xmlns:w10="urn:schemas-microsoft-com:office:word" xmlns:w="http://schemas.openxmlformats.org/wordprocessingml/2006/main" xmlns:w14="http://schemas.microsoft.com/office/word/2010/wordml" xmlns:wpg="http://schemas.microsoft.com/office/word/2010/wordprocessingGroup" xmlns:wpi="http://schemas.microsoft.com/office/word/2010/wordprocessingInk" xmlns:wne="http://schemas.microsoft.com/office/word/2006/wordml" xmlns:wps="http://schemas.microsoft.com/office/word/2010/wordprocessingShape" mc:Ignorable="w14 wp14">
-  <w:comment w:id="35" w:author="ramona.plogmann@osnanet.de" w:date="2018-02-23T17:02:00Z" w:initials="r">
-    <w:p>
-      <w:pPr>
-        <w:pStyle w:val="Kommentartext"/>
-      </w:pPr>
-      <w:r>
-        <w:rPr>
-          <w:rStyle w:val="Kommentarzeichen"/>
-        </w:rPr>
-        <w:annotationRef/>
-      </w:r>
-      <w:r>
-        <w:t xml:space="preserve">Ein bisschen umständlich formuliert. </w:t>
-      </w:r>
-    </w:p>
-    <w:p>
-      <w:pPr>
-        <w:pStyle w:val="Kommentartext"/>
-      </w:pPr>
-      <w:proofErr w:type="spellStart"/>
-      <w:r>
-        <w:t>Geodaten</w:t>
-      </w:r>
-      <w:proofErr w:type="spellEnd"/>
-      <w:r>
-        <w:t xml:space="preserve"> nutzbar machen?</w:t>
-      </w:r>
-    </w:p>
-  </w:comment>
-  <w:comment w:id="36" w:author="ngs" w:date="2018-02-23T17:02:00Z" w:initials="n">
-    <w:p>
-      <w:pPr>
-        <w:pStyle w:val="Kommentartext"/>
-      </w:pPr>
-      <w:r>
-        <w:rPr>
-          <w:rStyle w:val="Kommentarzeichen"/>
-        </w:rPr>
-        <w:annotationRef/>
-      </w:r>
-      <w:r>
-        <w:t xml:space="preserve">Wollte sagen, dass auch Daten im Fokus stehen können, die man selber noch in ein für </w:t>
-      </w:r>
-      <w:proofErr w:type="spellStart"/>
-      <w:r>
-        <w:t>GoogleMaps</w:t>
-      </w:r>
-      <w:proofErr w:type="spellEnd"/>
-      <w:r>
-        <w:t xml:space="preserve"> nutzbares Format bringen muss- da fällt mir aber zugegebenermaßen nix Besseres ein um den Gedanken rüberzubringen</w:t>
-      </w:r>
-    </w:p>
-  </w:comment>
-  <w:comment w:id="37" w:author="ramona.plogmann@osnanet.de" w:date="2018-02-23T17:02:00Z" w:initials="r">
-    <w:p>
-      <w:pPr>
-        <w:pStyle w:val="Kommentartext"/>
-      </w:pPr>
-      <w:r>
-        <w:rPr>
-          <w:rStyle w:val="Kommentarzeichen"/>
-        </w:rPr>
-        <w:annotationRef/>
-      </w:r>
-      <w:r>
-        <w:t>Richtiger Artikel? Keine Ahnung :D</w:t>
-      </w:r>
-    </w:p>
-  </w:comment>
-  <w:comment w:id="38" w:author="ngs" w:date="2018-02-23T17:02:00Z" w:initials="n">
-    <w:p>
-      <w:pPr>
-        <w:pStyle w:val="Kommentartext"/>
-      </w:pPr>
-      <w:r>
-        <w:rPr>
-          <w:rStyle w:val="Kommentarzeichen"/>
-        </w:rPr>
-        <w:annotationRef/>
-      </w:r>
-      <w:r>
-        <w:t xml:space="preserve">Sollte passen </w:t>
-      </w:r>
-      <w:r>
-        <w:sym w:font="Wingdings" w:char="F04A"/>
-      </w:r>
-    </w:p>
-  </w:comment>
-  <w:comment w:id="40" w:author="ramona.plogmann@osnanet.de" w:date="2018-02-23T17:02:00Z" w:initials="r">
-    <w:p>
-      <w:pPr>
-        <w:pStyle w:val="Kommentartext"/>
-      </w:pPr>
-      <w:r>
-        <w:rPr>
-          <w:rStyle w:val="Kommentarzeichen"/>
-        </w:rPr>
-        <w:annotationRef/>
-      </w:r>
-      <w:r>
-        <w:t xml:space="preserve">Gibt es irgendwas in der </w:t>
-      </w:r>
-      <w:proofErr w:type="spellStart"/>
-      <w:r>
-        <w:t>app</w:t>
-      </w:r>
-      <w:proofErr w:type="spellEnd"/>
-      <w:r>
-        <w:t xml:space="preserve">, wofür </w:t>
-      </w:r>
-      <w:proofErr w:type="spellStart"/>
-      <w:r>
-        <w:t>einstellungen</w:t>
-      </w:r>
-      <w:proofErr w:type="spellEnd"/>
-      <w:r>
-        <w:t xml:space="preserve"> sinnvoll genutzt werden könnten? Wenn ja, hier erwähnen, sonst Satz weglassen. </w:t>
-      </w:r>
-    </w:p>
-  </w:comment>
-  <w:comment w:id="41" w:author="ngs" w:date="2018-02-23T17:02:00Z" w:initials="n">
-    <w:p>
-      <w:pPr>
-        <w:pStyle w:val="Kommentartext"/>
-      </w:pPr>
-      <w:r>
-        <w:rPr>
-          <w:rStyle w:val="Kommentarzeichen"/>
-        </w:rPr>
-        <w:annotationRef/>
-      </w:r>
-      <w:r>
-        <w:t xml:space="preserve">Habe das nochmal hingeschrieben </w:t>
-      </w:r>
-      <w:r>
-        <w:sym w:font="Wingdings" w:char="F04A"/>
-      </w:r>
-    </w:p>
-  </w:comment>
-  <w:comment w:id="52" w:author="ngs" w:date="2018-02-23T17:02:00Z" w:initials="n">
-    <w:p>
-      <w:pPr>
-        <w:pStyle w:val="Kommentartext"/>
-      </w:pPr>
-      <w:r>
-        <w:rPr>
-          <w:rStyle w:val="Kommentarzeichen"/>
-        </w:rPr>
-        <w:annotationRef/>
-      </w:r>
-      <w:r>
-        <w:t>Hast Recht aber können wir nachher immer noch kürzen oder? Habe mal in eine Bachelor Arbeit reingeguckt da haben die das auch so gemacht. Das blöde Bild habe ich aber erstmal weggenommen</w:t>
-      </w:r>
-    </w:p>
-  </w:comment>
-  <w:comment w:id="57" w:author="ramona.plogmann@osnanet.de" w:date="2018-02-23T17:02:00Z" w:initials="r">
-    <w:p>
-      <w:pPr>
-        <w:pStyle w:val="Kommentartext"/>
-      </w:pPr>
-      <w:r>
-        <w:rPr>
-          <w:rStyle w:val="Kommentarzeichen"/>
-        </w:rPr>
-        <w:annotationRef/>
-      </w:r>
-      <w:r>
-        <w:rPr>
-          <w:rStyle w:val="Kommentarzeichen"/>
-        </w:rPr>
-        <w:annotationRef/>
-      </w:r>
-      <w:r>
-        <w:t xml:space="preserve">Gibt’s hier </w:t>
-      </w:r>
-      <w:proofErr w:type="spellStart"/>
-      <w:r>
-        <w:t>ne</w:t>
-      </w:r>
-      <w:proofErr w:type="spellEnd"/>
-      <w:r>
-        <w:t xml:space="preserve"> </w:t>
-      </w:r>
-      <w:proofErr w:type="spellStart"/>
-      <w:r>
-        <w:t>quelle</w:t>
-      </w:r>
-      <w:proofErr w:type="spellEnd"/>
-      <w:r>
-        <w:t xml:space="preserve"> zu, woher du das weißt, oder weißt du das einfach?</w:t>
-      </w:r>
-    </w:p>
-  </w:comment>
-  <w:comment w:id="60" w:author="ramona.plogmann@osnanet.de" w:date="2018-02-23T17:02:00Z" w:initials="r">
-    <w:p>
-      <w:pPr>
-        <w:pStyle w:val="Kommentartext"/>
-      </w:pPr>
-      <w:r>
-        <w:rPr>
-          <w:rStyle w:val="Kommentarzeichen"/>
-        </w:rPr>
-        <w:annotationRef/>
-      </w:r>
-      <w:r>
-        <w:rPr>
-          <w:rStyle w:val="Kommentarzeichen"/>
-        </w:rPr>
-        <w:annotationRef/>
-      </w:r>
-      <w:r>
-        <w:t>Wirklich „Hack“-</w:t>
-      </w:r>
-      <w:proofErr w:type="spellStart"/>
-      <w:r>
-        <w:t>athons</w:t>
-      </w:r>
-      <w:proofErr w:type="spellEnd"/>
-      <w:r>
-        <w:t xml:space="preserve">? Klingt nach </w:t>
-      </w:r>
-      <w:proofErr w:type="spellStart"/>
-      <w:r>
-        <w:t>sicherheitslücken</w:t>
-      </w:r>
-      <w:proofErr w:type="spellEnd"/>
-      <w:r>
-        <w:t xml:space="preserve"> finden, nicht nach </w:t>
-      </w:r>
-      <w:proofErr w:type="spellStart"/>
-      <w:r>
-        <w:t>codingparty</w:t>
-      </w:r>
-      <w:proofErr w:type="spellEnd"/>
-    </w:p>
-  </w:comment>
-  <w:comment w:id="63" w:author="ramona.plogmann@osnanet.de" w:date="2018-02-23T17:02:00Z" w:initials="r">
-    <w:p>
-      <w:pPr>
-        <w:pStyle w:val="Kommentartext"/>
-      </w:pPr>
-      <w:r>
-        <w:rPr>
-          <w:rStyle w:val="Kommentarzeichen"/>
-        </w:rPr>
-        <w:annotationRef/>
-      </w:r>
-      <w:r>
-        <w:t>Auch über API möglich, bei uns aber nicht genutzt (vielleicht noch hinzufügen?)</w:t>
-      </w:r>
-    </w:p>
-    <w:p>
-      <w:pPr>
-        <w:pStyle w:val="Kommentartext"/>
-      </w:pPr>
-      <w:r>
-        <w:t>Ah ok steht weiter unten</w:t>
-      </w:r>
-    </w:p>
-  </w:comment>
-  <w:comment w:id="64" w:author="ramona.plogmann@osnanet.de" w:date="2018-02-23T17:02:00Z" w:initials="r">
-    <w:p>
-      <w:pPr>
-        <w:pStyle w:val="Kommentartext"/>
-      </w:pPr>
-      <w:r>
-        <w:rPr>
-          <w:rStyle w:val="Kommentarzeichen"/>
-        </w:rPr>
-        <w:annotationRef/>
-      </w:r>
-      <w:r>
-        <w:t xml:space="preserve">Werden die von DB bereitgestellt, oder sind das </w:t>
-      </w:r>
-      <w:proofErr w:type="spellStart"/>
-      <w:r>
-        <w:t>projekte</w:t>
-      </w:r>
-      <w:proofErr w:type="spellEnd"/>
-      <w:r>
-        <w:t xml:space="preserve"> die die </w:t>
-      </w:r>
-      <w:proofErr w:type="spellStart"/>
-      <w:r>
-        <w:t>dbdata</w:t>
-      </w:r>
-      <w:proofErr w:type="spellEnd"/>
-      <w:r>
-        <w:t xml:space="preserve"> nutzen?</w:t>
-      </w:r>
-    </w:p>
-  </w:comment>
-  <w:comment w:id="65" w:author="ngs" w:date="2018-02-23T17:02:00Z" w:initials="n">
-    <w:p>
-      <w:pPr>
-        <w:pStyle w:val="Kommentartext"/>
-      </w:pPr>
-      <w:r>
-        <w:rPr>
-          <w:rStyle w:val="Kommentarzeichen"/>
-        </w:rPr>
-        <w:annotationRef/>
-      </w:r>
-      <w:r>
-        <w:t xml:space="preserve">Mal schauen, ob das von der Größe so geht hier müssen wir einen Testdruck machen! Nicht dass das zu klein ist </w:t>
-      </w:r>
-    </w:p>
-  </w:comment>
-  <w:comment w:id="67" w:author="ramona.plogmann@osnanet.de" w:date="2018-02-23T17:02:00Z" w:initials="r">
-    <w:p>
-      <w:pPr>
-        <w:pStyle w:val="Kommentartext"/>
-      </w:pPr>
-      <w:r>
-        <w:rPr>
-          <w:rStyle w:val="Kommentarzeichen"/>
-        </w:rPr>
-        <w:annotationRef/>
-      </w:r>
-      <w:r>
-        <w:t>Quelle?</w:t>
-      </w:r>
-    </w:p>
-  </w:comment>
-  <w:comment w:id="68" w:author="ngs" w:date="2018-02-23T17:02:00Z" w:initials="n">
-    <w:p>
-      <w:pPr>
-        <w:pStyle w:val="Kommentartext"/>
-      </w:pPr>
-      <w:r>
-        <w:rPr>
-          <w:rStyle w:val="Kommentarzeichen"/>
-        </w:rPr>
-        <w:annotationRef/>
-      </w:r>
-      <w:r>
-        <w:t>Hier lasse ich erstmal noch Platz wegen dem 1. Bild</w:t>
-      </w:r>
-    </w:p>
-  </w:comment>
-  <w:comment w:id="71" w:author="ramona.plogmann@osnanet.de" w:date="2018-02-23T17:02:00Z" w:initials="r">
-    <w:p>
-      <w:pPr>
-        <w:pStyle w:val="Kommentartext"/>
-      </w:pPr>
-      <w:r>
-        <w:rPr>
-          <w:rStyle w:val="Kommentarzeichen"/>
-        </w:rPr>
-        <w:annotationRef/>
-      </w:r>
-      <w:proofErr w:type="spellStart"/>
-      <w:r>
-        <w:t>Vllt</w:t>
-      </w:r>
-      <w:proofErr w:type="spellEnd"/>
-      <w:r>
-        <w:t xml:space="preserve"> überflüssig?</w:t>
-      </w:r>
-    </w:p>
-  </w:comment>
-  <w:comment w:id="76" w:author="ramona.plogmann@osnanet.de" w:date="2018-02-23T17:02:00Z" w:initials="r">
-    <w:p>
-      <w:pPr>
-        <w:pStyle w:val="Kommentartext"/>
-      </w:pPr>
-      <w:r>
-        <w:rPr>
-          <w:rStyle w:val="Kommentarzeichen"/>
-        </w:rPr>
-        <w:annotationRef/>
-      </w:r>
-      <w:r>
-        <w:t>Ist der Abstand zu groß bis die Referenz kommt?</w:t>
-      </w:r>
-    </w:p>
-  </w:comment>
-  <w:comment w:id="80" w:author="ramona.plogmann@osnanet.de" w:date="2018-02-23T17:02:00Z" w:initials="r">
-    <w:p>
-      <w:pPr>
-        <w:pStyle w:val="Kommentartext"/>
-      </w:pPr>
-      <w:r>
-        <w:rPr>
-          <w:rStyle w:val="Kommentarzeichen"/>
-        </w:rPr>
-        <w:annotationRef/>
-      </w:r>
-      <w:r>
-        <w:t>Hier fehlt noch was, woher das kommt und so.</w:t>
-      </w:r>
-    </w:p>
-  </w:comment>
-</w:comments>
 </file>
 
 <file path=word/endnotes.xml><?xml version="1.0" encoding="utf-8"?>
@@ -7379,7 +7698,7 @@
       <w:rPr>
         <w:noProof/>
       </w:rPr>
-      <w:t>5</w:t>
+      <w:t>12</w:t>
     </w:r>
     <w:r>
       <w:fldChar w:fldCharType="end"/>
@@ -7778,7 +8097,13 @@
         <w:rPr>
           <w:lang w:val="en-US"/>
         </w:rPr>
-        <w:t xml:space="preserve"> https://www.cloudcomputing-insider.de/was-ist-eine-rest-api-a-611116/</w:t>
+        <w:t xml:space="preserve"> </w:t>
+      </w:r>
+      <w:r>
+        <w:rPr>
+          <w:lang w:val="en-US"/>
+        </w:rPr>
+        <w:t>https://www.cloudcomputing-insider.de/was-ist-eine-rest-api-a-611116/</w:t>
       </w:r>
     </w:p>
   </w:footnote>
@@ -7794,10 +8119,10 @@
         <w:footnoteRef/>
       </w:r>
       <w:r>
-        <w:t xml:space="preserve"> siehe auch: </w:t>
-      </w:r>
-      <w:r>
-        <w:t>https://twitter.com/dbopendata?lang=de</w:t>
+        <w:t xml:space="preserve"> </w:t>
+      </w:r>
+      <w:r>
+        <w:t>https://de.wikipedia.org/wiki/Representational_State_Transfer</w:t>
       </w:r>
     </w:p>
   </w:footnote>
@@ -7813,10 +8138,10 @@
         <w:footnoteRef/>
       </w:r>
       <w:r>
-        <w:t xml:space="preserve"> </w:t>
-      </w:r>
-      <w:r>
-        <w:t>http://data.deutschebahn.com/</w:t>
+        <w:t xml:space="preserve"> siehe auch: </w:t>
+      </w:r>
+      <w:r>
+        <w:t>https://twitter.com/dbopendata?lang=de</w:t>
       </w:r>
     </w:p>
   </w:footnote>
@@ -7835,7 +8160,7 @@
         <w:t xml:space="preserve"> </w:t>
       </w:r>
       <w:r>
-        <w:t>https://developer.deutschebahn.com/store/site/pages/sign-up.jag</w:t>
+        <w:t>http://data.deutschebahn.com/</w:t>
       </w:r>
     </w:p>
   </w:footnote>
@@ -7843,20 +8168,61 @@
     <w:p>
       <w:pPr>
         <w:pStyle w:val="Funotentext"/>
+        <w:rPr>
+          <w:rFonts w:asciiTheme="minorHAnsi" w:hAnsiTheme="minorHAnsi" w:cstheme="minorHAnsi"/>
+        </w:rPr>
       </w:pPr>
       <w:r>
         <w:rPr>
           <w:rStyle w:val="Funotenzeichen"/>
+          <w:rFonts w:asciiTheme="minorHAnsi" w:hAnsiTheme="minorHAnsi" w:cstheme="minorHAnsi"/>
         </w:rPr>
         <w:footnoteRef/>
       </w:r>
       <w:r>
-        <w:t xml:space="preserve"> s. </w:t>
-      </w:r>
-      <w:r>
-        <w:rPr>
-          <w:rFonts w:ascii="Helvetica" w:hAnsi="Helvetica"/>
-          <w:color w:val="333333"/>
+        <w:rPr>
+          <w:rFonts w:asciiTheme="minorHAnsi" w:hAnsiTheme="minorHAnsi" w:cstheme="minorHAnsi"/>
+        </w:rPr>
+        <w:t xml:space="preserve"> https://developer.deutschebahn.com/store/site/pages/sign-up.jag</w:t>
+      </w:r>
+    </w:p>
+  </w:footnote>
+  <w:footnote w:id="22">
+    <w:p>
+      <w:pPr>
+        <w:pStyle w:val="Funotentext"/>
+        <w:rPr>
+          <w:rFonts w:asciiTheme="minorHAnsi" w:hAnsiTheme="minorHAnsi" w:cstheme="minorHAnsi"/>
+        </w:rPr>
+      </w:pPr>
+      <w:r>
+        <w:rPr>
+          <w:rStyle w:val="Funotenzeichen"/>
+          <w:rFonts w:asciiTheme="minorHAnsi" w:hAnsiTheme="minorHAnsi" w:cstheme="minorHAnsi"/>
+        </w:rPr>
+        <w:footnoteRef/>
+      </w:r>
+      <w:r>
+        <w:rPr>
+          <w:rFonts w:asciiTheme="minorHAnsi" w:hAnsiTheme="minorHAnsi" w:cstheme="minorHAnsi"/>
+        </w:rPr>
+        <w:t xml:space="preserve"> </w:t>
+      </w:r>
+      <w:r>
+        <w:rPr>
+          <w:rFonts w:asciiTheme="minorHAnsi" w:hAnsiTheme="minorHAnsi" w:cstheme="minorHAnsi"/>
+        </w:rPr>
+        <w:t>s</w:t>
+      </w:r>
+      <w:r>
+        <w:rPr>
+          <w:rFonts w:asciiTheme="minorHAnsi" w:hAnsiTheme="minorHAnsi" w:cstheme="minorHAnsi"/>
+        </w:rPr>
+        <w:t xml:space="preserve">. </w:t>
+      </w:r>
+      <w:r>
+        <w:rPr>
+          <w:rFonts w:asciiTheme="minorHAnsi" w:hAnsiTheme="minorHAnsi" w:cstheme="minorHAnsi"/>
           <w:spacing w:val="2"/>
           <w:shd w:val="clear" w:color="auto" w:fill="FFFFFF"/>
         </w:rPr>
@@ -7864,24 +8230,42 @@
       </w:r>
     </w:p>
   </w:footnote>
-  <w:footnote w:id="22">
+  <w:footnote w:id="23">
     <w:p>
       <w:pPr>
         <w:pStyle w:val="Funotentext"/>
+        <w:rPr>
+          <w:rFonts w:asciiTheme="minorHAnsi" w:hAnsiTheme="minorHAnsi" w:cstheme="minorHAnsi"/>
+        </w:rPr>
       </w:pPr>
       <w:r>
         <w:rPr>
           <w:rStyle w:val="Funotenzeichen"/>
+          <w:rFonts w:asciiTheme="minorHAnsi" w:hAnsiTheme="minorHAnsi" w:cstheme="minorHAnsi"/>
         </w:rPr>
         <w:footnoteRef/>
       </w:r>
       <w:r>
-        <w:t xml:space="preserve"> s. </w:t>
-      </w:r>
-      <w:r>
-        <w:rPr>
-          <w:rFonts w:ascii="Helvetica" w:hAnsi="Helvetica"/>
-          <w:color w:val="333333"/>
+        <w:rPr>
+          <w:rFonts w:asciiTheme="minorHAnsi" w:hAnsiTheme="minorHAnsi" w:cstheme="minorHAnsi"/>
+        </w:rPr>
+        <w:t xml:space="preserve"> </w:t>
+      </w:r>
+      <w:r>
+        <w:rPr>
+          <w:rFonts w:asciiTheme="minorHAnsi" w:hAnsiTheme="minorHAnsi" w:cstheme="minorHAnsi"/>
+        </w:rPr>
+        <w:t>s.</w:t>
+      </w:r>
+      <w:r>
+        <w:rPr>
+          <w:rFonts w:asciiTheme="minorHAnsi" w:hAnsiTheme="minorHAnsi" w:cstheme="minorHAnsi"/>
+        </w:rPr>
+        <w:t xml:space="preserve"> </w:t>
+      </w:r>
+      <w:r>
+        <w:rPr>
+          <w:rFonts w:asciiTheme="minorHAnsi" w:hAnsiTheme="minorHAnsi" w:cstheme="minorHAnsi"/>
           <w:spacing w:val="2"/>
           <w:shd w:val="clear" w:color="auto" w:fill="FFFFFF"/>
         </w:rPr>
@@ -7889,7 +8273,7 @@
       </w:r>
     </w:p>
   </w:footnote>
-  <w:footnote w:id="23">
+  <w:footnote w:id="24">
     <w:p>
       <w:pPr>
         <w:pStyle w:val="Funotentext"/>
@@ -7897,10 +8281,42 @@
       <w:r>
         <w:rPr>
           <w:rStyle w:val="Funotenzeichen"/>
+          <w:rFonts w:asciiTheme="minorHAnsi" w:hAnsiTheme="minorHAnsi" w:cstheme="minorHAnsi"/>
         </w:rPr>
         <w:footnoteRef/>
       </w:r>
       <w:r>
+        <w:rPr>
+          <w:rFonts w:asciiTheme="minorHAnsi" w:hAnsiTheme="minorHAnsi" w:cstheme="minorHAnsi"/>
+        </w:rPr>
+        <w:t xml:space="preserve"> s</w:t>
+      </w:r>
+      <w:r>
+        <w:rPr>
+          <w:rFonts w:asciiTheme="minorHAnsi" w:hAnsiTheme="minorHAnsi" w:cstheme="minorHAnsi"/>
+        </w:rPr>
+        <w:t xml:space="preserve">. </w:t>
+      </w:r>
+      <w:r>
+        <w:rPr>
+          <w:rFonts w:asciiTheme="minorHAnsi" w:hAnsiTheme="minorHAnsi" w:cstheme="minorHAnsi"/>
+        </w:rPr>
+        <w:t>http://data.deutschebahn.com/showcase</w:t>
+      </w:r>
+    </w:p>
+  </w:footnote>
+  <w:footnote w:id="25">
+    <w:p>
+      <w:pPr>
+        <w:pStyle w:val="Funotentext"/>
+      </w:pPr>
+      <w:r>
+        <w:rPr>
+          <w:rStyle w:val="Funotenzeichen"/>
+        </w:rPr>
+        <w:footnoteRef/>
+      </w:r>
+      <w:r>
         <w:t xml:space="preserve"> Für weitere Informationen siehe </w:t>
       </w:r>
       <w:r>
@@ -7908,25 +8324,23 @@
       </w:r>
     </w:p>
   </w:footnote>
-  <w:footnote w:id="24">
+  <w:footnote w:id="26">
     <w:p>
       <w:pPr>
         <w:pStyle w:val="Funotentext"/>
       </w:pPr>
-      <w:ins w:id="78" w:author="ngs" w:date="2018-02-15T18:11:00Z">
-        <w:r>
-          <w:rPr>
-            <w:rStyle w:val="Funotenzeichen"/>
-          </w:rPr>
-          <w:footnoteRef/>
-        </w:r>
-        <w:r>
-          <w:t xml:space="preserve"> </w:t>
-        </w:r>
-        <w:r>
-          <w:t>https://developers.google.com/maps/documentation/javascript/reference?hl=de</w:t>
-        </w:r>
-      </w:ins>
+      <w:r>
+        <w:rPr>
+          <w:rStyle w:val="Funotenzeichen"/>
+        </w:rPr>
+        <w:footnoteRef/>
+      </w:r>
+      <w:r>
+        <w:t xml:space="preserve"> </w:t>
+      </w:r>
+      <w:r>
+        <w:t>https://developers.google.com/maps/documentation/javascript/reference?hl=de</w:t>
+      </w:r>
     </w:p>
   </w:footnote>
 </w:footnotes>
@@ -9480,7 +9894,6 @@
   <w:style w:type="character" w:default="1" w:styleId="Absatz-Standardschriftart">
     <w:name w:val="Default Paragraph Font"/>
     <w:uiPriority w:val="1"/>
-    <w:semiHidden/>
     <w:unhideWhenUsed/>
   </w:style>
   <w:style w:type="table" w:default="1" w:styleId="NormaleTabelle">
@@ -10543,7 +10956,6 @@
   <w:style w:type="character" w:default="1" w:styleId="Absatz-Standardschriftart">
     <w:name w:val="Default Paragraph Font"/>
     <w:uiPriority w:val="1"/>
-    <w:semiHidden/>
     <w:unhideWhenUsed/>
   </w:style>
   <w:style w:type="table" w:default="1" w:styleId="NormaleTabelle">
@@ -11491,6 +11903,15 @@
 </file>
 
 <file path=customXml/item1.xml><?xml version="1.0" encoding="utf-8"?>
+<?mso-contentType ?>
+<FormTemplates xmlns="http://schemas.microsoft.com/sharepoint/v3/contenttype/forms">
+  <Display>DocumentLibraryForm</Display>
+  <Edit>DocumentLibraryForm</Edit>
+  <New>DocumentLibraryForm</New>
+</FormTemplates>
+</file>
+
+<file path=customXml/item2.xml><?xml version="1.0" encoding="utf-8"?>
 <ct:contentTypeSchema xmlns:ct="http://schemas.microsoft.com/office/2006/metadata/contentType" xmlns:ma="http://schemas.microsoft.com/office/2006/metadata/properties/metaAttributes" ct:_="" ma:_="" ma:contentTypeName="Dokument" ma:contentTypeID="0x01010066F63F641A000C4A8120AE400374A54A" ma:contentTypeVersion="0" ma:contentTypeDescription="Ein neues Dokument erstellen." ma:contentTypeScope="" ma:versionID="86071882f288a244462eb579de46ea47">
   <xsd:schema xmlns:xsd="http://www.w3.org/2001/XMLSchema" xmlns:xs="http://www.w3.org/2001/XMLSchema" xmlns:p="http://schemas.microsoft.com/office/2006/metadata/properties" targetNamespace="http://schemas.microsoft.com/office/2006/metadata/properties" ma:root="true" ma:fieldsID="b4f5dc90cf06628c3b90945c8266c24d">
     <xsd:element name="properties">
@@ -11604,15 +12025,6 @@
 </ct:contentTypeSchema>
 </file>
 
-<file path=customXml/item2.xml><?xml version="1.0" encoding="utf-8"?>
-<?mso-contentType ?>
-<FormTemplates xmlns="http://schemas.microsoft.com/sharepoint/v3/contenttype/forms">
-  <Display>DocumentLibraryForm</Display>
-  <Edit>DocumentLibraryForm</Edit>
-  <New>DocumentLibraryForm</New>
-</FormTemplates>
-</file>
-
 <file path=customXml/item3.xml><?xml version="1.0" encoding="utf-8"?>
 <p:properties xmlns:p="http://schemas.microsoft.com/office/2006/metadata/properties" xmlns:xsi="http://www.w3.org/2001/XMLSchema-instance" xmlns:pc="http://schemas.microsoft.com/office/infopath/2007/PartnerControls">
   <documentManagement/>
@@ -11644,6 +12056,14 @@
 </file>
 
 <file path=customXml/itemProps1.xml><?xml version="1.0" encoding="utf-8"?>
+<ds:datastoreItem xmlns:ds="http://schemas.openxmlformats.org/officeDocument/2006/customXml" ds:itemID="{75DE1663-2004-494B-A6BF-90FC1D13D724}">
+  <ds:schemaRefs>
+    <ds:schemaRef ds:uri="http://schemas.microsoft.com/sharepoint/v3/contenttype/forms"/>
+  </ds:schemaRefs>
+</ds:datastoreItem>
+</file>
+
+<file path=customXml/itemProps2.xml><?xml version="1.0" encoding="utf-8"?>
 <ds:datastoreItem xmlns:ds="http://schemas.openxmlformats.org/officeDocument/2006/customXml" ds:itemID="{37DAE813-5962-46B4-9AF1-FA94A2E825A4}">
   <ds:schemaRefs>
     <ds:schemaRef ds:uri="http://schemas.microsoft.com/office/2006/metadata/contentType"/>
@@ -11659,14 +12079,6 @@
 </ds:datastoreItem>
 </file>
 
-<file path=customXml/itemProps2.xml><?xml version="1.0" encoding="utf-8"?>
-<ds:datastoreItem xmlns:ds="http://schemas.openxmlformats.org/officeDocument/2006/customXml" ds:itemID="{75DE1663-2004-494B-A6BF-90FC1D13D724}">
-  <ds:schemaRefs>
-    <ds:schemaRef ds:uri="http://schemas.microsoft.com/sharepoint/v3/contenttype/forms"/>
-  </ds:schemaRefs>
-</ds:datastoreItem>
-</file>
-
 <file path=customXml/itemProps3.xml><?xml version="1.0" encoding="utf-8"?>
 <ds:datastoreItem xmlns:ds="http://schemas.openxmlformats.org/officeDocument/2006/customXml" ds:itemID="{23ED090E-6907-45F9-A4BA-38C4C7B65FD0}">
   <ds:schemaRefs>
@@ -11677,7 +12089,7 @@
 </file>
 
 <file path=customXml/itemProps4.xml><?xml version="1.0" encoding="utf-8"?>
-<ds:datastoreItem xmlns:ds="http://schemas.openxmlformats.org/officeDocument/2006/customXml" ds:itemID="{9F3FED66-D383-4977-8417-7D55ADA163AB}">
+<ds:datastoreItem xmlns:ds="http://schemas.openxmlformats.org/officeDocument/2006/customXml" ds:itemID="{002B89A3-79A4-4C65-B8F8-3631751EC246}">
   <ds:schemaRefs>
     <ds:schemaRef ds:uri="http://schemas.openxmlformats.org/officeDocument/2006/bibliography"/>
   </ds:schemaRefs>

</xml_diff>

<commit_message>
hausarbeit und formatierung, padding
</commit_message>
<xml_diff>
--- a/Hausarbeit_formatiert.docx
+++ b/Hausarbeit_formatiert.docx
@@ -2,8 +2,8 @@
 <file path=word/document.xml><?xml version="1.0" encoding="utf-8"?>
 <w:document xmlns:wpc="http://schemas.microsoft.com/office/word/2010/wordprocessingCanvas" xmlns:mc="http://schemas.openxmlformats.org/markup-compatibility/2006" xmlns:o="urn:schemas-microsoft-com:office:office" xmlns:r="http://schemas.openxmlformats.org/officeDocument/2006/relationships" xmlns:m="http://schemas.openxmlformats.org/officeDocument/2006/math" xmlns:v="urn:schemas-microsoft-com:vml" xmlns:wp14="http://schemas.microsoft.com/office/word/2010/wordprocessingDrawing" xmlns:wp="http://schemas.openxmlformats.org/drawingml/2006/wordprocessingDrawing" xmlns:w10="urn:schemas-microsoft-com:office:word" xmlns:w="http://schemas.openxmlformats.org/wordprocessingml/2006/main" xmlns:w14="http://schemas.microsoft.com/office/word/2010/wordml" xmlns:wpg="http://schemas.microsoft.com/office/word/2010/wordprocessingGroup" xmlns:wpi="http://schemas.microsoft.com/office/word/2010/wordprocessingInk" xmlns:wne="http://schemas.microsoft.com/office/word/2006/wordml" xmlns:wps="http://schemas.microsoft.com/office/word/2010/wordprocessingShape" mc:Ignorable="w14 wp14">
   <w:body>
-    <w:bookmarkStart w:id="0" w:name="_Toc507533600" w:displacedByCustomXml="next"/>
-    <w:bookmarkStart w:id="1" w:name="_Toc507170349" w:displacedByCustomXml="next"/>
+    <w:bookmarkStart w:id="0" w:name="_Toc507170349" w:displacedByCustomXml="next"/>
+    <w:bookmarkStart w:id="1" w:name="_Toc507533600" w:displacedByCustomXml="next"/>
     <w:sdt>
       <w:sdtPr>
         <w:rPr>
@@ -20,9 +20,10 @@
           <w:docPartUnique/>
         </w:docPartObj>
       </w:sdtPr>
+      <w:sdtEndPr/>
       <w:sdtContent>
-        <w:bookmarkStart w:id="2" w:name="_Toc507170140" w:displacedByCustomXml="prev"/>
-        <w:bookmarkStart w:id="3" w:name="_Toc507170109" w:displacedByCustomXml="prev"/>
+        <w:bookmarkStart w:id="2" w:name="_Toc507170109" w:displacedByCustomXml="prev"/>
+        <w:bookmarkStart w:id="3" w:name="_Toc507170140" w:displacedByCustomXml="prev"/>
         <w:p>
           <w:pPr>
             <w:pStyle w:val="Titel"/>
@@ -39,21 +40,12 @@
               <w:rFonts w:asciiTheme="minorHAnsi" w:hAnsiTheme="minorHAnsi" w:cstheme="minorHAnsi"/>
               <w:sz w:val="32"/>
             </w:rPr>
-            <w:t xml:space="preserve">Rich Media </w:t>
-          </w:r>
-          <w:proofErr w:type="spellStart"/>
-          <w:r>
-            <w:rPr>
-              <w:rFonts w:asciiTheme="minorHAnsi" w:hAnsiTheme="minorHAnsi" w:cstheme="minorHAnsi"/>
-              <w:sz w:val="32"/>
-            </w:rPr>
-            <w:t>Applications</w:t>
+            <w:t>Rich Media Applications</w:t>
           </w:r>
           <w:bookmarkEnd w:id="1"/>
           <w:bookmarkEnd w:id="0"/>
           <w:bookmarkEnd w:id="3"/>
           <w:bookmarkEnd w:id="2"/>
-          <w:proofErr w:type="spellEnd"/>
           <w:r>
             <w:rPr>
               <w:rFonts w:asciiTheme="minorHAnsi" w:hAnsiTheme="minorHAnsi" w:cstheme="minorHAnsi"/>
@@ -133,21 +125,12 @@
               <w:rFonts w:asciiTheme="minorHAnsi" w:hAnsiTheme="minorHAnsi" w:cstheme="minorHAnsi"/>
               <w:sz w:val="24"/>
             </w:rPr>
-            <w:t xml:space="preserve">Dozent: Björn </w:t>
-          </w:r>
-          <w:proofErr w:type="spellStart"/>
-          <w:r>
-            <w:rPr>
-              <w:rFonts w:asciiTheme="minorHAnsi" w:hAnsiTheme="minorHAnsi" w:cstheme="minorHAnsi"/>
-              <w:sz w:val="24"/>
-            </w:rPr>
-            <w:t>Plutka</w:t>
+            <w:t>Dozent: Björn Plutka</w:t>
           </w:r>
           <w:bookmarkEnd w:id="8"/>
           <w:bookmarkEnd w:id="9"/>
           <w:bookmarkEnd w:id="10"/>
           <w:bookmarkEnd w:id="11"/>
-          <w:proofErr w:type="spellEnd"/>
           <w:r>
             <w:rPr>
               <w:rFonts w:asciiTheme="minorHAnsi" w:hAnsiTheme="minorHAnsi" w:cstheme="minorHAnsi"/>
@@ -194,10 +177,10 @@
               <w:sz w:val="40"/>
             </w:rPr>
           </w:pPr>
-          <w:bookmarkStart w:id="16" w:name="_Toc507170113"/>
-          <w:bookmarkStart w:id="17" w:name="_Toc507170144"/>
-          <w:bookmarkStart w:id="18" w:name="_Toc507170353"/>
-          <w:bookmarkStart w:id="19" w:name="_Toc507533604"/>
+          <w:bookmarkStart w:id="16" w:name="_Toc507533604"/>
+          <w:bookmarkStart w:id="17" w:name="_Toc507170113"/>
+          <w:bookmarkStart w:id="18" w:name="_Toc507170144"/>
+          <w:bookmarkStart w:id="19" w:name="_Toc507170353"/>
           <w:r>
             <w:rPr>
               <w:rFonts w:asciiTheme="minorHAnsi" w:hAnsiTheme="minorHAnsi" w:cstheme="minorHAnsi"/>
@@ -205,7 +188,7 @@
             </w:rPr>
             <w:t>Bahnhofsbegleiter</w:t>
           </w:r>
-          <w:bookmarkEnd w:id="19"/>
+          <w:bookmarkEnd w:id="16"/>
         </w:p>
         <w:p>
           <w:pPr>
@@ -223,21 +206,12 @@
             </w:rPr>
             <w:t xml:space="preserve">Entwicklung einer </w:t>
           </w:r>
-          <w:proofErr w:type="spellStart"/>
           <w:r>
             <w:rPr>
               <w:rFonts w:asciiTheme="minorHAnsi" w:hAnsiTheme="minorHAnsi" w:cstheme="minorHAnsi"/>
               <w:sz w:val="32"/>
             </w:rPr>
-            <w:t>Ionic</w:t>
-          </w:r>
-          <w:proofErr w:type="spellEnd"/>
-          <w:r>
-            <w:rPr>
-              <w:rFonts w:asciiTheme="minorHAnsi" w:hAnsiTheme="minorHAnsi" w:cstheme="minorHAnsi"/>
-              <w:sz w:val="32"/>
-            </w:rPr>
-            <w:t>-</w:t>
+            <w:t>Ionic-</w:t>
           </w:r>
           <w:r>
             <w:rPr>
@@ -246,26 +220,17 @@
             </w:rPr>
             <w:t>App</w:t>
           </w:r>
-          <w:bookmarkEnd w:id="16"/>
           <w:bookmarkEnd w:id="17"/>
           <w:bookmarkEnd w:id="18"/>
+          <w:bookmarkEnd w:id="19"/>
           <w:r>
             <w:rPr>
               <w:rFonts w:asciiTheme="minorHAnsi" w:hAnsiTheme="minorHAnsi" w:cstheme="minorHAnsi"/>
               <w:sz w:val="32"/>
             </w:rPr>
-            <w:t xml:space="preserve"> mithilfe der </w:t>
-          </w:r>
-          <w:proofErr w:type="spellStart"/>
-          <w:r>
-            <w:rPr>
-              <w:rFonts w:asciiTheme="minorHAnsi" w:hAnsiTheme="minorHAnsi" w:cstheme="minorHAnsi"/>
-              <w:sz w:val="32"/>
-            </w:rPr>
-            <w:t>DBOpenData</w:t>
+            <w:t xml:space="preserve"> mithilfe der DBOpenData</w:t>
           </w:r>
           <w:bookmarkEnd w:id="20"/>
-          <w:proofErr w:type="spellEnd"/>
         </w:p>
         <w:p>
           <w:pPr>
@@ -335,19 +300,8 @@
               <w:bCs w:val="0"/>
               <w:sz w:val="24"/>
             </w:rPr>
-            <w:t>Noah Große-</w:t>
+            <w:t>Noah Große-Starmann</w:t>
           </w:r>
-          <w:proofErr w:type="spellStart"/>
-          <w:r>
-            <w:rPr>
-              <w:rFonts w:asciiTheme="minorHAnsi" w:hAnsiTheme="minorHAnsi" w:cstheme="minorHAnsi"/>
-              <w:b w:val="0"/>
-              <w:bCs w:val="0"/>
-              <w:sz w:val="24"/>
-            </w:rPr>
-            <w:t>Starmann</w:t>
-          </w:r>
-          <w:proofErr w:type="spellEnd"/>
           <w:r>
             <w:rPr>
               <w:rFonts w:asciiTheme="minorHAnsi" w:hAnsiTheme="minorHAnsi" w:cstheme="minorHAnsi"/>
@@ -557,6 +511,7 @@
               <w:docPartUnique/>
             </w:docPartObj>
           </w:sdtPr>
+          <w:sdtEndPr/>
           <w:sdtContent>
             <w:p>
               <w:pPr>
@@ -2580,12 +2535,10 @@
         <w:pStyle w:val="berschrift2"/>
       </w:pPr>
       <w:bookmarkStart w:id="46" w:name="_Toc507533613"/>
-      <w:proofErr w:type="spellStart"/>
       <w:r>
         <w:t>Ideenfindung</w:t>
       </w:r>
       <w:bookmarkEnd w:id="46"/>
-      <w:proofErr w:type="spellEnd"/>
     </w:p>
     <w:p>
       <w:pPr>
@@ -2598,150 +2551,90 @@
         <w:rPr>
           <w:rFonts w:asciiTheme="minorHAnsi" w:hAnsiTheme="minorHAnsi" w:cstheme="minorHAnsi"/>
         </w:rPr>
-        <w:t xml:space="preserve">Zu Beginn dieser Arbeit soll erläutert werden, wie die Idee zur </w:t>
-      </w:r>
-      <w:proofErr w:type="spellStart"/>
-      <w:r>
-        <w:rPr>
-          <w:rFonts w:asciiTheme="minorHAnsi" w:hAnsiTheme="minorHAnsi" w:cstheme="minorHAnsi"/>
-        </w:rPr>
-        <w:t>Bahnhofsapp</w:t>
-      </w:r>
-      <w:proofErr w:type="spellEnd"/>
-      <w:r>
-        <w:rPr>
-          <w:rFonts w:asciiTheme="minorHAnsi" w:hAnsiTheme="minorHAnsi" w:cstheme="minorHAnsi"/>
-        </w:rPr>
-        <w:t xml:space="preserve"> entstanden ist. Aufgrund der Aufgabenstellung zur Entwicklung einer App, die auf Daten zugreift und diese dynamisch darstellt, haben wir uns zunächst umgesehen, welche </w:t>
-      </w:r>
-      <w:bookmarkStart w:id="47" w:name="_GoBack"/>
+        <w:t>Zu Beginn dieser Arbeit soll erläutert werden, wie die Idee zur Bahnhofsapp entstanden ist. Aufgrund der Aufgabenstellung zur Entwicklung einer App, die auf Daten zugreift und diese dynamisch darstellt, haben wir uns zunächst umgesehen, welche Daten von in Deutschland bekannten Firmen zur Verfügung gestellt werden. Wichtig ist uns dabei gewesen, dass diese Daten zum Einen den rechtlichen Aspekt der freien Nutzbarkeit erfüllen und zum Anderen möglichst gepflegt und aktuell sind, um so den größtmöglichen praktischen Nutzen aus der App ziehen zu können. Außerdem sollte der zur Verfügung gestellte Datensatz unter anderem Geodaten enthalten</w:t>
+      </w:r>
+      <w:r>
+        <w:rPr>
+          <w:rFonts w:asciiTheme="minorHAnsi" w:hAnsiTheme="minorHAnsi" w:cstheme="minorHAnsi"/>
+        </w:rPr>
+        <w:t>, beziehungsweise sollten die Daten einen Zusammenhang zur Geographie erkennen lassen</w:t>
+      </w:r>
+      <w:r>
+        <w:rPr>
+          <w:rFonts w:asciiTheme="minorHAnsi" w:hAnsiTheme="minorHAnsi" w:cstheme="minorHAnsi"/>
+        </w:rPr>
+        <w:t xml:space="preserve"> um sie so für Google Maps nutzbar machen zu können. Den Anfang der Suche markierte dabei das „Geodaten Portal Niedersachen“</w:t>
+      </w:r>
+      <w:r>
+        <w:rPr>
+          <w:rStyle w:val="Funotenzeichen"/>
+          <w:rFonts w:asciiTheme="minorHAnsi" w:hAnsiTheme="minorHAnsi" w:cstheme="minorHAnsi"/>
+        </w:rPr>
+        <w:footnoteReference w:id="1"/>
+      </w:r>
+      <w:r>
+        <w:rPr>
+          <w:rFonts w:asciiTheme="minorHAnsi" w:hAnsiTheme="minorHAnsi" w:cstheme="minorHAnsi"/>
+        </w:rPr>
+        <w:t>. Da die dort bereitgestellten Datensätze aber entweder keine praktische Relevanz oder keine Aktualität aufwiesen, oder aber nicht in unserem Interessengebiet lagen, haben wir uns noch einmal umorientiert. Eine weitere Suche führte uns schließlich zu den verwendeten „DBOpenData“</w:t>
+      </w:r>
+      <w:r>
+        <w:rPr>
+          <w:rStyle w:val="Funotenzeichen"/>
+          <w:rFonts w:asciiTheme="minorHAnsi" w:hAnsiTheme="minorHAnsi" w:cstheme="minorHAnsi"/>
+        </w:rPr>
+        <w:footnoteReference w:id="2"/>
+      </w:r>
+      <w:r>
+        <w:rPr>
+          <w:rFonts w:asciiTheme="minorHAnsi" w:hAnsiTheme="minorHAnsi" w:cstheme="minorHAnsi"/>
+        </w:rPr>
+        <w:t>, wo im Showcase bereits interessante Projekte zu finden sind und außerdem eine vergleichsweise gute Dokumentation der einzelnen APIs gegeben ist. Die Wahl innerhalb der OpenData fiel dabei auf die Daten der einzelnen Bahnhöfe.</w:t>
+      </w:r>
+    </w:p>
+    <w:p>
+      <w:pPr>
+        <w:pStyle w:val="berschrift2"/>
+      </w:pPr>
+      <w:bookmarkStart w:id="47" w:name="_Toc507533614"/>
+      <w:r>
+        <w:t>Ziele</w:t>
+      </w:r>
       <w:bookmarkEnd w:id="47"/>
-      <w:r>
-        <w:rPr>
-          <w:rFonts w:asciiTheme="minorHAnsi" w:hAnsiTheme="minorHAnsi" w:cstheme="minorHAnsi"/>
-        </w:rPr>
-        <w:t xml:space="preserve">Daten von in Deutschland bekannten Firmen zur Verfügung gestellt werden. Wichtig ist uns dabei gewesen, dass diese Daten zum Einen den rechtlichen Aspekt der freien Nutzbarkeit erfüllen und zum Anderen möglichst gepflegt und aktuell sind, um so den größtmöglichen praktischen Nutzen aus der App ziehen zu können. Außerdem sollte der zur Verfügung gestellte Datensatz unter anderem </w:t>
-      </w:r>
-      <w:proofErr w:type="spellStart"/>
-      <w:r>
-        <w:rPr>
-          <w:rFonts w:asciiTheme="minorHAnsi" w:hAnsiTheme="minorHAnsi" w:cstheme="minorHAnsi"/>
-        </w:rPr>
-        <w:t>Geodaten</w:t>
-      </w:r>
-      <w:proofErr w:type="spellEnd"/>
-      <w:r>
-        <w:rPr>
-          <w:rFonts w:asciiTheme="minorHAnsi" w:hAnsiTheme="minorHAnsi" w:cstheme="minorHAnsi"/>
-        </w:rPr>
-        <w:t xml:space="preserve"> enthalten</w:t>
-      </w:r>
-      <w:r>
-        <w:rPr>
-          <w:rFonts w:asciiTheme="minorHAnsi" w:hAnsiTheme="minorHAnsi" w:cstheme="minorHAnsi"/>
-        </w:rPr>
-        <w:t>, beziehungsweise sollten die Daten einen Zusammenhang zur Geographie erkennen lassen</w:t>
-      </w:r>
-      <w:r>
-        <w:rPr>
-          <w:rFonts w:asciiTheme="minorHAnsi" w:hAnsiTheme="minorHAnsi" w:cstheme="minorHAnsi"/>
-        </w:rPr>
-        <w:t xml:space="preserve"> um sie so für Google </w:t>
-      </w:r>
-      <w:proofErr w:type="spellStart"/>
-      <w:r>
-        <w:rPr>
-          <w:rFonts w:asciiTheme="minorHAnsi" w:hAnsiTheme="minorHAnsi" w:cstheme="minorHAnsi"/>
-        </w:rPr>
-        <w:t>Maps</w:t>
-      </w:r>
-      <w:proofErr w:type="spellEnd"/>
-      <w:r>
-        <w:rPr>
-          <w:rFonts w:asciiTheme="minorHAnsi" w:hAnsiTheme="minorHAnsi" w:cstheme="minorHAnsi"/>
-        </w:rPr>
-        <w:t xml:space="preserve"> nutzbar machen zu können. Den Anfang der Suche markierte dabei das „</w:t>
-      </w:r>
-      <w:proofErr w:type="spellStart"/>
-      <w:r>
-        <w:rPr>
-          <w:rFonts w:asciiTheme="minorHAnsi" w:hAnsiTheme="minorHAnsi" w:cstheme="minorHAnsi"/>
-        </w:rPr>
-        <w:t>Geodaten</w:t>
-      </w:r>
-      <w:proofErr w:type="spellEnd"/>
-      <w:r>
-        <w:rPr>
-          <w:rFonts w:asciiTheme="minorHAnsi" w:hAnsiTheme="minorHAnsi" w:cstheme="minorHAnsi"/>
-        </w:rPr>
-        <w:t xml:space="preserve"> Portal Niedersachen“</w:t>
-      </w:r>
-      <w:r>
-        <w:rPr>
-          <w:rStyle w:val="Funotenzeichen"/>
-          <w:rFonts w:asciiTheme="minorHAnsi" w:hAnsiTheme="minorHAnsi" w:cstheme="minorHAnsi"/>
-        </w:rPr>
-        <w:footnoteReference w:id="1"/>
-      </w:r>
-      <w:r>
-        <w:rPr>
-          <w:rFonts w:asciiTheme="minorHAnsi" w:hAnsiTheme="minorHAnsi" w:cstheme="minorHAnsi"/>
-        </w:rPr>
-        <w:t>. Da die dort bereitgestellten Datensätze aber entweder keine praktische Relevanz oder keine Aktualität aufwiesen, oder aber nicht in unserem Interessengebiet lagen, haben wir uns noch einmal umorientiert. Eine weitere Suche führte uns schließlich zu den verwendeten „</w:t>
-      </w:r>
-      <w:proofErr w:type="spellStart"/>
-      <w:r>
-        <w:rPr>
-          <w:rFonts w:asciiTheme="minorHAnsi" w:hAnsiTheme="minorHAnsi" w:cstheme="minorHAnsi"/>
-        </w:rPr>
-        <w:t>DBOpenData</w:t>
-      </w:r>
-      <w:proofErr w:type="spellEnd"/>
-      <w:r>
-        <w:rPr>
-          <w:rFonts w:asciiTheme="minorHAnsi" w:hAnsiTheme="minorHAnsi" w:cstheme="minorHAnsi"/>
-        </w:rPr>
-        <w:t>“</w:t>
-      </w:r>
-      <w:r>
-        <w:rPr>
-          <w:rStyle w:val="Funotenzeichen"/>
-          <w:rFonts w:asciiTheme="minorHAnsi" w:hAnsiTheme="minorHAnsi" w:cstheme="minorHAnsi"/>
-        </w:rPr>
-        <w:footnoteReference w:id="2"/>
-      </w:r>
-      <w:r>
-        <w:rPr>
-          <w:rFonts w:asciiTheme="minorHAnsi" w:hAnsiTheme="minorHAnsi" w:cstheme="minorHAnsi"/>
-        </w:rPr>
-        <w:t xml:space="preserve">, wo im Showcase bereits interessante Projekte zu finden sind und außerdem eine vergleichsweise gute Dokumentation der einzelnen APIs gegeben ist. Die Wahl innerhalb der </w:t>
-      </w:r>
-      <w:proofErr w:type="spellStart"/>
-      <w:r>
-        <w:rPr>
-          <w:rFonts w:asciiTheme="minorHAnsi" w:hAnsiTheme="minorHAnsi" w:cstheme="minorHAnsi"/>
-        </w:rPr>
-        <w:t>OpenData</w:t>
-      </w:r>
-      <w:proofErr w:type="spellEnd"/>
-      <w:r>
-        <w:rPr>
-          <w:rFonts w:asciiTheme="minorHAnsi" w:hAnsiTheme="minorHAnsi" w:cstheme="minorHAnsi"/>
-        </w:rPr>
-        <w:t xml:space="preserve"> fiel dabei auf die Daten der einzelnen Bahnhöfe.</w:t>
-      </w:r>
+    </w:p>
+    <w:p>
+      <w:pPr>
+        <w:spacing w:line="276" w:lineRule="auto"/>
+        <w:rPr>
+          <w:rFonts w:asciiTheme="minorHAnsi" w:hAnsiTheme="minorHAnsi" w:cstheme="minorHAnsi"/>
+        </w:rPr>
+      </w:pPr>
+      <w:r>
+        <w:rPr>
+          <w:rFonts w:asciiTheme="minorHAnsi" w:hAnsiTheme="minorHAnsi" w:cstheme="minorHAnsi"/>
+        </w:rPr>
+        <w:t>Im Vordergrund soll zunächst einmal die einfache Bedienbarkeit liegen. Da die Zielgruppe der App aus der Natur der Daten heraus Bahnfahrer aller Altersgruppen sein sollen ist es wichtig, die App für alle Altersklassen optisch ansprechend und möglichst intuitiv bedienbar zu gestalten. Es muss sowohl für junge als auch für ältere Nutzer, die nicht mit Smartphones oder ähnlichem aufgewachsenen sind, auf den ersten Blick zu verstehen sein, wie die App funktioniert und welche Schritte getätigt werden müssen, um zum gewünschten Ergebnis zu gelangen. Daher verzichten wir möglichst auf eine Einstellungsseite, die mit verschiedenen Einstellungen, wie zum Beispiel dem Auswählen eines Intervalls für die Standortbestimmung, gerade  beim älteren Teil der Zielgruppe für Verwirrung sorgt. Des Weiteren soll die App kostenlos sein, da wir von der Bahn öffentlich zur Verfügung gestellte Daten nutzen, und darüber hinaus einen praktischen Nutzen im Alltag darstellen.</w:t>
+      </w:r>
+    </w:p>
+    <w:p>
+      <w:pPr>
+        <w:pStyle w:val="berschrift1"/>
+      </w:pPr>
+      <w:bookmarkStart w:id="48" w:name="_Toc507533615"/>
+      <w:r>
+        <w:t>Verwendete Technologien</w:t>
+      </w:r>
+      <w:bookmarkEnd w:id="48"/>
     </w:p>
     <w:p>
       <w:pPr>
         <w:pStyle w:val="berschrift2"/>
       </w:pPr>
-      <w:bookmarkStart w:id="48" w:name="_Toc507533614"/>
-      <w:proofErr w:type="spellStart"/>
-      <w:r>
-        <w:t>Ziele</w:t>
-      </w:r>
-      <w:bookmarkEnd w:id="48"/>
-      <w:proofErr w:type="spellEnd"/>
+      <w:bookmarkStart w:id="49" w:name="_Toc507533616"/>
+      <w:r>
+        <w:t>Ionic Framework</w:t>
+      </w:r>
+      <w:bookmarkEnd w:id="49"/>
     </w:p>
     <w:p>
       <w:pPr>
@@ -2754,55 +2647,7 @@
         <w:rPr>
           <w:rFonts w:asciiTheme="minorHAnsi" w:hAnsiTheme="minorHAnsi" w:cstheme="minorHAnsi"/>
         </w:rPr>
-        <w:t>Im Vordergrund soll zunächst einmal die einfache Bedienbarkeit liegen. Da die Zielgruppe der App aus der Natur der Daten heraus Bahnfahrer aller Altersgruppen sein sollen ist es wichtig, die App für alle Altersklassen optisch ansprechend und möglichst intuitiv bedienbar zu gestalten. Es muss sowohl für junge als auch für ältere Nutzer, die nicht mit Smartphones oder ähnlichem aufgewachsenen sind, auf den ersten Blick zu verstehen sein, wie die App funktioniert und welche Schritte getätigt werden müssen, um zum gewünschten Ergebnis zu gelangen. Daher verzichten wir möglichst auf eine Einstellungsseite, die mit verschiedenen Einstellungen, wie zum Beispiel dem Auswählen eines Intervalls für die Standortbestimmung, gerade  beim älteren Teil der Zielgruppe für Verwirrung sorgt. Des Weiteren soll die App kostenlos sein, da wir von der Bahn öffentlich zur Verfügung gestellte Daten nutzen, und darüber hinaus einen praktischen Nutzen im Alltag darstellen.</w:t>
-      </w:r>
-    </w:p>
-    <w:p>
-      <w:pPr>
-        <w:pStyle w:val="berschrift1"/>
-      </w:pPr>
-      <w:bookmarkStart w:id="49" w:name="_Toc507533615"/>
-      <w:r>
-        <w:t>Verwendete Technologien</w:t>
-      </w:r>
-      <w:bookmarkEnd w:id="49"/>
-    </w:p>
-    <w:p>
-      <w:pPr>
-        <w:pStyle w:val="berschrift2"/>
-      </w:pPr>
-      <w:bookmarkStart w:id="50" w:name="_Toc507533616"/>
-      <w:r>
-        <w:t>Ionic Framework</w:t>
-      </w:r>
-      <w:bookmarkEnd w:id="50"/>
-    </w:p>
-    <w:p>
-      <w:pPr>
-        <w:spacing w:line="276" w:lineRule="auto"/>
-        <w:rPr>
-          <w:rFonts w:asciiTheme="minorHAnsi" w:hAnsiTheme="minorHAnsi" w:cstheme="minorHAnsi"/>
-        </w:rPr>
-      </w:pPr>
-      <w:r>
-        <w:rPr>
-          <w:rFonts w:asciiTheme="minorHAnsi" w:hAnsiTheme="minorHAnsi" w:cstheme="minorHAnsi"/>
-        </w:rPr>
-        <w:t xml:space="preserve">Das </w:t>
-      </w:r>
-      <w:proofErr w:type="spellStart"/>
-      <w:r>
-        <w:rPr>
-          <w:rFonts w:asciiTheme="minorHAnsi" w:hAnsiTheme="minorHAnsi" w:cstheme="minorHAnsi"/>
-        </w:rPr>
-        <w:t>Ionic</w:t>
-      </w:r>
-      <w:proofErr w:type="spellEnd"/>
-      <w:r>
-        <w:rPr>
-          <w:rFonts w:asciiTheme="minorHAnsi" w:hAnsiTheme="minorHAnsi" w:cstheme="minorHAnsi"/>
-        </w:rPr>
-        <w:t>-Framework ist ein Open-Source Framework zur Erstellung nativer Apps.</w:t>
+        <w:t>Das Ionic-Framework ist ein Open-Source Framework zur Erstellung nativer Apps.</w:t>
       </w:r>
       <w:r>
         <w:rPr>
@@ -2895,21 +2740,7 @@
         <w:rPr>
           <w:rFonts w:asciiTheme="minorHAnsi" w:hAnsiTheme="minorHAnsi" w:cstheme="minorHAnsi"/>
         </w:rPr>
-        <w:t xml:space="preserve"> Auf der ersten Stufe steht das </w:t>
-      </w:r>
-      <w:proofErr w:type="spellStart"/>
-      <w:r>
-        <w:rPr>
-          <w:rFonts w:asciiTheme="minorHAnsi" w:hAnsiTheme="minorHAnsi" w:cstheme="minorHAnsi"/>
-        </w:rPr>
-        <w:t>Ionic</w:t>
-      </w:r>
-      <w:proofErr w:type="spellEnd"/>
-      <w:r>
-        <w:rPr>
-          <w:rFonts w:asciiTheme="minorHAnsi" w:hAnsiTheme="minorHAnsi" w:cstheme="minorHAnsi"/>
-        </w:rPr>
-        <w:t>-Framework an sich. Hiermit kann eine gut aussehende Benutzeroberfläche erstellt werden, die im Browser getestet werden kann. Außerdem steht ein Kommandozeilenwerkzeug (CLI) zur Verfügung, um bequem Verwaltungsaufgaben, wie das Erstellen von Seiten, ausführen zu können.</w:t>
+        <w:t xml:space="preserve"> Auf der ersten Stufe steht das Ionic-Framework an sich. Hiermit kann eine gut aussehende Benutzeroberfläche erstellt werden, die im Browser getestet werden kann. Außerdem steht ein Kommandozeilenwerkzeug (CLI) zur Verfügung, um bequem Verwaltungsaufgaben, wie das Erstellen von Seiten, ausführen zu können.</w:t>
       </w:r>
       <w:r>
         <w:rPr>
@@ -2922,35 +2753,7 @@
         <w:rPr>
           <w:rFonts w:asciiTheme="minorHAnsi" w:hAnsiTheme="minorHAnsi" w:cstheme="minorHAnsi"/>
         </w:rPr>
-        <w:t xml:space="preserve"> Beim </w:t>
-      </w:r>
-      <w:proofErr w:type="spellStart"/>
-      <w:r>
-        <w:rPr>
-          <w:rFonts w:asciiTheme="minorHAnsi" w:hAnsiTheme="minorHAnsi" w:cstheme="minorHAnsi"/>
-        </w:rPr>
-        <w:t>Ionic</w:t>
-      </w:r>
-      <w:proofErr w:type="spellEnd"/>
-      <w:r>
-        <w:rPr>
-          <w:rFonts w:asciiTheme="minorHAnsi" w:hAnsiTheme="minorHAnsi" w:cstheme="minorHAnsi"/>
-        </w:rPr>
-        <w:t xml:space="preserve"> Paket handelt es sich um ein </w:t>
-      </w:r>
-      <w:proofErr w:type="spellStart"/>
-      <w:r>
-        <w:rPr>
-          <w:rFonts w:asciiTheme="minorHAnsi" w:hAnsiTheme="minorHAnsi" w:cstheme="minorHAnsi"/>
-        </w:rPr>
-        <w:t>npm</w:t>
-      </w:r>
-      <w:proofErr w:type="spellEnd"/>
-      <w:r>
-        <w:rPr>
-          <w:rFonts w:asciiTheme="minorHAnsi" w:hAnsiTheme="minorHAnsi" w:cstheme="minorHAnsi"/>
-        </w:rPr>
-        <w:t>-Modul</w:t>
+        <w:t xml:space="preserve"> Beim Ionic Paket handelt es sich um ein npm-Modul</w:t>
       </w:r>
       <w:r>
         <w:rPr>
@@ -2963,49 +2766,7 @@
         <w:rPr>
           <w:rFonts w:asciiTheme="minorHAnsi" w:hAnsiTheme="minorHAnsi" w:cstheme="minorHAnsi"/>
         </w:rPr>
-        <w:t xml:space="preserve">, welches über die Plattform Node.js installiert werden kann. Unter Windows ist es dafür nötig, sich ein Terminal herunterzuladen, über welches Node.js dann ausgeführt werden kann, unter Linux und </w:t>
-      </w:r>
-      <w:proofErr w:type="spellStart"/>
-      <w:r>
-        <w:rPr>
-          <w:rFonts w:asciiTheme="minorHAnsi" w:hAnsiTheme="minorHAnsi" w:cstheme="minorHAnsi"/>
-        </w:rPr>
-        <w:t>macOS</w:t>
-      </w:r>
-      <w:proofErr w:type="spellEnd"/>
-      <w:r>
-        <w:rPr>
-          <w:rFonts w:asciiTheme="minorHAnsi" w:hAnsiTheme="minorHAnsi" w:cstheme="minorHAnsi"/>
-        </w:rPr>
-        <w:t xml:space="preserve"> wird dieses nicht benötigt. Des Weiteren wird das </w:t>
-      </w:r>
-      <w:proofErr w:type="spellStart"/>
-      <w:r>
-        <w:rPr>
-          <w:rFonts w:asciiTheme="minorHAnsi" w:hAnsiTheme="minorHAnsi" w:cstheme="minorHAnsi"/>
-        </w:rPr>
-        <w:t>Cordova</w:t>
-      </w:r>
-      <w:proofErr w:type="spellEnd"/>
-      <w:r>
-        <w:rPr>
-          <w:rFonts w:asciiTheme="minorHAnsi" w:hAnsiTheme="minorHAnsi" w:cstheme="minorHAnsi"/>
-        </w:rPr>
-        <w:t xml:space="preserve"> </w:t>
-      </w:r>
-      <w:proofErr w:type="spellStart"/>
-      <w:r>
-        <w:rPr>
-          <w:rFonts w:asciiTheme="minorHAnsi" w:hAnsiTheme="minorHAnsi" w:cstheme="minorHAnsi"/>
-        </w:rPr>
-        <w:t>Plugin</w:t>
-      </w:r>
-      <w:proofErr w:type="spellEnd"/>
-      <w:r>
-        <w:rPr>
-          <w:rFonts w:asciiTheme="minorHAnsi" w:hAnsiTheme="minorHAnsi" w:cstheme="minorHAnsi"/>
-        </w:rPr>
-        <w:t xml:space="preserve"> verwendet, um aus dem erstellten Dokument schließlich eine native App zu konstruieren.</w:t>
+        <w:t>, welches über die Plattform Node.js installiert werden kann. Unter Windows ist es dafür nötig, sich ein Terminal herunterzuladen, über welches Node.js dann ausgeführt werden kann, unter Linux und macOS wird dieses nicht benötigt. Des Weiteren wird das Cordova Plugin verwendet, um aus dem erstellten Dokument schließlich eine native App zu konstruieren.</w:t>
       </w:r>
     </w:p>
     <w:p>
@@ -3019,21 +2780,31 @@
         <w:rPr>
           <w:rFonts w:asciiTheme="minorHAnsi" w:hAnsiTheme="minorHAnsi" w:cstheme="minorHAnsi"/>
         </w:rPr>
-        <w:t xml:space="preserve">Doch wie ist das Framework lizenzrechtlich gestaltet? Zunächst einmal ist zu sagen, dass das Framework unter der sogenannten „permissive MIT </w:t>
-      </w:r>
-      <w:proofErr w:type="spellStart"/>
-      <w:r>
-        <w:rPr>
-          <w:rFonts w:asciiTheme="minorHAnsi" w:hAnsiTheme="minorHAnsi" w:cstheme="minorHAnsi"/>
-        </w:rPr>
-        <w:t>license</w:t>
-      </w:r>
-      <w:proofErr w:type="spellEnd"/>
-      <w:r>
-        <w:rPr>
-          <w:rFonts w:asciiTheme="minorHAnsi" w:hAnsiTheme="minorHAnsi" w:cstheme="minorHAnsi"/>
-        </w:rPr>
-        <w:t>“ entwickelt wird.</w:t>
+        <w:t>Doch wie ist das Framework lizenzrechtlich gestaltet? Zunächst einmal ist zu sagen, dass das Framework unter der sogenannten „</w:t>
+      </w:r>
+      <w:r>
+        <w:rPr>
+          <w:rFonts w:asciiTheme="minorHAnsi" w:hAnsiTheme="minorHAnsi" w:cstheme="minorHAnsi"/>
+        </w:rPr>
+        <w:t>P</w:t>
+      </w:r>
+      <w:r>
+        <w:rPr>
+          <w:rFonts w:asciiTheme="minorHAnsi" w:hAnsiTheme="minorHAnsi" w:cstheme="minorHAnsi"/>
+        </w:rPr>
+        <w:t xml:space="preserve">ermissive MIT </w:t>
+      </w:r>
+      <w:r>
+        <w:rPr>
+          <w:rFonts w:asciiTheme="minorHAnsi" w:hAnsiTheme="minorHAnsi" w:cstheme="minorHAnsi"/>
+        </w:rPr>
+        <w:t>L</w:t>
+      </w:r>
+      <w:r>
+        <w:rPr>
+          <w:rFonts w:asciiTheme="minorHAnsi" w:hAnsiTheme="minorHAnsi" w:cstheme="minorHAnsi"/>
+        </w:rPr>
+        <w:t>icense“ entwickelt wird.</w:t>
       </w:r>
       <w:r>
         <w:rPr>
@@ -3230,49 +3001,7 @@
         <w:rPr>
           <w:rFonts w:asciiTheme="minorHAnsi" w:hAnsiTheme="minorHAnsi" w:cstheme="minorHAnsi"/>
         </w:rPr>
-        <w:t xml:space="preserve">Trotz der Open Source Lizenz bietet </w:t>
-      </w:r>
-      <w:proofErr w:type="spellStart"/>
-      <w:r>
-        <w:rPr>
-          <w:rFonts w:asciiTheme="minorHAnsi" w:hAnsiTheme="minorHAnsi" w:cstheme="minorHAnsi"/>
-        </w:rPr>
-        <w:t>Ionic</w:t>
-      </w:r>
-      <w:proofErr w:type="spellEnd"/>
-      <w:r>
-        <w:rPr>
-          <w:rFonts w:asciiTheme="minorHAnsi" w:hAnsiTheme="minorHAnsi" w:cstheme="minorHAnsi"/>
-        </w:rPr>
-        <w:t xml:space="preserve"> auch kostenpflichtige Möglichkeiten in seinem Framework an. So lässt sich beispielsweise ein Dienst nutzen, der </w:t>
-      </w:r>
-      <w:proofErr w:type="spellStart"/>
-      <w:r>
-        <w:rPr>
-          <w:rFonts w:asciiTheme="minorHAnsi" w:hAnsiTheme="minorHAnsi" w:cstheme="minorHAnsi"/>
-        </w:rPr>
-        <w:t>Ionic</w:t>
-      </w:r>
-      <w:proofErr w:type="spellEnd"/>
-      <w:r>
-        <w:rPr>
-          <w:rFonts w:asciiTheme="minorHAnsi" w:hAnsiTheme="minorHAnsi" w:cstheme="minorHAnsi"/>
-        </w:rPr>
-        <w:t xml:space="preserve"> Apps auch zum Testen auf Devices verfügbar macht, ohne dass man diese mit </w:t>
-      </w:r>
-      <w:proofErr w:type="spellStart"/>
-      <w:r>
-        <w:rPr>
-          <w:rFonts w:asciiTheme="minorHAnsi" w:hAnsiTheme="minorHAnsi" w:cstheme="minorHAnsi"/>
-        </w:rPr>
-        <w:t>Cordova</w:t>
-      </w:r>
-      <w:proofErr w:type="spellEnd"/>
-      <w:r>
-        <w:rPr>
-          <w:rFonts w:asciiTheme="minorHAnsi" w:hAnsiTheme="minorHAnsi" w:cstheme="minorHAnsi"/>
-        </w:rPr>
-        <w:t xml:space="preserve"> übertragen muss. Außerdem lassen sich Services, wie eine längere Fehlerhistorie kostenpflichtig hinzubuchen. Dabei gibt es verschiedene Modelle für einzelne Entwickler, Teams oder Firmen.</w:t>
+        <w:t>Trotz der Open Source Lizenz bietet Ionic auch kostenpflichtige Möglichkeiten in seinem Framework an. So lässt sich beispielsweise ein Dienst nutzen, der Ionic Apps auch zum Testen auf Devices verfügbar macht, ohne dass man diese mit Cordova übertragen muss. Außerdem lassen sich Services, wie eine längere Fehlerhistorie kostenpflichtig hinzubuchen. Dabei gibt es verschiedene Modelle für einzelne Entwickler, Teams oder Firmen.</w:t>
       </w:r>
       <w:r>
         <w:rPr>
@@ -3286,12 +3015,12 @@
       <w:pPr>
         <w:pStyle w:val="berschrift2"/>
       </w:pPr>
-      <w:bookmarkStart w:id="51" w:name="_Toc507533617"/>
+      <w:bookmarkStart w:id="50" w:name="_Toc507533617"/>
       <w:r>
         <w:lastRenderedPageBreak/>
         <w:t>REST API</w:t>
       </w:r>
-      <w:bookmarkEnd w:id="51"/>
+      <w:bookmarkEnd w:id="50"/>
     </w:p>
     <w:p>
       <w:pPr>
@@ -3318,49 +3047,7 @@
         <w:rPr>
           <w:rFonts w:asciiTheme="minorHAnsi" w:hAnsiTheme="minorHAnsi" w:cstheme="minorHAnsi"/>
         </w:rPr>
-        <w:t>Die Abkürzung „REST API“ steht für „</w:t>
-      </w:r>
-      <w:proofErr w:type="spellStart"/>
-      <w:r>
-        <w:rPr>
-          <w:rFonts w:asciiTheme="minorHAnsi" w:hAnsiTheme="minorHAnsi" w:cstheme="minorHAnsi"/>
-        </w:rPr>
-        <w:t>Representational</w:t>
-      </w:r>
-      <w:proofErr w:type="spellEnd"/>
-      <w:r>
-        <w:rPr>
-          <w:rFonts w:asciiTheme="minorHAnsi" w:hAnsiTheme="minorHAnsi" w:cstheme="minorHAnsi"/>
-        </w:rPr>
-        <w:t xml:space="preserve"> State Transfer </w:t>
-      </w:r>
-      <w:proofErr w:type="spellStart"/>
-      <w:r>
-        <w:rPr>
-          <w:rFonts w:asciiTheme="minorHAnsi" w:hAnsiTheme="minorHAnsi" w:cstheme="minorHAnsi"/>
-        </w:rPr>
-        <w:t>Application</w:t>
-      </w:r>
-      <w:proofErr w:type="spellEnd"/>
-      <w:r>
-        <w:rPr>
-          <w:rFonts w:asciiTheme="minorHAnsi" w:hAnsiTheme="minorHAnsi" w:cstheme="minorHAnsi"/>
-        </w:rPr>
-        <w:t xml:space="preserve"> </w:t>
-      </w:r>
-      <w:proofErr w:type="spellStart"/>
-      <w:r>
-        <w:rPr>
-          <w:rFonts w:asciiTheme="minorHAnsi" w:hAnsiTheme="minorHAnsi" w:cstheme="minorHAnsi"/>
-        </w:rPr>
-        <w:t>Programming</w:t>
-      </w:r>
-      <w:proofErr w:type="spellEnd"/>
-      <w:r>
-        <w:rPr>
-          <w:rFonts w:asciiTheme="minorHAnsi" w:hAnsiTheme="minorHAnsi" w:cstheme="minorHAnsi"/>
-        </w:rPr>
-        <w:t xml:space="preserve"> Interface“.</w:t>
+        <w:t>Die Abkürzung „REST API“ steht für „Representational State Transfer Application Programming Interface“.</w:t>
       </w:r>
       <w:r>
         <w:rPr>
@@ -3504,27 +3191,155 @@
     <w:p>
       <w:pPr>
         <w:pStyle w:val="berschrift1"/>
-      </w:pPr>
-      <w:bookmarkStart w:id="52" w:name="_Toc507533618"/>
-      <w:proofErr w:type="spellStart"/>
+        <w:rPr>
+          <w:lang w:val="de-CH"/>
+        </w:rPr>
+      </w:pPr>
+      <w:bookmarkStart w:id="51" w:name="_Toc507533618"/>
       <w:r>
         <w:lastRenderedPageBreak/>
         <w:t>DBOpenData</w:t>
       </w:r>
+      <w:bookmarkEnd w:id="51"/>
+    </w:p>
+    <w:p>
+      <w:pPr>
+        <w:pStyle w:val="berschrift2"/>
+      </w:pPr>
+      <w:bookmarkStart w:id="52" w:name="_Toc507533619"/>
+      <w:r>
+        <w:rPr>
+          <w:lang w:val="de-CH"/>
+        </w:rPr>
+        <w:t>Allgemeines</w:t>
+      </w:r>
       <w:bookmarkEnd w:id="52"/>
-      <w:proofErr w:type="spellEnd"/>
+    </w:p>
+    <w:p>
+      <w:pPr>
+        <w:spacing w:line="276" w:lineRule="auto"/>
+        <w:rPr>
+          <w:rFonts w:asciiTheme="minorHAnsi" w:hAnsiTheme="minorHAnsi" w:cstheme="minorHAnsi"/>
+        </w:rPr>
+      </w:pPr>
+      <w:r>
+        <w:rPr>
+          <w:rFonts w:asciiTheme="minorHAnsi" w:hAnsiTheme="minorHAnsi" w:cstheme="minorHAnsi"/>
+        </w:rPr>
+        <w:t>Im Fokus dieses Ab</w:t>
+      </w:r>
+      <w:r>
+        <w:rPr>
+          <w:rFonts w:asciiTheme="minorHAnsi" w:hAnsiTheme="minorHAnsi" w:cstheme="minorHAnsi"/>
+        </w:rPr>
+        <w:t>schnittes sollen die DBOpenData</w:t>
+      </w:r>
+      <w:r>
+        <w:rPr>
+          <w:rStyle w:val="Funotenzeichen"/>
+          <w:rFonts w:asciiTheme="minorHAnsi" w:hAnsiTheme="minorHAnsi" w:cstheme="minorHAnsi"/>
+        </w:rPr>
+        <w:footnoteReference w:id="19"/>
+      </w:r>
+      <w:r>
+        <w:rPr>
+          <w:rFonts w:asciiTheme="minorHAnsi" w:hAnsiTheme="minorHAnsi" w:cstheme="minorHAnsi"/>
+        </w:rPr>
+        <w:t xml:space="preserve"> stehen, die den Grundstein des Projektes bilden.</w:t>
+      </w:r>
+    </w:p>
+    <w:p>
+      <w:pPr>
+        <w:spacing w:line="276" w:lineRule="auto"/>
+        <w:rPr>
+          <w:rFonts w:asciiTheme="minorHAnsi" w:hAnsiTheme="minorHAnsi" w:cstheme="minorHAnsi"/>
+        </w:rPr>
+      </w:pPr>
+      <w:r>
+        <w:rPr>
+          <w:rFonts w:asciiTheme="minorHAnsi" w:hAnsiTheme="minorHAnsi" w:cstheme="minorHAnsi"/>
+        </w:rPr>
+        <w:t xml:space="preserve">Hierbei handelt es sich um von der Deutschen Bahn öffentlich zur Verfügung gestellte Daten, die sich rund um den Bahnbetrieb drehen. Zur Verfügung gestellt werden sie in einem Online Portal. Um die Entwicklung voranzutreiben finden regelmäßig Hackathons statt, bei denen die Daten mit anderen Interessierten gemeinsam genutzt werden können. </w:t>
+      </w:r>
+    </w:p>
+    <w:p>
+      <w:pPr>
+        <w:spacing w:line="276" w:lineRule="auto"/>
+        <w:rPr>
+          <w:rFonts w:asciiTheme="minorHAnsi" w:hAnsiTheme="minorHAnsi" w:cstheme="minorHAnsi"/>
+        </w:rPr>
+      </w:pPr>
+      <w:r>
+        <w:rPr>
+          <w:rFonts w:asciiTheme="minorHAnsi" w:hAnsiTheme="minorHAnsi" w:cstheme="minorHAnsi"/>
+        </w:rPr>
+        <w:t>Die gebotenen Daten werden unter einer freien Lizenz verwaltet. Sie stehen jedem „in unterschiedlichen Formaten, dauerhaft und kostenlos“</w:t>
+      </w:r>
+      <w:r>
+        <w:rPr>
+          <w:rStyle w:val="Funotenzeichen"/>
+          <w:rFonts w:asciiTheme="minorHAnsi" w:hAnsiTheme="minorHAnsi" w:cstheme="minorHAnsi"/>
+        </w:rPr>
+        <w:footnoteReference w:id="20"/>
+      </w:r>
+      <w:r>
+        <w:rPr>
+          <w:rFonts w:asciiTheme="minorHAnsi" w:hAnsiTheme="minorHAnsi" w:cstheme="minorHAnsi"/>
+        </w:rPr>
+        <w:t xml:space="preserve"> zur Verfügung, können also problemlos weiterverwendet werden. </w:t>
+      </w:r>
+    </w:p>
+    <w:p>
+      <w:pPr>
+        <w:spacing w:line="276" w:lineRule="auto"/>
+        <w:rPr>
+          <w:rFonts w:asciiTheme="minorHAnsi" w:hAnsiTheme="minorHAnsi" w:cstheme="minorHAnsi"/>
+        </w:rPr>
+      </w:pPr>
+      <w:r>
+        <w:rPr>
+          <w:rFonts w:asciiTheme="minorHAnsi" w:hAnsiTheme="minorHAnsi" w:cstheme="minorHAnsi"/>
+        </w:rPr>
+        <w:t>Für den Zugriff auf eine der angebotenen APIs wird ein Bearer Token benötigt, der dann an die jeweilige HTTP Anfrage angehängt wird. Um diesen Token zu bekommen muss man einen Account auf der Seite der OpenData erstellen</w:t>
+      </w:r>
+      <w:r>
+        <w:rPr>
+          <w:rStyle w:val="Funotenzeichen"/>
+          <w:rFonts w:asciiTheme="minorHAnsi" w:hAnsiTheme="minorHAnsi" w:cstheme="minorHAnsi"/>
+        </w:rPr>
+        <w:footnoteReference w:id="21"/>
+      </w:r>
+      <w:r>
+        <w:rPr>
+          <w:rFonts w:asciiTheme="minorHAnsi" w:hAnsiTheme="minorHAnsi" w:cstheme="minorHAnsi"/>
+        </w:rPr>
+        <w:t xml:space="preserve">, mit dem sich dann die jeweiligen APIs  abonnieren lassen. Durch das </w:t>
+      </w:r>
+      <w:r>
+        <w:rPr>
+          <w:rFonts w:asciiTheme="minorHAnsi" w:hAnsiTheme="minorHAnsi" w:cstheme="minorHAnsi"/>
+        </w:rPr>
+        <w:t>Abonnieren</w:t>
+      </w:r>
+      <w:r>
+        <w:rPr>
+          <w:rFonts w:asciiTheme="minorHAnsi" w:hAnsiTheme="minorHAnsi" w:cstheme="minorHAnsi"/>
+        </w:rPr>
+        <w:t xml:space="preserve"> erhält man dann auch den nötigen Key für die jeweilige API. Jede API hat außerdem eine Konsole, mithilfe derer man im Browser zu Testzwecken Abfragen starten kann, um einen Überblick über die gelieferten Daten zu erhalten.</w:t>
+      </w:r>
     </w:p>
     <w:p>
       <w:pPr>
         <w:pStyle w:val="berschrift2"/>
       </w:pPr>
-      <w:bookmarkStart w:id="53" w:name="_Toc507533619"/>
-      <w:proofErr w:type="spellStart"/>
-      <w:r>
-        <w:t>Allgemeines</w:t>
+      <w:bookmarkStart w:id="53" w:name="_Toc507533620"/>
+      <w:r>
+        <w:t>Bahnhofsfotos</w:t>
+      </w:r>
+      <w:r>
+        <w:t xml:space="preserve"> API</w:t>
       </w:r>
       <w:bookmarkEnd w:id="53"/>
-      <w:proofErr w:type="spellEnd"/>
     </w:p>
     <w:p>
       <w:pPr>
@@ -3537,34 +3352,70 @@
         <w:rPr>
           <w:rFonts w:asciiTheme="minorHAnsi" w:hAnsiTheme="minorHAnsi" w:cstheme="minorHAnsi"/>
         </w:rPr>
-        <w:t>Im Fokus dieses Ab</w:t>
-      </w:r>
-      <w:r>
-        <w:rPr>
-          <w:rFonts w:asciiTheme="minorHAnsi" w:hAnsiTheme="minorHAnsi" w:cstheme="minorHAnsi"/>
-        </w:rPr>
-        <w:t xml:space="preserve">schnittes sollen die </w:t>
-      </w:r>
-      <w:proofErr w:type="spellStart"/>
-      <w:r>
-        <w:rPr>
-          <w:rFonts w:asciiTheme="minorHAnsi" w:hAnsiTheme="minorHAnsi" w:cstheme="minorHAnsi"/>
-        </w:rPr>
-        <w:t>DBOpenData</w:t>
-      </w:r>
-      <w:proofErr w:type="spellEnd"/>
+        <w:t>Die Bahnhofsfotos API stellt Fotos der jeweiligen Bahnhöfe über eine Schnittstelle zu Verfügung. Das Konzept ist, dass Reisende ihre eigenen Fotos zu den Bahnhöfen online zur Verfügung stellen können, die dann über die API verwendet werden können. Dazu w</w:t>
+      </w:r>
+      <w:r>
+        <w:rPr>
+          <w:rFonts w:asciiTheme="minorHAnsi" w:hAnsiTheme="minorHAnsi" w:cstheme="minorHAnsi"/>
+        </w:rPr>
+        <w:t>urden bereits</w:t>
+      </w:r>
+      <w:r>
+        <w:rPr>
+          <w:rFonts w:asciiTheme="minorHAnsi" w:hAnsiTheme="minorHAnsi" w:cstheme="minorHAnsi"/>
+        </w:rPr>
+        <w:t xml:space="preserve"> eine Internetseite</w:t>
+      </w:r>
       <w:r>
         <w:rPr>
           <w:rStyle w:val="Funotenzeichen"/>
           <w:rFonts w:asciiTheme="minorHAnsi" w:hAnsiTheme="minorHAnsi" w:cstheme="minorHAnsi"/>
         </w:rPr>
-        <w:footnoteReference w:id="19"/>
-      </w:r>
-      <w:r>
-        <w:rPr>
-          <w:rFonts w:asciiTheme="minorHAnsi" w:hAnsiTheme="minorHAnsi" w:cstheme="minorHAnsi"/>
-        </w:rPr>
-        <w:t xml:space="preserve"> stehen, die den Grundstein des Projektes bilden.</w:t>
+        <w:footnoteReference w:id="22"/>
+      </w:r>
+      <w:r>
+        <w:rPr>
+          <w:rFonts w:asciiTheme="minorHAnsi" w:hAnsiTheme="minorHAnsi" w:cstheme="minorHAnsi"/>
+        </w:rPr>
+        <w:t>, sowie auch eine App für Android Mobiltelefone</w:t>
+      </w:r>
+      <w:r>
+        <w:rPr>
+          <w:rStyle w:val="Funotenzeichen"/>
+          <w:rFonts w:asciiTheme="minorHAnsi" w:hAnsiTheme="minorHAnsi" w:cstheme="minorHAnsi"/>
+        </w:rPr>
+        <w:footnoteReference w:id="23"/>
+      </w:r>
+      <w:r>
+        <w:rPr>
+          <w:rFonts w:asciiTheme="minorHAnsi" w:hAnsiTheme="minorHAnsi" w:cstheme="minorHAnsi"/>
+        </w:rPr>
+        <w:t xml:space="preserve"> </w:t>
+      </w:r>
+      <w:r>
+        <w:rPr>
+          <w:rFonts w:asciiTheme="minorHAnsi" w:hAnsiTheme="minorHAnsi" w:cstheme="minorHAnsi"/>
+        </w:rPr>
+        <w:t>veröffentlicht, die man beide im Showcase der DBOpenData</w:t>
+      </w:r>
+      <w:r>
+        <w:rPr>
+          <w:rStyle w:val="Funotenzeichen"/>
+          <w:rFonts w:asciiTheme="minorHAnsi" w:hAnsiTheme="minorHAnsi" w:cstheme="minorHAnsi"/>
+        </w:rPr>
+        <w:footnoteReference w:id="24"/>
+      </w:r>
+      <w:r>
+        <w:rPr>
+          <w:rFonts w:asciiTheme="minorHAnsi" w:hAnsiTheme="minorHAnsi" w:cstheme="minorHAnsi"/>
+        </w:rPr>
+        <w:t xml:space="preserve"> finden kann</w:t>
+      </w:r>
+      <w:r>
+        <w:rPr>
+          <w:rFonts w:asciiTheme="minorHAnsi" w:hAnsiTheme="minorHAnsi" w:cstheme="minorHAnsi"/>
+        </w:rPr>
+        <w:t>.</w:t>
       </w:r>
     </w:p>
     <w:p>
@@ -3578,296 +3429,8 @@
         <w:rPr>
           <w:rFonts w:asciiTheme="minorHAnsi" w:hAnsiTheme="minorHAnsi" w:cstheme="minorHAnsi"/>
         </w:rPr>
-        <w:t xml:space="preserve">Hierbei handelt es sich um von der Deutschen Bahn öffentlich zur Verfügung gestellte Daten, die sich rund um den Bahnbetrieb drehen. Zur Verfügung gestellt werden sie in einem Online Portal. Um die Entwicklung voranzutreiben finden regelmäßig </w:t>
-      </w:r>
-      <w:proofErr w:type="spellStart"/>
-      <w:r>
-        <w:rPr>
-          <w:rFonts w:asciiTheme="minorHAnsi" w:hAnsiTheme="minorHAnsi" w:cstheme="minorHAnsi"/>
-        </w:rPr>
-        <w:t>Hackathons</w:t>
-      </w:r>
-      <w:proofErr w:type="spellEnd"/>
-      <w:r>
-        <w:rPr>
-          <w:rFonts w:asciiTheme="minorHAnsi" w:hAnsiTheme="minorHAnsi" w:cstheme="minorHAnsi"/>
-        </w:rPr>
-        <w:t xml:space="preserve"> statt, bei denen die Daten mit anderen Interessierten gemeinsam genutzt werden können. </w:t>
-      </w:r>
-    </w:p>
-    <w:p>
-      <w:pPr>
-        <w:spacing w:line="276" w:lineRule="auto"/>
-        <w:rPr>
-          <w:rFonts w:asciiTheme="minorHAnsi" w:hAnsiTheme="minorHAnsi" w:cstheme="minorHAnsi"/>
-        </w:rPr>
-      </w:pPr>
-      <w:r>
-        <w:rPr>
-          <w:rFonts w:asciiTheme="minorHAnsi" w:hAnsiTheme="minorHAnsi" w:cstheme="minorHAnsi"/>
-        </w:rPr>
-        <w:t>Die gebotenen Daten werden unter einer freien Lizenz verwaltet. Sie stehen jedem „in unterschiedlichen Formaten, dauerhaft und kostenlos“</w:t>
-      </w:r>
-      <w:r>
-        <w:rPr>
-          <w:rStyle w:val="Funotenzeichen"/>
-          <w:rFonts w:asciiTheme="minorHAnsi" w:hAnsiTheme="minorHAnsi" w:cstheme="minorHAnsi"/>
-        </w:rPr>
-        <w:footnoteReference w:id="20"/>
-      </w:r>
-      <w:r>
-        <w:rPr>
-          <w:rFonts w:asciiTheme="minorHAnsi" w:hAnsiTheme="minorHAnsi" w:cstheme="minorHAnsi"/>
-        </w:rPr>
-        <w:t xml:space="preserve"> zur Verfügung, können also problemlos weiterverwendet werden. </w:t>
-      </w:r>
-    </w:p>
-    <w:p>
-      <w:pPr>
-        <w:spacing w:line="276" w:lineRule="auto"/>
-        <w:rPr>
-          <w:rFonts w:asciiTheme="minorHAnsi" w:hAnsiTheme="minorHAnsi" w:cstheme="minorHAnsi"/>
-        </w:rPr>
-      </w:pPr>
-      <w:r>
-        <w:rPr>
-          <w:rFonts w:asciiTheme="minorHAnsi" w:hAnsiTheme="minorHAnsi" w:cstheme="minorHAnsi"/>
-        </w:rPr>
-        <w:t xml:space="preserve">Für den Zugriff auf eine der angebotenen APIs wird ein </w:t>
-      </w:r>
-      <w:proofErr w:type="spellStart"/>
-      <w:r>
-        <w:rPr>
-          <w:rFonts w:asciiTheme="minorHAnsi" w:hAnsiTheme="minorHAnsi" w:cstheme="minorHAnsi"/>
-        </w:rPr>
-        <w:t>Bearer</w:t>
-      </w:r>
-      <w:proofErr w:type="spellEnd"/>
-      <w:r>
-        <w:rPr>
-          <w:rFonts w:asciiTheme="minorHAnsi" w:hAnsiTheme="minorHAnsi" w:cstheme="minorHAnsi"/>
-        </w:rPr>
-        <w:t xml:space="preserve"> Token benötigt, der dann an die jeweilige HTTP Anfrage angehängt wird. Um diesen Token zu bekommen muss man einen Account auf der Seite der </w:t>
-      </w:r>
-      <w:proofErr w:type="spellStart"/>
-      <w:r>
-        <w:rPr>
-          <w:rFonts w:asciiTheme="minorHAnsi" w:hAnsiTheme="minorHAnsi" w:cstheme="minorHAnsi"/>
-        </w:rPr>
-        <w:t>OpenData</w:t>
-      </w:r>
-      <w:proofErr w:type="spellEnd"/>
-      <w:r>
-        <w:rPr>
-          <w:rFonts w:asciiTheme="minorHAnsi" w:hAnsiTheme="minorHAnsi" w:cstheme="minorHAnsi"/>
-        </w:rPr>
-        <w:t xml:space="preserve"> erstellen</w:t>
-      </w:r>
-      <w:r>
-        <w:rPr>
-          <w:rStyle w:val="Funotenzeichen"/>
-          <w:rFonts w:asciiTheme="minorHAnsi" w:hAnsiTheme="minorHAnsi" w:cstheme="minorHAnsi"/>
-        </w:rPr>
-        <w:footnoteReference w:id="21"/>
-      </w:r>
-      <w:r>
-        <w:rPr>
-          <w:rFonts w:asciiTheme="minorHAnsi" w:hAnsiTheme="minorHAnsi" w:cstheme="minorHAnsi"/>
-        </w:rPr>
-        <w:t xml:space="preserve">, mit dem sich dann die jeweiligen APIs  abonnieren lassen. Durch das </w:t>
-      </w:r>
-      <w:proofErr w:type="spellStart"/>
-      <w:r>
-        <w:rPr>
-          <w:rFonts w:asciiTheme="minorHAnsi" w:hAnsiTheme="minorHAnsi" w:cstheme="minorHAnsi"/>
-        </w:rPr>
-        <w:t>Subscriben</w:t>
-      </w:r>
-      <w:proofErr w:type="spellEnd"/>
-      <w:r>
-        <w:rPr>
-          <w:rFonts w:asciiTheme="minorHAnsi" w:hAnsiTheme="minorHAnsi" w:cstheme="minorHAnsi"/>
-        </w:rPr>
-        <w:t xml:space="preserve"> erhält man dann auch den nötigen Key für die jeweilige API. Jede API hat außerdem eine Konsole, mithilfe derer man im Browser zu Testzwecken Abfragen starten kann, um einen Überblick über die gelieferten Daten zu erhalten.</w:t>
-      </w:r>
-    </w:p>
-    <w:p>
-      <w:pPr>
-        <w:pStyle w:val="berschrift2"/>
-      </w:pPr>
-      <w:bookmarkStart w:id="54" w:name="_Toc507533620"/>
-      <w:proofErr w:type="spellStart"/>
-      <w:r>
-        <w:t>Bahnhofsfotos</w:t>
-      </w:r>
-      <w:proofErr w:type="spellEnd"/>
-      <w:r>
-        <w:t xml:space="preserve"> API</w:t>
-      </w:r>
-      <w:bookmarkEnd w:id="54"/>
-    </w:p>
-    <w:p>
-      <w:pPr>
-        <w:spacing w:line="276" w:lineRule="auto"/>
-        <w:rPr>
-          <w:rFonts w:asciiTheme="minorHAnsi" w:hAnsiTheme="minorHAnsi" w:cstheme="minorHAnsi"/>
-        </w:rPr>
-      </w:pPr>
-      <w:r>
-        <w:rPr>
-          <w:rFonts w:asciiTheme="minorHAnsi" w:hAnsiTheme="minorHAnsi" w:cstheme="minorHAnsi"/>
-        </w:rPr>
-        <w:t>Die Bahnhofsfotos API stellt Fotos der jeweiligen Bahnhöfe über eine Schnittstelle zu Verfügung. Das Konzept ist, dass Reisende ihre eigenen Fotos zu den Bahnhöfen online zur Verfügung stellen können, die dann über die API verwendet werden können. Dazu w</w:t>
-      </w:r>
-      <w:r>
-        <w:rPr>
-          <w:rFonts w:asciiTheme="minorHAnsi" w:hAnsiTheme="minorHAnsi" w:cstheme="minorHAnsi"/>
-        </w:rPr>
-        <w:t>urden bereits</w:t>
-      </w:r>
-      <w:r>
-        <w:rPr>
-          <w:rFonts w:asciiTheme="minorHAnsi" w:hAnsiTheme="minorHAnsi" w:cstheme="minorHAnsi"/>
-        </w:rPr>
-        <w:t xml:space="preserve"> eine Internetseite</w:t>
-      </w:r>
-      <w:r>
-        <w:rPr>
-          <w:rStyle w:val="Funotenzeichen"/>
-          <w:rFonts w:asciiTheme="minorHAnsi" w:hAnsiTheme="minorHAnsi" w:cstheme="minorHAnsi"/>
-        </w:rPr>
-        <w:footnoteReference w:id="22"/>
-      </w:r>
-      <w:r>
-        <w:rPr>
-          <w:rFonts w:asciiTheme="minorHAnsi" w:hAnsiTheme="minorHAnsi" w:cstheme="minorHAnsi"/>
-        </w:rPr>
-        <w:t>, sowie auch eine App für Android Mobiltelefone</w:t>
-      </w:r>
-      <w:r>
-        <w:rPr>
-          <w:rStyle w:val="Funotenzeichen"/>
-          <w:rFonts w:asciiTheme="minorHAnsi" w:hAnsiTheme="minorHAnsi" w:cstheme="minorHAnsi"/>
-        </w:rPr>
-        <w:footnoteReference w:id="23"/>
-      </w:r>
-      <w:r>
-        <w:rPr>
-          <w:rFonts w:asciiTheme="minorHAnsi" w:hAnsiTheme="minorHAnsi" w:cstheme="minorHAnsi"/>
-        </w:rPr>
-        <w:t xml:space="preserve"> </w:t>
-      </w:r>
-      <w:r>
-        <w:rPr>
-          <w:rFonts w:asciiTheme="minorHAnsi" w:hAnsiTheme="minorHAnsi" w:cstheme="minorHAnsi"/>
-        </w:rPr>
-        <w:t xml:space="preserve">veröffentlicht, die man beide im Showcase der </w:t>
-      </w:r>
-      <w:proofErr w:type="spellStart"/>
-      <w:r>
-        <w:rPr>
-          <w:rFonts w:asciiTheme="minorHAnsi" w:hAnsiTheme="minorHAnsi" w:cstheme="minorHAnsi"/>
-        </w:rPr>
-        <w:t>DBOpenData</w:t>
-      </w:r>
-      <w:proofErr w:type="spellEnd"/>
-      <w:r>
-        <w:rPr>
-          <w:rStyle w:val="Funotenzeichen"/>
-          <w:rFonts w:asciiTheme="minorHAnsi" w:hAnsiTheme="minorHAnsi" w:cstheme="minorHAnsi"/>
-        </w:rPr>
-        <w:footnoteReference w:id="24"/>
-      </w:r>
-      <w:r>
-        <w:rPr>
-          <w:rFonts w:asciiTheme="minorHAnsi" w:hAnsiTheme="minorHAnsi" w:cstheme="minorHAnsi"/>
-        </w:rPr>
-        <w:t xml:space="preserve"> finden kann</w:t>
-      </w:r>
-      <w:r>
-        <w:rPr>
-          <w:rFonts w:asciiTheme="minorHAnsi" w:hAnsiTheme="minorHAnsi" w:cstheme="minorHAnsi"/>
-        </w:rPr>
-        <w:t>.</w:t>
-      </w:r>
-    </w:p>
-    <w:p>
-      <w:pPr>
-        <w:spacing w:line="276" w:lineRule="auto"/>
-        <w:rPr>
-          <w:rFonts w:asciiTheme="minorHAnsi" w:hAnsiTheme="minorHAnsi" w:cstheme="minorHAnsi"/>
-        </w:rPr>
-      </w:pPr>
-      <w:r>
-        <w:rPr>
-          <w:rFonts w:asciiTheme="minorHAnsi" w:hAnsiTheme="minorHAnsi" w:cstheme="minorHAnsi"/>
-        </w:rPr>
         <w:lastRenderedPageBreak/>
-        <w:t xml:space="preserve">Die Zuordnung der einzelnen Stationen zu den Fotos erfolgt über eine </w:t>
-      </w:r>
-      <w:proofErr w:type="spellStart"/>
-      <w:r>
-        <w:rPr>
-          <w:rFonts w:asciiTheme="minorHAnsi" w:hAnsiTheme="minorHAnsi" w:cstheme="minorHAnsi"/>
-        </w:rPr>
-        <w:t>stationID</w:t>
-      </w:r>
-      <w:proofErr w:type="spellEnd"/>
-      <w:r>
-        <w:rPr>
-          <w:rFonts w:asciiTheme="minorHAnsi" w:hAnsiTheme="minorHAnsi" w:cstheme="minorHAnsi"/>
-        </w:rPr>
-        <w:t xml:space="preserve">. Bei der Bahnhofsfotos API ist es zusätzlich notwendig, einen Ländercode bei der GET Abfrage anzugeben, um so das richtige Land zu erhalten. Die in der App verwendete GET Abfrage über die Bahnhofs ID gibt den Titel des Fotos, den Fotografen, dessen URL, die Lizenz und die Koordinaten zurück. Das Foto wird nicht als Datei dazu geliefert, es wird nur eine URL zum Inhalt zurückgegeben. Verschiedene Abfragen erlauben es, sowohl die Fotografen der jeweiligen Fotos über eine separate Anfrage herauszufiltern, als auch sich Statistiken über die Bilder zu beschaffen. Des Weiteren besteht die Möglichkeit, Fotos per POST hochzuladen und diese auch zu registrieren. Wir nutzen diese API jedoch lediglich zum Anzeigen des zugehörigen Fotos eines Bahnhofs. Letztendlich haben wir uns dazu entschieden, statt  </w:t>
-      </w:r>
-      <w:proofErr w:type="spellStart"/>
-      <w:r>
-        <w:rPr>
-          <w:rFonts w:asciiTheme="minorHAnsi" w:hAnsiTheme="minorHAnsi" w:cstheme="minorHAnsi"/>
-        </w:rPr>
-        <w:t>id</w:t>
-      </w:r>
-      <w:proofErr w:type="spellEnd"/>
-      <w:r>
-        <w:rPr>
-          <w:rFonts w:asciiTheme="minorHAnsi" w:hAnsiTheme="minorHAnsi" w:cstheme="minorHAnsi"/>
-        </w:rPr>
-        <w:t>-basiert für den aktuellen Bahnhof jeweils eine neue Anfrage zu starten, beim Start der App direkt alle Fotos zu laden, da so während der Nutzung Wartezeiten und plötzlich auftauchende Fotos, die erst angezeigt werden, wenn die Anfrage beendet ist, vermieden werden können. Mit der von uns genutzten Anfrage „de/</w:t>
-      </w:r>
-      <w:proofErr w:type="spellStart"/>
-      <w:r>
-        <w:rPr>
-          <w:rFonts w:asciiTheme="minorHAnsi" w:hAnsiTheme="minorHAnsi" w:cstheme="minorHAnsi"/>
-        </w:rPr>
-        <w:t>stations</w:t>
-      </w:r>
-      <w:proofErr w:type="gramStart"/>
-      <w:r>
-        <w:rPr>
-          <w:rFonts w:asciiTheme="minorHAnsi" w:hAnsiTheme="minorHAnsi" w:cstheme="minorHAnsi"/>
-        </w:rPr>
-        <w:t>?hasPhoto</w:t>
-      </w:r>
-      <w:proofErr w:type="spellEnd"/>
-      <w:proofErr w:type="gramEnd"/>
-      <w:r>
-        <w:rPr>
-          <w:rFonts w:asciiTheme="minorHAnsi" w:hAnsiTheme="minorHAnsi" w:cstheme="minorHAnsi"/>
-        </w:rPr>
-        <w:t>=</w:t>
-      </w:r>
-      <w:proofErr w:type="spellStart"/>
-      <w:r>
-        <w:rPr>
-          <w:rFonts w:asciiTheme="minorHAnsi" w:hAnsiTheme="minorHAnsi" w:cstheme="minorHAnsi"/>
-        </w:rPr>
-        <w:t>true</w:t>
-      </w:r>
-      <w:proofErr w:type="spellEnd"/>
-      <w:r>
-        <w:rPr>
-          <w:rFonts w:asciiTheme="minorHAnsi" w:hAnsiTheme="minorHAnsi" w:cstheme="minorHAnsi"/>
-        </w:rPr>
-        <w:t>“ lässt sich eine zusätzliche Beschleunigung erzielen, da nur die Einträge der Stationen geladen werden, die tatsächlich ein Foto enthalten.</w:t>
+        <w:t>Die Zuordnung der einzelnen Stationen zu den Fotos erfolgt über eine stationID. Bei der Bahnhofsfotos API ist es zusätzlich notwendig, einen Ländercode bei der GET Abfrage anzugeben, um so das richtige Land zu erhalten. Die in der App verwendete GET Abfrage über die Bahnhofs ID gibt den Titel des Fotos, den Fotografen, dessen URL, die Lizenz und die Koordinaten zurück. Das Foto wird nicht als Datei dazu geliefert, es wird nur eine URL zum Inhalt zurückgegeben. Verschiedene Abfragen erlauben es, sowohl die Fotografen der jeweiligen Fotos über eine separate Anfrage herauszufiltern, als auch sich Statistiken über die Bilder zu beschaffen. Des Weiteren besteht die Möglichkeit, Fotos per POST hochzuladen und diese auch zu registrieren. Wir nutzen diese API jedoch lediglich zum Anzeigen des zugehörigen Fotos eines Bahnhofs. Letztendlich haben wir uns dazu entschieden, statt  id-basiert für den aktuellen Bahnhof jeweils eine neue Anfrage zu starten, beim Start der App direkt alle Fotos zu laden, da so während der Nutzung Wartezeiten und plötzlich auftauchende Fotos, die erst angezeigt werden, wenn die Anfrage beendet ist, vermieden werden können. Mit der von uns genutzten Anfrage „de/stations?hasPhoto=true“ lässt sich eine zusätzliche Beschleunigung erzielen, da nur die Einträge der Stationen geladen werden, die tatsächlich ein Foto enthalten.</w:t>
       </w:r>
     </w:p>
     <w:p>
@@ -3985,16 +3548,11 @@
       <w:pPr>
         <w:pStyle w:val="berschrift2"/>
       </w:pPr>
-      <w:bookmarkStart w:id="55" w:name="_Toc507533621"/>
-      <w:proofErr w:type="spellStart"/>
-      <w:r>
-        <w:t>FaSta</w:t>
-      </w:r>
-      <w:proofErr w:type="spellEnd"/>
-      <w:r>
-        <w:t xml:space="preserve"> API</w:t>
-      </w:r>
-      <w:bookmarkEnd w:id="55"/>
+      <w:bookmarkStart w:id="54" w:name="_Toc507533621"/>
+      <w:r>
+        <w:t>FaSta API</w:t>
+      </w:r>
+      <w:bookmarkEnd w:id="54"/>
     </w:p>
     <w:p>
       <w:pPr>
@@ -4003,103 +3561,11 @@
           <w:rFonts w:asciiTheme="minorHAnsi" w:hAnsiTheme="minorHAnsi" w:cstheme="minorHAnsi"/>
         </w:rPr>
       </w:pPr>
-      <w:proofErr w:type="spellStart"/>
-      <w:r>
-        <w:rPr>
-          <w:rFonts w:asciiTheme="minorHAnsi" w:hAnsiTheme="minorHAnsi" w:cstheme="minorHAnsi"/>
-        </w:rPr>
-        <w:t>FaSta</w:t>
-      </w:r>
-      <w:proofErr w:type="spellEnd"/>
-      <w:r>
-        <w:rPr>
-          <w:rFonts w:asciiTheme="minorHAnsi" w:hAnsiTheme="minorHAnsi" w:cstheme="minorHAnsi"/>
-        </w:rPr>
-        <w:t xml:space="preserve"> steht für </w:t>
-      </w:r>
-      <w:proofErr w:type="spellStart"/>
-      <w:r>
-        <w:rPr>
-          <w:rFonts w:asciiTheme="minorHAnsi" w:hAnsiTheme="minorHAnsi" w:cstheme="minorHAnsi"/>
-        </w:rPr>
-        <w:t>Facilities</w:t>
-      </w:r>
-      <w:proofErr w:type="spellEnd"/>
-      <w:r>
-        <w:rPr>
-          <w:rFonts w:asciiTheme="minorHAnsi" w:hAnsiTheme="minorHAnsi" w:cstheme="minorHAnsi"/>
-        </w:rPr>
-        <w:t xml:space="preserve"> Status und dient dazu, über den Betriebszustand von Rolltreppen und Aufzügen zu informieren. Insgesamt stellt die </w:t>
-      </w:r>
-      <w:proofErr w:type="spellStart"/>
-      <w:r>
-        <w:rPr>
-          <w:rFonts w:asciiTheme="minorHAnsi" w:hAnsiTheme="minorHAnsi" w:cstheme="minorHAnsi"/>
-        </w:rPr>
-        <w:t>FaSta</w:t>
-      </w:r>
-      <w:proofErr w:type="spellEnd"/>
-      <w:r>
-        <w:rPr>
-          <w:rFonts w:asciiTheme="minorHAnsi" w:hAnsiTheme="minorHAnsi" w:cstheme="minorHAnsi"/>
-        </w:rPr>
-        <w:t xml:space="preserve"> API drei Möglichkeiten für eine Datenabfrage zur Verfügung. Zum einen lassen sich alle „</w:t>
-      </w:r>
-      <w:proofErr w:type="spellStart"/>
-      <w:r>
-        <w:rPr>
-          <w:rFonts w:asciiTheme="minorHAnsi" w:hAnsiTheme="minorHAnsi" w:cstheme="minorHAnsi"/>
-        </w:rPr>
-        <w:t>facilities</w:t>
-      </w:r>
-      <w:proofErr w:type="spellEnd"/>
-      <w:r>
-        <w:rPr>
-          <w:rFonts w:asciiTheme="minorHAnsi" w:hAnsiTheme="minorHAnsi" w:cstheme="minorHAnsi"/>
-        </w:rPr>
-        <w:t xml:space="preserve">“ ausgeben. Dabei werden die </w:t>
-      </w:r>
-      <w:proofErr w:type="spellStart"/>
-      <w:r>
-        <w:rPr>
-          <w:rFonts w:asciiTheme="minorHAnsi" w:hAnsiTheme="minorHAnsi" w:cstheme="minorHAnsi"/>
-        </w:rPr>
-        <w:t>Equipmentnummer</w:t>
-      </w:r>
-      <w:proofErr w:type="spellEnd"/>
-      <w:r>
-        <w:rPr>
-          <w:rFonts w:asciiTheme="minorHAnsi" w:hAnsiTheme="minorHAnsi" w:cstheme="minorHAnsi"/>
-        </w:rPr>
-        <w:t xml:space="preserve">, der Typ, eine Beschreibung, die Koordinaten, der Status und die jeweilige Station ID mitgegeben. Die zweite Möglichkeit ist, die gesuchte Rolltreppe anhand ihrer </w:t>
-      </w:r>
-      <w:proofErr w:type="spellStart"/>
-      <w:r>
-        <w:rPr>
-          <w:rFonts w:asciiTheme="minorHAnsi" w:hAnsiTheme="minorHAnsi" w:cstheme="minorHAnsi"/>
-        </w:rPr>
-        <w:t>Equipmentnummer</w:t>
-      </w:r>
-      <w:proofErr w:type="spellEnd"/>
-      <w:r>
-        <w:rPr>
-          <w:rFonts w:asciiTheme="minorHAnsi" w:hAnsiTheme="minorHAnsi" w:cstheme="minorHAnsi"/>
-        </w:rPr>
-        <w:t xml:space="preserve"> zu finden und die Daten dazu auszugeben. Das gelieferte Datenpaket beinhaltet dabei dieselben Daten, wie auch bei der 1. Möglichkeit der Abfrage. Beide Möglichkeiten sind im Rahmen dieser App nicht verwendet worden, da keine Relevanz besteht, entweder alle Daten abzufragen, oder den Bezug über die jeweilige </w:t>
-      </w:r>
-      <w:proofErr w:type="spellStart"/>
-      <w:r>
-        <w:rPr>
-          <w:rFonts w:asciiTheme="minorHAnsi" w:hAnsiTheme="minorHAnsi" w:cstheme="minorHAnsi"/>
-        </w:rPr>
-        <w:t>Equipmentnummer</w:t>
-      </w:r>
-      <w:proofErr w:type="spellEnd"/>
-      <w:r>
-        <w:rPr>
-          <w:rFonts w:asciiTheme="minorHAnsi" w:hAnsiTheme="minorHAnsi" w:cstheme="minorHAnsi"/>
-        </w:rPr>
-        <w:t xml:space="preserve"> herauszustellen. Die von uns genutzte, dritte Möglichkeit ist es, passend zur ID der Bahnhöfe die Aufzüge und Rolltreppen zu finden. </w:t>
+      <w:r>
+        <w:rPr>
+          <w:rFonts w:asciiTheme="minorHAnsi" w:hAnsiTheme="minorHAnsi" w:cstheme="minorHAnsi"/>
+        </w:rPr>
+        <w:t xml:space="preserve">FaSta steht für Facilities Status und dient dazu, über den Betriebszustand von Rolltreppen und Aufzügen zu informieren. Insgesamt stellt die FaSta API drei Möglichkeiten für eine Datenabfrage zur Verfügung. Zum einen lassen sich alle „facilities“ ausgeben. Dabei werden die Equipmentnummer, der Typ, eine Beschreibung, die Koordinaten, der Status und die jeweilige Station ID mitgegeben. Die zweite Möglichkeit ist, die gesuchte Rolltreppe anhand ihrer Equipmentnummer zu finden und die Daten dazu auszugeben. Das gelieferte Datenpaket beinhaltet dabei dieselben Daten, wie auch bei der 1. Möglichkeit der Abfrage. Beide Möglichkeiten sind im Rahmen dieser App nicht verwendet worden, da keine Relevanz besteht, entweder alle Daten abzufragen, oder den Bezug über die jeweilige Equipmentnummer herauszustellen. Die von uns genutzte, dritte Möglichkeit ist es, passend zur ID der Bahnhöfe die Aufzüge und Rolltreppen zu finden. </w:t>
       </w:r>
     </w:p>
     <w:p>
@@ -4213,28 +3679,14 @@
         <w:rPr>
           <w:rStyle w:val="SchwacheHervorhebung"/>
         </w:rPr>
-        <w:t xml:space="preserve">: Screenshot der API Konsole der </w:t>
-      </w:r>
-      <w:proofErr w:type="spellStart"/>
-      <w:r>
-        <w:rPr>
-          <w:rStyle w:val="SchwacheHervorhebung"/>
-        </w:rPr>
-        <w:t>Fasta</w:t>
-      </w:r>
-      <w:proofErr w:type="spellEnd"/>
-      <w:r>
-        <w:rPr>
-          <w:rStyle w:val="SchwacheHervorhebung"/>
-        </w:rPr>
-        <w:t xml:space="preserve"> API mit den jeweiligen Links für die oben beschriebenen Verwendungsmöglichkeiten, Quelle: selbst erstellt, 21.02.18, 16:37</w:t>
+        <w:t>: Screenshot der API Konsole der Fasta API mit den jeweiligen Links für die oben beschriebenen Verwendungsmöglichkeiten, Quelle: selbst erstellt, 21.02.18, 16:37</w:t>
       </w:r>
     </w:p>
     <w:p>
       <w:pPr>
         <w:pStyle w:val="berschrift2"/>
       </w:pPr>
-      <w:bookmarkStart w:id="56" w:name="_Toc507533622"/>
+      <w:bookmarkStart w:id="55" w:name="_Toc507533622"/>
       <w:r>
         <w:rPr>
           <w:lang w:val="de-DE"/>
@@ -4244,7 +3696,7 @@
       <w:r>
         <w:t xml:space="preserve"> API</w:t>
       </w:r>
-      <w:bookmarkEnd w:id="56"/>
+      <w:bookmarkEnd w:id="55"/>
     </w:p>
     <w:p>
       <w:pPr>
@@ -4257,35 +3709,7 @@
         <w:rPr>
           <w:rFonts w:asciiTheme="minorHAnsi" w:hAnsiTheme="minorHAnsi" w:cstheme="minorHAnsi"/>
         </w:rPr>
-        <w:t>Als nächstes soll die Parkplatz API beschrieben werden. Sie ist online unter dem Namen „</w:t>
-      </w:r>
-      <w:proofErr w:type="spellStart"/>
-      <w:r>
-        <w:rPr>
-          <w:rFonts w:asciiTheme="minorHAnsi" w:hAnsiTheme="minorHAnsi" w:cstheme="minorHAnsi"/>
-        </w:rPr>
-        <w:t>BahnPark</w:t>
-      </w:r>
-      <w:proofErr w:type="spellEnd"/>
-      <w:r>
-        <w:rPr>
-          <w:rFonts w:asciiTheme="minorHAnsi" w:hAnsiTheme="minorHAnsi" w:cstheme="minorHAnsi"/>
-        </w:rPr>
-        <w:t xml:space="preserve">- </w:t>
-      </w:r>
-      <w:proofErr w:type="spellStart"/>
-      <w:r>
-        <w:rPr>
-          <w:rFonts w:asciiTheme="minorHAnsi" w:hAnsiTheme="minorHAnsi" w:cstheme="minorHAnsi"/>
-        </w:rPr>
-        <w:t>V1</w:t>
-      </w:r>
-      <w:proofErr w:type="spellEnd"/>
-      <w:r>
-        <w:rPr>
-          <w:rFonts w:asciiTheme="minorHAnsi" w:hAnsiTheme="minorHAnsi" w:cstheme="minorHAnsi"/>
-        </w:rPr>
-        <w:t>“ zu finden und stellt Daten über die an den Bahnhöfen vorhandenen Parkplätze und deren Belegung (z.T. auch voraussichtliche Belegung) zur Verfügung. Für einen Bahnhof können mehrere Parkplätze existieren.</w:t>
+        <w:t>Als nächstes soll die Parkplatz API beschrieben werden. Sie ist online unter dem Namen „BahnPark- V1“ zu finden und stellt Daten über die an den Bahnhöfen vorhandenen Parkplätze und deren Belegung (z.T. auch voraussichtliche Belegung) zur Verfügung. Für einen Bahnhof können mehrere Parkplätze existieren.</w:t>
       </w:r>
     </w:p>
     <w:p>
@@ -4299,49 +3723,7 @@
         <w:rPr>
           <w:rFonts w:asciiTheme="minorHAnsi" w:hAnsiTheme="minorHAnsi" w:cstheme="minorHAnsi"/>
         </w:rPr>
-        <w:t>Jedem einzelnen Parkplatz ist eine eigene ID zugeordnet um ihn so identifizieren zu können. Es gibt 9 Möglichkeiten für eine Abfrage (s. Abb. @TODO). Zum einen lassen sich alle Parkplätze ausgeben. Dabei wird unterschieden zwischen „</w:t>
-      </w:r>
-      <w:proofErr w:type="spellStart"/>
-      <w:r>
-        <w:rPr>
-          <w:rFonts w:asciiTheme="minorHAnsi" w:hAnsiTheme="minorHAnsi" w:cstheme="minorHAnsi"/>
-        </w:rPr>
-        <w:t>spaces</w:t>
-      </w:r>
-      <w:proofErr w:type="spellEnd"/>
-      <w:r>
-        <w:rPr>
-          <w:rFonts w:asciiTheme="minorHAnsi" w:hAnsiTheme="minorHAnsi" w:cstheme="minorHAnsi"/>
-        </w:rPr>
-        <w:t>“ und „</w:t>
-      </w:r>
-      <w:proofErr w:type="spellStart"/>
-      <w:r>
-        <w:rPr>
-          <w:rFonts w:asciiTheme="minorHAnsi" w:hAnsiTheme="minorHAnsi" w:cstheme="minorHAnsi"/>
-        </w:rPr>
-        <w:t>spaces</w:t>
-      </w:r>
-      <w:proofErr w:type="spellEnd"/>
-      <w:r>
-        <w:rPr>
-          <w:rFonts w:asciiTheme="minorHAnsi" w:hAnsiTheme="minorHAnsi" w:cstheme="minorHAnsi"/>
-        </w:rPr>
-        <w:t>/</w:t>
-      </w:r>
-      <w:proofErr w:type="spellStart"/>
-      <w:r>
-        <w:rPr>
-          <w:rFonts w:asciiTheme="minorHAnsi" w:hAnsiTheme="minorHAnsi" w:cstheme="minorHAnsi"/>
-        </w:rPr>
-        <w:t>pit</w:t>
-      </w:r>
-      <w:proofErr w:type="spellEnd"/>
-      <w:r>
-        <w:rPr>
-          <w:rFonts w:asciiTheme="minorHAnsi" w:hAnsiTheme="minorHAnsi" w:cstheme="minorHAnsi"/>
-        </w:rPr>
-        <w:t>“. Für den Betrachter ist mangels einer Dokumentation der Daten nicht herauszufinden, wo genau der Unterschied besteht. Die Daten der Antwort sind bei beiden identisch. Als nächste Möglichkeit kann auf die Belegungsdaten der jeweiligen Parkplätze zugegriffen werden. Wir tun dies bei Aufruf der Parkplatzseite ID-basiert für jeden Parkplatz der aktuellen Station. Zuletzt werden für einige wenige Parkplätze Prognosen bereitgestellt. Auf diese kann nur gezielt per Parkplatz-ID zugegriffen werden.</w:t>
+        <w:t>Jedem einzelnen Parkplatz ist eine eigene ID zugeordnet um ihn so identifizieren zu können. Es gibt 9 Möglichkeiten für eine Abfrage (s. Abb. @TODO). Zum einen lassen sich alle Parkplätze ausgeben. Dabei wird unterschieden zwischen „spaces“ und „spaces/pit“. Für den Betrachter ist mangels einer Dokumentation der Daten nicht herauszufinden, wo genau der Unterschied besteht. Die Daten der Antwort sind bei beiden identisch. Als nächste Möglichkeit kann auf die Belegungsdaten der jeweiligen Parkplätze zugegriffen werden. Wir tun dies bei Aufruf der Parkplatzseite ID-basiert für jeden Parkplatz der aktuellen Station. Zuletzt werden für einige wenige Parkplätze Prognosen bereitgestellt. Auf diese kann nur gezielt per Parkplatz-ID zugegriffen werden.</w:t>
       </w:r>
     </w:p>
     <w:p>
@@ -4494,16 +3876,11 @@
       <w:pPr>
         <w:pStyle w:val="berschrift2"/>
       </w:pPr>
-      <w:bookmarkStart w:id="57" w:name="_Toc507533623"/>
-      <w:proofErr w:type="spellStart"/>
-      <w:r>
-        <w:t>StaDa</w:t>
-      </w:r>
-      <w:proofErr w:type="spellEnd"/>
-      <w:r>
-        <w:t xml:space="preserve"> API</w:t>
-      </w:r>
-      <w:bookmarkEnd w:id="57"/>
+      <w:bookmarkStart w:id="56" w:name="_Toc507533623"/>
+      <w:r>
+        <w:t>StaDa API</w:t>
+      </w:r>
+      <w:bookmarkEnd w:id="56"/>
     </w:p>
     <w:p>
       <w:pPr>
@@ -4516,35 +3893,7 @@
         <w:rPr>
           <w:rFonts w:asciiTheme="minorHAnsi" w:hAnsiTheme="minorHAnsi" w:cstheme="minorHAnsi"/>
         </w:rPr>
-        <w:t xml:space="preserve">Die meisten der von uns verwendeten Daten liefert die </w:t>
-      </w:r>
-      <w:proofErr w:type="spellStart"/>
-      <w:r>
-        <w:rPr>
-          <w:rFonts w:asciiTheme="minorHAnsi" w:hAnsiTheme="minorHAnsi" w:cstheme="minorHAnsi"/>
-        </w:rPr>
-        <w:t>StaDa</w:t>
-      </w:r>
-      <w:proofErr w:type="spellEnd"/>
-      <w:r>
-        <w:rPr>
-          <w:rFonts w:asciiTheme="minorHAnsi" w:hAnsiTheme="minorHAnsi" w:cstheme="minorHAnsi"/>
-        </w:rPr>
-        <w:t xml:space="preserve"> API. „</w:t>
-      </w:r>
-      <w:proofErr w:type="spellStart"/>
-      <w:r>
-        <w:rPr>
-          <w:rFonts w:asciiTheme="minorHAnsi" w:hAnsiTheme="minorHAnsi" w:cstheme="minorHAnsi"/>
-        </w:rPr>
-        <w:t>StaDa</w:t>
-      </w:r>
-      <w:proofErr w:type="spellEnd"/>
-      <w:r>
-        <w:rPr>
-          <w:rFonts w:asciiTheme="minorHAnsi" w:hAnsiTheme="minorHAnsi" w:cstheme="minorHAnsi"/>
-        </w:rPr>
-        <w:t xml:space="preserve">“ steht für „Station Data“ und stellt Informationen über einzelne Bahnhöfe zur Verfügung. </w:t>
+        <w:t xml:space="preserve">Die meisten der von uns verwendeten Daten liefert die StaDa API. „StaDa“ steht für „Station Data“ und stellt Informationen über einzelne Bahnhöfe zur Verfügung. </w:t>
       </w:r>
     </w:p>
     <w:p>
@@ -4694,36 +4043,18 @@
           <w:sz w:val="18"/>
           <w:szCs w:val="18"/>
         </w:rPr>
-        <w:t xml:space="preserve">: Screenshot der API Konsole der </w:t>
-      </w:r>
-      <w:proofErr w:type="spellStart"/>
-      <w:r>
-        <w:rPr>
-          <w:rStyle w:val="SchwacheHervorhebung"/>
-          <w:sz w:val="18"/>
-          <w:szCs w:val="18"/>
-        </w:rPr>
-        <w:t>StaDa</w:t>
-      </w:r>
-      <w:proofErr w:type="spellEnd"/>
-      <w:r>
-        <w:rPr>
-          <w:rStyle w:val="SchwacheHervorhebung"/>
-          <w:sz w:val="18"/>
-          <w:szCs w:val="18"/>
-        </w:rPr>
-        <w:t xml:space="preserve"> API mit den möglichen Abfragen, Quelle: selbst aufgenommen, 21.02.18, 17:19</w:t>
+        <w:t>: Screenshot der API Konsole der StaDa API mit den möglichen Abfragen, Quelle: selbst aufgenommen, 21.02.18, 17:19</w:t>
       </w:r>
     </w:p>
     <w:p>
       <w:pPr>
         <w:pStyle w:val="berschrift2"/>
       </w:pPr>
-      <w:bookmarkStart w:id="58" w:name="_Toc507533624"/>
+      <w:bookmarkStart w:id="57" w:name="_Toc507533624"/>
       <w:r>
         <w:t>Reisezentren API</w:t>
       </w:r>
-      <w:bookmarkEnd w:id="58"/>
+      <w:bookmarkEnd w:id="57"/>
     </w:p>
     <w:p>
       <w:pPr>
@@ -4750,49 +4081,19 @@
         <w:rPr>
           <w:rFonts w:asciiTheme="minorHAnsi" w:hAnsiTheme="minorHAnsi" w:cstheme="minorHAnsi"/>
         </w:rPr>
-        <w:t xml:space="preserve">Hier existieren vier Möglichkeiten der Abfrage der Daten. Zunächst können, wie auch bei den vorhergegangen APIs die Daten aller Reisezentren abgefragt werden. Das </w:t>
-      </w:r>
-      <w:proofErr w:type="gramStart"/>
-      <w:r>
-        <w:rPr>
-          <w:rFonts w:asciiTheme="minorHAnsi" w:hAnsiTheme="minorHAnsi" w:cstheme="minorHAnsi"/>
-        </w:rPr>
-        <w:t>zurückkommenden</w:t>
-      </w:r>
-      <w:proofErr w:type="gramEnd"/>
-      <w:r>
-        <w:rPr>
-          <w:rFonts w:asciiTheme="minorHAnsi" w:hAnsiTheme="minorHAnsi" w:cstheme="minorHAnsi"/>
-        </w:rPr>
-        <w:t xml:space="preserve"> Datenpaket enthält den Namen, die Adresse und die Öffnungszeiten. Des Weiteren existiert die Möglichkeit, über eine Station ID die dazugehörigen Reisezentren zu finden. Diese korreliert jedoch nicht mit dem ID-Feld „</w:t>
-      </w:r>
-      <w:proofErr w:type="spellStart"/>
-      <w:r>
-        <w:rPr>
-          <w:rFonts w:asciiTheme="minorHAnsi" w:hAnsiTheme="minorHAnsi" w:cstheme="minorHAnsi"/>
-        </w:rPr>
-        <w:t>number</w:t>
-      </w:r>
-      <w:proofErr w:type="spellEnd"/>
-      <w:r>
-        <w:rPr>
-          <w:rFonts w:asciiTheme="minorHAnsi" w:hAnsiTheme="minorHAnsi" w:cstheme="minorHAnsi"/>
-        </w:rPr>
-        <w:t xml:space="preserve">“ des </w:t>
-      </w:r>
-      <w:proofErr w:type="spellStart"/>
-      <w:r>
-        <w:rPr>
-          <w:rFonts w:asciiTheme="minorHAnsi" w:hAnsiTheme="minorHAnsi" w:cstheme="minorHAnsi"/>
-        </w:rPr>
-        <w:t>StaDa</w:t>
-      </w:r>
-      <w:proofErr w:type="spellEnd"/>
-      <w:r>
-        <w:rPr>
-          <w:rFonts w:asciiTheme="minorHAnsi" w:hAnsiTheme="minorHAnsi" w:cstheme="minorHAnsi"/>
-        </w:rPr>
-        <w:t>-Response-Bodys, das von den anderen APIs zur Identifikation der Station genutzt wird. Welche ID die Reisezentren API hier verlangt, konnten wir nicht in Erfahrung bringen, weshalb wir die Möglichkeit nutzen, das zugehörige Reisezentrum über die Koordinaten dem entsprechenden Bahnhof zuzuordnen, um in der Detailansicht des aktuell ausgewählten Bahnhofs die Öffnungszeiten des Reisecenters anzeigen zu lassen.</w:t>
+        <w:t>Hier existieren vier Möglichkeiten der Abfrage der Daten. Zunächst können, wie auch bei den vorhergegangen APIs die Daten aller Reisezentren abgef</w:t>
+      </w:r>
+      <w:r>
+        <w:rPr>
+          <w:rFonts w:asciiTheme="minorHAnsi" w:hAnsiTheme="minorHAnsi" w:cstheme="minorHAnsi"/>
+        </w:rPr>
+        <w:t>ragt werden. Das zurückkommende</w:t>
+      </w:r>
+      <w:r>
+        <w:rPr>
+          <w:rFonts w:asciiTheme="minorHAnsi" w:hAnsiTheme="minorHAnsi" w:cstheme="minorHAnsi"/>
+        </w:rPr>
+        <w:t xml:space="preserve"> Datenpaket enthält den Namen, die Adresse und die Öffnungszeiten. Des Weiteren existiert die Möglichkeit, über eine Station ID die dazugehörigen Reisezentren zu finden. Diese korreliert jedoch nicht mit dem ID-Feld „number“ des StaDa-Response-Bodys, das von den anderen APIs zur Identifikation der Station genutzt wird. Welche ID die Reisezentren API hier verlangt, konnten wir nicht in Erfahrung bringen, weshalb wir die Möglichkeit nutzen, das zugehörige Reisezentrum über die Koordinaten dem entsprechenden Bahnhof zuzuordnen, um in der Detailansicht des aktuell ausgewählten Bahnhofs die Öffnungszeiten des Reisecenters anzeigen zu lassen.</w:t>
       </w:r>
     </w:p>
     <w:p>
@@ -4918,30 +4219,30 @@
       <w:pPr>
         <w:pStyle w:val="berschrift1"/>
       </w:pPr>
-      <w:bookmarkStart w:id="59" w:name="_Toc507533625"/>
+      <w:bookmarkStart w:id="58" w:name="_Toc507533625"/>
       <w:r>
         <w:t>Implementierung</w:t>
       </w:r>
+      <w:bookmarkEnd w:id="58"/>
+    </w:p>
+    <w:p>
+      <w:pPr>
+        <w:pStyle w:val="berschrift2"/>
+        <w:rPr>
+          <w:lang w:val="de-DE"/>
+        </w:rPr>
+      </w:pPr>
+      <w:bookmarkStart w:id="59" w:name="_Toc507533626"/>
+      <w:r>
+        <w:rPr>
+          <w:lang w:val="de-DE"/>
+        </w:rPr>
+        <w:t>Verwendete Entwicklungsumgebung</w:t>
+      </w:r>
       <w:bookmarkEnd w:id="59"/>
     </w:p>
     <w:p>
       <w:pPr>
-        <w:pStyle w:val="berschrift2"/>
-        <w:rPr>
-          <w:lang w:val="de-DE"/>
-        </w:rPr>
-      </w:pPr>
-      <w:bookmarkStart w:id="60" w:name="_Toc507533626"/>
-      <w:r>
-        <w:rPr>
-          <w:lang w:val="de-DE"/>
-        </w:rPr>
-        <w:t>Verwendete Entwicklungsumgebung</w:t>
-      </w:r>
-      <w:bookmarkEnd w:id="60"/>
-    </w:p>
-    <w:p>
-      <w:pPr>
         <w:spacing w:line="276" w:lineRule="auto"/>
         <w:rPr>
           <w:rFonts w:asciiTheme="minorHAnsi" w:hAnsiTheme="minorHAnsi" w:cstheme="minorHAnsi"/>
@@ -4951,63 +4252,7 @@
         <w:rPr>
           <w:rFonts w:asciiTheme="minorHAnsi" w:hAnsiTheme="minorHAnsi" w:cstheme="minorHAnsi"/>
         </w:rPr>
-        <w:t xml:space="preserve">Wir nutzen vorrangig nicht den in der Vorlesung verwendeten Editor Sublime Text, sondern die Entwicklungsumgebungen </w:t>
-      </w:r>
-      <w:proofErr w:type="spellStart"/>
-      <w:r>
-        <w:rPr>
-          <w:rFonts w:asciiTheme="minorHAnsi" w:hAnsiTheme="minorHAnsi" w:cstheme="minorHAnsi"/>
-        </w:rPr>
-        <w:t>WebStorm</w:t>
-      </w:r>
-      <w:proofErr w:type="spellEnd"/>
-      <w:r>
-        <w:rPr>
-          <w:rFonts w:asciiTheme="minorHAnsi" w:hAnsiTheme="minorHAnsi" w:cstheme="minorHAnsi"/>
-        </w:rPr>
-        <w:t xml:space="preserve"> und </w:t>
-      </w:r>
-      <w:proofErr w:type="spellStart"/>
-      <w:r>
-        <w:rPr>
-          <w:rFonts w:asciiTheme="minorHAnsi" w:hAnsiTheme="minorHAnsi" w:cstheme="minorHAnsi"/>
-        </w:rPr>
-        <w:t>phpStorm</w:t>
-      </w:r>
-      <w:proofErr w:type="spellEnd"/>
-      <w:r>
-        <w:rPr>
-          <w:rFonts w:asciiTheme="minorHAnsi" w:hAnsiTheme="minorHAnsi" w:cstheme="minorHAnsi"/>
-        </w:rPr>
-        <w:t xml:space="preserve"> der Firma </w:t>
-      </w:r>
-      <w:proofErr w:type="spellStart"/>
-      <w:r>
-        <w:rPr>
-          <w:rFonts w:asciiTheme="minorHAnsi" w:hAnsiTheme="minorHAnsi" w:cstheme="minorHAnsi"/>
-        </w:rPr>
-        <w:t>JetBrains</w:t>
-      </w:r>
-      <w:proofErr w:type="spellEnd"/>
-      <w:r>
-        <w:rPr>
-          <w:rFonts w:asciiTheme="minorHAnsi" w:hAnsiTheme="minorHAnsi" w:cstheme="minorHAnsi"/>
-        </w:rPr>
-        <w:t xml:space="preserve">. Sie sind für Studenten kostenlos nutzbar. Sie bieten vorinstallierte Bibliotheken für die Entwicklung mit </w:t>
-      </w:r>
-      <w:proofErr w:type="spellStart"/>
-      <w:r>
-        <w:rPr>
-          <w:rFonts w:asciiTheme="minorHAnsi" w:hAnsiTheme="minorHAnsi" w:cstheme="minorHAnsi"/>
-        </w:rPr>
-        <w:t>Ionic</w:t>
-      </w:r>
-      <w:proofErr w:type="spellEnd"/>
-      <w:r>
-        <w:rPr>
-          <w:rFonts w:asciiTheme="minorHAnsi" w:hAnsiTheme="minorHAnsi" w:cstheme="minorHAnsi"/>
-        </w:rPr>
-        <w:t xml:space="preserve"> und verfügen außerdem über ein integriertes Kommandozeilen-Interface, mit dessen Hilfe sich direkt im Codefenster Konsolenbefehle ausführen lassen. Des Weiteren ist ein durch die Verwendung der genannten IDEs entstehender Vorteil, dass die Entwicklungsumgebungen über eine unserer Meinung nach gut konzipierte Code-Vervollständigung verfügen, die den Workflow vereinfacht. Außerdem existieren viele sehr nützliche Shortcuts für Dateinavigation und Codebearbeitung.</w:t>
+        <w:t>Wir nutzen vorrangig nicht den in der Vorlesung verwendeten Editor Sublime Text, sondern die Entwicklungsumgebungen WebStorm und phpStorm der Firma JetBrains. Sie sind für Studenten kostenlos nutzbar. Sie bieten vorinstallierte Bibliotheken für die Entwicklung mit Ionic und verfügen außerdem über ein integriertes Kommandozeilen-Interface, mit dessen Hilfe sich direkt im Codefenster Konsolenbefehle ausführen lassen. Des Weiteren ist ein durch die Verwendung der genannten IDEs entstehender Vorteil, dass die Entwicklungsumgebungen über eine unserer Meinung nach gut konzipierte Code-Vervollständigung verfügen, die den Workflow vereinfacht. Außerdem existieren viele sehr nützliche Shortcuts für Dateinavigation und Codebearbeitung.</w:t>
       </w:r>
     </w:p>
     <w:p>
@@ -5021,55 +4266,13 @@
         <w:rPr>
           <w:rFonts w:asciiTheme="minorHAnsi" w:hAnsiTheme="minorHAnsi" w:cstheme="minorHAnsi"/>
         </w:rPr>
-        <w:t xml:space="preserve">Zusätzlich installiert worden ist natürlich das eigentliche </w:t>
-      </w:r>
-      <w:proofErr w:type="spellStart"/>
-      <w:r>
-        <w:rPr>
-          <w:rFonts w:asciiTheme="minorHAnsi" w:hAnsiTheme="minorHAnsi" w:cstheme="minorHAnsi"/>
-        </w:rPr>
-        <w:t>Ionic</w:t>
-      </w:r>
-      <w:proofErr w:type="spellEnd"/>
-      <w:r>
-        <w:rPr>
-          <w:rFonts w:asciiTheme="minorHAnsi" w:hAnsiTheme="minorHAnsi" w:cstheme="minorHAnsi"/>
-        </w:rPr>
-        <w:t xml:space="preserve"> Framework und Android Studio inklus</w:t>
-      </w:r>
-      <w:r>
-        <w:rPr>
-          <w:rFonts w:asciiTheme="minorHAnsi" w:hAnsiTheme="minorHAnsi" w:cstheme="minorHAnsi"/>
-        </w:rPr>
-        <w:t xml:space="preserve">ive der nötigen SDKs zum Testen im Browser, das native Testen ist auf einem </w:t>
-      </w:r>
-      <w:proofErr w:type="spellStart"/>
-      <w:r>
-        <w:rPr>
-          <w:rFonts w:asciiTheme="minorHAnsi" w:hAnsiTheme="minorHAnsi" w:cstheme="minorHAnsi"/>
-        </w:rPr>
-        <w:t>Xiaomi</w:t>
-      </w:r>
-      <w:proofErr w:type="spellEnd"/>
-      <w:r>
-        <w:rPr>
-          <w:rFonts w:asciiTheme="minorHAnsi" w:hAnsiTheme="minorHAnsi" w:cstheme="minorHAnsi"/>
-        </w:rPr>
-        <w:t xml:space="preserve"> Tablet mithilfe des </w:t>
-      </w:r>
-      <w:proofErr w:type="spellStart"/>
-      <w:r>
-        <w:rPr>
-          <w:rFonts w:asciiTheme="minorHAnsi" w:hAnsiTheme="minorHAnsi" w:cstheme="minorHAnsi"/>
-        </w:rPr>
-        <w:t>Cordova</w:t>
-      </w:r>
-      <w:proofErr w:type="spellEnd"/>
-      <w:r>
-        <w:rPr>
-          <w:rFonts w:asciiTheme="minorHAnsi" w:hAnsiTheme="minorHAnsi" w:cstheme="minorHAnsi"/>
-        </w:rPr>
-        <w:t xml:space="preserve"> Frameworks passiert.</w:t>
+        <w:t>Zusätzlich installiert worden ist natürlich das eigentliche Ionic Framework und Android Studio inklus</w:t>
+      </w:r>
+      <w:r>
+        <w:rPr>
+          <w:rFonts w:asciiTheme="minorHAnsi" w:hAnsiTheme="minorHAnsi" w:cstheme="minorHAnsi"/>
+        </w:rPr>
+        <w:t>ive der nötigen SDKs zum Testen im Browser, das native Testen ist auf einem Xiaomi Tablet mithilfe des Cordova Frameworks passiert.</w:t>
       </w:r>
     </w:p>
     <w:p>
@@ -5173,32 +4376,18 @@
         <w:rPr>
           <w:rStyle w:val="SchwacheHervorhebung"/>
         </w:rPr>
-        <w:t xml:space="preserve">: Screenshot der </w:t>
-      </w:r>
-      <w:proofErr w:type="spellStart"/>
+        <w:t>: Screenshot der WebStorm Entwicklungsumgebung, Quelle: selbst aufgenommen, 23.02.18</w:t>
+      </w:r>
       <w:r>
         <w:rPr>
           <w:rStyle w:val="SchwacheHervorhebung"/>
         </w:rPr>
-        <w:t>WebStorm</w:t>
-      </w:r>
-      <w:proofErr w:type="spellEnd"/>
+        <w:t xml:space="preserve">, </w:t>
+      </w:r>
       <w:r>
         <w:rPr>
           <w:rStyle w:val="SchwacheHervorhebung"/>
         </w:rPr>
-        <w:t xml:space="preserve"> Entwicklungsumgebung, Quelle: selbst aufgenommen, 23.02.18</w:t>
-      </w:r>
-      <w:r>
-        <w:rPr>
-          <w:rStyle w:val="SchwacheHervorhebung"/>
-        </w:rPr>
-        <w:t xml:space="preserve">, </w:t>
-      </w:r>
-      <w:r>
-        <w:rPr>
-          <w:rStyle w:val="SchwacheHervorhebung"/>
-        </w:rPr>
         <w:t xml:space="preserve"> 16:20</w:t>
       </w:r>
     </w:p>
@@ -5208,6 +4397,7 @@
         <w:rPr>
           <w:rFonts w:asciiTheme="minorHAnsi" w:hAnsiTheme="minorHAnsi" w:cstheme="minorHAnsi"/>
           <w:b/>
+          <w:lang w:val="de-CH"/>
         </w:rPr>
       </w:pPr>
     </w:p>
@@ -5215,17 +4405,18 @@
       <w:pPr>
         <w:pStyle w:val="berschrift2"/>
       </w:pPr>
-      <w:bookmarkStart w:id="61" w:name="_Toc507533627"/>
-      <w:proofErr w:type="spellStart"/>
-      <w:r>
+      <w:bookmarkStart w:id="60" w:name="_Toc507533627"/>
+      <w:r>
+        <w:rPr>
+          <w:lang w:val="de-CH"/>
+        </w:rPr>
         <w:lastRenderedPageBreak/>
         <w:t>Struktur</w:t>
       </w:r>
-      <w:proofErr w:type="spellEnd"/>
       <w:r>
         <w:t xml:space="preserve"> und Seiten</w:t>
       </w:r>
-      <w:bookmarkEnd w:id="61"/>
+      <w:bookmarkEnd w:id="60"/>
     </w:p>
     <w:p>
       <w:pPr>
@@ -5249,16 +4440,15 @@
         <w:rPr>
           <w:rFonts w:asciiTheme="minorHAnsi" w:hAnsiTheme="minorHAnsi" w:cstheme="minorHAnsi"/>
         </w:rPr>
-        <w:t xml:space="preserve">) zeigt eine Karte der Google </w:t>
-      </w:r>
-      <w:proofErr w:type="spellStart"/>
-      <w:r>
-        <w:rPr>
-          <w:rFonts w:asciiTheme="minorHAnsi" w:hAnsiTheme="minorHAnsi" w:cstheme="minorHAnsi"/>
-        </w:rPr>
-        <w:t>Maps</w:t>
-      </w:r>
-      <w:proofErr w:type="spellEnd"/>
+        <w:t>) zeigt eine Karte der Google</w:t>
+      </w:r>
+      <w:r>
+        <w:rPr>
+          <w:rFonts w:asciiTheme="minorHAnsi" w:hAnsiTheme="minorHAnsi" w:cstheme="minorHAnsi"/>
+          <w:lang w:val="en-GB"/>
+        </w:rPr>
+        <w:t xml:space="preserve"> Maps</w:t>
+      </w:r>
       <w:r>
         <w:rPr>
           <w:rFonts w:asciiTheme="minorHAnsi" w:hAnsiTheme="minorHAnsi" w:cstheme="minorHAnsi"/>
@@ -5276,16 +4466,15 @@
         <w:rPr>
           <w:rFonts w:asciiTheme="minorHAnsi" w:hAnsiTheme="minorHAnsi" w:cstheme="minorHAnsi"/>
         </w:rPr>
-        <w:t>Auf der Detailseite (</w:t>
-      </w:r>
-      <w:proofErr w:type="spellStart"/>
-      <w:r>
-        <w:rPr>
-          <w:rFonts w:asciiTheme="minorHAnsi" w:hAnsiTheme="minorHAnsi" w:cstheme="minorHAnsi"/>
-        </w:rPr>
-        <w:t>About</w:t>
-      </w:r>
-      <w:proofErr w:type="spellEnd"/>
+        <w:t xml:space="preserve">Auf der Detailseite </w:t>
+      </w:r>
+      <w:r>
+        <w:rPr>
+          <w:rFonts w:asciiTheme="minorHAnsi" w:hAnsiTheme="minorHAnsi" w:cstheme="minorHAnsi"/>
+          <w:lang w:val="en-GB"/>
+        </w:rPr>
+        <w:t>(About</w:t>
+      </w:r>
       <w:r>
         <w:rPr>
           <w:rFonts w:asciiTheme="minorHAnsi" w:hAnsiTheme="minorHAnsi" w:cstheme="minorHAnsi"/>
@@ -5326,6 +4515,7 @@
       <w:r>
         <w:rPr>
           <w:noProof/>
+          <w:lang w:val="en-US"/>
         </w:rPr>
         <mc:AlternateContent>
           <mc:Choice Requires="wps">
@@ -5574,6 +4764,7 @@
       <w:r>
         <w:rPr>
           <w:noProof/>
+          <w:lang w:val="en-US"/>
         </w:rPr>
         <mc:AlternateContent>
           <mc:Choice Requires="wps">
@@ -5825,6 +5016,7 @@
       <w:r>
         <w:rPr>
           <w:noProof/>
+          <w:lang w:val="en-US"/>
         </w:rPr>
         <mc:AlternateContent>
           <mc:Choice Requires="wps">
@@ -6077,16 +5269,15 @@
         <w:rPr>
           <w:rFonts w:asciiTheme="minorHAnsi" w:hAnsiTheme="minorHAnsi" w:cstheme="minorHAnsi"/>
         </w:rPr>
-        <w:t>Der dritte Tab (</w:t>
-      </w:r>
-      <w:proofErr w:type="spellStart"/>
-      <w:r>
-        <w:rPr>
-          <w:rFonts w:asciiTheme="minorHAnsi" w:hAnsiTheme="minorHAnsi" w:cstheme="minorHAnsi"/>
-        </w:rPr>
-        <w:t>Contact</w:t>
-      </w:r>
-      <w:proofErr w:type="spellEnd"/>
+        <w:t xml:space="preserve">Der dritte Tab </w:t>
+      </w:r>
+      <w:r>
+        <w:rPr>
+          <w:rFonts w:asciiTheme="minorHAnsi" w:hAnsiTheme="minorHAnsi" w:cstheme="minorHAnsi"/>
+          <w:lang w:val="en-GB"/>
+        </w:rPr>
+        <w:t>(Contact</w:t>
+      </w:r>
       <w:r>
         <w:rPr>
           <w:rFonts w:asciiTheme="minorHAnsi" w:hAnsiTheme="minorHAnsi" w:cstheme="minorHAnsi"/>
@@ -6103,16 +5294,15 @@
         <w:rPr>
           <w:rFonts w:asciiTheme="minorHAnsi" w:hAnsiTheme="minorHAnsi" w:cstheme="minorHAnsi"/>
         </w:rPr>
-        <w:t xml:space="preserve">) wird für Parkplatzdaten genutzt. Die für die aktuelle Station verzeichneten Parkplätze werden in </w:t>
-      </w:r>
-      <w:proofErr w:type="spellStart"/>
-      <w:r>
-        <w:rPr>
-          <w:rFonts w:asciiTheme="minorHAnsi" w:hAnsiTheme="minorHAnsi" w:cstheme="minorHAnsi"/>
-        </w:rPr>
-        <w:t>Slides</w:t>
-      </w:r>
-      <w:proofErr w:type="spellEnd"/>
+        <w:t>) wird für Parkplatzdaten genutzt. Die für die aktuelle Station verzeichneten Parkplätze werden in</w:t>
+      </w:r>
+      <w:r>
+        <w:rPr>
+          <w:rFonts w:asciiTheme="minorHAnsi" w:hAnsiTheme="minorHAnsi" w:cstheme="minorHAnsi"/>
+          <w:lang w:val="en-GB"/>
+        </w:rPr>
+        <w:t xml:space="preserve"> Slides</w:t>
+      </w:r>
       <w:r>
         <w:rPr>
           <w:rFonts w:asciiTheme="minorHAnsi" w:hAnsiTheme="minorHAnsi" w:cstheme="minorHAnsi"/>
@@ -6214,62 +5404,34 @@
         <w:rPr>
           <w:rFonts w:asciiTheme="minorHAnsi" w:hAnsiTheme="minorHAnsi" w:cstheme="minorHAnsi"/>
         </w:rPr>
-        <w:t xml:space="preserve">Die </w:t>
-      </w:r>
-      <w:proofErr w:type="spellStart"/>
-      <w:r>
-        <w:rPr>
-          <w:rFonts w:asciiTheme="minorHAnsi" w:hAnsiTheme="minorHAnsi" w:cstheme="minorHAnsi"/>
-        </w:rPr>
-        <w:t>Fasta</w:t>
-      </w:r>
-      <w:proofErr w:type="spellEnd"/>
-      <w:r>
-        <w:rPr>
-          <w:rFonts w:asciiTheme="minorHAnsi" w:hAnsiTheme="minorHAnsi" w:cstheme="minorHAnsi"/>
-        </w:rPr>
-        <w:t xml:space="preserve"> Page (Facility Station Page) zeigt alle Aufzüge und Rolltreppen eines Bahnhofs mit entsprechenden Markern auf der Karte an. Funktionierende Anlagen werden dabei durch einen grünen, Anlagen außer Betrieb durch einen roten Marker gekennzeichnet. Bei Klick auf eine Anlage öffnet sich ein ähnliches Detailfenster wie auf der Homepage. Hier sieht der Nutzer, welche Punkte die Anlage verbindet und kann fehlerhafte Daten melden. Sofern in den Daten vorhanden, wird bei nicht funktionstüchtigen Anlagen außerdem ein Kommentar angezeigt.</w:t>
-      </w:r>
-    </w:p>
-    <w:p>
-      <w:pPr>
-        <w:rPr>
-          <w:rFonts w:asciiTheme="minorHAnsi" w:hAnsiTheme="minorHAnsi" w:cstheme="minorHAnsi"/>
-        </w:rPr>
-      </w:pPr>
-      <w:r>
-        <w:rPr>
-          <w:rFonts w:asciiTheme="minorHAnsi" w:hAnsiTheme="minorHAnsi" w:cstheme="minorHAnsi"/>
-        </w:rPr>
-        <w:t xml:space="preserve">Auch um den Standort eines Parkplatzes anzeigen zu lassen, wird auf die </w:t>
-      </w:r>
-      <w:proofErr w:type="spellStart"/>
-      <w:r>
-        <w:rPr>
-          <w:rFonts w:asciiTheme="minorHAnsi" w:hAnsiTheme="minorHAnsi" w:cstheme="minorHAnsi"/>
-        </w:rPr>
-        <w:t>Fasta</w:t>
-      </w:r>
-      <w:proofErr w:type="spellEnd"/>
-      <w:r>
-        <w:rPr>
-          <w:rFonts w:asciiTheme="minorHAnsi" w:hAnsiTheme="minorHAnsi" w:cstheme="minorHAnsi"/>
-        </w:rPr>
-        <w:t xml:space="preserve"> Page verlinkt. In diesem Fall werden die </w:t>
-      </w:r>
-      <w:proofErr w:type="spellStart"/>
-      <w:r>
-        <w:rPr>
-          <w:rFonts w:asciiTheme="minorHAnsi" w:hAnsiTheme="minorHAnsi" w:cstheme="minorHAnsi"/>
-        </w:rPr>
-        <w:t>Fasta</w:t>
-      </w:r>
-      <w:proofErr w:type="spellEnd"/>
-      <w:r>
-        <w:rPr>
-          <w:rFonts w:asciiTheme="minorHAnsi" w:hAnsiTheme="minorHAnsi" w:cstheme="minorHAnsi"/>
-        </w:rPr>
-        <w:t>-Daten selbst jedoch ausgeblendet, damit die gewünschten Informationen direkt ins Auge des Nutzers fallen.</w:t>
+        <w:t>Die Fasta Page (Facility Station Page</w:t>
+      </w:r>
+      <w:r>
+        <w:rPr>
+          <w:rFonts w:asciiTheme="minorHAnsi" w:hAnsiTheme="minorHAnsi" w:cstheme="minorHAnsi"/>
+        </w:rPr>
+        <w:t>, Abb. 11</w:t>
+      </w:r>
+      <w:bookmarkStart w:id="61" w:name="_GoBack"/>
+      <w:bookmarkEnd w:id="61"/>
+      <w:r>
+        <w:rPr>
+          <w:rFonts w:asciiTheme="minorHAnsi" w:hAnsiTheme="minorHAnsi" w:cstheme="minorHAnsi"/>
+        </w:rPr>
+        <w:t>) zeigt alle Aufzüge und Rolltreppen eines Bahnhofs mit entsprechenden Markern auf der Karte an. Funktionierende Anlagen werden dabei durch einen grünen, Anlagen außer Betrieb durch einen roten Marker gekennzeichnet. Bei Klick auf eine Anlage öffnet sich ein ähnliches Detailfenster wie auf der Homepage. Hier sieht der Nutzer, welche Punkte die Anlage verbindet und kann fehlerhafte Daten melden. Sofern in den Daten vorhanden, wird bei nicht funktionstüchtigen Anlagen außerdem ein Kommentar angezeigt.</w:t>
+      </w:r>
+    </w:p>
+    <w:p>
+      <w:pPr>
+        <w:rPr>
+          <w:rFonts w:asciiTheme="minorHAnsi" w:hAnsiTheme="minorHAnsi" w:cstheme="minorHAnsi"/>
+        </w:rPr>
+      </w:pPr>
+      <w:r>
+        <w:rPr>
+          <w:rFonts w:asciiTheme="minorHAnsi" w:hAnsiTheme="minorHAnsi" w:cstheme="minorHAnsi"/>
+        </w:rPr>
+        <w:t>Auch um den Standort eines Parkplatzes anzeigen zu lassen, wird auf die Fasta Page verlinkt. In diesem Fall werden die Fasta-Daten selbst jedoch ausgeblendet, damit die gewünschten Informationen direkt ins Auge des Nutzers fallen.</w:t>
       </w:r>
     </w:p>
     <w:p>
@@ -6281,6 +5443,7 @@
       <w:r>
         <w:rPr>
           <w:noProof/>
+          <w:lang w:val="en-US"/>
         </w:rPr>
         <mc:AlternateContent>
           <mc:Choice Requires="wps">
@@ -6376,21 +5539,7 @@
                               <w:rPr>
                                 <w:rStyle w:val="SchwacheHervorhebung"/>
                               </w:rPr>
-                              <w:t xml:space="preserve">: Screenshot der </w:t>
-                            </w:r>
-                            <w:proofErr w:type="spellStart"/>
-                            <w:r>
-                              <w:rPr>
-                                <w:rStyle w:val="SchwacheHervorhebung"/>
-                              </w:rPr>
-                              <w:t>Fasta</w:t>
-                            </w:r>
-                            <w:proofErr w:type="spellEnd"/>
-                            <w:r>
-                              <w:rPr>
-                                <w:rStyle w:val="SchwacheHervorhebung"/>
-                              </w:rPr>
-                              <w:t xml:space="preserve"> Page, Quelle: selbst aufgenommen, 26.02.18, 15:04</w:t>
+                              <w:t>: Screenshot der Fasta Page, Quelle: selbst aufgenommen, 26.02.18, 15:04</w:t>
                             </w:r>
                           </w:p>
                         </w:txbxContent>
@@ -6517,23 +5666,144 @@
         <w:rPr>
           <w:lang w:val="de-DE"/>
         </w:rPr>
-        <w:t xml:space="preserve"> der Google </w:t>
-      </w:r>
-      <w:proofErr w:type="spellStart"/>
+        <w:t xml:space="preserve"> der Google</w:t>
+      </w:r>
+      <w:r>
+        <w:t xml:space="preserve"> Maps</w:t>
+      </w:r>
       <w:r>
         <w:rPr>
           <w:lang w:val="de-DE"/>
         </w:rPr>
-        <w:t>Maps</w:t>
-      </w:r>
-      <w:proofErr w:type="spellEnd"/>
+        <w:t xml:space="preserve"> API</w:t>
+      </w:r>
+      <w:bookmarkEnd w:id="62"/>
+    </w:p>
+    <w:p>
+      <w:pPr>
+        <w:spacing w:line="276" w:lineRule="auto"/>
+        <w:rPr>
+          <w:rFonts w:asciiTheme="minorHAnsi" w:hAnsiTheme="minorHAnsi" w:cstheme="minorHAnsi"/>
+        </w:rPr>
+      </w:pPr>
+      <w:r>
+        <w:rPr>
+          <w:rFonts w:asciiTheme="minorHAnsi" w:hAnsiTheme="minorHAnsi" w:cstheme="minorHAnsi"/>
+        </w:rPr>
+        <w:t>Eine Google</w:t>
+      </w:r>
+      <w:r>
+        <w:rPr>
+          <w:rFonts w:asciiTheme="minorHAnsi" w:hAnsiTheme="minorHAnsi" w:cstheme="minorHAnsi"/>
+          <w:lang w:val="en-GB"/>
+        </w:rPr>
+        <w:t xml:space="preserve"> Maps</w:t>
+      </w:r>
+      <w:r>
+        <w:rPr>
+          <w:rFonts w:asciiTheme="minorHAnsi" w:hAnsiTheme="minorHAnsi" w:cstheme="minorHAnsi"/>
+        </w:rPr>
+        <w:t xml:space="preserve"> Karte wird an zwei Stellen unserer App verwendet. </w:t>
+      </w:r>
+    </w:p>
+    <w:p>
+      <w:pPr>
+        <w:spacing w:line="276" w:lineRule="auto"/>
+        <w:rPr>
+          <w:rFonts w:asciiTheme="minorHAnsi" w:hAnsiTheme="minorHAnsi" w:cstheme="minorHAnsi"/>
+        </w:rPr>
+      </w:pPr>
+      <w:r>
+        <w:rPr>
+          <w:rFonts w:asciiTheme="minorHAnsi" w:hAnsiTheme="minorHAnsi" w:cstheme="minorHAnsi"/>
+        </w:rPr>
+        <w:t xml:space="preserve">Zum einen stellt sie die Hauptkomponente der Home Page dar, über die man Stationen findet und auswählt. </w:t>
+      </w:r>
+    </w:p>
+    <w:p>
+      <w:pPr>
+        <w:spacing w:line="276" w:lineRule="auto"/>
+        <w:rPr>
+          <w:rFonts w:asciiTheme="minorHAnsi" w:hAnsiTheme="minorHAnsi" w:cstheme="minorHAnsi"/>
+        </w:rPr>
+      </w:pPr>
+      <w:r>
+        <w:rPr>
+          <w:rFonts w:asciiTheme="minorHAnsi" w:hAnsiTheme="minorHAnsi" w:cstheme="minorHAnsi"/>
+        </w:rPr>
+        <w:t xml:space="preserve">Die Methode zum Finden nahegelegener Stationen macht sich die sogenannten </w:t>
+      </w:r>
+      <w:r>
+        <w:rPr>
+          <w:rFonts w:asciiTheme="minorHAnsi" w:hAnsiTheme="minorHAnsi" w:cstheme="minorHAnsi"/>
+          <w:lang w:val="en-GB"/>
+        </w:rPr>
+        <w:t>„Bounds</w:t>
+      </w:r>
+      <w:r>
+        <w:rPr>
+          <w:rFonts w:asciiTheme="minorHAnsi" w:hAnsiTheme="minorHAnsi" w:cstheme="minorHAnsi"/>
+        </w:rPr>
+        <w:t xml:space="preserve">“ </w:t>
+      </w:r>
+      <w:r>
+        <w:rPr>
+          <w:rStyle w:val="Funotenzeichen"/>
+          <w:rFonts w:asciiTheme="minorHAnsi" w:hAnsiTheme="minorHAnsi" w:cstheme="minorHAnsi"/>
+        </w:rPr>
+        <w:footnoteReference w:id="26"/>
+      </w:r>
+      <w:r>
+        <w:rPr>
+          <w:rFonts w:asciiTheme="minorHAnsi" w:hAnsiTheme="minorHAnsi" w:cstheme="minorHAnsi"/>
+        </w:rPr>
+        <w:t xml:space="preserve"> zunutze. Diese stellen je ein LatLng-Objekt für die Nordost- und eines für die Südwestecke des derzeitigen Kartenausschnittes zur Verfügung. Diese Koordinaten werden dann einzeln mit den Stationskoordinaten verglichen, um so diejenigen Stationen herauszufiltern, die sich im betreffenden Ausschnitt befinden. Für jede der gefundenen Stationen wird ein Marker gesetzt. Eventuell vorher vorhandene Marker werden entfernt. Dies ist besonders wichtig für den Fall, dass der Kartenausschnitt nach der letzten Suche verkleinert wurde und die neue Suche demnach nicht auf alle derzeit gesetzten Marker zutrifft. Bei dieser Art, Stationen zu suchen, wird der Kartenausschnitt ausschließlich durch den Nutzer manipuliert.</w:t>
+      </w:r>
+    </w:p>
+    <w:p>
+      <w:pPr>
+        <w:spacing w:line="276" w:lineRule="auto"/>
+        <w:rPr>
+          <w:rFonts w:asciiTheme="minorHAnsi" w:hAnsiTheme="minorHAnsi" w:cstheme="minorHAnsi"/>
+        </w:rPr>
+      </w:pPr>
+      <w:r>
+        <w:rPr>
+          <w:rFonts w:asciiTheme="minorHAnsi" w:hAnsiTheme="minorHAnsi" w:cstheme="minorHAnsi"/>
+        </w:rPr>
+        <w:t>Über das Suchfeld lässt sich gezielt eine Station ihrem Namen nach auswählen. Nach Klick auf diese Station wird ein Marker für sie hinzugefügt. In diesem Fall wird nur ein Marker entfernt, der sich unter Umständen bereits auf ebendieser Stelle befindet, um Duplikate zu vermeiden. Die restlichen Marker werden an ihrem Ort belassen. Des Weiteren wird die Karte bei gleichbleibendem Zoom auf den gewählten Bahnhof zentriert. Das entsprechende Detailfenster wird eingeblendet. Google Maps stellt eine Pan-By-Methode zur Verfügung, mithilfe derer die Karte dann nach oben verschoben wird, damit sich auch nach Öffnen des Detailfensters der neu gesetzte Marker im sichtbaren Kartenausschnitt befindet.</w:t>
+      </w:r>
+    </w:p>
+    <w:p>
+      <w:pPr>
+        <w:spacing w:line="276" w:lineRule="auto"/>
+        <w:rPr>
+          <w:rFonts w:asciiTheme="minorHAnsi" w:hAnsiTheme="minorHAnsi" w:cstheme="minorHAnsi"/>
+        </w:rPr>
+      </w:pPr>
+      <w:r>
+        <w:rPr>
+          <w:rFonts w:asciiTheme="minorHAnsi" w:hAnsiTheme="minorHAnsi" w:cstheme="minorHAnsi"/>
+        </w:rPr>
+        <w:lastRenderedPageBreak/>
+        <w:t>Der zweite Verwendungsort einer Google Maps Karte ist die Fasta Page. Hier wird die Karte auf den aktuellen Bahnhof zentriert geöffnet und zeigt die für diesen vorhandenen Aufzüge und Rolltreppen. Dabei werden die beiden Anlagentypen jeweils mit spezifischen Markern gekennzeichnet. Dem Nutzer wird so auf den ersten Blick deutlich, um was für eine Anlage es sich handelt und ob sie derzeit genutzt werden kann. Hierbei nutzen wir die von der API zur Verfügung gestellte Funktion, eine benutzerdefinierte Grafik als Markericon zu verwenden. Je nach Anlage wird dann dynamisch über den Dateinamen der Grafik der passende Marker für jede Anlage hinzugefügt. Auch die Größe der Icons lässt sich individuell einstellen. So ist das Markericon beim Anzeigen eines Parkplatzes etwas größer abgebildet, da es zu diesem Zeitpunkt die einzige Information auf der Karte ist und dem Nutzer so schneller ins Auge fällt.</w:t>
+      </w:r>
+    </w:p>
+    <w:p>
+      <w:pPr>
+        <w:pStyle w:val="berschrift2"/>
+      </w:pPr>
+      <w:bookmarkStart w:id="63" w:name="_Toc507533629"/>
       <w:r>
         <w:rPr>
           <w:lang w:val="de-DE"/>
         </w:rPr>
-        <w:t xml:space="preserve"> API</w:t>
-      </w:r>
-      <w:bookmarkEnd w:id="62"/>
+        <w:t>Grundfunktionen</w:t>
+      </w:r>
+      <w:r>
+        <w:t xml:space="preserve"> der Home Page</w:t>
+      </w:r>
+      <w:bookmarkEnd w:id="63"/>
     </w:p>
     <w:p>
       <w:pPr>
@@ -6546,21 +5816,43 @@
         <w:rPr>
           <w:rFonts w:asciiTheme="minorHAnsi" w:hAnsiTheme="minorHAnsi" w:cstheme="minorHAnsi"/>
         </w:rPr>
-        <w:t xml:space="preserve">Eine Google </w:t>
-      </w:r>
-      <w:proofErr w:type="spellStart"/>
-      <w:r>
-        <w:rPr>
-          <w:rFonts w:asciiTheme="minorHAnsi" w:hAnsiTheme="minorHAnsi" w:cstheme="minorHAnsi"/>
-        </w:rPr>
-        <w:t>Maps</w:t>
-      </w:r>
-      <w:proofErr w:type="spellEnd"/>
-      <w:r>
-        <w:rPr>
-          <w:rFonts w:asciiTheme="minorHAnsi" w:hAnsiTheme="minorHAnsi" w:cstheme="minorHAnsi"/>
-        </w:rPr>
-        <w:t xml:space="preserve"> Karte wird an zwei Stellen unserer App verwendet. </w:t>
+        <w:t xml:space="preserve">Nach dem erfolgreichen Abrufen der Stationsdaten war unser erstes Ziel, eine Station zu suchen und auf der Karte anzeigen zu lassen. </w:t>
+      </w:r>
+      <w:r>
+        <w:rPr>
+          <w:rFonts w:asciiTheme="minorHAnsi" w:hAnsiTheme="minorHAnsi" w:cstheme="minorHAnsi"/>
+        </w:rPr>
+        <w:t xml:space="preserve">Als Ergebnis lassen wir unterhalb des Suchfeldes </w:t>
+      </w:r>
+      <w:r>
+        <w:rPr>
+          <w:rFonts w:asciiTheme="minorHAnsi" w:hAnsiTheme="minorHAnsi" w:cstheme="minorHAnsi"/>
+        </w:rPr>
+        <w:t>eine Lis</w:t>
+      </w:r>
+      <w:r>
+        <w:rPr>
+          <w:rFonts w:asciiTheme="minorHAnsi" w:hAnsiTheme="minorHAnsi" w:cstheme="minorHAnsi"/>
+        </w:rPr>
+        <w:t>te „filteredStations“ anzeigen,</w:t>
+      </w:r>
+      <w:r>
+        <w:rPr>
+          <w:rFonts w:asciiTheme="minorHAnsi" w:hAnsiTheme="minorHAnsi" w:cstheme="minorHAnsi"/>
+        </w:rPr>
+        <w:t xml:space="preserve"> die den Inhalt eines zusätzlichen Arrays aller Stationsnamen ausgibt. Die Wahl, zum Hauptarray mit allen Stationsdaten noch ein zusätzliches zu speichern, welches nur die Namen enthält, trafen wir aus</w:t>
+      </w:r>
+      <w:r>
+        <w:rPr>
+          <w:rFonts w:asciiTheme="minorHAnsi" w:hAnsiTheme="minorHAnsi" w:cstheme="minorHAnsi"/>
+        </w:rPr>
+        <w:t xml:space="preserve"> folgendem Grund</w:t>
+      </w:r>
+      <w:r>
+        <w:rPr>
+          <w:rFonts w:asciiTheme="minorHAnsi" w:hAnsiTheme="minorHAnsi" w:cstheme="minorHAnsi"/>
+        </w:rPr>
+        <w:t xml:space="preserve">: Die Stationen müssen bei jeder Veränderung des Suchfeldinhaltes neu gefiltert werden. Demnach ist es notwendig, dass ein Array zu jedem Zeitpunkt alle Stationen enthält, um das Ergebnis bei verändertem Input zurücksetzen zu können, weshalb für die gefilterten Stationen ein zweites Feld gebraucht wird. Dieses entschieden wir nur mit den Namen der Stationen zu befüllen, nachdem wir zu dem Schluss gekommen waren, dass das wiederholte Filtern umso schneller geht, je weniger Daten das Array enthält. </w:t>
       </w:r>
     </w:p>
     <w:p>
@@ -6574,7 +5866,26 @@
         <w:rPr>
           <w:rFonts w:asciiTheme="minorHAnsi" w:hAnsiTheme="minorHAnsi" w:cstheme="minorHAnsi"/>
         </w:rPr>
-        <w:t xml:space="preserve">Zum einen stellt sie die Hauptkomponente der Home Page dar, über die man Stationen findet und auswählt. </w:t>
+        <w:t>Dem Nutzer wird die Möglichkeit geboten, Stationen als Favoriten zu markieren. Diese werden dann in einem dritten Array gespeichert, welches ebenfalls nur die Stationsnamen enthält. Um die Favoriten dauerhaft zu speichern, wird das Array im Localstorage des Geräts gesichert und bei jeder Änderung auch dort aktualisiert. Beim Starten der App wird es im Konstruktor der Home Page aus dem Localstorage geladen, falls ein entsprechender Eintrag vorhanden ist.</w:t>
+      </w:r>
+      <w:r>
+        <w:rPr>
+          <w:rFonts w:asciiTheme="minorHAnsi" w:hAnsiTheme="minorHAnsi" w:cstheme="minorHAnsi"/>
+        </w:rPr>
+        <w:br/>
+        <w:t>In der Ergebnisliste einer Stationssuche werden die Favoriten mit einem Herz gekennzeichnet. Mithilfe eines Knopfes in der oberen rechten Ecke der Karte lässt sich eine Liste der Favoriten anzeigen. Hierbei werden die Favoriten in das Stationsnamen-Array kopiert, da sich so die bereits vorhandenen Funktionen der App möglichst effektiv nutzen lassen. Zusätzlich wird die</w:t>
+      </w:r>
+      <w:r>
+        <w:rPr>
+          <w:rFonts w:asciiTheme="minorHAnsi" w:hAnsiTheme="minorHAnsi" w:cstheme="minorHAnsi"/>
+        </w:rPr>
+        <w:t xml:space="preserve"> Searchbar</w:t>
+      </w:r>
+      <w:r>
+        <w:rPr>
+          <w:rFonts w:asciiTheme="minorHAnsi" w:hAnsiTheme="minorHAnsi" w:cstheme="minorHAnsi"/>
+        </w:rPr>
+        <w:t xml:space="preserve"> verkleinert, um Platz für einen Knopf zu machen, der es erlaubt, die Favoriten wieder zu schließen. </w:t>
       </w:r>
     </w:p>
     <w:p>
@@ -6588,374 +5899,67 @@
         <w:rPr>
           <w:rFonts w:asciiTheme="minorHAnsi" w:hAnsiTheme="minorHAnsi" w:cstheme="minorHAnsi"/>
         </w:rPr>
-        <w:t>Die Methode zum Finden nahegelegener Stationen macht sich die sogenannten „</w:t>
-      </w:r>
-      <w:proofErr w:type="spellStart"/>
-      <w:r>
-        <w:rPr>
-          <w:rFonts w:asciiTheme="minorHAnsi" w:hAnsiTheme="minorHAnsi" w:cstheme="minorHAnsi"/>
-        </w:rPr>
-        <w:t>Bounds</w:t>
-      </w:r>
-      <w:proofErr w:type="spellEnd"/>
-      <w:r>
-        <w:rPr>
-          <w:rFonts w:asciiTheme="minorHAnsi" w:hAnsiTheme="minorHAnsi" w:cstheme="minorHAnsi"/>
-        </w:rPr>
-        <w:t xml:space="preserve">“ </w:t>
-      </w:r>
-      <w:r>
-        <w:rPr>
-          <w:rStyle w:val="Funotenzeichen"/>
-          <w:rFonts w:asciiTheme="minorHAnsi" w:hAnsiTheme="minorHAnsi" w:cstheme="minorHAnsi"/>
-        </w:rPr>
-        <w:footnoteReference w:id="26"/>
-      </w:r>
-      <w:r>
-        <w:rPr>
-          <w:rFonts w:asciiTheme="minorHAnsi" w:hAnsiTheme="minorHAnsi" w:cstheme="minorHAnsi"/>
-        </w:rPr>
-        <w:t xml:space="preserve"> zunutze. Diese stellen je ein </w:t>
-      </w:r>
-      <w:proofErr w:type="spellStart"/>
-      <w:r>
-        <w:rPr>
-          <w:rFonts w:asciiTheme="minorHAnsi" w:hAnsiTheme="minorHAnsi" w:cstheme="minorHAnsi"/>
-        </w:rPr>
-        <w:t>LatLng</w:t>
-      </w:r>
-      <w:proofErr w:type="spellEnd"/>
-      <w:r>
-        <w:rPr>
-          <w:rFonts w:asciiTheme="minorHAnsi" w:hAnsiTheme="minorHAnsi" w:cstheme="minorHAnsi"/>
-        </w:rPr>
-        <w:t>-Objekt für die Nordost- und eines für die Südwestecke des derzeitigen Kartenausschnittes zur Verfügung. Diese Koordinaten werden dann einzeln mit den Stationskoordinaten verglichen, um so diejenigen Stationen herauszufiltern, die sich im betreffenden Ausschnitt befinden. Für jede der gefundenen Stationen wird ein Marker gesetzt. Eventuell vorher vorhandene Marker werden entfernt. Dies ist besonders wichtig für den Fall, dass der Kartenausschnitt nach der letzten Suche verkleinert wurde und die neue Suche demnach nicht auf alle derzeit gesetzten Marker zutrifft. Bei dieser Art, Stationen zu suchen, wird der Kartenausschnitt ausschließlich durch den Nutzer manipuliert.</w:t>
-      </w:r>
-    </w:p>
-    <w:p>
-      <w:pPr>
-        <w:spacing w:line="276" w:lineRule="auto"/>
-        <w:rPr>
-          <w:rFonts w:asciiTheme="minorHAnsi" w:hAnsiTheme="minorHAnsi" w:cstheme="minorHAnsi"/>
-        </w:rPr>
-      </w:pPr>
-      <w:r>
-        <w:rPr>
-          <w:rFonts w:asciiTheme="minorHAnsi" w:hAnsiTheme="minorHAnsi" w:cstheme="minorHAnsi"/>
-        </w:rPr>
-        <w:t xml:space="preserve">Über das Suchfeld lässt sich gezielt eine Station ihrem Namen nach auswählen. Nach Klick auf diese Station wird ein Marker für sie hinzugefügt. In diesem Fall wird nur ein Marker entfernt, der sich unter Umständen bereits auf ebendieser Stelle befindet, um Duplikate zu vermeiden. Die restlichen Marker werden an ihrem Ort belassen. Des Weiteren wird die Karte bei gleichbleibendem Zoom auf den gewählten Bahnhof zentriert. Das entsprechende Detailfenster wird eingeblendet. Google </w:t>
-      </w:r>
-      <w:proofErr w:type="spellStart"/>
-      <w:r>
-        <w:rPr>
-          <w:rFonts w:asciiTheme="minorHAnsi" w:hAnsiTheme="minorHAnsi" w:cstheme="minorHAnsi"/>
-        </w:rPr>
-        <w:t>Maps</w:t>
-      </w:r>
-      <w:proofErr w:type="spellEnd"/>
-      <w:r>
-        <w:rPr>
-          <w:rFonts w:asciiTheme="minorHAnsi" w:hAnsiTheme="minorHAnsi" w:cstheme="minorHAnsi"/>
-        </w:rPr>
-        <w:t xml:space="preserve"> stellt eine Pan-</w:t>
-      </w:r>
-      <w:proofErr w:type="spellStart"/>
-      <w:r>
-        <w:rPr>
-          <w:rFonts w:asciiTheme="minorHAnsi" w:hAnsiTheme="minorHAnsi" w:cstheme="minorHAnsi"/>
-        </w:rPr>
-        <w:t>By</w:t>
-      </w:r>
-      <w:proofErr w:type="spellEnd"/>
-      <w:r>
-        <w:rPr>
-          <w:rFonts w:asciiTheme="minorHAnsi" w:hAnsiTheme="minorHAnsi" w:cstheme="minorHAnsi"/>
-        </w:rPr>
-        <w:t>-Methode zur Verfügung, mithilfe derer die Karte dann nach oben verschoben wird, damit sich auch nach Öffnen des Detailfensters der neu gesetzte Marker im sichtbaren Kartenausschnitt befindet.</w:t>
-      </w:r>
-    </w:p>
-    <w:p>
-      <w:pPr>
-        <w:spacing w:line="276" w:lineRule="auto"/>
-        <w:rPr>
-          <w:rFonts w:asciiTheme="minorHAnsi" w:hAnsiTheme="minorHAnsi" w:cstheme="minorHAnsi"/>
-        </w:rPr>
-      </w:pPr>
-      <w:r>
-        <w:rPr>
-          <w:rFonts w:asciiTheme="minorHAnsi" w:hAnsiTheme="minorHAnsi" w:cstheme="minorHAnsi"/>
-        </w:rPr>
-        <w:lastRenderedPageBreak/>
-        <w:t xml:space="preserve">Der zweite Verwendungsort einer Google </w:t>
-      </w:r>
-      <w:proofErr w:type="spellStart"/>
-      <w:r>
-        <w:rPr>
-          <w:rFonts w:asciiTheme="minorHAnsi" w:hAnsiTheme="minorHAnsi" w:cstheme="minorHAnsi"/>
-        </w:rPr>
-        <w:t>Maps</w:t>
-      </w:r>
-      <w:proofErr w:type="spellEnd"/>
-      <w:r>
-        <w:rPr>
-          <w:rFonts w:asciiTheme="minorHAnsi" w:hAnsiTheme="minorHAnsi" w:cstheme="minorHAnsi"/>
-        </w:rPr>
-        <w:t xml:space="preserve"> Karte ist die </w:t>
-      </w:r>
-      <w:proofErr w:type="spellStart"/>
-      <w:r>
-        <w:rPr>
-          <w:rFonts w:asciiTheme="minorHAnsi" w:hAnsiTheme="minorHAnsi" w:cstheme="minorHAnsi"/>
-        </w:rPr>
-        <w:t>Fasta</w:t>
-      </w:r>
-      <w:proofErr w:type="spellEnd"/>
-      <w:r>
-        <w:rPr>
-          <w:rFonts w:asciiTheme="minorHAnsi" w:hAnsiTheme="minorHAnsi" w:cstheme="minorHAnsi"/>
-        </w:rPr>
-        <w:t xml:space="preserve"> Page. Hier wird die Karte auf den aktuellen Bahnhof zentriert geöffnet und zeigt die für diesen vorhandenen Aufzüge und Rolltreppen. Dabei werden die beiden Anlagentypen jeweils mit spezifischen Markern gekennzeichnet. Dem Nutzer wird so auf den ersten Blick deutlich, um was für eine Anlage es sich handelt und ob sie derzeit genutzt werden kann. Hierbei nutzen wir die von der API zur Verfügung gestellte Funktion, eine benutzerdefinierte Grafik als </w:t>
-      </w:r>
-      <w:proofErr w:type="spellStart"/>
-      <w:r>
-        <w:rPr>
-          <w:rFonts w:asciiTheme="minorHAnsi" w:hAnsiTheme="minorHAnsi" w:cstheme="minorHAnsi"/>
-        </w:rPr>
-        <w:t>Markericon</w:t>
-      </w:r>
-      <w:proofErr w:type="spellEnd"/>
-      <w:r>
-        <w:rPr>
-          <w:rFonts w:asciiTheme="minorHAnsi" w:hAnsiTheme="minorHAnsi" w:cstheme="minorHAnsi"/>
-        </w:rPr>
-        <w:t xml:space="preserve"> zu verwenden. Je nach Anlage wird dann dynamisch über den Dateinamen der Grafik der passende Marker für jede Anlage hinzugefügt. Auch die Größe der Icons lässt sich individuell einstellen. So ist das </w:t>
-      </w:r>
-      <w:proofErr w:type="spellStart"/>
-      <w:r>
-        <w:rPr>
-          <w:rFonts w:asciiTheme="minorHAnsi" w:hAnsiTheme="minorHAnsi" w:cstheme="minorHAnsi"/>
-        </w:rPr>
-        <w:t>Markericon</w:t>
-      </w:r>
-      <w:proofErr w:type="spellEnd"/>
-      <w:r>
-        <w:rPr>
-          <w:rFonts w:asciiTheme="minorHAnsi" w:hAnsiTheme="minorHAnsi" w:cstheme="minorHAnsi"/>
-        </w:rPr>
-        <w:t xml:space="preserve"> beim Anzeigen eines Parkplatzes etwas größer abgebildet, da es zu diesem Zeitpunkt die einzige Information auf der Karte ist und dem Nutzer so schneller ins Auge fällt.</w:t>
-      </w:r>
-    </w:p>
-    <w:p>
-      <w:pPr>
-        <w:pStyle w:val="berschrift2"/>
-      </w:pPr>
-      <w:bookmarkStart w:id="63" w:name="_Toc507533629"/>
-      <w:r>
-        <w:rPr>
-          <w:lang w:val="de-DE"/>
-        </w:rPr>
-        <w:t>Grundfunktionen</w:t>
-      </w:r>
-      <w:r>
-        <w:t xml:space="preserve"> der Home Page</w:t>
-      </w:r>
-      <w:bookmarkEnd w:id="63"/>
-    </w:p>
-    <w:p>
-      <w:pPr>
-        <w:spacing w:line="276" w:lineRule="auto"/>
-        <w:rPr>
-          <w:rFonts w:asciiTheme="minorHAnsi" w:hAnsiTheme="minorHAnsi" w:cstheme="minorHAnsi"/>
-        </w:rPr>
-      </w:pPr>
-      <w:r>
-        <w:rPr>
-          <w:rFonts w:asciiTheme="minorHAnsi" w:hAnsiTheme="minorHAnsi" w:cstheme="minorHAnsi"/>
-        </w:rPr>
-        <w:t xml:space="preserve">Nach dem erfolgreichen Abrufen der Stationsdaten war unser erstes Ziel, eine Station zu suchen und auf der Karte anzeigen zu lassen. </w:t>
-      </w:r>
-      <w:r>
-        <w:rPr>
-          <w:rFonts w:asciiTheme="minorHAnsi" w:hAnsiTheme="minorHAnsi" w:cstheme="minorHAnsi"/>
-        </w:rPr>
-        <w:t xml:space="preserve">Als Ergebnis lassen wir unterhalb des Suchfeldes </w:t>
-      </w:r>
-      <w:r>
-        <w:rPr>
-          <w:rFonts w:asciiTheme="minorHAnsi" w:hAnsiTheme="minorHAnsi" w:cstheme="minorHAnsi"/>
-        </w:rPr>
-        <w:t>eine Lis</w:t>
-      </w:r>
-      <w:r>
-        <w:rPr>
-          <w:rFonts w:asciiTheme="minorHAnsi" w:hAnsiTheme="minorHAnsi" w:cstheme="minorHAnsi"/>
-        </w:rPr>
-        <w:t>te „</w:t>
-      </w:r>
-      <w:proofErr w:type="spellStart"/>
-      <w:r>
-        <w:rPr>
-          <w:rFonts w:asciiTheme="minorHAnsi" w:hAnsiTheme="minorHAnsi" w:cstheme="minorHAnsi"/>
-        </w:rPr>
-        <w:t>filteredStations</w:t>
-      </w:r>
-      <w:proofErr w:type="spellEnd"/>
-      <w:r>
-        <w:rPr>
-          <w:rFonts w:asciiTheme="minorHAnsi" w:hAnsiTheme="minorHAnsi" w:cstheme="minorHAnsi"/>
-        </w:rPr>
-        <w:t>“ anzeigen,</w:t>
-      </w:r>
-      <w:r>
-        <w:rPr>
-          <w:rFonts w:asciiTheme="minorHAnsi" w:hAnsiTheme="minorHAnsi" w:cstheme="minorHAnsi"/>
-        </w:rPr>
-        <w:t xml:space="preserve"> die den Inhalt eines zusätzlichen Arrays aller Stationsnamen ausgibt. Die Wahl, zum Hauptarray mit allen Stationsdaten noch ein zusätzliches zu speichern, welches nur die Namen enthält, trafen wir aus</w:t>
-      </w:r>
-      <w:r>
-        <w:rPr>
-          <w:rFonts w:asciiTheme="minorHAnsi" w:hAnsiTheme="minorHAnsi" w:cstheme="minorHAnsi"/>
-        </w:rPr>
-        <w:t xml:space="preserve"> folgendem Grund</w:t>
-      </w:r>
-      <w:r>
-        <w:rPr>
-          <w:rFonts w:asciiTheme="minorHAnsi" w:hAnsiTheme="minorHAnsi" w:cstheme="minorHAnsi"/>
-        </w:rPr>
-        <w:t xml:space="preserve">: Die Stationen müssen bei jeder Veränderung des Suchfeldinhaltes neu gefiltert werden. Demnach ist es notwendig, dass ein Array zu jedem Zeitpunkt alle Stationen enthält, um das Ergebnis bei verändertem Input zurücksetzen zu können, weshalb für die gefilterten Stationen ein zweites Feld gebraucht wird. Dieses entschieden wir nur mit den Namen der Stationen zu befüllen, nachdem wir zu dem Schluss gekommen waren, dass das wiederholte Filtern umso schneller geht, je weniger Daten das Array enthält. </w:t>
-      </w:r>
-    </w:p>
-    <w:p>
-      <w:pPr>
-        <w:spacing w:line="276" w:lineRule="auto"/>
-        <w:rPr>
-          <w:rFonts w:asciiTheme="minorHAnsi" w:hAnsiTheme="minorHAnsi" w:cstheme="minorHAnsi"/>
-        </w:rPr>
-      </w:pPr>
-      <w:r>
-        <w:rPr>
-          <w:rFonts w:asciiTheme="minorHAnsi" w:hAnsiTheme="minorHAnsi" w:cstheme="minorHAnsi"/>
-        </w:rPr>
-        <w:t xml:space="preserve">Dem Nutzer wird die Möglichkeit geboten, Stationen als Favoriten zu markieren. Diese werden dann in einem dritten Array gespeichert, welches ebenfalls nur die Stationsnamen enthält. Um die Favoriten dauerhaft zu speichern, wird das Array im </w:t>
-      </w:r>
-      <w:proofErr w:type="spellStart"/>
-      <w:r>
-        <w:rPr>
-          <w:rFonts w:asciiTheme="minorHAnsi" w:hAnsiTheme="minorHAnsi" w:cstheme="minorHAnsi"/>
-        </w:rPr>
-        <w:t>Localstorage</w:t>
-      </w:r>
-      <w:proofErr w:type="spellEnd"/>
-      <w:r>
-        <w:rPr>
-          <w:rFonts w:asciiTheme="minorHAnsi" w:hAnsiTheme="minorHAnsi" w:cstheme="minorHAnsi"/>
-        </w:rPr>
-        <w:t xml:space="preserve"> des Geräts gesichert und bei jeder Änderung auch dort aktualisiert. Beim Starten der App wird es im Konstruktor der Home Page aus dem </w:t>
-      </w:r>
-      <w:proofErr w:type="spellStart"/>
-      <w:r>
-        <w:rPr>
-          <w:rFonts w:asciiTheme="minorHAnsi" w:hAnsiTheme="minorHAnsi" w:cstheme="minorHAnsi"/>
-        </w:rPr>
-        <w:t>Localstorage</w:t>
-      </w:r>
-      <w:proofErr w:type="spellEnd"/>
-      <w:r>
-        <w:rPr>
-          <w:rFonts w:asciiTheme="minorHAnsi" w:hAnsiTheme="minorHAnsi" w:cstheme="minorHAnsi"/>
-        </w:rPr>
-        <w:t xml:space="preserve"> geladen, falls ein entsprechender Eintrag vorhanden ist.</w:t>
-      </w:r>
-      <w:r>
-        <w:rPr>
-          <w:rFonts w:asciiTheme="minorHAnsi" w:hAnsiTheme="minorHAnsi" w:cstheme="minorHAnsi"/>
-        </w:rPr>
-        <w:br/>
-        <w:t xml:space="preserve">In der Ergebnisliste einer Stationssuche werden die Favoriten mit einem Herz gekennzeichnet. Mithilfe eines Knopfes in der oberen rechten Ecke der Karte lässt sich eine Liste der Favoriten anzeigen. Hierbei werden die Favoriten in das Stationsnamen-Array kopiert, da sich so die bereits vorhandenen Funktionen der App möglichst effektiv nutzen lassen. Zusätzlich wird die </w:t>
-      </w:r>
-      <w:proofErr w:type="spellStart"/>
-      <w:r>
-        <w:rPr>
-          <w:rFonts w:asciiTheme="minorHAnsi" w:hAnsiTheme="minorHAnsi" w:cstheme="minorHAnsi"/>
-        </w:rPr>
-        <w:t>Searchbar</w:t>
-      </w:r>
-      <w:proofErr w:type="spellEnd"/>
-      <w:r>
-        <w:rPr>
-          <w:rFonts w:asciiTheme="minorHAnsi" w:hAnsiTheme="minorHAnsi" w:cstheme="minorHAnsi"/>
-        </w:rPr>
-        <w:t xml:space="preserve"> verkleinert, um Platz für einen Knopf zu machen, der es erlaubt, die Favoriten wieder zu schließen. </w:t>
-      </w:r>
-    </w:p>
-    <w:p>
-      <w:pPr>
-        <w:spacing w:line="276" w:lineRule="auto"/>
-        <w:rPr>
-          <w:rFonts w:asciiTheme="minorHAnsi" w:hAnsiTheme="minorHAnsi" w:cstheme="minorHAnsi"/>
-        </w:rPr>
-      </w:pPr>
-      <w:r>
-        <w:rPr>
-          <w:rFonts w:asciiTheme="minorHAnsi" w:hAnsiTheme="minorHAnsi" w:cstheme="minorHAnsi"/>
-        </w:rPr>
         <w:t xml:space="preserve">Die Auswahl einer bestimmten Station – nach einer Suche oder der Favoritenliste – ruft die Funktion </w:t>
       </w:r>
-      <w:proofErr w:type="spellStart"/>
+      <w:r>
+        <w:rPr>
+          <w:rFonts w:asciiTheme="minorHAnsi" w:hAnsiTheme="minorHAnsi" w:cstheme="minorHAnsi"/>
+        </w:rPr>
+        <w:t>„</w:t>
+      </w:r>
       <w:r>
         <w:rPr>
           <w:rFonts w:asciiTheme="minorHAnsi" w:hAnsiTheme="minorHAnsi" w:cstheme="minorHAnsi"/>
         </w:rPr>
         <w:t>foundStation</w:t>
       </w:r>
-      <w:proofErr w:type="spellEnd"/>
-      <w:r>
-        <w:rPr>
-          <w:rFonts w:asciiTheme="minorHAnsi" w:hAnsiTheme="minorHAnsi" w:cstheme="minorHAnsi"/>
-        </w:rPr>
-        <w:t xml:space="preserve"> auf. Die </w:t>
-      </w:r>
-      <w:proofErr w:type="spellStart"/>
-      <w:r>
-        <w:rPr>
-          <w:rFonts w:asciiTheme="minorHAnsi" w:hAnsiTheme="minorHAnsi" w:cstheme="minorHAnsi"/>
-        </w:rPr>
-        <w:t>Javascript</w:t>
-      </w:r>
-      <w:proofErr w:type="spellEnd"/>
-      <w:r>
-        <w:rPr>
-          <w:rFonts w:asciiTheme="minorHAnsi" w:hAnsiTheme="minorHAnsi" w:cstheme="minorHAnsi"/>
-        </w:rPr>
-        <w:t xml:space="preserve">-Funktion </w:t>
-      </w:r>
-      <w:proofErr w:type="gramStart"/>
+      <w:r>
+        <w:rPr>
+          <w:rFonts w:asciiTheme="minorHAnsi" w:hAnsiTheme="minorHAnsi" w:cstheme="minorHAnsi"/>
+        </w:rPr>
+        <w:t>“</w:t>
+      </w:r>
+      <w:r>
+        <w:rPr>
+          <w:rFonts w:asciiTheme="minorHAnsi" w:hAnsiTheme="minorHAnsi" w:cstheme="minorHAnsi"/>
+        </w:rPr>
+        <w:t xml:space="preserve"> auf. Die Javascript-Funktion </w:t>
+      </w:r>
+      <w:r>
+        <w:rPr>
+          <w:rFonts w:asciiTheme="minorHAnsi" w:hAnsiTheme="minorHAnsi" w:cstheme="minorHAnsi"/>
+        </w:rPr>
+        <w:t>„</w:t>
+      </w:r>
       <w:r>
         <w:rPr>
           <w:rFonts w:asciiTheme="minorHAnsi" w:hAnsiTheme="minorHAnsi" w:cstheme="minorHAnsi"/>
         </w:rPr>
         <w:t>find</w:t>
       </w:r>
-      <w:proofErr w:type="gramEnd"/>
-      <w:r>
-        <w:rPr>
-          <w:rFonts w:asciiTheme="minorHAnsi" w:hAnsiTheme="minorHAnsi" w:cstheme="minorHAnsi"/>
-        </w:rPr>
-        <w:t xml:space="preserve"> erlaubt eine einfache Auswahl der aktuellen Station über deren Namen, welcher von der View übergeben wird. Zunächst wird ein Marker für die ausgewählte Station hinzugefügt. Bei dem Durchsehen der Daten, die die </w:t>
-      </w:r>
-      <w:proofErr w:type="spellStart"/>
-      <w:r>
-        <w:rPr>
-          <w:rFonts w:asciiTheme="minorHAnsi" w:hAnsiTheme="minorHAnsi" w:cstheme="minorHAnsi"/>
-        </w:rPr>
-        <w:t>Stada</w:t>
-      </w:r>
-      <w:proofErr w:type="spellEnd"/>
-      <w:r>
-        <w:rPr>
-          <w:rFonts w:asciiTheme="minorHAnsi" w:hAnsiTheme="minorHAnsi" w:cstheme="minorHAnsi"/>
-        </w:rPr>
-        <w:t>-API liefert, konnten wir jedoch zunächst keine Koordinaten finden, die hier zwingend benötigt werden, weshalb wir auf Geocoding zurückgriffen. Dies erlaubt eine Gewinnung der Koordinaten aus der Bahnhofsadresse. Später haben wir tiefer geschachtelt in</w:t>
+      <w:r>
+        <w:rPr>
+          <w:rFonts w:asciiTheme="minorHAnsi" w:hAnsiTheme="minorHAnsi" w:cstheme="minorHAnsi"/>
+        </w:rPr>
+        <w:t>“</w:t>
+      </w:r>
+      <w:r>
+        <w:rPr>
+          <w:rFonts w:asciiTheme="minorHAnsi" w:hAnsiTheme="minorHAnsi" w:cstheme="minorHAnsi"/>
+        </w:rPr>
+        <w:t xml:space="preserve"> erlaubt eine einfache Auswahl der aktuellen Station über deren Namen, welcher von der View übergeben wird. Zunächst wird ein Marker für die ausgewählte Station hinzugefügt. Bei dem Durchsehen der Daten, die die Sta</w:t>
+      </w:r>
+      <w:r>
+        <w:rPr>
+          <w:rFonts w:asciiTheme="minorHAnsi" w:hAnsiTheme="minorHAnsi" w:cstheme="minorHAnsi"/>
+        </w:rPr>
+        <w:t>D</w:t>
+      </w:r>
+      <w:r>
+        <w:rPr>
+          <w:rFonts w:asciiTheme="minorHAnsi" w:hAnsiTheme="minorHAnsi" w:cstheme="minorHAnsi"/>
+        </w:rPr>
+        <w:t>a-API liefert, konnten wir jedoch zunächst keine Koordinaten finden, die hier zwingend benötigt werden, weshalb wir auf Geocoding zurückgriffen. Dies erlaubt eine Gewinnung der Koordinaten aus der Bahnhofsadresse. Später haben wir tiefer geschachtelt in</w:t>
       </w:r>
       <w:r>
         <w:rPr>
@@ -6967,55 +5971,13 @@
         <w:rPr>
           <w:rFonts w:asciiTheme="minorHAnsi" w:hAnsiTheme="minorHAnsi" w:cstheme="minorHAnsi"/>
         </w:rPr>
-        <w:t xml:space="preserve"> sogenannten </w:t>
-      </w:r>
-      <w:proofErr w:type="spellStart"/>
-      <w:r>
-        <w:rPr>
-          <w:rFonts w:asciiTheme="minorHAnsi" w:hAnsiTheme="minorHAnsi" w:cstheme="minorHAnsi"/>
-        </w:rPr>
-        <w:t>evaNumbers</w:t>
-      </w:r>
-      <w:proofErr w:type="spellEnd"/>
-      <w:r>
-        <w:rPr>
-          <w:rFonts w:asciiTheme="minorHAnsi" w:hAnsiTheme="minorHAnsi" w:cstheme="minorHAnsi"/>
-        </w:rPr>
-        <w:t xml:space="preserve"> des Datenpaketes doch noch Koordinaten der Bahnhöfe entdeckt und den Code dementsprechend angepasst. Teilweise gibt es für einen Bahnhof aber mehrere </w:t>
-      </w:r>
-      <w:proofErr w:type="spellStart"/>
-      <w:r>
-        <w:rPr>
-          <w:rFonts w:asciiTheme="minorHAnsi" w:hAnsiTheme="minorHAnsi" w:cstheme="minorHAnsi"/>
-        </w:rPr>
-        <w:t>evaNumbers</w:t>
-      </w:r>
-      <w:proofErr w:type="spellEnd"/>
-      <w:r>
-        <w:rPr>
-          <w:rFonts w:asciiTheme="minorHAnsi" w:hAnsiTheme="minorHAnsi" w:cstheme="minorHAnsi"/>
-        </w:rPr>
-        <w:t>, von denen nur eine die gesuchten Koordinaten enthält. Dies lässt sich jedoch über da</w:t>
-      </w:r>
-      <w:r>
-        <w:rPr>
-          <w:rFonts w:asciiTheme="minorHAnsi" w:hAnsiTheme="minorHAnsi" w:cstheme="minorHAnsi"/>
-        </w:rPr>
-        <w:t xml:space="preserve">s Attribut </w:t>
-      </w:r>
-      <w:proofErr w:type="spellStart"/>
-      <w:r>
-        <w:rPr>
-          <w:rFonts w:asciiTheme="minorHAnsi" w:hAnsiTheme="minorHAnsi" w:cstheme="minorHAnsi"/>
-        </w:rPr>
-        <w:t>isMain</w:t>
-      </w:r>
-      <w:proofErr w:type="spellEnd"/>
-      <w:r>
-        <w:rPr>
-          <w:rFonts w:asciiTheme="minorHAnsi" w:hAnsiTheme="minorHAnsi" w:cstheme="minorHAnsi"/>
-        </w:rPr>
-        <w:t xml:space="preserve"> herausfinden.</w:t>
+        <w:t xml:space="preserve"> sogenannten evaNumbers des Datenpaketes doch noch Koordinaten der Bahnhöfe entdeckt und den Code dementsprechend angepasst. Teilweise gibt es für einen Bahnhof aber mehrere evaNumbers, von denen nur eine die gesuchten Koordinaten enthält. Dies lässt sich jedoch über da</w:t>
+      </w:r>
+      <w:r>
+        <w:rPr>
+          <w:rFonts w:asciiTheme="minorHAnsi" w:hAnsiTheme="minorHAnsi" w:cstheme="minorHAnsi"/>
+        </w:rPr>
+        <w:t>s Attribut isMain herausfinden.</w:t>
       </w:r>
     </w:p>
     <w:p>
@@ -7282,21 +6244,7 @@
         <w:rPr>
           <w:rFonts w:asciiTheme="minorHAnsi" w:hAnsiTheme="minorHAnsi" w:cstheme="minorHAnsi"/>
         </w:rPr>
-        <w:t xml:space="preserve">Für jeden neuen Marker wird ein </w:t>
-      </w:r>
-      <w:proofErr w:type="spellStart"/>
-      <w:r>
-        <w:rPr>
-          <w:rFonts w:asciiTheme="minorHAnsi" w:hAnsiTheme="minorHAnsi" w:cstheme="minorHAnsi"/>
-        </w:rPr>
-        <w:t>Listener</w:t>
-      </w:r>
-      <w:proofErr w:type="spellEnd"/>
-      <w:r>
-        <w:rPr>
-          <w:rFonts w:asciiTheme="minorHAnsi" w:hAnsiTheme="minorHAnsi" w:cstheme="minorHAnsi"/>
-        </w:rPr>
-        <w:t xml:space="preserve"> hinzugefügt. Dieser bewirkt, dass bei einem Klick auf den Marker die zugehörige Station als aktuelle Station bekannt gemacht und das Detailfenster geöffnet wird. So kann man zwischen mehreren auf der Karte angezeigten Station ohne erneute Suche hin- und herwechseln.</w:t>
+        <w:t>Für jeden neuen Marker wird ein Listener hinzugefügt. Dieser bewirkt, dass bei einem Klick auf den Marker die zugehörige Station als aktuelle Station bekannt gemacht und das Detailfenster geöffnet wird. So kann man zwischen mehreren auf der Karte angezeigten Station ohne erneute Suche hin- und herwechseln.</w:t>
       </w:r>
     </w:p>
     <w:p>
@@ -7310,21 +6258,7 @@
         <w:rPr>
           <w:rFonts w:asciiTheme="minorHAnsi" w:hAnsiTheme="minorHAnsi" w:cstheme="minorHAnsi"/>
         </w:rPr>
-        <w:t xml:space="preserve">Die oben erwähnte </w:t>
-      </w:r>
-      <w:proofErr w:type="spellStart"/>
-      <w:r>
-        <w:rPr>
-          <w:rFonts w:asciiTheme="minorHAnsi" w:hAnsiTheme="minorHAnsi" w:cstheme="minorHAnsi"/>
-        </w:rPr>
-        <w:t>Geocodingfunktion</w:t>
-      </w:r>
-      <w:proofErr w:type="spellEnd"/>
-      <w:r>
-        <w:rPr>
-          <w:rFonts w:asciiTheme="minorHAnsi" w:hAnsiTheme="minorHAnsi" w:cstheme="minorHAnsi"/>
-        </w:rPr>
-        <w:t xml:space="preserve"> konnten wir jedoch leicht verändert an anderer Stelle nutzen. </w:t>
+        <w:t xml:space="preserve">Die oben erwähnte Geocodingfunktion konnten wir jedoch leicht verändert an anderer Stelle nutzen. </w:t>
       </w:r>
       <w:r>
         <w:rPr>
@@ -7349,6 +6283,7 @@
       <w:r>
         <w:rPr>
           <w:noProof/>
+          <w:lang w:val="en-US"/>
         </w:rPr>
         <mc:AlternateContent>
           <mc:Choice Requires="wps">
@@ -7964,21 +6899,7 @@
         <w:rPr>
           <w:rFonts w:asciiTheme="minorHAnsi" w:hAnsiTheme="minorHAnsi" w:cstheme="minorHAnsi"/>
         </w:rPr>
-        <w:t>, obwohl die Geocoding-Ergebnisse von der Funktion „</w:t>
-      </w:r>
-      <w:proofErr w:type="spellStart"/>
-      <w:r>
-        <w:rPr>
-          <w:rFonts w:asciiTheme="minorHAnsi" w:hAnsiTheme="minorHAnsi" w:cstheme="minorHAnsi"/>
-        </w:rPr>
-        <w:t>geocode</w:t>
-      </w:r>
-      <w:proofErr w:type="spellEnd"/>
-      <w:r>
-        <w:rPr>
-          <w:rFonts w:asciiTheme="minorHAnsi" w:hAnsiTheme="minorHAnsi" w:cstheme="minorHAnsi"/>
-        </w:rPr>
-        <w:t xml:space="preserve">“ </w:t>
+        <w:t xml:space="preserve">, obwohl die Geocoding-Ergebnisse von der Funktion „geocode“ </w:t>
       </w:r>
       <w:r>
         <w:rPr>
@@ -7992,14 +6913,12 @@
         </w:rPr>
         <w:t>„</w:t>
       </w:r>
-      <w:proofErr w:type="spellStart"/>
       <w:r>
         <w:rPr>
           <w:rFonts w:asciiTheme="minorHAnsi" w:hAnsiTheme="minorHAnsi" w:cstheme="minorHAnsi"/>
         </w:rPr>
         <w:t>foundContact</w:t>
       </w:r>
-      <w:proofErr w:type="spellEnd"/>
       <w:r>
         <w:rPr>
           <w:rFonts w:asciiTheme="minorHAnsi" w:hAnsiTheme="minorHAnsi" w:cstheme="minorHAnsi"/>
@@ -8010,21 +6929,7 @@
         <w:rPr>
           <w:rFonts w:asciiTheme="minorHAnsi" w:hAnsiTheme="minorHAnsi" w:cstheme="minorHAnsi"/>
         </w:rPr>
-        <w:t xml:space="preserve">-Funktion den Rückgabewert </w:t>
-      </w:r>
-      <w:proofErr w:type="spellStart"/>
-      <w:r>
-        <w:rPr>
-          <w:rFonts w:asciiTheme="minorHAnsi" w:hAnsiTheme="minorHAnsi" w:cstheme="minorHAnsi"/>
-        </w:rPr>
-        <w:t>undefined</w:t>
-      </w:r>
-      <w:proofErr w:type="spellEnd"/>
-      <w:r>
-        <w:rPr>
-          <w:rFonts w:asciiTheme="minorHAnsi" w:hAnsiTheme="minorHAnsi" w:cstheme="minorHAnsi"/>
-        </w:rPr>
-        <w:t xml:space="preserve"> erhielt und somit nicht </w:t>
+        <w:t xml:space="preserve">-Funktion den Rückgabewert undefined erhielt und somit nicht </w:t>
       </w:r>
       <w:r>
         <w:rPr>
@@ -8054,16 +6959,8 @@
         <w:rPr>
           <w:rFonts w:asciiTheme="minorHAnsi" w:hAnsiTheme="minorHAnsi" w:cstheme="minorHAnsi"/>
         </w:rPr>
-        <w:t xml:space="preserve"> Uns wurde bewusst, dass der Code parallel ausgeführt worden sein musste, sodass die Abfrage, ob das Attribut </w:t>
-      </w:r>
-      <w:proofErr w:type="spellStart"/>
-      <w:r>
-        <w:rPr>
-          <w:rFonts w:asciiTheme="minorHAnsi" w:hAnsiTheme="minorHAnsi" w:cstheme="minorHAnsi"/>
-        </w:rPr>
-        <w:t>result</w:t>
-      </w:r>
-      <w:proofErr w:type="spellEnd"/>
+        <w:t xml:space="preserve"> Uns wurde bewusst, dass der Code parallel ausgeführt worden sein musste, sodass die Abfrage, ob das Attribut result</w:t>
+      </w:r>
       <w:r>
         <w:rPr>
           <w:rFonts w:asciiTheme="minorHAnsi" w:hAnsiTheme="minorHAnsi" w:cstheme="minorHAnsi"/>
@@ -8074,37 +6971,10 @@
         <w:rPr>
           <w:rFonts w:asciiTheme="minorHAnsi" w:hAnsiTheme="minorHAnsi" w:cstheme="minorHAnsi"/>
         </w:rPr>
-        <w:t xml:space="preserve">definiert wurde, schon beendet war, bevor das Ergebnis selbst zurückgeliefert wurde. Aus diesem Grund wird nun die weitere Verarbeitung der Kontaktadresse (dies beinhaltet vor allem das Hinzufügen eines Markers, eines Detailfensters und das Aktualisieren der Variable </w:t>
-      </w:r>
-      <w:proofErr w:type="spellStart"/>
-      <w:r>
-        <w:rPr>
-          <w:rFonts w:asciiTheme="minorHAnsi" w:hAnsiTheme="minorHAnsi" w:cstheme="minorHAnsi"/>
-        </w:rPr>
-        <w:t>aktStation</w:t>
-      </w:r>
-      <w:proofErr w:type="spellEnd"/>
-      <w:r>
-        <w:rPr>
-          <w:rFonts w:asciiTheme="minorHAnsi" w:hAnsiTheme="minorHAnsi" w:cstheme="minorHAnsi"/>
-        </w:rPr>
-        <w:t xml:space="preserve"> auf den gefundenen Kontakt) in einem Callback an die Funktion „</w:t>
-      </w:r>
-      <w:proofErr w:type="spellStart"/>
-      <w:r>
-        <w:rPr>
-          <w:rFonts w:asciiTheme="minorHAnsi" w:hAnsiTheme="minorHAnsi" w:cstheme="minorHAnsi"/>
-        </w:rPr>
-        <w:t>geocode</w:t>
-      </w:r>
-      <w:proofErr w:type="spellEnd"/>
-      <w:r>
-        <w:rPr>
-          <w:rFonts w:asciiTheme="minorHAnsi" w:hAnsiTheme="minorHAnsi" w:cstheme="minorHAnsi"/>
-        </w:rPr>
-        <w:t>“ übergeben. So kann sichergestellt werden, dass die Geokodierung abgeschlossen ist und erst dann die Ergebnisse verarbeitet werden.</w:t>
-      </w:r>
-    </w:p>
+        <w:t>definiert wurde, schon beendet war, bevor das Ergebnis selbst zurückgeliefert wurde. Aus diesem Grund wird nun die weitere Verarbeitung der Kontaktadresse (dies beinhaltet vor allem das Hinzufügen eines Markers, eines Detailfensters und das Aktualisieren der Variable aktStation auf den gefundenen Kontakt) in einem Callback an die Funktion „geocode“ übergeben. So kann sichergestellt werden, dass die Geokodierung abgeschlossen ist und erst dann die Ergebnisse verarbeitet werden.</w:t>
+      </w:r>
+    </w:p>
+    <w:bookmarkStart w:id="64" w:name="_Toc507533630"/>
     <w:p>
       <w:pPr>
         <w:pStyle w:val="berschrift2"/>
@@ -8112,11 +6982,10 @@
           <w:lang w:val="de-DE"/>
         </w:rPr>
       </w:pPr>
-      <w:bookmarkStart w:id="64" w:name="_Toc507533630"/>
       <w:r>
         <w:rPr>
           <w:noProof/>
-          <w:lang w:val="en-US"/>
+          <w:lang w:val="en-US" w:eastAsia="en-US"/>
         </w:rPr>
         <w:lastRenderedPageBreak/>
         <mc:AlternateContent>
@@ -8226,16 +7095,8 @@
                               <w:rPr>
                                 <w:rStyle w:val="SchwacheHervorhebung"/>
                               </w:rPr>
-                              <w:t xml:space="preserve">Methode </w:t>
+                              <w:t>Methode geocode</w:t>
                             </w:r>
-                            <w:proofErr w:type="spellStart"/>
-                            <w:r>
-                              <w:rPr>
-                                <w:rStyle w:val="SchwacheHervorhebung"/>
-                              </w:rPr>
-                              <w:t>geocode</w:t>
-                            </w:r>
-                            <w:proofErr w:type="spellEnd"/>
                             <w:r>
                               <w:rPr>
                                 <w:rStyle w:val="SchwacheHervorhebung"/>
@@ -8364,7 +7225,7 @@
         <w:rPr>
           <w:rStyle w:val="SchwacheHervorhebung"/>
           <w:noProof/>
-          <w:lang w:val="en-US"/>
+          <w:lang w:val="en-US" w:eastAsia="en-US"/>
         </w:rPr>
         <w:drawing>
           <wp:anchor distT="0" distB="0" distL="114300" distR="114300" simplePos="0" relativeHeight="251655168" behindDoc="1" locked="0" layoutInCell="1" allowOverlap="1" wp14:anchorId="5A4C5690" wp14:editId="78DE69F0">
@@ -8463,35 +7324,7 @@
         <w:rPr>
           <w:rFonts w:asciiTheme="minorHAnsi" w:hAnsiTheme="minorHAnsi" w:cstheme="minorHAnsi"/>
         </w:rPr>
-        <w:t xml:space="preserve">Eine naheliegende Lösung </w:t>
-      </w:r>
-      <w:proofErr w:type="gramStart"/>
-      <w:r>
-        <w:rPr>
-          <w:rFonts w:asciiTheme="minorHAnsi" w:hAnsiTheme="minorHAnsi" w:cstheme="minorHAnsi"/>
-        </w:rPr>
-        <w:t>stellten</w:t>
-      </w:r>
-      <w:proofErr w:type="gramEnd"/>
-      <w:r>
-        <w:rPr>
-          <w:rFonts w:asciiTheme="minorHAnsi" w:hAnsiTheme="minorHAnsi" w:cstheme="minorHAnsi"/>
-        </w:rPr>
-        <w:t xml:space="preserve"> unserer Meinung nach Events dar. Dieses </w:t>
-      </w:r>
-      <w:proofErr w:type="spellStart"/>
-      <w:r>
-        <w:rPr>
-          <w:rFonts w:asciiTheme="minorHAnsi" w:hAnsiTheme="minorHAnsi" w:cstheme="minorHAnsi"/>
-        </w:rPr>
-        <w:t>Ionic</w:t>
-      </w:r>
-      <w:proofErr w:type="spellEnd"/>
-      <w:r>
-        <w:rPr>
-          <w:rFonts w:asciiTheme="minorHAnsi" w:hAnsiTheme="minorHAnsi" w:cstheme="minorHAnsi"/>
-        </w:rPr>
-        <w:t>-Feature bietet die Möglichkeit des seitenübergreifenden Nachrichtenaustauschs inklusive Parameterübergabe. Eine Seite veröffentlicht ein Event, beispielsweise die Änderung des aktuellen Bahnhofs, und liefert dabei den neuen Bahnhof gleich mit. Die anderen Seiten abonnieren diese Events und aktualisieren dann ihre aktuelle Station auf die mitgelieferte. Auch gibt es die Möglichkeit, in diesem Zuge noch andere Funktionen auszuführen, so wie zum Beispiel auf der Detailseite das Laden, ob  Parkplatzinformationen zum aktuellen Bahnhof existieren, wovon abhängt, ob der Button, der auf die Parkplatzseite verlinkt, angezeigt wird oder nicht.</w:t>
+        <w:t>Eine naheliegende Lösung stellten unserer Meinung nach Events dar. Dieses Ionic-Feature bietet die Möglichkeit des seitenübergreifenden Nachrichtenaustauschs inklusive Parameterübergabe. Eine Seite veröffentlicht ein Event, beispielsweise die Änderung des aktuellen Bahnhofs, und liefert dabei den neuen Bahnhof gleich mit. Die anderen Seiten abonnieren diese Events und aktualisieren dann ihre aktuelle Station auf die mitgelieferte. Auch gibt es die Möglichkeit, in diesem Zuge noch andere Funktionen auszuführen, so wie zum Beispiel auf der Detailseite das Laden, ob  Parkplatzinformationen zum aktuellen Bahnhof existieren, wovon abhängt, ob der Button, der auf die Parkplatzseite verlinkt, angezeigt wird oder nicht.</w:t>
       </w:r>
     </w:p>
     <w:p>
@@ -8517,21 +7350,7 @@
         <w:rPr>
           <w:rFonts w:asciiTheme="minorHAnsi" w:hAnsiTheme="minorHAnsi" w:cstheme="minorHAnsi"/>
         </w:rPr>
-        <w:t xml:space="preserve">hofsauswahl ausgelöst worden war, noch nicht von der Detailseite registriert worden war. Der Konstruktor war nämlich erst nach Klick des Tabs aufgerufen worden und somit wurde auch dort erst </w:t>
-      </w:r>
-      <w:proofErr w:type="gramStart"/>
-      <w:r>
-        <w:rPr>
-          <w:rFonts w:asciiTheme="minorHAnsi" w:hAnsiTheme="minorHAnsi" w:cstheme="minorHAnsi"/>
-        </w:rPr>
-        <w:t>das</w:t>
-      </w:r>
-      <w:proofErr w:type="gramEnd"/>
-      <w:r>
-        <w:rPr>
-          <w:rFonts w:asciiTheme="minorHAnsi" w:hAnsiTheme="minorHAnsi" w:cstheme="minorHAnsi"/>
-        </w:rPr>
-        <w:t xml:space="preserve"> Event abonniert.</w:t>
+        <w:t>hofsauswahl ausgelöst worden war, noch nicht von der Detailseite registriert worden war. Der Konstruktor war nämlich erst nach Klick des Tabs aufgerufen worden und somit wurde auch dort erst das Event abonniert.</w:t>
       </w:r>
     </w:p>
     <w:p>
@@ -8545,35 +7364,7 @@
         <w:rPr>
           <w:rFonts w:asciiTheme="minorHAnsi" w:hAnsiTheme="minorHAnsi" w:cstheme="minorHAnsi"/>
         </w:rPr>
-        <w:t>Aus diesem Grund erstellten wir den Data Provider. Immer wenn das „</w:t>
-      </w:r>
-      <w:proofErr w:type="spellStart"/>
-      <w:r>
-        <w:rPr>
-          <w:rFonts w:asciiTheme="minorHAnsi" w:hAnsiTheme="minorHAnsi" w:cstheme="minorHAnsi"/>
-        </w:rPr>
-        <w:t>station:changed</w:t>
-      </w:r>
-      <w:proofErr w:type="spellEnd"/>
-      <w:r>
-        <w:rPr>
-          <w:rFonts w:asciiTheme="minorHAnsi" w:hAnsiTheme="minorHAnsi" w:cstheme="minorHAnsi"/>
-        </w:rPr>
-        <w:t xml:space="preserve">“-Event veröffentlicht wird, wird der neue Bahnhof auch in das </w:t>
-      </w:r>
-      <w:proofErr w:type="spellStart"/>
-      <w:r>
-        <w:rPr>
-          <w:rFonts w:asciiTheme="minorHAnsi" w:hAnsiTheme="minorHAnsi" w:cstheme="minorHAnsi"/>
-        </w:rPr>
-        <w:t>aktStation</w:t>
-      </w:r>
-      <w:proofErr w:type="spellEnd"/>
-      <w:r>
-        <w:rPr>
-          <w:rFonts w:asciiTheme="minorHAnsi" w:hAnsiTheme="minorHAnsi" w:cstheme="minorHAnsi"/>
-        </w:rPr>
-        <w:t xml:space="preserve">-Attribut des Data Providers geschrieben. Dort ist dann der aktuelle Bahnhof schon verfügbar, auch wenn die Detail- oder die Parkplatzseite das erste Event verpasst hat. </w:t>
+        <w:t xml:space="preserve">Aus diesem Grund erstellten wir den Data Provider. Immer wenn das „station:changed“-Event veröffentlicht wird, wird der neue Bahnhof auch in das aktStation-Attribut des Data Providers geschrieben. Dort ist dann der aktuelle Bahnhof schon verfügbar, auch wenn die Detail- oder die Parkplatzseite das erste Event verpasst hat. </w:t>
       </w:r>
     </w:p>
     <w:p>
@@ -8613,150 +7404,86 @@
           <w:rFonts w:asciiTheme="minorHAnsi" w:hAnsiTheme="minorHAnsi" w:cstheme="minorHAnsi"/>
           <w:lang w:eastAsia="de-DE"/>
         </w:rPr>
-        <w:t xml:space="preserve">Mithilfe der verwendeten Parkplatz, </w:t>
-      </w:r>
-      <w:proofErr w:type="spellStart"/>
+        <w:t>Mithilfe der verwendeten Parkplatz, FaSta, Bahnhofsfotos, StaDa und Reisezentren API</w:t>
+      </w:r>
       <w:r>
         <w:rPr>
           <w:rFonts w:asciiTheme="minorHAnsi" w:hAnsiTheme="minorHAnsi" w:cstheme="minorHAnsi"/>
           <w:lang w:eastAsia="de-DE"/>
         </w:rPr>
-        <w:t>FaSta</w:t>
-      </w:r>
-      <w:proofErr w:type="spellEnd"/>
+        <w:t>s</w:t>
+      </w:r>
       <w:r>
         <w:rPr>
           <w:rFonts w:asciiTheme="minorHAnsi" w:hAnsiTheme="minorHAnsi" w:cstheme="minorHAnsi"/>
           <w:lang w:eastAsia="de-DE"/>
         </w:rPr>
-        <w:t xml:space="preserve">, Bahnhofsfotos, </w:t>
-      </w:r>
-      <w:proofErr w:type="spellStart"/>
+        <w:t xml:space="preserve"> sind </w:t>
+      </w:r>
       <w:r>
         <w:rPr>
           <w:rFonts w:asciiTheme="minorHAnsi" w:hAnsiTheme="minorHAnsi" w:cstheme="minorHAnsi"/>
           <w:lang w:eastAsia="de-DE"/>
         </w:rPr>
-        <w:t>StaDa</w:t>
-      </w:r>
-      <w:proofErr w:type="spellEnd"/>
+        <w:t xml:space="preserve">viele praktische und im Alltag verwendbare Elemente in </w:t>
+      </w:r>
       <w:r>
         <w:rPr>
           <w:rFonts w:asciiTheme="minorHAnsi" w:hAnsiTheme="minorHAnsi" w:cstheme="minorHAnsi"/>
           <w:lang w:eastAsia="de-DE"/>
         </w:rPr>
-        <w:t xml:space="preserve"> und Reisezentren API</w:t>
+        <w:t xml:space="preserve">den Bahnhofsbegleiter </w:t>
       </w:r>
       <w:r>
         <w:rPr>
           <w:rFonts w:asciiTheme="minorHAnsi" w:hAnsiTheme="minorHAnsi" w:cstheme="minorHAnsi"/>
           <w:lang w:eastAsia="de-DE"/>
         </w:rPr>
-        <w:t>s</w:t>
+        <w:t xml:space="preserve">eingeflossen, die </w:t>
       </w:r>
       <w:r>
         <w:rPr>
           <w:rFonts w:asciiTheme="minorHAnsi" w:hAnsiTheme="minorHAnsi" w:cstheme="minorHAnsi"/>
           <w:lang w:eastAsia="de-DE"/>
         </w:rPr>
-        <w:t xml:space="preserve"> sind </w:t>
+        <w:t xml:space="preserve">zusammen </w:t>
       </w:r>
       <w:r>
         <w:rPr>
           <w:rFonts w:asciiTheme="minorHAnsi" w:hAnsiTheme="minorHAnsi" w:cstheme="minorHAnsi"/>
           <w:lang w:eastAsia="de-DE"/>
         </w:rPr>
-        <w:t xml:space="preserve">viele praktische und im Alltag verwendbare Elemente in </w:t>
+        <w:t xml:space="preserve">eine App ergeben, die sich von jeder Zielgruppe gut benutzen lässt und wichtige, sowie interessante Informationen für den </w:t>
       </w:r>
       <w:r>
         <w:rPr>
           <w:rFonts w:asciiTheme="minorHAnsi" w:hAnsiTheme="minorHAnsi" w:cstheme="minorHAnsi"/>
           <w:lang w:eastAsia="de-DE"/>
         </w:rPr>
-        <w:t xml:space="preserve">den Bahnhofsbegleiter </w:t>
+        <w:t>Bahnfahrer-</w:t>
       </w:r>
       <w:r>
         <w:rPr>
           <w:rFonts w:asciiTheme="minorHAnsi" w:hAnsiTheme="minorHAnsi" w:cstheme="minorHAnsi"/>
           <w:lang w:eastAsia="de-DE"/>
         </w:rPr>
-        <w:t xml:space="preserve">eingeflossen, die </w:t>
-      </w:r>
-      <w:r>
+        <w:t>Alltag bereithält.</w:t>
+      </w:r>
+    </w:p>
+    <w:p>
+      <w:pPr>
         <w:rPr>
           <w:rFonts w:asciiTheme="minorHAnsi" w:hAnsiTheme="minorHAnsi" w:cstheme="minorHAnsi"/>
           <w:lang w:eastAsia="de-DE"/>
         </w:rPr>
-        <w:t xml:space="preserve">zusammen </w:t>
-      </w:r>
+      </w:pPr>
       <w:r>
         <w:rPr>
           <w:rFonts w:asciiTheme="minorHAnsi" w:hAnsiTheme="minorHAnsi" w:cstheme="minorHAnsi"/>
           <w:lang w:eastAsia="de-DE"/>
         </w:rPr>
-        <w:t xml:space="preserve">eine App ergeben, die sich von jeder Zielgruppe gut benutzen lässt und wichtige, sowie interessante Informationen für den </w:t>
-      </w:r>
-      <w:r>
-        <w:rPr>
-          <w:rFonts w:asciiTheme="minorHAnsi" w:hAnsiTheme="minorHAnsi" w:cstheme="minorHAnsi"/>
-          <w:lang w:eastAsia="de-DE"/>
-        </w:rPr>
-        <w:t>Bahnfahrer-</w:t>
-      </w:r>
-      <w:r>
-        <w:rPr>
-          <w:rFonts w:asciiTheme="minorHAnsi" w:hAnsiTheme="minorHAnsi" w:cstheme="minorHAnsi"/>
-          <w:lang w:eastAsia="de-DE"/>
-        </w:rPr>
-        <w:t>Alltag bereithält.</w:t>
-      </w:r>
-    </w:p>
-    <w:p>
-      <w:pPr>
-        <w:rPr>
-          <w:rFonts w:asciiTheme="minorHAnsi" w:hAnsiTheme="minorHAnsi" w:cstheme="minorHAnsi"/>
-          <w:lang w:eastAsia="de-DE"/>
-        </w:rPr>
-      </w:pPr>
-      <w:r>
-        <w:rPr>
-          <w:rFonts w:asciiTheme="minorHAnsi" w:hAnsiTheme="minorHAnsi" w:cstheme="minorHAnsi"/>
-          <w:lang w:eastAsia="de-DE"/>
-        </w:rPr>
         <w:lastRenderedPageBreak/>
-        <w:t xml:space="preserve">Dennoch ist es wünschenswert, dass noch mehr Daten unter eine </w:t>
-      </w:r>
-      <w:proofErr w:type="spellStart"/>
-      <w:r>
-        <w:rPr>
-          <w:rFonts w:asciiTheme="minorHAnsi" w:hAnsiTheme="minorHAnsi" w:cstheme="minorHAnsi"/>
-          <w:lang w:eastAsia="de-DE"/>
-        </w:rPr>
-        <w:t>Opensource</w:t>
-      </w:r>
-      <w:proofErr w:type="spellEnd"/>
-      <w:r>
-        <w:rPr>
-          <w:rFonts w:asciiTheme="minorHAnsi" w:hAnsiTheme="minorHAnsi" w:cstheme="minorHAnsi"/>
-          <w:lang w:eastAsia="de-DE"/>
-        </w:rPr>
-        <w:t xml:space="preserve"> Lizenz gestellt werden, beziehungsweise der Öffentlichkeit zur Verfügung stehen. Die </w:t>
-      </w:r>
-      <w:proofErr w:type="spellStart"/>
-      <w:r>
-        <w:rPr>
-          <w:rFonts w:asciiTheme="minorHAnsi" w:hAnsiTheme="minorHAnsi" w:cstheme="minorHAnsi"/>
-          <w:lang w:eastAsia="de-DE"/>
-        </w:rPr>
-        <w:t>OpenData</w:t>
-      </w:r>
-      <w:proofErr w:type="spellEnd"/>
-      <w:r>
-        <w:rPr>
-          <w:rFonts w:asciiTheme="minorHAnsi" w:hAnsiTheme="minorHAnsi" w:cstheme="minorHAnsi"/>
-          <w:lang w:eastAsia="de-DE"/>
-        </w:rPr>
-        <w:t>, die aktuell über Bahnhöfe und den Bahnbetrieb von der Deutschen Bahn zur Verfügung gestellt werden bieten zwar schon sehr interessante Möglichkeiten, sind aber definitiv noch ausbaufähig.</w:t>
+        <w:t>Dennoch ist es wünschenswert, dass noch mehr Daten unter eine Opensource Lizenz gestellt werden, beziehungsweise der Öffentlichkeit zur Verfügung stehen. Die OpenData, die aktuell über Bahnhöfe und den Bahnbetrieb von der Deutschen Bahn zur Verfügung gestellt werden bieten zwar schon sehr interessante Möglichkeiten, sind aber definitiv noch ausbaufähig.</w:t>
       </w:r>
     </w:p>
     <w:p>
@@ -9408,7 +8135,7 @@
           <w:rFonts w:asciiTheme="minorHAnsi" w:hAnsiTheme="minorHAnsi" w:cstheme="minorHAnsi"/>
           <w:noProof/>
         </w:rPr>
-        <w:t>27. Februar 2018</w:t>
+        <w:t>28. Februar 2018</w:t>
       </w:r>
       <w:r>
         <w:rPr>
@@ -9480,7 +8207,7 @@
       <w:rPr>
         <w:noProof/>
       </w:rPr>
-      <w:t>1</w:t>
+      <w:t>10</w:t>
     </w:r>
     <w:r>
       <w:fldChar w:fldCharType="end"/>
@@ -13644,6 +12371,12 @@
 </file>
 
 <file path=customXml/item1.xml><?xml version="1.0" encoding="utf-8"?>
+<p:properties xmlns:p="http://schemas.microsoft.com/office/2006/metadata/properties" xmlns:xsi="http://www.w3.org/2001/XMLSchema-instance" xmlns:pc="http://schemas.microsoft.com/office/infopath/2007/PartnerControls">
+  <documentManagement/>
+</p:properties>
+</file>
+
+<file path=customXml/item2.xml><?xml version="1.0" encoding="utf-8"?>
 <ct:contentTypeSchema xmlns:ct="http://schemas.microsoft.com/office/2006/metadata/contentType" xmlns:ma="http://schemas.microsoft.com/office/2006/metadata/properties/metaAttributes" ct:_="" ma:_="" ma:contentTypeName="Dokument" ma:contentTypeID="0x01010066F63F641A000C4A8120AE400374A54A" ma:contentTypeVersion="0" ma:contentTypeDescription="Ein neues Dokument erstellen." ma:contentTypeScope="" ma:versionID="86071882f288a244462eb579de46ea47">
   <xsd:schema xmlns:xsd="http://www.w3.org/2001/XMLSchema" xmlns:xs="http://www.w3.org/2001/XMLSchema" xmlns:p="http://schemas.microsoft.com/office/2006/metadata/properties" targetNamespace="http://schemas.microsoft.com/office/2006/metadata/properties" ma:root="true" ma:fieldsID="b4f5dc90cf06628c3b90945c8266c24d">
     <xsd:element name="properties">
@@ -13757,12 +12490,6 @@
 </ct:contentTypeSchema>
 </file>
 
-<file path=customXml/item2.xml><?xml version="1.0" encoding="utf-8"?>
-<p:properties xmlns:p="http://schemas.microsoft.com/office/2006/metadata/properties" xmlns:xsi="http://www.w3.org/2001/XMLSchema-instance" xmlns:pc="http://schemas.microsoft.com/office/infopath/2007/PartnerControls">
-  <documentManagement/>
-</p:properties>
-</file>
-
 <file path=customXml/item3.xml><?xml version="1.0" encoding="utf-8"?>
 <?mso-contentType ?>
 <FormTemplates xmlns="http://schemas.microsoft.com/sharepoint/v3/contenttype/forms">
@@ -13797,6 +12524,15 @@
 </file>
 
 <file path=customXml/itemProps1.xml><?xml version="1.0" encoding="utf-8"?>
+<ds:datastoreItem xmlns:ds="http://schemas.openxmlformats.org/officeDocument/2006/customXml" ds:itemID="{23ED090E-6907-45F9-A4BA-38C4C7B65FD0}">
+  <ds:schemaRefs>
+    <ds:schemaRef ds:uri="http://schemas.microsoft.com/office/2006/metadata/properties"/>
+    <ds:schemaRef ds:uri="http://schemas.microsoft.com/office/infopath/2007/PartnerControls"/>
+  </ds:schemaRefs>
+</ds:datastoreItem>
+</file>
+
+<file path=customXml/itemProps2.xml><?xml version="1.0" encoding="utf-8"?>
 <ds:datastoreItem xmlns:ds="http://schemas.openxmlformats.org/officeDocument/2006/customXml" ds:itemID="{37DAE813-5962-46B4-9AF1-FA94A2E825A4}">
   <ds:schemaRefs>
     <ds:schemaRef ds:uri="http://schemas.microsoft.com/office/2006/metadata/contentType"/>
@@ -13812,15 +12548,6 @@
 </ds:datastoreItem>
 </file>
 
-<file path=customXml/itemProps2.xml><?xml version="1.0" encoding="utf-8"?>
-<ds:datastoreItem xmlns:ds="http://schemas.openxmlformats.org/officeDocument/2006/customXml" ds:itemID="{23ED090E-6907-45F9-A4BA-38C4C7B65FD0}">
-  <ds:schemaRefs>
-    <ds:schemaRef ds:uri="http://schemas.microsoft.com/office/2006/metadata/properties"/>
-    <ds:schemaRef ds:uri="http://schemas.microsoft.com/office/infopath/2007/PartnerControls"/>
-  </ds:schemaRefs>
-</ds:datastoreItem>
-</file>
-
 <file path=customXml/itemProps3.xml><?xml version="1.0" encoding="utf-8"?>
 <ds:datastoreItem xmlns:ds="http://schemas.openxmlformats.org/officeDocument/2006/customXml" ds:itemID="{75DE1663-2004-494B-A6BF-90FC1D13D724}">
   <ds:schemaRefs>
@@ -13830,7 +12557,7 @@
 </file>
 
 <file path=customXml/itemProps4.xml><?xml version="1.0" encoding="utf-8"?>
-<ds:datastoreItem xmlns:ds="http://schemas.openxmlformats.org/officeDocument/2006/customXml" ds:itemID="{127E1770-03BC-4973-A189-B24AE41A3E03}">
+<ds:datastoreItem xmlns:ds="http://schemas.openxmlformats.org/officeDocument/2006/customXml" ds:itemID="{F9B8442F-A97D-4256-AFDC-CB57EDBAFC07}">
   <ds:schemaRefs>
     <ds:schemaRef ds:uri="http://schemas.openxmlformats.org/officeDocument/2006/bibliography"/>
   </ds:schemaRefs>

</xml_diff>